<commit_message>
update new project calculator2
</commit_message>
<xml_diff>
--- a/Software_testing_Logboek_BramVanPevenage.docx
+++ b/Software_testing_Logboek_BramVanPevenage.docx
@@ -168,10 +168,12 @@
           <w:szCs w:val="32"/>
           <w:lang w:val="nl-BE"/>
         </w:rPr>
-        <w:t xml:space="preserve">Software </w:t>
-      </w:r>
-      <w:proofErr w:type="spellStart"/>
-      <w:r>
+        <w:t>Software testing</w:t>
+      </w:r>
+    </w:p>
+    <w:p>
+      <w:pPr>
+        <w:jc w:val="right"/>
         <w:rPr>
           <w:rFonts w:ascii="Verdana" w:hAnsi="Verdana" w:cs="Arial"/>
           <w:b/>
@@ -179,13 +181,8 @@
           <w:szCs w:val="32"/>
           <w:lang w:val="nl-BE"/>
         </w:rPr>
-        <w:t>testing</w:t>
-      </w:r>
-      <w:proofErr w:type="spellEnd"/>
-    </w:p>
-    <w:p>
-      <w:pPr>
-        <w:jc w:val="right"/>
+      </w:pPr>
+      <w:r>
         <w:rPr>
           <w:rFonts w:ascii="Verdana" w:hAnsi="Verdana" w:cs="Arial"/>
           <w:b/>
@@ -193,8 +190,12 @@
           <w:szCs w:val="32"/>
           <w:lang w:val="nl-BE"/>
         </w:rPr>
-      </w:pPr>
-      <w:r>
+        <w:t>Academiejaar 2019-2020</w:t>
+      </w:r>
+    </w:p>
+    <w:p>
+      <w:pPr>
+        <w:jc w:val="right"/>
         <w:rPr>
           <w:rFonts w:ascii="Verdana" w:hAnsi="Verdana" w:cs="Arial"/>
           <w:b/>
@@ -202,8 +203,7 @@
           <w:szCs w:val="32"/>
           <w:lang w:val="nl-BE"/>
         </w:rPr>
-        <w:t>Academiejaar 2019-2020</w:t>
-      </w:r>
+      </w:pPr>
     </w:p>
     <w:p>
       <w:pPr>
@@ -231,6 +231,28 @@
     </w:p>
     <w:p>
       <w:pPr>
+        <w:pStyle w:val="Heading1"/>
+        <w:ind w:left="1416" w:firstLine="708"/>
+        <w:jc w:val="right"/>
+        <w:rPr>
+          <w:rFonts w:ascii="Verdana" w:hAnsi="Verdana"/>
+          <w:lang w:val="nl-BE"/>
+        </w:rPr>
+      </w:pPr>
+      <w:bookmarkStart w:id="0" w:name="_Toc84867524"/>
+      <w:r>
+        <w:rPr>
+          <w:rFonts w:ascii="Verdana" w:hAnsi="Verdana"/>
+          <w:sz w:val="48"/>
+          <w:szCs w:val="48"/>
+          <w:lang w:val="nl-BE"/>
+        </w:rPr>
+        <w:t>Logboek</w:t>
+      </w:r>
+      <w:bookmarkEnd w:id="0"/>
+    </w:p>
+    <w:p>
+      <w:pPr>
         <w:jc w:val="right"/>
         <w:rPr>
           <w:rFonts w:ascii="Verdana" w:hAnsi="Verdana" w:cs="Arial"/>
@@ -240,32 +262,7 @@
           <w:lang w:val="nl-BE"/>
         </w:rPr>
       </w:pPr>
-    </w:p>
-    <w:p>
-      <w:pPr>
-        <w:pStyle w:val="Heading1"/>
-        <w:ind w:left="1416" w:firstLine="708"/>
-        <w:jc w:val="right"/>
-        <w:rPr>
-          <w:rFonts w:ascii="Verdana" w:hAnsi="Verdana"/>
-          <w:lang w:val="nl-BE"/>
-        </w:rPr>
-      </w:pPr>
-      <w:bookmarkStart w:id="0" w:name="_Toc84867524"/>
-      <w:r>
-        <w:rPr>
-          <w:rFonts w:ascii="Verdana" w:hAnsi="Verdana"/>
-          <w:sz w:val="48"/>
-          <w:szCs w:val="48"/>
-          <w:lang w:val="nl-BE"/>
-        </w:rPr>
-        <w:t>Logboek</w:t>
-      </w:r>
-      <w:bookmarkEnd w:id="0"/>
-    </w:p>
-    <w:p>
-      <w:pPr>
-        <w:jc w:val="right"/>
+      <w:r>
         <w:rPr>
           <w:rFonts w:ascii="Verdana" w:hAnsi="Verdana" w:cs="Arial"/>
           <w:b/>
@@ -273,8 +270,12 @@
           <w:szCs w:val="32"/>
           <w:lang w:val="nl-BE"/>
         </w:rPr>
-      </w:pPr>
-      <w:r>
+        <w:tab/>
+      </w:r>
+    </w:p>
+    <w:p>
+      <w:pPr>
+        <w:jc w:val="right"/>
         <w:rPr>
           <w:rFonts w:ascii="Verdana" w:hAnsi="Verdana" w:cs="Arial"/>
           <w:b/>
@@ -282,8 +283,7 @@
           <w:szCs w:val="32"/>
           <w:lang w:val="nl-BE"/>
         </w:rPr>
-        <w:tab/>
-      </w:r>
+      </w:pPr>
     </w:p>
     <w:p>
       <w:pPr>
@@ -311,7 +311,6 @@
     </w:p>
     <w:p>
       <w:pPr>
-        <w:jc w:val="right"/>
         <w:rPr>
           <w:rFonts w:ascii="Verdana" w:hAnsi="Verdana" w:cs="Arial"/>
           <w:b/>
@@ -323,17 +322,6 @@
     </w:p>
     <w:p>
       <w:pPr>
-        <w:rPr>
-          <w:rFonts w:ascii="Verdana" w:hAnsi="Verdana" w:cs="Arial"/>
-          <w:b/>
-          <w:sz w:val="32"/>
-          <w:szCs w:val="32"/>
-          <w:lang w:val="nl-BE"/>
-        </w:rPr>
-      </w:pPr>
-    </w:p>
-    <w:p>
-      <w:pPr>
         <w:jc w:val="right"/>
         <w:rPr>
           <w:rFonts w:ascii="Verdana" w:hAnsi="Verdana" w:cs="Arial"/>
@@ -402,7 +390,6 @@
         </w:rPr>
         <w:t xml:space="preserve">Docent </w:t>
       </w:r>
-      <w:proofErr w:type="spellStart"/>
       <w:r>
         <w:rPr>
           <w:rFonts w:ascii="Verdana" w:hAnsi="Verdana" w:cs="Arial"/>
@@ -410,27 +397,17 @@
           <w:szCs w:val="32"/>
           <w:lang w:val="nl-BE"/>
         </w:rPr>
-        <w:t>Serneels</w:t>
-      </w:r>
-      <w:proofErr w:type="spellEnd"/>
-      <w:r>
+        <w:t>Serneels Frank</w:t>
+      </w:r>
+    </w:p>
+    <w:p>
+      <w:pPr>
         <w:rPr>
           <w:rFonts w:ascii="Verdana" w:hAnsi="Verdana" w:cs="Arial"/>
           <w:sz w:val="32"/>
           <w:szCs w:val="32"/>
           <w:lang w:val="nl-BE"/>
         </w:rPr>
-        <w:t xml:space="preserve"> Frank</w:t>
-      </w:r>
-    </w:p>
-    <w:p>
-      <w:pPr>
-        <w:rPr>
-          <w:rFonts w:ascii="Verdana" w:hAnsi="Verdana" w:cs="Arial"/>
-          <w:sz w:val="32"/>
-          <w:szCs w:val="32"/>
-          <w:lang w:val="nl-BE"/>
-        </w:rPr>
       </w:pPr>
     </w:p>
     <w:p>
@@ -440,21 +417,12 @@
           <w:b/>
         </w:rPr>
       </w:pPr>
-      <w:proofErr w:type="spellStart"/>
       <w:r>
         <w:rPr>
           <w:rFonts w:ascii="Verdana" w:hAnsi="Verdana"/>
           <w:b/>
         </w:rPr>
-        <w:t>Odisee</w:t>
-      </w:r>
-      <w:proofErr w:type="spellEnd"/>
-      <w:r>
-        <w:rPr>
-          <w:rFonts w:ascii="Verdana" w:hAnsi="Verdana"/>
-          <w:b/>
-        </w:rPr>
-        <w:t xml:space="preserve"> - Campus Brussel</w:t>
+        <w:t>Odisee - Campus Brussel</w:t>
       </w:r>
     </w:p>
     <w:p>
@@ -530,7 +498,11 @@
     <w:sdt>
       <w:sdtPr>
         <w:rPr>
-          <w:rFonts w:ascii="Verdana" w:hAnsi="Verdana"/>
+          <w:rFonts w:ascii="Verdana" w:eastAsiaTheme="minorHAnsi" w:hAnsi="Verdana" w:cstheme="minorBidi"/>
+          <w:color w:val="auto"/>
+          <w:sz w:val="22"/>
+          <w:szCs w:val="22"/>
+          <w:lang w:val="nl-NL"/>
         </w:rPr>
         <w:id w:val="1185100801"/>
         <w:docPartObj>
@@ -540,14 +512,9 @@
       </w:sdtPr>
       <w:sdtEndPr>
         <w:rPr>
-          <w:rFonts w:eastAsiaTheme="minorHAnsi" w:cstheme="minorBidi"/>
           <w:b/>
           <w:bCs/>
           <w:noProof/>
-          <w:color w:val="auto"/>
-          <w:sz w:val="22"/>
-          <w:szCs w:val="22"/>
-          <w:lang w:val="nl-NL"/>
         </w:rPr>
       </w:sdtEndPr>
       <w:sdtContent>
@@ -558,14 +525,12 @@
               <w:rFonts w:ascii="Verdana" w:hAnsi="Verdana"/>
             </w:rPr>
           </w:pPr>
-          <w:proofErr w:type="spellStart"/>
           <w:r>
             <w:rPr>
               <w:rFonts w:ascii="Verdana" w:hAnsi="Verdana"/>
             </w:rPr>
             <w:t>Inhoudsopgave</w:t>
           </w:r>
-          <w:proofErr w:type="spellEnd"/>
         </w:p>
         <w:p>
           <w:pPr>
@@ -1522,23 +1487,7 @@
           <w:rFonts w:ascii="Verdana" w:hAnsi="Verdana"/>
           <w:lang w:val="nl-BE"/>
         </w:rPr>
-        <w:t xml:space="preserve">&amp; </w:t>
-      </w:r>
-      <w:proofErr w:type="spellStart"/>
-      <w:r>
-        <w:rPr>
-          <w:rFonts w:ascii="Verdana" w:hAnsi="Verdana"/>
-          <w:lang w:val="nl-BE"/>
-        </w:rPr>
-        <w:t>Github</w:t>
-      </w:r>
-      <w:proofErr w:type="spellEnd"/>
-      <w:r>
-        <w:rPr>
-          <w:rFonts w:ascii="Verdana" w:hAnsi="Verdana"/>
-          <w:lang w:val="nl-BE"/>
-        </w:rPr>
-        <w:t xml:space="preserve"> repo</w:t>
+        <w:t>&amp; Github repo</w:t>
       </w:r>
       <w:bookmarkEnd w:id="1"/>
     </w:p>
@@ -1586,7 +1535,7 @@
         <w:ind w:firstLine="708"/>
         <w:rPr>
           <w:rFonts w:ascii="Verdana" w:hAnsi="Verdana"/>
-          <w:lang w:val="nl-BE"/>
+          <w:lang w:val="en-US"/>
         </w:rPr>
       </w:pPr>
       <w:hyperlink r:id="rId11" w:history="1">
@@ -1605,7 +1554,7 @@
         <w:ind w:firstLine="708"/>
         <w:rPr>
           <w:rFonts w:ascii="Verdana" w:hAnsi="Verdana"/>
-          <w:lang w:val="nl-BE"/>
+          <w:lang w:val="en-US"/>
         </w:rPr>
       </w:pPr>
     </w:p>
@@ -1622,21 +1571,12 @@
         </w:rPr>
       </w:pPr>
       <w:bookmarkStart w:id="3" w:name="_Toc84867527"/>
-      <w:proofErr w:type="spellStart"/>
       <w:r>
         <w:rPr>
           <w:rFonts w:ascii="Verdana" w:hAnsi="Verdana"/>
           <w:lang w:val="en-US"/>
         </w:rPr>
-        <w:t>Github</w:t>
-      </w:r>
-      <w:proofErr w:type="spellEnd"/>
-      <w:r>
-        <w:rPr>
-          <w:rFonts w:ascii="Verdana" w:hAnsi="Verdana"/>
-          <w:lang w:val="en-US"/>
-        </w:rPr>
-        <w:t xml:space="preserve"> repo</w:t>
+        <w:t>Github repo</w:t>
       </w:r>
       <w:bookmarkEnd w:id="3"/>
     </w:p>
@@ -1655,33 +1595,11 @@
           <w:rFonts w:ascii="Verdana" w:hAnsi="Verdana"/>
         </w:rPr>
       </w:pPr>
-      <w:proofErr w:type="spellStart"/>
-      <w:r>
-        <w:rPr>
-          <w:rFonts w:ascii="Verdana" w:hAnsi="Verdana"/>
-        </w:rPr>
-        <w:t>Repository</w:t>
-      </w:r>
-      <w:proofErr w:type="spellEnd"/>
-      <w:r>
-        <w:rPr>
-          <w:rFonts w:ascii="Verdana" w:hAnsi="Verdana"/>
-        </w:rPr>
-        <w:t xml:space="preserve"> waar het software </w:t>
-      </w:r>
-      <w:proofErr w:type="spellStart"/>
-      <w:r>
-        <w:rPr>
-          <w:rFonts w:ascii="Verdana" w:hAnsi="Verdana"/>
-        </w:rPr>
-        <w:t>testing</w:t>
-      </w:r>
-      <w:proofErr w:type="spellEnd"/>
-      <w:r>
-        <w:rPr>
-          <w:rFonts w:ascii="Verdana" w:hAnsi="Verdana"/>
-        </w:rPr>
-        <w:t xml:space="preserve"> gebeuren plaats vindt.</w:t>
+      <w:r>
+        <w:rPr>
+          <w:rFonts w:ascii="Verdana" w:hAnsi="Verdana"/>
+        </w:rPr>
+        <w:t>Repository waar het software testing gebeuren plaats vindt.</w:t>
       </w:r>
     </w:p>
     <w:p>
@@ -1732,17 +1650,9 @@
         <w:rPr>
           <w:lang w:val="en-US"/>
         </w:rPr>
-        <w:t xml:space="preserve">Extra </w:t>
-      </w:r>
-      <w:proofErr w:type="spellStart"/>
-      <w:r>
-        <w:rPr>
-          <w:lang w:val="en-US"/>
-        </w:rPr>
-        <w:t>bronnen</w:t>
+        <w:t>Extra bronnen</w:t>
       </w:r>
       <w:bookmarkEnd w:id="4"/>
-      <w:proofErr w:type="spellEnd"/>
     </w:p>
     <w:p>
       <w:pPr>
@@ -1787,7 +1697,6 @@
         </w:rPr>
       </w:pPr>
       <w:bookmarkStart w:id="5" w:name="_Toc84867529"/>
-      <w:proofErr w:type="spellStart"/>
       <w:r>
         <w:rPr>
           <w:rFonts w:ascii="Verdana" w:hAnsi="Verdana"/>
@@ -1796,7 +1705,6 @@
         <w:t>Logboek</w:t>
       </w:r>
       <w:bookmarkEnd w:id="5"/>
-      <w:proofErr w:type="spellEnd"/>
     </w:p>
     <w:p>
       <w:pPr>
@@ -1871,21 +1779,7 @@
         <w:rPr>
           <w:rFonts w:ascii="Verdana" w:hAnsi="Verdana"/>
         </w:rPr>
-        <w:t xml:space="preserve">Ik heb dan toch voor Java gekozen aangezien ik .NET </w:t>
-      </w:r>
-      <w:proofErr w:type="spellStart"/>
-      <w:r>
-        <w:rPr>
-          <w:rFonts w:ascii="Verdana" w:hAnsi="Verdana"/>
-        </w:rPr>
-        <w:t>testing</w:t>
-      </w:r>
-      <w:proofErr w:type="spellEnd"/>
-      <w:r>
-        <w:rPr>
-          <w:rFonts w:ascii="Verdana" w:hAnsi="Verdana"/>
-        </w:rPr>
-        <w:t xml:space="preserve"> al voor mijn eigen projecten had geïmplementeerd. Daardoor een nieuwe omgeving gekozen waar ik minder ervaring in heb.</w:t>
+        <w:t>Ik heb dan toch voor Java gekozen aangezien ik .NET testing al voor mijn eigen projecten had geïmplementeerd. Daardoor een nieuwe omgeving gekozen waar ik minder ervaring in heb.</w:t>
       </w:r>
     </w:p>
     <w:p>
@@ -2047,14 +1941,27 @@
                             <w:r>
                               <w:t xml:space="preserve">Figuur </w:t>
                             </w:r>
-                            <w:fldSimple w:instr=" SEQ Figuur \* ARABIC ">
-                              <w:r>
-                                <w:rPr>
-                                  <w:noProof/>
-                                </w:rPr>
-                                <w:t>1</w:t>
-                              </w:r>
-                            </w:fldSimple>
+                            <w:r>
+                              <w:fldChar w:fldCharType="begin"/>
+                            </w:r>
+                            <w:r>
+                              <w:instrText xml:space="preserve"> SEQ Figuur \* ARABIC </w:instrText>
+                            </w:r>
+                            <w:r>
+                              <w:fldChar w:fldCharType="separate"/>
+                            </w:r>
+                            <w:r>
+                              <w:rPr>
+                                <w:noProof/>
+                              </w:rPr>
+                              <w:t>1</w:t>
+                            </w:r>
+                            <w:r>
+                              <w:rPr>
+                                <w:noProof/>
+                              </w:rPr>
+                              <w:fldChar w:fldCharType="end"/>
+                            </w:r>
                             <w:r>
                               <w:t xml:space="preserve"> Cursus project tests</w:t>
                             </w:r>
@@ -2116,6 +2023,7 @@
       <w:r>
         <w:rPr>
           <w:rFonts w:ascii="Verdana" w:hAnsi="Verdana"/>
+          <w:noProof/>
         </w:rPr>
         <w:drawing>
           <wp:anchor distT="0" distB="0" distL="114300" distR="114300" simplePos="0" relativeHeight="251659264" behindDoc="1" locked="0" layoutInCell="1" allowOverlap="1" wp14:anchorId="46A05F23" wp14:editId="4821CF03">
@@ -2224,6 +2132,7 @@
       <w:r>
         <w:rPr>
           <w:rFonts w:ascii="Verdana" w:hAnsi="Verdana"/>
+          <w:noProof/>
         </w:rPr>
         <w:drawing>
           <wp:anchor distT="0" distB="0" distL="114300" distR="114300" simplePos="0" relativeHeight="251662336" behindDoc="0" locked="0" layoutInCell="1" allowOverlap="1" wp14:anchorId="1803B5F1" wp14:editId="732E2645">
@@ -2363,25 +2272,33 @@
                             <w:r>
                               <w:t xml:space="preserve">Figuur </w:t>
                             </w:r>
-                            <w:fldSimple w:instr=" SEQ Figuur \* ARABIC ">
-                              <w:r>
-                                <w:rPr>
-                                  <w:noProof/>
-                                </w:rPr>
-                                <w:t>2</w:t>
-                              </w:r>
-                            </w:fldSimple>
+                            <w:r>
+                              <w:fldChar w:fldCharType="begin"/>
+                            </w:r>
+                            <w:r>
+                              <w:instrText xml:space="preserve"> SEQ Figuur \* ARABIC </w:instrText>
+                            </w:r>
+                            <w:r>
+                              <w:fldChar w:fldCharType="separate"/>
+                            </w:r>
+                            <w:r>
+                              <w:rPr>
+                                <w:noProof/>
+                              </w:rPr>
+                              <w:t>2</w:t>
+                            </w:r>
+                            <w:r>
+                              <w:rPr>
+                                <w:noProof/>
+                              </w:rPr>
+                              <w:fldChar w:fldCharType="end"/>
+                            </w:r>
                             <w:r>
                               <w:t xml:space="preserve"> </w:t>
                             </w:r>
                             <w:r>
-                              <w:t xml:space="preserve">Part 1 – </w:t>
+                              <w:t>Part 1 – Completion</w:t>
                             </w:r>
-                            <w:proofErr w:type="spellStart"/>
-                            <w:r>
-                              <w:t>Completion</w:t>
-                            </w:r>
-                            <w:proofErr w:type="spellEnd"/>
                           </w:p>
                         </w:txbxContent>
                       </wps:txbx>
@@ -2453,49 +2370,7 @@
         <w:rPr>
           <w:rFonts w:ascii="Verdana" w:hAnsi="Verdana"/>
         </w:rPr>
-        <w:t xml:space="preserve"> heb ik ook een eigen project waarin ik met </w:t>
-      </w:r>
-      <w:proofErr w:type="spellStart"/>
-      <w:r>
-        <w:rPr>
-          <w:rFonts w:ascii="Verdana" w:hAnsi="Verdana"/>
-        </w:rPr>
-        <w:t>JUnit</w:t>
-      </w:r>
-      <w:proofErr w:type="spellEnd"/>
-      <w:r>
-        <w:rPr>
-          <w:rFonts w:ascii="Verdana" w:hAnsi="Verdana"/>
-        </w:rPr>
-        <w:t xml:space="preserve"> 5 werk. Dit met als reden zowel </w:t>
-      </w:r>
-      <w:proofErr w:type="spellStart"/>
-      <w:r>
-        <w:rPr>
-          <w:rFonts w:ascii="Verdana" w:hAnsi="Verdana"/>
-        </w:rPr>
-        <w:t>JUnit</w:t>
-      </w:r>
-      <w:proofErr w:type="spellEnd"/>
-      <w:r>
-        <w:rPr>
-          <w:rFonts w:ascii="Verdana" w:hAnsi="Verdana"/>
-        </w:rPr>
-        <w:t xml:space="preserve"> 4 dat in de cursus gebruikt wordt als </w:t>
-      </w:r>
-      <w:proofErr w:type="spellStart"/>
-      <w:r>
-        <w:rPr>
-          <w:rFonts w:ascii="Verdana" w:hAnsi="Verdana"/>
-        </w:rPr>
-        <w:t>JUnit</w:t>
-      </w:r>
-      <w:proofErr w:type="spellEnd"/>
-      <w:r>
-        <w:rPr>
-          <w:rFonts w:ascii="Verdana" w:hAnsi="Verdana"/>
-        </w:rPr>
-        <w:t xml:space="preserve"> 5 onder de knie te krijgen. In totaal was ik 7 uur met dit deel bezig met mijn eigen project inbegrepen. </w:t>
+        <w:t xml:space="preserve"> heb ik ook een eigen project waarin ik met JUnit 5 werk. Dit met als reden zowel JUnit 4 dat in de cursus gebruikt wordt als JUnit 5 onder de knie te krijgen. In totaal was ik 7 uur met dit deel bezig met mijn eigen project inbegrepen. </w:t>
       </w:r>
       <w:r>
         <w:rPr>
@@ -2513,6 +2388,7 @@
       <w:r>
         <w:rPr>
           <w:rFonts w:ascii="Verdana" w:hAnsi="Verdana"/>
+          <w:noProof/>
         </w:rPr>
         <w:drawing>
           <wp:inline distT="0" distB="0" distL="0" distR="0" wp14:anchorId="54F8815C" wp14:editId="7D4F5891">
@@ -2575,14 +2451,27 @@
       <w:r>
         <w:t xml:space="preserve">Figuur </w:t>
       </w:r>
-      <w:fldSimple w:instr=" SEQ Figuur \* ARABIC ">
-        <w:r>
-          <w:rPr>
-            <w:noProof/>
-          </w:rPr>
-          <w:t>3</w:t>
-        </w:r>
-      </w:fldSimple>
+      <w:r>
+        <w:fldChar w:fldCharType="begin"/>
+      </w:r>
+      <w:r>
+        <w:instrText xml:space="preserve"> SEQ Figuur \* ARABIC </w:instrText>
+      </w:r>
+      <w:r>
+        <w:fldChar w:fldCharType="separate"/>
+      </w:r>
+      <w:r>
+        <w:rPr>
+          <w:noProof/>
+        </w:rPr>
+        <w:t>3</w:t>
+      </w:r>
+      <w:r>
+        <w:rPr>
+          <w:noProof/>
+        </w:rPr>
+        <w:fldChar w:fldCharType="end"/>
+      </w:r>
       <w:r>
         <w:t xml:space="preserve"> Tests eigen project</w:t>
       </w:r>
@@ -2646,15 +2535,7 @@
         <w:ind w:left="360"/>
       </w:pPr>
       <w:r>
-        <w:t xml:space="preserve">Nieuwe week, nieuw afgewerkt deel van de cursus (tweede deel). Een iets groter en complexer deel. Bij dit deel heb ik de verworven kennis niet geïmplementeerd in mijn extern project. De reden hiervoor, de geziene tools ondersteunen nog geen </w:t>
-      </w:r>
-      <w:proofErr w:type="spellStart"/>
-      <w:r>
-        <w:t>JUnit</w:t>
-      </w:r>
-      <w:proofErr w:type="spellEnd"/>
-      <w:r>
-        <w:t xml:space="preserve"> 5. Daardoor staat dat project even on hold.</w:t>
+        <w:t>Nieuwe week, nieuw afgewerkt deel van de cursus (tweede deel). Een iets groter en complexer deel. Bij dit deel heb ik de verworven kennis niet geïmplementeerd in mijn extern project. De reden hiervoor, de geziene tools ondersteunen nog geen JUnit 5. Daardoor staat dat project even on hold.</w:t>
       </w:r>
       <w:r>
         <w:t xml:space="preserve"> </w:t>
@@ -2665,6 +2546,9 @@
         <w:ind w:left="360"/>
       </w:pPr>
       <w:r>
+        <w:rPr>
+          <w:noProof/>
+        </w:rPr>
         <w:drawing>
           <wp:inline distT="0" distB="0" distL="0" distR="0" wp14:anchorId="72A6E85A" wp14:editId="082CBCF5">
             <wp:extent cx="5630061" cy="4372585"/>
@@ -2710,15 +2594,7 @@
         <w:t xml:space="preserve">Tenslotte heb ik deze week al één deel van </w:t>
       </w:r>
       <w:r>
-        <w:t xml:space="preserve">het derde en tevens </w:t>
-      </w:r>
-      <w:proofErr w:type="spellStart"/>
-      <w:r>
-        <w:t>laaste</w:t>
-      </w:r>
-      <w:proofErr w:type="spellEnd"/>
-      <w:r>
-        <w:t xml:space="preserve"> deel van de cursus afgewerkt. </w:t>
+        <w:t xml:space="preserve">het derde en tevens laaste deel van de cursus afgewerkt. </w:t>
       </w:r>
     </w:p>
     <w:p>
@@ -2803,41 +2679,33 @@
         <w:rPr>
           <w:rFonts w:ascii="Verdana" w:hAnsi="Verdana"/>
         </w:rPr>
-        <w:t xml:space="preserve"> ben ik begonnen met het </w:t>
-      </w:r>
-      <w:proofErr w:type="spellStart"/>
-      <w:r>
-        <w:rPr>
-          <w:rFonts w:ascii="Verdana" w:hAnsi="Verdana"/>
-        </w:rPr>
-        <w:t>refactoren</w:t>
-      </w:r>
-      <w:proofErr w:type="spellEnd"/>
-      <w:r>
-        <w:rPr>
-          <w:rFonts w:ascii="Verdana" w:hAnsi="Verdana"/>
-        </w:rPr>
-        <w:t xml:space="preserve"> van mijn logboek. Deze stond initieel in een .md file op </w:t>
-      </w:r>
-      <w:proofErr w:type="spellStart"/>
-      <w:r>
-        <w:rPr>
-          <w:rFonts w:ascii="Verdana" w:hAnsi="Verdana"/>
-        </w:rPr>
-        <w:t>Github</w:t>
-      </w:r>
-      <w:proofErr w:type="spellEnd"/>
-      <w:r>
-        <w:rPr>
-          <w:rFonts w:ascii="Verdana" w:hAnsi="Verdana"/>
-        </w:rPr>
-        <w:t>. Maar om screenshots in te voegen heb ik deze in dit word file omgezet.</w:t>
+        <w:t xml:space="preserve"> ben ik begonnen met het refactoren van mijn logboek. Deze stond initieel in een .md file op Github. Maar om screenshots in te voegen heb ik deze in dit word file omgezet.</w:t>
       </w:r>
       <w:r>
         <w:rPr>
           <w:rFonts w:ascii="Verdana" w:hAnsi="Verdana"/>
         </w:rPr>
         <w:t xml:space="preserve"> Deze omzetting heeft een ander halfuur geduurd. </w:t>
+      </w:r>
+    </w:p>
+    <w:p>
+      <w:pPr>
+        <w:ind w:left="705"/>
+        <w:rPr>
+          <w:rFonts w:ascii="Verdana" w:hAnsi="Verdana"/>
+        </w:rPr>
+      </w:pPr>
+      <w:r>
+        <w:rPr>
+          <w:rFonts w:ascii="Verdana" w:hAnsi="Verdana"/>
+        </w:rPr>
+        <w:t>Hierna heb ik een nieuw project aangemaakt ‘calculator2’. Om de gevraagde oefening vanuit de cursus uit te voeren. ‘Testing in spring with acceptance tests’.</w:t>
+      </w:r>
+      <w:r>
+        <w:rPr>
+          <w:rFonts w:ascii="Verdana" w:hAnsi="Verdana"/>
+        </w:rPr>
+        <w:t xml:space="preserve"> Reeds 1u.</w:t>
       </w:r>
     </w:p>
     <w:p>
@@ -2892,6 +2760,7 @@
         <w:docPartUnique/>
       </w:docPartObj>
     </w:sdtPr>
+    <w:sdtEndPr/>
     <w:sdtContent>
       <w:p>
         <w:pPr>
@@ -2914,13 +2783,8 @@
           <w:fldChar w:fldCharType="end"/>
         </w:r>
         <w:r>
-          <w:t xml:space="preserve"> – Software </w:t>
+          <w:t xml:space="preserve"> – Software testing</w:t>
         </w:r>
-        <w:proofErr w:type="spellStart"/>
-        <w:r>
-          <w:t>testing</w:t>
-        </w:r>
-        <w:proofErr w:type="spellEnd"/>
         <w:r>
           <w:t xml:space="preserve"> – 2021</w:t>
         </w:r>
@@ -3536,6 +3400,7 @@
     <w:lsdException w:name="HTML Sample" w:semiHidden="1" w:unhideWhenUsed="1"/>
     <w:lsdException w:name="HTML Typewriter" w:semiHidden="1" w:unhideWhenUsed="1"/>
     <w:lsdException w:name="HTML Variable" w:semiHidden="1" w:unhideWhenUsed="1"/>
+    <w:lsdException w:name="Normal Table" w:semiHidden="1" w:unhideWhenUsed="1"/>
     <w:lsdException w:name="annotation subject" w:semiHidden="1" w:unhideWhenUsed="1"/>
     <w:lsdException w:name="No List" w:semiHidden="1" w:unhideWhenUsed="1"/>
     <w:lsdException w:name="Outline List 1" w:semiHidden="1" w:unhideWhenUsed="1"/>
@@ -3582,8 +3447,10 @@
     <w:lsdException w:name="Table Subtle 2" w:semiHidden="1" w:unhideWhenUsed="1"/>
     <w:lsdException w:name="Table Web 1" w:semiHidden="1" w:unhideWhenUsed="1"/>
     <w:lsdException w:name="Table Web 2" w:semiHidden="1" w:unhideWhenUsed="1"/>
+    <w:lsdException w:name="Table Web 3" w:semiHidden="1" w:unhideWhenUsed="1"/>
     <w:lsdException w:name="Balloon Text" w:semiHidden="1" w:unhideWhenUsed="1"/>
     <w:lsdException w:name="Table Grid" w:uiPriority="39"/>
+    <w:lsdException w:name="Table Theme" w:semiHidden="1" w:unhideWhenUsed="1"/>
     <w:lsdException w:name="Placeholder Text" w:semiHidden="1"/>
     <w:lsdException w:name="No Spacing" w:uiPriority="1" w:qFormat="1"/>
     <w:lsdException w:name="Light Shading" w:uiPriority="60"/>

</xml_diff>

<commit_message>
deel 1 .NET testing done
</commit_message>
<xml_diff>
--- a/Software_testing_Logboek_BramVanPevenage.docx
+++ b/Software_testing_Logboek_BramVanPevenage.docx
@@ -2242,14 +2242,27 @@
                             <w:r>
                               <w:t xml:space="preserve">Figuur </w:t>
                             </w:r>
-                            <w:fldSimple w:instr=" SEQ Figuur \* ARABIC ">
-                              <w:r>
-                                <w:rPr>
-                                  <w:noProof/>
-                                </w:rPr>
-                                <w:t>1</w:t>
-                              </w:r>
-                            </w:fldSimple>
+                            <w:r>
+                              <w:fldChar w:fldCharType="begin"/>
+                            </w:r>
+                            <w:r>
+                              <w:instrText xml:space="preserve"> SEQ Figuur \* ARABIC </w:instrText>
+                            </w:r>
+                            <w:r>
+                              <w:fldChar w:fldCharType="separate"/>
+                            </w:r>
+                            <w:r>
+                              <w:rPr>
+                                <w:noProof/>
+                              </w:rPr>
+                              <w:t>1</w:t>
+                            </w:r>
+                            <w:r>
+                              <w:rPr>
+                                <w:noProof/>
+                              </w:rPr>
+                              <w:fldChar w:fldCharType="end"/>
+                            </w:r>
                             <w:r>
                               <w:t xml:space="preserve"> Cursus project tests</w:t>
                             </w:r>
@@ -2573,14 +2586,27 @@
                             <w:r>
                               <w:t xml:space="preserve">Figuur </w:t>
                             </w:r>
-                            <w:fldSimple w:instr=" SEQ Figuur \* ARABIC ">
-                              <w:r>
-                                <w:rPr>
-                                  <w:noProof/>
-                                </w:rPr>
-                                <w:t>2</w:t>
-                              </w:r>
-                            </w:fldSimple>
+                            <w:r>
+                              <w:fldChar w:fldCharType="begin"/>
+                            </w:r>
+                            <w:r>
+                              <w:instrText xml:space="preserve"> SEQ Figuur \* ARABIC </w:instrText>
+                            </w:r>
+                            <w:r>
+                              <w:fldChar w:fldCharType="separate"/>
+                            </w:r>
+                            <w:r>
+                              <w:rPr>
+                                <w:noProof/>
+                              </w:rPr>
+                              <w:t>2</w:t>
+                            </w:r>
+                            <w:r>
+                              <w:rPr>
+                                <w:noProof/>
+                              </w:rPr>
+                              <w:fldChar w:fldCharType="end"/>
+                            </w:r>
                             <w:r>
                               <w:t xml:space="preserve"> </w:t>
                             </w:r>
@@ -2789,14 +2815,27 @@
       <w:r>
         <w:t xml:space="preserve">Figuur </w:t>
       </w:r>
-      <w:fldSimple w:instr=" SEQ Figuur \* ARABIC ">
-        <w:r>
-          <w:rPr>
-            <w:noProof/>
-          </w:rPr>
-          <w:t>3</w:t>
-        </w:r>
-      </w:fldSimple>
+      <w:r>
+        <w:fldChar w:fldCharType="begin"/>
+      </w:r>
+      <w:r>
+        <w:instrText xml:space="preserve"> SEQ Figuur \* ARABIC </w:instrText>
+      </w:r>
+      <w:r>
+        <w:fldChar w:fldCharType="separate"/>
+      </w:r>
+      <w:r>
+        <w:rPr>
+          <w:noProof/>
+        </w:rPr>
+        <w:t>3</w:t>
+      </w:r>
+      <w:r>
+        <w:rPr>
+          <w:noProof/>
+        </w:rPr>
+        <w:fldChar w:fldCharType="end"/>
+      </w:r>
       <w:r>
         <w:t xml:space="preserve"> Tests eigen project</w:t>
       </w:r>
@@ -3532,14 +3571,27 @@
       <w:r>
         <w:t xml:space="preserve">Figuur </w:t>
       </w:r>
-      <w:fldSimple w:instr=" SEQ Figuur \* ARABIC ">
-        <w:r>
-          <w:rPr>
-            <w:noProof/>
-          </w:rPr>
-          <w:t>6</w:t>
-        </w:r>
-      </w:fldSimple>
+      <w:r>
+        <w:fldChar w:fldCharType="begin"/>
+      </w:r>
+      <w:r>
+        <w:instrText xml:space="preserve"> SEQ Figuur \* ARABIC </w:instrText>
+      </w:r>
+      <w:r>
+        <w:fldChar w:fldCharType="separate"/>
+      </w:r>
+      <w:r>
+        <w:rPr>
+          <w:noProof/>
+        </w:rPr>
+        <w:t>6</w:t>
+      </w:r>
+      <w:r>
+        <w:rPr>
+          <w:noProof/>
+        </w:rPr>
+        <w:fldChar w:fldCharType="end"/>
+      </w:r>
       <w:r>
         <w:t xml:space="preserve"> Quiz </w:t>
       </w:r>
@@ -3736,27 +3788,14 @@
       <w:r>
         <w:t xml:space="preserve">Figuur </w:t>
       </w:r>
-      <w:r>
-        <w:fldChar w:fldCharType="begin"/>
-      </w:r>
-      <w:r>
-        <w:instrText xml:space="preserve"> SEQ Figuur \* ARABIC </w:instrText>
-      </w:r>
-      <w:r>
-        <w:fldChar w:fldCharType="separate"/>
-      </w:r>
-      <w:r>
-        <w:rPr>
-          <w:noProof/>
-        </w:rPr>
-        <w:t>8</w:t>
-      </w:r>
-      <w:r>
-        <w:rPr>
-          <w:noProof/>
-        </w:rPr>
-        <w:fldChar w:fldCharType="end"/>
-      </w:r>
+      <w:fldSimple w:instr=" SEQ Figuur \* ARABIC ">
+        <w:r>
+          <w:rPr>
+            <w:noProof/>
+          </w:rPr>
+          <w:t>8</w:t>
+        </w:r>
+      </w:fldSimple>
       <w:r>
         <w:t xml:space="preserve"> </w:t>
       </w:r>
@@ -4113,27 +4152,14 @@
       <w:r>
         <w:t xml:space="preserve">Figuur </w:t>
       </w:r>
-      <w:r>
-        <w:fldChar w:fldCharType="begin"/>
-      </w:r>
-      <w:r>
-        <w:instrText xml:space="preserve"> SEQ Figuur \* ARABIC </w:instrText>
-      </w:r>
-      <w:r>
-        <w:fldChar w:fldCharType="separate"/>
-      </w:r>
-      <w:r>
-        <w:rPr>
-          <w:noProof/>
-        </w:rPr>
-        <w:t>9</w:t>
-      </w:r>
-      <w:r>
-        <w:rPr>
-          <w:noProof/>
-        </w:rPr>
-        <w:fldChar w:fldCharType="end"/>
-      </w:r>
+      <w:fldSimple w:instr=" SEQ Figuur \* ARABIC ">
+        <w:r>
+          <w:rPr>
+            <w:noProof/>
+          </w:rPr>
+          <w:t>9</w:t>
+        </w:r>
+      </w:fldSimple>
       <w:r>
         <w:t xml:space="preserve"> </w:t>
       </w:r>
@@ -4200,27 +4226,14 @@
       <w:r>
         <w:t xml:space="preserve">Figuur </w:t>
       </w:r>
-      <w:r>
-        <w:fldChar w:fldCharType="begin"/>
-      </w:r>
-      <w:r>
-        <w:instrText xml:space="preserve"> SEQ Figuur \* ARABIC </w:instrText>
-      </w:r>
-      <w:r>
-        <w:fldChar w:fldCharType="separate"/>
-      </w:r>
-      <w:r>
-        <w:rPr>
-          <w:noProof/>
-        </w:rPr>
-        <w:t>10</w:t>
-      </w:r>
-      <w:r>
-        <w:rPr>
-          <w:noProof/>
-        </w:rPr>
-        <w:fldChar w:fldCharType="end"/>
-      </w:r>
+      <w:fldSimple w:instr=" SEQ Figuur \* ARABIC ">
+        <w:r>
+          <w:rPr>
+            <w:noProof/>
+          </w:rPr>
+          <w:t>10</w:t>
+        </w:r>
+      </w:fldSimple>
       <w:r>
         <w:t xml:space="preserve"> </w:t>
       </w:r>
@@ -4301,6 +4314,12 @@
         <w:rPr>
           <w:rFonts w:ascii="Verdana" w:hAnsi="Verdana"/>
         </w:rPr>
+        <w:t>1</w:t>
+      </w:r>
+      <w:r>
+        <w:rPr>
+          <w:rFonts w:ascii="Verdana" w:hAnsi="Verdana"/>
+        </w:rPr>
         <w:t xml:space="preserve"> </w:t>
       </w:r>
       <w:r>
@@ -4310,7 +4329,156 @@
         <w:t>Uur</w:t>
       </w:r>
     </w:p>
-    <w:p/>
+    <w:p>
+      <w:r>
+        <w:rPr>
+          <w:b/>
+          <w:bCs/>
+        </w:rPr>
+        <w:t>Maandag 25 oktober 2021:</w:t>
+      </w:r>
+      <w:r>
+        <w:t xml:space="preserve"> Heb ik een nieuw </w:t>
+      </w:r>
+      <w:r>
+        <w:t>hoofdstuk</w:t>
+      </w:r>
+      <w:r>
+        <w:t xml:space="preserve"> afgewerkt in de course. Dit gin</w:t>
+      </w:r>
+      <w:r>
+        <w:t>g</w:t>
+      </w:r>
+      <w:r>
+        <w:t xml:space="preserve"> over TDD en BDD.</w:t>
+      </w:r>
+      <w:r>
+        <w:t xml:space="preserve"> Door het feit dat ik dit hoofdstuk al heb gezien bij de </w:t>
+      </w:r>
+      <w:proofErr w:type="spellStart"/>
+      <w:r>
+        <w:t>JUnit</w:t>
+      </w:r>
+      <w:proofErr w:type="spellEnd"/>
+      <w:r>
+        <w:t xml:space="preserve"> </w:t>
+      </w:r>
+      <w:proofErr w:type="spellStart"/>
+      <w:r>
+        <w:t>testing</w:t>
+      </w:r>
+      <w:proofErr w:type="spellEnd"/>
+      <w:r>
+        <w:t xml:space="preserve"> cursus ben ik hier niet veel tijd aan verloren. (15min)</w:t>
+      </w:r>
+      <w:r>
+        <w:t>. Verder heb ik ook de theorie van unit testen verwerkt ook dit had ik al gezien in de eerste cursus die ik heb gevolgd</w:t>
+      </w:r>
+      <w:r>
+        <w:t xml:space="preserve"> (dezelfde principes kwamen aanbod)</w:t>
+      </w:r>
+      <w:r>
+        <w:t>. (20min).</w:t>
+      </w:r>
+      <w:r>
+        <w:t xml:space="preserve"> Verder heb ik het hoofdstuk bekeken over het opzetten van een </w:t>
+      </w:r>
+      <w:proofErr w:type="spellStart"/>
+      <w:r>
+        <w:t>xUnit</w:t>
+      </w:r>
+      <w:proofErr w:type="spellEnd"/>
+      <w:r>
+        <w:t xml:space="preserve"> of </w:t>
+      </w:r>
+      <w:proofErr w:type="spellStart"/>
+      <w:r>
+        <w:t>nUnit</w:t>
+      </w:r>
+      <w:proofErr w:type="spellEnd"/>
+      <w:r>
+        <w:t xml:space="preserve"> test omgeving en de verschillen tussen beiden. (15min).Ten slotte heb ik de quiz afgewerkt die voorzien wordt na elk deel van de driedelige cursus.</w:t>
+      </w:r>
+      <w:r>
+        <w:t>(10min)</w:t>
+      </w:r>
+    </w:p>
+    <w:p>
+      <w:pPr>
+        <w:keepNext/>
+      </w:pPr>
+      <w:r>
+        <w:lastRenderedPageBreak/>
+        <w:drawing>
+          <wp:inline distT="0" distB="0" distL="0" distR="0" wp14:anchorId="7976B487" wp14:editId="00EE1D25">
+            <wp:extent cx="5760720" cy="1646555"/>
+            <wp:effectExtent l="0" t="0" r="0" b="0"/>
+            <wp:docPr id="18" name="Picture 18"/>
+            <wp:cNvGraphicFramePr>
+              <a:graphicFrameLocks xmlns:a="http://schemas.openxmlformats.org/drawingml/2006/main" noChangeAspect="1"/>
+            </wp:cNvGraphicFramePr>
+            <a:graphic xmlns:a="http://schemas.openxmlformats.org/drawingml/2006/main">
+              <a:graphicData uri="http://schemas.openxmlformats.org/drawingml/2006/picture">
+                <pic:pic xmlns:pic="http://schemas.openxmlformats.org/drawingml/2006/picture">
+                  <pic:nvPicPr>
+                    <pic:cNvPr id="1" name=""/>
+                    <pic:cNvPicPr/>
+                  </pic:nvPicPr>
+                  <pic:blipFill>
+                    <a:blip r:embed="rId29"/>
+                    <a:stretch>
+                      <a:fillRect/>
+                    </a:stretch>
+                  </pic:blipFill>
+                  <pic:spPr>
+                    <a:xfrm>
+                      <a:off x="0" y="0"/>
+                      <a:ext cx="5760720" cy="1646555"/>
+                    </a:xfrm>
+                    <a:prstGeom prst="rect">
+                      <a:avLst/>
+                    </a:prstGeom>
+                  </pic:spPr>
+                </pic:pic>
+              </a:graphicData>
+            </a:graphic>
+          </wp:inline>
+        </w:drawing>
+      </w:r>
+    </w:p>
+    <w:p>
+      <w:pPr>
+        <w:pStyle w:val="Caption"/>
+        <w:jc w:val="center"/>
+      </w:pPr>
+      <w:r>
+        <w:t xml:space="preserve">Figuur </w:t>
+      </w:r>
+      <w:fldSimple w:instr=" SEQ Figuur \* ARABIC ">
+        <w:r>
+          <w:rPr>
+            <w:noProof/>
+          </w:rPr>
+          <w:t>11</w:t>
+        </w:r>
+      </w:fldSimple>
+      <w:r>
+        <w:t xml:space="preserve"> .NET </w:t>
+      </w:r>
+      <w:proofErr w:type="spellStart"/>
+      <w:r>
+        <w:t>testting</w:t>
+      </w:r>
+      <w:proofErr w:type="spellEnd"/>
+      <w:r>
+        <w:t xml:space="preserve"> Part 1 </w:t>
+      </w:r>
+      <w:proofErr w:type="spellStart"/>
+      <w:r>
+        <w:t>done</w:t>
+      </w:r>
+      <w:proofErr w:type="spellEnd"/>
+    </w:p>
     <w:sectPr>
       <w:pgSz w:w="11906" w:h="16838"/>
       <w:pgMar w:top="1417" w:right="1417" w:bottom="1417" w:left="1417" w:header="708" w:footer="708" w:gutter="0"/>

</xml_diff>

<commit_message>
deel 2 theorie done
</commit_message>
<xml_diff>
--- a/Software_testing_Logboek_BramVanPevenage.docx
+++ b/Software_testing_Logboek_BramVanPevenage.docx
@@ -190,7 +190,37 @@
           <w:szCs w:val="32"/>
           <w:lang w:val="nl-BE"/>
         </w:rPr>
-        <w:t>Academiejaar 2019-2020</w:t>
+        <w:t>Academiejaar 20</w:t>
+      </w:r>
+      <w:r>
+        <w:rPr>
+          <w:rFonts w:ascii="Verdana" w:hAnsi="Verdana" w:cs="Arial"/>
+          <w:b/>
+          <w:sz w:val="32"/>
+          <w:szCs w:val="32"/>
+          <w:lang w:val="nl-BE"/>
+        </w:rPr>
+        <w:t>21</w:t>
+      </w:r>
+      <w:r>
+        <w:rPr>
+          <w:rFonts w:ascii="Verdana" w:hAnsi="Verdana" w:cs="Arial"/>
+          <w:b/>
+          <w:sz w:val="32"/>
+          <w:szCs w:val="32"/>
+          <w:lang w:val="nl-BE"/>
+        </w:rPr>
+        <w:t>-202</w:t>
+      </w:r>
+      <w:r>
+        <w:rPr>
+          <w:rFonts w:ascii="Verdana" w:hAnsi="Verdana" w:cs="Arial"/>
+          <w:b/>
+          <w:sz w:val="32"/>
+          <w:szCs w:val="32"/>
+          <w:lang w:val="nl-BE"/>
+        </w:rPr>
+        <w:t>2</w:t>
       </w:r>
     </w:p>
     <w:p>
@@ -2137,14 +2167,27 @@
                             <w:r>
                               <w:t xml:space="preserve">Figuur </w:t>
                             </w:r>
-                            <w:fldSimple w:instr=" SEQ Figuur \* ARABIC ">
-                              <w:r>
-                                <w:rPr>
-                                  <w:noProof/>
-                                </w:rPr>
-                                <w:t>1</w:t>
-                              </w:r>
-                            </w:fldSimple>
+                            <w:r>
+                              <w:fldChar w:fldCharType="begin"/>
+                            </w:r>
+                            <w:r>
+                              <w:instrText xml:space="preserve"> SEQ Figuur \* ARABIC </w:instrText>
+                            </w:r>
+                            <w:r>
+                              <w:fldChar w:fldCharType="separate"/>
+                            </w:r>
+                            <w:r>
+                              <w:rPr>
+                                <w:noProof/>
+                              </w:rPr>
+                              <w:t>1</w:t>
+                            </w:r>
+                            <w:r>
+                              <w:rPr>
+                                <w:noProof/>
+                              </w:rPr>
+                              <w:fldChar w:fldCharType="end"/>
+                            </w:r>
                             <w:r>
                               <w:t xml:space="preserve"> Cursus project tests</w:t>
                             </w:r>
@@ -2455,14 +2498,27 @@
                             <w:r>
                               <w:t xml:space="preserve">Figuur </w:t>
                             </w:r>
-                            <w:fldSimple w:instr=" SEQ Figuur \* ARABIC ">
-                              <w:r>
-                                <w:rPr>
-                                  <w:noProof/>
-                                </w:rPr>
-                                <w:t>2</w:t>
-                              </w:r>
-                            </w:fldSimple>
+                            <w:r>
+                              <w:fldChar w:fldCharType="begin"/>
+                            </w:r>
+                            <w:r>
+                              <w:instrText xml:space="preserve"> SEQ Figuur \* ARABIC </w:instrText>
+                            </w:r>
+                            <w:r>
+                              <w:fldChar w:fldCharType="separate"/>
+                            </w:r>
+                            <w:r>
+                              <w:rPr>
+                                <w:noProof/>
+                              </w:rPr>
+                              <w:t>2</w:t>
+                            </w:r>
+                            <w:r>
+                              <w:rPr>
+                                <w:noProof/>
+                              </w:rPr>
+                              <w:fldChar w:fldCharType="end"/>
+                            </w:r>
                             <w:r>
                               <w:t xml:space="preserve"> </w:t>
                             </w:r>
@@ -2616,14 +2672,27 @@
       <w:r>
         <w:t xml:space="preserve">Figuur </w:t>
       </w:r>
-      <w:fldSimple w:instr=" SEQ Figuur \* ARABIC ">
-        <w:r>
-          <w:rPr>
-            <w:noProof/>
-          </w:rPr>
-          <w:t>3</w:t>
-        </w:r>
-      </w:fldSimple>
+      <w:r>
+        <w:fldChar w:fldCharType="begin"/>
+      </w:r>
+      <w:r>
+        <w:instrText xml:space="preserve"> SEQ Figuur \* ARABIC </w:instrText>
+      </w:r>
+      <w:r>
+        <w:fldChar w:fldCharType="separate"/>
+      </w:r>
+      <w:r>
+        <w:rPr>
+          <w:noProof/>
+        </w:rPr>
+        <w:t>3</w:t>
+      </w:r>
+      <w:r>
+        <w:rPr>
+          <w:noProof/>
+        </w:rPr>
+        <w:fldChar w:fldCharType="end"/>
+      </w:r>
       <w:r>
         <w:t xml:space="preserve"> Tests eigen project</w:t>
       </w:r>
@@ -3243,14 +3312,27 @@
       <w:r>
         <w:t xml:space="preserve">Figuur </w:t>
       </w:r>
-      <w:fldSimple w:instr=" SEQ Figuur \* ARABIC ">
-        <w:r>
-          <w:rPr>
-            <w:noProof/>
-          </w:rPr>
-          <w:t>6</w:t>
-        </w:r>
-      </w:fldSimple>
+      <w:r>
+        <w:fldChar w:fldCharType="begin"/>
+      </w:r>
+      <w:r>
+        <w:instrText xml:space="preserve"> SEQ Figuur \* ARABIC </w:instrText>
+      </w:r>
+      <w:r>
+        <w:fldChar w:fldCharType="separate"/>
+      </w:r>
+      <w:r>
+        <w:rPr>
+          <w:noProof/>
+        </w:rPr>
+        <w:t>6</w:t>
+      </w:r>
+      <w:r>
+        <w:rPr>
+          <w:noProof/>
+        </w:rPr>
+        <w:fldChar w:fldCharType="end"/>
+      </w:r>
       <w:r>
         <w:t xml:space="preserve"> Quiz results</w:t>
       </w:r>
@@ -3434,27 +3516,14 @@
       <w:r>
         <w:t xml:space="preserve">Figuur </w:t>
       </w:r>
-      <w:r>
-        <w:fldChar w:fldCharType="begin"/>
-      </w:r>
-      <w:r>
-        <w:instrText xml:space="preserve"> SEQ Figuur \* ARABIC </w:instrText>
-      </w:r>
-      <w:r>
-        <w:fldChar w:fldCharType="separate"/>
-      </w:r>
-      <w:r>
-        <w:rPr>
-          <w:noProof/>
-        </w:rPr>
-        <w:t>8</w:t>
-      </w:r>
-      <w:r>
-        <w:rPr>
-          <w:noProof/>
-        </w:rPr>
-        <w:fldChar w:fldCharType="end"/>
-      </w:r>
+      <w:fldSimple w:instr=" SEQ Figuur \* ARABIC ">
+        <w:r>
+          <w:rPr>
+            <w:noProof/>
+          </w:rPr>
+          <w:t>8</w:t>
+        </w:r>
+      </w:fldSimple>
       <w:r>
         <w:t xml:space="preserve"> All chapters finished</w:t>
       </w:r>
@@ -3774,27 +3843,14 @@
       <w:r>
         <w:t xml:space="preserve">Figuur </w:t>
       </w:r>
-      <w:r>
-        <w:fldChar w:fldCharType="begin"/>
-      </w:r>
-      <w:r>
-        <w:instrText xml:space="preserve"> SEQ Figuur \* ARABIC </w:instrText>
-      </w:r>
-      <w:r>
-        <w:fldChar w:fldCharType="separate"/>
-      </w:r>
-      <w:r>
-        <w:rPr>
-          <w:noProof/>
-        </w:rPr>
-        <w:t>9</w:t>
-      </w:r>
-      <w:r>
-        <w:rPr>
-          <w:noProof/>
-        </w:rPr>
-        <w:fldChar w:fldCharType="end"/>
-      </w:r>
+      <w:fldSimple w:instr=" SEQ Figuur \* ARABIC ">
+        <w:r>
+          <w:rPr>
+            <w:noProof/>
+          </w:rPr>
+          <w:t>9</w:t>
+        </w:r>
+      </w:fldSimple>
       <w:r>
         <w:t xml:space="preserve"> Assert tests passes</w:t>
       </w:r>
@@ -3853,27 +3909,14 @@
       <w:r>
         <w:t xml:space="preserve">Figuur </w:t>
       </w:r>
-      <w:r>
-        <w:fldChar w:fldCharType="begin"/>
-      </w:r>
-      <w:r>
-        <w:instrText xml:space="preserve"> SEQ Figuur \* ARABIC </w:instrText>
-      </w:r>
-      <w:r>
-        <w:fldChar w:fldCharType="separate"/>
-      </w:r>
-      <w:r>
-        <w:rPr>
-          <w:noProof/>
-        </w:rPr>
-        <w:t>10</w:t>
-      </w:r>
-      <w:r>
-        <w:rPr>
-          <w:noProof/>
-        </w:rPr>
-        <w:fldChar w:fldCharType="end"/>
-      </w:r>
+      <w:fldSimple w:instr=" SEQ Figuur \* ARABIC ">
+        <w:r>
+          <w:rPr>
+            <w:noProof/>
+          </w:rPr>
+          <w:t>10</w:t>
+        </w:r>
+      </w:fldSimple>
       <w:r>
         <w:t xml:space="preserve"> Assert tests</w:t>
       </w:r>
@@ -4057,27 +4100,14 @@
       <w:r>
         <w:t xml:space="preserve">Figuur </w:t>
       </w:r>
-      <w:r>
-        <w:fldChar w:fldCharType="begin"/>
-      </w:r>
-      <w:r>
-        <w:instrText xml:space="preserve"> SEQ Figuur \* ARABIC </w:instrText>
-      </w:r>
-      <w:r>
-        <w:fldChar w:fldCharType="separate"/>
-      </w:r>
-      <w:r>
-        <w:rPr>
-          <w:noProof/>
-        </w:rPr>
-        <w:t>11</w:t>
-      </w:r>
-      <w:r>
-        <w:rPr>
-          <w:noProof/>
-        </w:rPr>
-        <w:fldChar w:fldCharType="end"/>
-      </w:r>
+      <w:fldSimple w:instr=" SEQ Figuur \* ARABIC ">
+        <w:r>
+          <w:rPr>
+            <w:noProof/>
+          </w:rPr>
+          <w:t>11</w:t>
+        </w:r>
+      </w:fldSimple>
       <w:r>
         <w:t xml:space="preserve"> .NET testting Part 1 done</w:t>
       </w:r>
@@ -4091,15 +4121,134 @@
         <w:t xml:space="preserve">Donderdag 28 oktober 2021: </w:t>
       </w:r>
       <w:r>
-        <w:t>Heb ik een halfuurtje vrijgemaakt om testing in de Java omgeving te herhalen zodat ik deze kennis niet verlies. Hierna heb ik nog een halfuurtje verder gewerkt aan het volgen van de cursus.</w:t>
-      </w:r>
-      <w:r>
-        <w:t xml:space="preserve"> Concreter ik heb het eerste hoofdstuk van deel 2 afgewerkt. Tijdens het overlopen heb ik extern een kijkje genomen naar xUnit documentatie omtrent “Assert”.</w:t>
+        <w:t>Heb ik een halfuurtje vrijgemaakt om testing in de Java omgeving te herhalen zodat ik deze kennis niet verlies. Hierna heb ik nog een halfuurtje verder gewerkt aan het volgen van de cursus. Concreter ik heb het eerste hoofdstuk van deel 2 afgewerkt. Tijdens het overlopen heb ik extern een kijkje genomen naar xUnit documentatie omtrent “Assert”.</w:t>
       </w:r>
       <w:r>
         <w:t xml:space="preserve"> Ook dit heeft een halfuur geduurd.</w:t>
       </w:r>
     </w:p>
+    <w:p>
+      <w:pPr>
+        <w:pStyle w:val="Heading2"/>
+        <w:numPr>
+          <w:ilvl w:val="1"/>
+          <w:numId w:val="2"/>
+        </w:numPr>
+        <w:rPr>
+          <w:rFonts w:ascii="Verdana" w:hAnsi="Verdana"/>
+        </w:rPr>
+      </w:pPr>
+      <w:r>
+        <w:rPr>
+          <w:rFonts w:ascii="Verdana" w:hAnsi="Verdana"/>
+        </w:rPr>
+        <w:t xml:space="preserve">Week </w:t>
+      </w:r>
+      <w:r>
+        <w:rPr>
+          <w:rFonts w:ascii="Verdana" w:hAnsi="Verdana"/>
+        </w:rPr>
+        <w:t>7</w:t>
+      </w:r>
+      <w:r>
+        <w:rPr>
+          <w:rFonts w:ascii="Verdana" w:hAnsi="Verdana"/>
+        </w:rPr>
+        <w:t xml:space="preserve"> (</w:t>
+      </w:r>
+      <w:r>
+        <w:rPr>
+          <w:rFonts w:ascii="Verdana" w:hAnsi="Verdana"/>
+        </w:rPr>
+        <w:t>1</w:t>
+      </w:r>
+      <w:r>
+        <w:rPr>
+          <w:rFonts w:ascii="Verdana" w:hAnsi="Verdana"/>
+        </w:rPr>
+        <w:t>/1</w:t>
+      </w:r>
+      <w:r>
+        <w:rPr>
+          <w:rFonts w:ascii="Verdana" w:hAnsi="Verdana"/>
+        </w:rPr>
+        <w:t>1</w:t>
+      </w:r>
+      <w:r>
+        <w:rPr>
+          <w:rFonts w:ascii="Verdana" w:hAnsi="Verdana"/>
+        </w:rPr>
+        <w:t xml:space="preserve"> – </w:t>
+      </w:r>
+      <w:r>
+        <w:rPr>
+          <w:rFonts w:ascii="Verdana" w:hAnsi="Verdana"/>
+        </w:rPr>
+        <w:t>7</w:t>
+      </w:r>
+      <w:r>
+        <w:rPr>
+          <w:rFonts w:ascii="Verdana" w:hAnsi="Verdana"/>
+        </w:rPr>
+        <w:t>/1</w:t>
+      </w:r>
+      <w:r>
+        <w:rPr>
+          <w:rFonts w:ascii="Verdana" w:hAnsi="Verdana"/>
+        </w:rPr>
+        <w:t>1</w:t>
+      </w:r>
+      <w:r>
+        <w:rPr>
+          <w:rFonts w:ascii="Verdana" w:hAnsi="Verdana"/>
+        </w:rPr>
+        <w:t>)</w:t>
+      </w:r>
+    </w:p>
+    <w:p>
+      <w:pPr>
+        <w:pStyle w:val="IntenseQuote"/>
+        <w:ind w:left="0"/>
+        <w:rPr>
+          <w:rFonts w:ascii="Verdana" w:hAnsi="Verdana"/>
+        </w:rPr>
+      </w:pPr>
+      <w:r>
+        <w:rPr>
+          <w:rFonts w:ascii="Verdana" w:hAnsi="Verdana"/>
+        </w:rPr>
+        <w:t>Uur</w:t>
+      </w:r>
+    </w:p>
+    <w:p>
+      <w:r>
+        <w:rPr>
+          <w:b/>
+          <w:bCs/>
+        </w:rPr>
+        <w:t>Woensdag 3 november</w:t>
+      </w:r>
+      <w:r>
+        <w:rPr>
+          <w:b/>
+          <w:bCs/>
+        </w:rPr>
+        <w:t xml:space="preserve">: </w:t>
+      </w:r>
+      <w:r>
+        <w:t>Heb ik deel 2 van de driedelige cursus afgewerkt dit heeft in totaal ongeveer een halfuur geduurd. De volgende stap is om het 2</w:t>
+      </w:r>
+      <w:r>
+        <w:rPr>
+          <w:vertAlign w:val="superscript"/>
+        </w:rPr>
+        <w:t>de</w:t>
+      </w:r>
+      <w:r>
+        <w:t xml:space="preserve"> deel in praktijk om te zetten in een eigen project.</w:t>
+      </w:r>
+    </w:p>
+    <w:p/>
     <w:p/>
     <w:sectPr>
       <w:pgSz w:w="11906" w:h="16838"/>
@@ -4213,7 +4362,7 @@
 <file path=word/numbering.xml><?xml version="1.0" encoding="utf-8"?>
 <w:numbering xmlns:wpc="http://schemas.microsoft.com/office/word/2010/wordprocessingCanvas" xmlns:cx="http://schemas.microsoft.com/office/drawing/2014/chartex" xmlns:cx1="http://schemas.microsoft.com/office/drawing/2015/9/8/chartex" xmlns:cx2="http://schemas.microsoft.com/office/drawing/2015/10/21/chartex" xmlns:cx3="http://schemas.microsoft.com/office/drawing/2016/5/9/chartex" xmlns:cx4="http://schemas.microsoft.com/office/drawing/2016/5/10/chartex" xmlns:cx5="http://schemas.microsoft.com/office/drawing/2016/5/11/chartex" xmlns:cx6="http://schemas.microsoft.com/office/drawing/2016/5/12/chartex" xmlns:cx7="http://schemas.microsoft.com/office/drawing/2016/5/13/chartex" xmlns:cx8="http://schemas.microsoft.com/office/drawing/2016/5/14/chartex" xmlns:mc="http://schemas.openxmlformats.org/markup-compatibility/2006" xmlns:aink="http://schemas.microsoft.com/office/drawing/2016/ink" xmlns:am3d="http://schemas.microsoft.com/office/drawing/2017/model3d" xmlns:o="urn:schemas-microsoft-com:office:office" xmlns:r="http://schemas.openxmlformats.org/officeDocument/2006/relationships" xmlns:m="http://schemas.openxmlformats.org/officeDocument/2006/math" xmlns:v="urn:schemas-microsoft-com:vml" xmlns:wp14="http://schemas.microsoft.com/office/word/2010/wordprocessingDrawing" xmlns:wp="http://schemas.openxmlformats.org/drawingml/2006/wordprocessingDrawing" xmlns:w10="urn:schemas-microsoft-com:office:word" xmlns:w="http://schemas.openxmlformats.org/wordprocessingml/2006/main" xmlns:w14="http://schemas.microsoft.com/office/word/2010/wordml" xmlns:w15="http://schemas.microsoft.com/office/word/2012/wordml" xmlns:w16cex="http://schemas.microsoft.com/office/word/2018/wordml/cex" xmlns:w16cid="http://schemas.microsoft.com/office/word/2016/wordml/cid" xmlns:w16="http://schemas.microsoft.com/office/word/2018/wordml" xmlns:w16se="http://schemas.microsoft.com/office/word/2015/wordml/symex" xmlns:wpg="http://schemas.microsoft.com/office/word/2010/wordprocessingGroup" xmlns:wpi="http://schemas.microsoft.com/office/word/2010/wordprocessingInk" xmlns:wne="http://schemas.microsoft.com/office/word/2006/wordml" xmlns:wps="http://schemas.microsoft.com/office/word/2010/wordprocessingShape" mc:Ignorable="w14 w15 w16se w16cid w16 w16cex wp14">
   <w:abstractNum w:abstractNumId="0" w15:restartNumberingAfterBreak="0">
-    <w:nsid w:val="2AC633B1"/>
+    <w:nsid w:val="240D3165"/>
     <w:multiLevelType w:val="multilevel"/>
     <w:tmpl w:val="31FE57A8"/>
     <w:lvl w:ilvl="0">
@@ -4334,209 +4483,7 @@
     </w:lvl>
   </w:abstractNum>
   <w:abstractNum w:abstractNumId="1" w15:restartNumberingAfterBreak="0">
-    <w:nsid w:val="4BD454C1"/>
-    <w:multiLevelType w:val="hybridMultilevel"/>
-    <w:tmpl w:val="9E3CF4FC"/>
-    <w:lvl w:ilvl="0" w:tplc="0413000F">
-      <w:start w:val="1"/>
-      <w:numFmt w:val="decimal"/>
-      <w:lvlText w:val="%1."/>
-      <w:lvlJc w:val="left"/>
-      <w:pPr>
-        <w:ind w:left="720" w:hanging="360"/>
-      </w:pPr>
-      <w:rPr>
-        <w:rFonts w:hint="default"/>
-      </w:rPr>
-    </w:lvl>
-    <w:lvl w:ilvl="1" w:tplc="04130019" w:tentative="1">
-      <w:start w:val="1"/>
-      <w:numFmt w:val="lowerLetter"/>
-      <w:lvlText w:val="%2."/>
-      <w:lvlJc w:val="left"/>
-      <w:pPr>
-        <w:ind w:left="1440" w:hanging="360"/>
-      </w:pPr>
-    </w:lvl>
-    <w:lvl w:ilvl="2" w:tplc="0413001B" w:tentative="1">
-      <w:start w:val="1"/>
-      <w:numFmt w:val="lowerRoman"/>
-      <w:lvlText w:val="%3."/>
-      <w:lvlJc w:val="right"/>
-      <w:pPr>
-        <w:ind w:left="2160" w:hanging="180"/>
-      </w:pPr>
-    </w:lvl>
-    <w:lvl w:ilvl="3" w:tplc="0413000F" w:tentative="1">
-      <w:start w:val="1"/>
-      <w:numFmt w:val="decimal"/>
-      <w:lvlText w:val="%4."/>
-      <w:lvlJc w:val="left"/>
-      <w:pPr>
-        <w:ind w:left="2880" w:hanging="360"/>
-      </w:pPr>
-    </w:lvl>
-    <w:lvl w:ilvl="4" w:tplc="04130019" w:tentative="1">
-      <w:start w:val="1"/>
-      <w:numFmt w:val="lowerLetter"/>
-      <w:lvlText w:val="%5."/>
-      <w:lvlJc w:val="left"/>
-      <w:pPr>
-        <w:ind w:left="3600" w:hanging="360"/>
-      </w:pPr>
-    </w:lvl>
-    <w:lvl w:ilvl="5" w:tplc="0413001B" w:tentative="1">
-      <w:start w:val="1"/>
-      <w:numFmt w:val="lowerRoman"/>
-      <w:lvlText w:val="%6."/>
-      <w:lvlJc w:val="right"/>
-      <w:pPr>
-        <w:ind w:left="4320" w:hanging="180"/>
-      </w:pPr>
-    </w:lvl>
-    <w:lvl w:ilvl="6" w:tplc="0413000F" w:tentative="1">
-      <w:start w:val="1"/>
-      <w:numFmt w:val="decimal"/>
-      <w:lvlText w:val="%7."/>
-      <w:lvlJc w:val="left"/>
-      <w:pPr>
-        <w:ind w:left="5040" w:hanging="360"/>
-      </w:pPr>
-    </w:lvl>
-    <w:lvl w:ilvl="7" w:tplc="04130019" w:tentative="1">
-      <w:start w:val="1"/>
-      <w:numFmt w:val="lowerLetter"/>
-      <w:lvlText w:val="%8."/>
-      <w:lvlJc w:val="left"/>
-      <w:pPr>
-        <w:ind w:left="5760" w:hanging="360"/>
-      </w:pPr>
-    </w:lvl>
-    <w:lvl w:ilvl="8" w:tplc="0413001B" w:tentative="1">
-      <w:start w:val="1"/>
-      <w:numFmt w:val="lowerRoman"/>
-      <w:lvlText w:val="%9."/>
-      <w:lvlJc w:val="right"/>
-      <w:pPr>
-        <w:ind w:left="6480" w:hanging="180"/>
-      </w:pPr>
-    </w:lvl>
-  </w:abstractNum>
-  <w:abstractNum w:abstractNumId="2" w15:restartNumberingAfterBreak="0">
-    <w:nsid w:val="52A374EB"/>
-    <w:multiLevelType w:val="multilevel"/>
-    <w:tmpl w:val="46E40164"/>
-    <w:lvl w:ilvl="0">
-      <w:start w:val="1"/>
-      <w:numFmt w:val="decimal"/>
-      <w:lvlText w:val="%1"/>
-      <w:lvlJc w:val="left"/>
-      <w:pPr>
-        <w:ind w:left="585" w:hanging="585"/>
-      </w:pPr>
-      <w:rPr>
-        <w:rFonts w:hint="default"/>
-      </w:rPr>
-    </w:lvl>
-    <w:lvl w:ilvl="1">
-      <w:start w:val="23"/>
-      <w:numFmt w:val="decimal"/>
-      <w:lvlText w:val="%1.%2"/>
-      <w:lvlJc w:val="left"/>
-      <w:pPr>
-        <w:ind w:left="1470" w:hanging="720"/>
-      </w:pPr>
-      <w:rPr>
-        <w:rFonts w:hint="default"/>
-      </w:rPr>
-    </w:lvl>
-    <w:lvl w:ilvl="2">
-      <w:start w:val="1"/>
-      <w:numFmt w:val="decimal"/>
-      <w:lvlText w:val="%1.%2.%3"/>
-      <w:lvlJc w:val="left"/>
-      <w:pPr>
-        <w:ind w:left="2580" w:hanging="1080"/>
-      </w:pPr>
-      <w:rPr>
-        <w:rFonts w:hint="default"/>
-      </w:rPr>
-    </w:lvl>
-    <w:lvl w:ilvl="3">
-      <w:start w:val="1"/>
-      <w:numFmt w:val="decimal"/>
-      <w:lvlText w:val="%1.%2.%3.%4"/>
-      <w:lvlJc w:val="left"/>
-      <w:pPr>
-        <w:ind w:left="3690" w:hanging="1440"/>
-      </w:pPr>
-      <w:rPr>
-        <w:rFonts w:hint="default"/>
-      </w:rPr>
-    </w:lvl>
-    <w:lvl w:ilvl="4">
-      <w:start w:val="1"/>
-      <w:numFmt w:val="decimal"/>
-      <w:lvlText w:val="%1.%2.%3.%4.%5"/>
-      <w:lvlJc w:val="left"/>
-      <w:pPr>
-        <w:ind w:left="4800" w:hanging="1800"/>
-      </w:pPr>
-      <w:rPr>
-        <w:rFonts w:hint="default"/>
-      </w:rPr>
-    </w:lvl>
-    <w:lvl w:ilvl="5">
-      <w:start w:val="1"/>
-      <w:numFmt w:val="decimal"/>
-      <w:lvlText w:val="%1.%2.%3.%4.%5.%6"/>
-      <w:lvlJc w:val="left"/>
-      <w:pPr>
-        <w:ind w:left="5550" w:hanging="1800"/>
-      </w:pPr>
-      <w:rPr>
-        <w:rFonts w:hint="default"/>
-      </w:rPr>
-    </w:lvl>
-    <w:lvl w:ilvl="6">
-      <w:start w:val="1"/>
-      <w:numFmt w:val="decimal"/>
-      <w:lvlText w:val="%1.%2.%3.%4.%5.%6.%7"/>
-      <w:lvlJc w:val="left"/>
-      <w:pPr>
-        <w:ind w:left="6660" w:hanging="2160"/>
-      </w:pPr>
-      <w:rPr>
-        <w:rFonts w:hint="default"/>
-      </w:rPr>
-    </w:lvl>
-    <w:lvl w:ilvl="7">
-      <w:start w:val="1"/>
-      <w:numFmt w:val="decimal"/>
-      <w:lvlText w:val="%1.%2.%3.%4.%5.%6.%7.%8"/>
-      <w:lvlJc w:val="left"/>
-      <w:pPr>
-        <w:ind w:left="7770" w:hanging="2520"/>
-      </w:pPr>
-      <w:rPr>
-        <w:rFonts w:hint="default"/>
-      </w:rPr>
-    </w:lvl>
-    <w:lvl w:ilvl="8">
-      <w:start w:val="1"/>
-      <w:numFmt w:val="decimal"/>
-      <w:lvlText w:val="%1.%2.%3.%4.%5.%6.%7.%8.%9"/>
-      <w:lvlJc w:val="left"/>
-      <w:pPr>
-        <w:ind w:left="8880" w:hanging="2880"/>
-      </w:pPr>
-      <w:rPr>
-        <w:rFonts w:hint="default"/>
-      </w:rPr>
-    </w:lvl>
-  </w:abstractNum>
-  <w:abstractNum w:abstractNumId="3" w15:restartNumberingAfterBreak="0">
-    <w:nsid w:val="565C3E1A"/>
+    <w:nsid w:val="2AC633B1"/>
     <w:multiLevelType w:val="multilevel"/>
     <w:tmpl w:val="31FE57A8"/>
     <w:lvl w:ilvl="0">
@@ -4656,8 +4603,210 @@
       </w:rPr>
     </w:lvl>
   </w:abstractNum>
+  <w:abstractNum w:abstractNumId="2" w15:restartNumberingAfterBreak="0">
+    <w:nsid w:val="4BD454C1"/>
+    <w:multiLevelType w:val="hybridMultilevel"/>
+    <w:tmpl w:val="9E3CF4FC"/>
+    <w:lvl w:ilvl="0" w:tplc="0413000F">
+      <w:start w:val="1"/>
+      <w:numFmt w:val="decimal"/>
+      <w:lvlText w:val="%1."/>
+      <w:lvlJc w:val="left"/>
+      <w:pPr>
+        <w:ind w:left="720" w:hanging="360"/>
+      </w:pPr>
+      <w:rPr>
+        <w:rFonts w:hint="default"/>
+      </w:rPr>
+    </w:lvl>
+    <w:lvl w:ilvl="1" w:tplc="04130019" w:tentative="1">
+      <w:start w:val="1"/>
+      <w:numFmt w:val="lowerLetter"/>
+      <w:lvlText w:val="%2."/>
+      <w:lvlJc w:val="left"/>
+      <w:pPr>
+        <w:ind w:left="1440" w:hanging="360"/>
+      </w:pPr>
+    </w:lvl>
+    <w:lvl w:ilvl="2" w:tplc="0413001B" w:tentative="1">
+      <w:start w:val="1"/>
+      <w:numFmt w:val="lowerRoman"/>
+      <w:lvlText w:val="%3."/>
+      <w:lvlJc w:val="right"/>
+      <w:pPr>
+        <w:ind w:left="2160" w:hanging="180"/>
+      </w:pPr>
+    </w:lvl>
+    <w:lvl w:ilvl="3" w:tplc="0413000F" w:tentative="1">
+      <w:start w:val="1"/>
+      <w:numFmt w:val="decimal"/>
+      <w:lvlText w:val="%4."/>
+      <w:lvlJc w:val="left"/>
+      <w:pPr>
+        <w:ind w:left="2880" w:hanging="360"/>
+      </w:pPr>
+    </w:lvl>
+    <w:lvl w:ilvl="4" w:tplc="04130019" w:tentative="1">
+      <w:start w:val="1"/>
+      <w:numFmt w:val="lowerLetter"/>
+      <w:lvlText w:val="%5."/>
+      <w:lvlJc w:val="left"/>
+      <w:pPr>
+        <w:ind w:left="3600" w:hanging="360"/>
+      </w:pPr>
+    </w:lvl>
+    <w:lvl w:ilvl="5" w:tplc="0413001B" w:tentative="1">
+      <w:start w:val="1"/>
+      <w:numFmt w:val="lowerRoman"/>
+      <w:lvlText w:val="%6."/>
+      <w:lvlJc w:val="right"/>
+      <w:pPr>
+        <w:ind w:left="4320" w:hanging="180"/>
+      </w:pPr>
+    </w:lvl>
+    <w:lvl w:ilvl="6" w:tplc="0413000F" w:tentative="1">
+      <w:start w:val="1"/>
+      <w:numFmt w:val="decimal"/>
+      <w:lvlText w:val="%7."/>
+      <w:lvlJc w:val="left"/>
+      <w:pPr>
+        <w:ind w:left="5040" w:hanging="360"/>
+      </w:pPr>
+    </w:lvl>
+    <w:lvl w:ilvl="7" w:tplc="04130019" w:tentative="1">
+      <w:start w:val="1"/>
+      <w:numFmt w:val="lowerLetter"/>
+      <w:lvlText w:val="%8."/>
+      <w:lvlJc w:val="left"/>
+      <w:pPr>
+        <w:ind w:left="5760" w:hanging="360"/>
+      </w:pPr>
+    </w:lvl>
+    <w:lvl w:ilvl="8" w:tplc="0413001B" w:tentative="1">
+      <w:start w:val="1"/>
+      <w:numFmt w:val="lowerRoman"/>
+      <w:lvlText w:val="%9."/>
+      <w:lvlJc w:val="right"/>
+      <w:pPr>
+        <w:ind w:left="6480" w:hanging="180"/>
+      </w:pPr>
+    </w:lvl>
+  </w:abstractNum>
+  <w:abstractNum w:abstractNumId="3" w15:restartNumberingAfterBreak="0">
+    <w:nsid w:val="52A374EB"/>
+    <w:multiLevelType w:val="multilevel"/>
+    <w:tmpl w:val="46E40164"/>
+    <w:lvl w:ilvl="0">
+      <w:start w:val="1"/>
+      <w:numFmt w:val="decimal"/>
+      <w:lvlText w:val="%1"/>
+      <w:lvlJc w:val="left"/>
+      <w:pPr>
+        <w:ind w:left="585" w:hanging="585"/>
+      </w:pPr>
+      <w:rPr>
+        <w:rFonts w:hint="default"/>
+      </w:rPr>
+    </w:lvl>
+    <w:lvl w:ilvl="1">
+      <w:start w:val="23"/>
+      <w:numFmt w:val="decimal"/>
+      <w:lvlText w:val="%1.%2"/>
+      <w:lvlJc w:val="left"/>
+      <w:pPr>
+        <w:ind w:left="1470" w:hanging="720"/>
+      </w:pPr>
+      <w:rPr>
+        <w:rFonts w:hint="default"/>
+      </w:rPr>
+    </w:lvl>
+    <w:lvl w:ilvl="2">
+      <w:start w:val="1"/>
+      <w:numFmt w:val="decimal"/>
+      <w:lvlText w:val="%1.%2.%3"/>
+      <w:lvlJc w:val="left"/>
+      <w:pPr>
+        <w:ind w:left="2580" w:hanging="1080"/>
+      </w:pPr>
+      <w:rPr>
+        <w:rFonts w:hint="default"/>
+      </w:rPr>
+    </w:lvl>
+    <w:lvl w:ilvl="3">
+      <w:start w:val="1"/>
+      <w:numFmt w:val="decimal"/>
+      <w:lvlText w:val="%1.%2.%3.%4"/>
+      <w:lvlJc w:val="left"/>
+      <w:pPr>
+        <w:ind w:left="3690" w:hanging="1440"/>
+      </w:pPr>
+      <w:rPr>
+        <w:rFonts w:hint="default"/>
+      </w:rPr>
+    </w:lvl>
+    <w:lvl w:ilvl="4">
+      <w:start w:val="1"/>
+      <w:numFmt w:val="decimal"/>
+      <w:lvlText w:val="%1.%2.%3.%4.%5"/>
+      <w:lvlJc w:val="left"/>
+      <w:pPr>
+        <w:ind w:left="4800" w:hanging="1800"/>
+      </w:pPr>
+      <w:rPr>
+        <w:rFonts w:hint="default"/>
+      </w:rPr>
+    </w:lvl>
+    <w:lvl w:ilvl="5">
+      <w:start w:val="1"/>
+      <w:numFmt w:val="decimal"/>
+      <w:lvlText w:val="%1.%2.%3.%4.%5.%6"/>
+      <w:lvlJc w:val="left"/>
+      <w:pPr>
+        <w:ind w:left="5550" w:hanging="1800"/>
+      </w:pPr>
+      <w:rPr>
+        <w:rFonts w:hint="default"/>
+      </w:rPr>
+    </w:lvl>
+    <w:lvl w:ilvl="6">
+      <w:start w:val="1"/>
+      <w:numFmt w:val="decimal"/>
+      <w:lvlText w:val="%1.%2.%3.%4.%5.%6.%7"/>
+      <w:lvlJc w:val="left"/>
+      <w:pPr>
+        <w:ind w:left="6660" w:hanging="2160"/>
+      </w:pPr>
+      <w:rPr>
+        <w:rFonts w:hint="default"/>
+      </w:rPr>
+    </w:lvl>
+    <w:lvl w:ilvl="7">
+      <w:start w:val="1"/>
+      <w:numFmt w:val="decimal"/>
+      <w:lvlText w:val="%1.%2.%3.%4.%5.%6.%7.%8"/>
+      <w:lvlJc w:val="left"/>
+      <w:pPr>
+        <w:ind w:left="7770" w:hanging="2520"/>
+      </w:pPr>
+      <w:rPr>
+        <w:rFonts w:hint="default"/>
+      </w:rPr>
+    </w:lvl>
+    <w:lvl w:ilvl="8">
+      <w:start w:val="1"/>
+      <w:numFmt w:val="decimal"/>
+      <w:lvlText w:val="%1.%2.%3.%4.%5.%6.%7.%8.%9"/>
+      <w:lvlJc w:val="left"/>
+      <w:pPr>
+        <w:ind w:left="8880" w:hanging="2880"/>
+      </w:pPr>
+      <w:rPr>
+        <w:rFonts w:hint="default"/>
+      </w:rPr>
+    </w:lvl>
+  </w:abstractNum>
   <w:abstractNum w:abstractNumId="4" w15:restartNumberingAfterBreak="0">
-    <w:nsid w:val="67AA423A"/>
+    <w:nsid w:val="565C3E1A"/>
     <w:multiLevelType w:val="multilevel"/>
     <w:tmpl w:val="31FE57A8"/>
     <w:lvl w:ilvl="0">
@@ -4778,6 +4927,127 @@
     </w:lvl>
   </w:abstractNum>
   <w:abstractNum w:abstractNumId="5" w15:restartNumberingAfterBreak="0">
+    <w:nsid w:val="67AA423A"/>
+    <w:multiLevelType w:val="multilevel"/>
+    <w:tmpl w:val="31FE57A8"/>
+    <w:lvl w:ilvl="0">
+      <w:start w:val="1"/>
+      <w:numFmt w:val="decimal"/>
+      <w:lvlText w:val="%1."/>
+      <w:lvlJc w:val="left"/>
+      <w:pPr>
+        <w:ind w:left="720" w:hanging="360"/>
+      </w:pPr>
+      <w:rPr>
+        <w:rFonts w:hint="default"/>
+      </w:rPr>
+    </w:lvl>
+    <w:lvl w:ilvl="1">
+      <w:start w:val="1"/>
+      <w:numFmt w:val="decimal"/>
+      <w:isLgl/>
+      <w:lvlText w:val="%1.%2"/>
+      <w:lvlJc w:val="left"/>
+      <w:pPr>
+        <w:ind w:left="750" w:hanging="390"/>
+      </w:pPr>
+      <w:rPr>
+        <w:rFonts w:hint="default"/>
+      </w:rPr>
+    </w:lvl>
+    <w:lvl w:ilvl="2">
+      <w:start w:val="1"/>
+      <w:numFmt w:val="decimal"/>
+      <w:isLgl/>
+      <w:lvlText w:val="%1.%2.%3"/>
+      <w:lvlJc w:val="left"/>
+      <w:pPr>
+        <w:ind w:left="1080" w:hanging="720"/>
+      </w:pPr>
+      <w:rPr>
+        <w:rFonts w:hint="default"/>
+      </w:rPr>
+    </w:lvl>
+    <w:lvl w:ilvl="3">
+      <w:start w:val="1"/>
+      <w:numFmt w:val="decimal"/>
+      <w:isLgl/>
+      <w:lvlText w:val="%1.%2.%3.%4"/>
+      <w:lvlJc w:val="left"/>
+      <w:pPr>
+        <w:ind w:left="1080" w:hanging="720"/>
+      </w:pPr>
+      <w:rPr>
+        <w:rFonts w:hint="default"/>
+      </w:rPr>
+    </w:lvl>
+    <w:lvl w:ilvl="4">
+      <w:start w:val="1"/>
+      <w:numFmt w:val="decimal"/>
+      <w:isLgl/>
+      <w:lvlText w:val="%1.%2.%3.%4.%5"/>
+      <w:lvlJc w:val="left"/>
+      <w:pPr>
+        <w:ind w:left="1440" w:hanging="1080"/>
+      </w:pPr>
+      <w:rPr>
+        <w:rFonts w:hint="default"/>
+      </w:rPr>
+    </w:lvl>
+    <w:lvl w:ilvl="5">
+      <w:start w:val="1"/>
+      <w:numFmt w:val="decimal"/>
+      <w:isLgl/>
+      <w:lvlText w:val="%1.%2.%3.%4.%5.%6"/>
+      <w:lvlJc w:val="left"/>
+      <w:pPr>
+        <w:ind w:left="1440" w:hanging="1080"/>
+      </w:pPr>
+      <w:rPr>
+        <w:rFonts w:hint="default"/>
+      </w:rPr>
+    </w:lvl>
+    <w:lvl w:ilvl="6">
+      <w:start w:val="1"/>
+      <w:numFmt w:val="decimal"/>
+      <w:isLgl/>
+      <w:lvlText w:val="%1.%2.%3.%4.%5.%6.%7"/>
+      <w:lvlJc w:val="left"/>
+      <w:pPr>
+        <w:ind w:left="1800" w:hanging="1440"/>
+      </w:pPr>
+      <w:rPr>
+        <w:rFonts w:hint="default"/>
+      </w:rPr>
+    </w:lvl>
+    <w:lvl w:ilvl="7">
+      <w:start w:val="1"/>
+      <w:numFmt w:val="decimal"/>
+      <w:isLgl/>
+      <w:lvlText w:val="%1.%2.%3.%4.%5.%6.%7.%8"/>
+      <w:lvlJc w:val="left"/>
+      <w:pPr>
+        <w:ind w:left="1800" w:hanging="1440"/>
+      </w:pPr>
+      <w:rPr>
+        <w:rFonts w:hint="default"/>
+      </w:rPr>
+    </w:lvl>
+    <w:lvl w:ilvl="8">
+      <w:start w:val="1"/>
+      <w:numFmt w:val="decimal"/>
+      <w:isLgl/>
+      <w:lvlText w:val="%1.%2.%3.%4.%5.%6.%7.%8.%9"/>
+      <w:lvlJc w:val="left"/>
+      <w:pPr>
+        <w:ind w:left="1800" w:hanging="1440"/>
+      </w:pPr>
+      <w:rPr>
+        <w:rFonts w:hint="default"/>
+      </w:rPr>
+    </w:lvl>
+  </w:abstractNum>
+  <w:abstractNum w:abstractNumId="6" w15:restartNumberingAfterBreak="0">
     <w:nsid w:val="74C1523F"/>
     <w:multiLevelType w:val="hybridMultilevel"/>
     <w:tmpl w:val="88F246CA"/>
@@ -4891,21 +5161,24 @@
     </w:lvl>
   </w:abstractNum>
   <w:num w:numId="1">
+    <w:abstractNumId w:val="2"/>
+  </w:num>
+  <w:num w:numId="2">
+    <w:abstractNumId w:val="5"/>
+  </w:num>
+  <w:num w:numId="3">
+    <w:abstractNumId w:val="3"/>
+  </w:num>
+  <w:num w:numId="4">
+    <w:abstractNumId w:val="6"/>
+  </w:num>
+  <w:num w:numId="5">
+    <w:abstractNumId w:val="4"/>
+  </w:num>
+  <w:num w:numId="6">
     <w:abstractNumId w:val="1"/>
   </w:num>
-  <w:num w:numId="2">
-    <w:abstractNumId w:val="4"/>
-  </w:num>
-  <w:num w:numId="3">
-    <w:abstractNumId w:val="2"/>
-  </w:num>
-  <w:num w:numId="4">
-    <w:abstractNumId w:val="5"/>
-  </w:num>
-  <w:num w:numId="5">
-    <w:abstractNumId w:val="3"/>
-  </w:num>
-  <w:num w:numId="6">
+  <w:num w:numId="7">
     <w:abstractNumId w:val="0"/>
   </w:num>
 </w:numbering>

</xml_diff>

<commit_message>
update deel 2 in praktijk
</commit_message>
<xml_diff>
--- a/Software_testing_Logboek_BramVanPevenage.docx
+++ b/Software_testing_Logboek_BramVanPevenage.docx
@@ -2167,27 +2167,14 @@
                             <w:r>
                               <w:t xml:space="preserve">Figuur </w:t>
                             </w:r>
-                            <w:r>
-                              <w:fldChar w:fldCharType="begin"/>
-                            </w:r>
-                            <w:r>
-                              <w:instrText xml:space="preserve"> SEQ Figuur \* ARABIC </w:instrText>
-                            </w:r>
-                            <w:r>
-                              <w:fldChar w:fldCharType="separate"/>
-                            </w:r>
-                            <w:r>
-                              <w:rPr>
-                                <w:noProof/>
-                              </w:rPr>
-                              <w:t>1</w:t>
-                            </w:r>
-                            <w:r>
-                              <w:rPr>
-                                <w:noProof/>
-                              </w:rPr>
-                              <w:fldChar w:fldCharType="end"/>
-                            </w:r>
+                            <w:fldSimple w:instr=" SEQ Figuur \* ARABIC ">
+                              <w:r>
+                                <w:rPr>
+                                  <w:noProof/>
+                                </w:rPr>
+                                <w:t>1</w:t>
+                              </w:r>
+                            </w:fldSimple>
                             <w:r>
                               <w:t xml:space="preserve"> Cursus project tests</w:t>
                             </w:r>
@@ -2498,27 +2485,14 @@
                             <w:r>
                               <w:t xml:space="preserve">Figuur </w:t>
                             </w:r>
-                            <w:r>
-                              <w:fldChar w:fldCharType="begin"/>
-                            </w:r>
-                            <w:r>
-                              <w:instrText xml:space="preserve"> SEQ Figuur \* ARABIC </w:instrText>
-                            </w:r>
-                            <w:r>
-                              <w:fldChar w:fldCharType="separate"/>
-                            </w:r>
-                            <w:r>
-                              <w:rPr>
-                                <w:noProof/>
-                              </w:rPr>
-                              <w:t>2</w:t>
-                            </w:r>
-                            <w:r>
-                              <w:rPr>
-                                <w:noProof/>
-                              </w:rPr>
-                              <w:fldChar w:fldCharType="end"/>
-                            </w:r>
+                            <w:fldSimple w:instr=" SEQ Figuur \* ARABIC ">
+                              <w:r>
+                                <w:rPr>
+                                  <w:noProof/>
+                                </w:rPr>
+                                <w:t>2</w:t>
+                              </w:r>
+                            </w:fldSimple>
                             <w:r>
                               <w:t xml:space="preserve"> </w:t>
                             </w:r>
@@ -2672,27 +2646,14 @@
       <w:r>
         <w:t xml:space="preserve">Figuur </w:t>
       </w:r>
-      <w:r>
-        <w:fldChar w:fldCharType="begin"/>
-      </w:r>
-      <w:r>
-        <w:instrText xml:space="preserve"> SEQ Figuur \* ARABIC </w:instrText>
-      </w:r>
-      <w:r>
-        <w:fldChar w:fldCharType="separate"/>
-      </w:r>
-      <w:r>
-        <w:rPr>
-          <w:noProof/>
-        </w:rPr>
-        <w:t>3</w:t>
-      </w:r>
-      <w:r>
-        <w:rPr>
-          <w:noProof/>
-        </w:rPr>
-        <w:fldChar w:fldCharType="end"/>
-      </w:r>
+      <w:fldSimple w:instr=" SEQ Figuur \* ARABIC ">
+        <w:r>
+          <w:rPr>
+            <w:noProof/>
+          </w:rPr>
+          <w:t>3</w:t>
+        </w:r>
+      </w:fldSimple>
       <w:r>
         <w:t xml:space="preserve"> Tests eigen project</w:t>
       </w:r>
@@ -3312,27 +3273,14 @@
       <w:r>
         <w:t xml:space="preserve">Figuur </w:t>
       </w:r>
-      <w:r>
-        <w:fldChar w:fldCharType="begin"/>
-      </w:r>
-      <w:r>
-        <w:instrText xml:space="preserve"> SEQ Figuur \* ARABIC </w:instrText>
-      </w:r>
-      <w:r>
-        <w:fldChar w:fldCharType="separate"/>
-      </w:r>
-      <w:r>
-        <w:rPr>
-          <w:noProof/>
-        </w:rPr>
-        <w:t>6</w:t>
-      </w:r>
-      <w:r>
-        <w:rPr>
-          <w:noProof/>
-        </w:rPr>
-        <w:fldChar w:fldCharType="end"/>
-      </w:r>
+      <w:fldSimple w:instr=" SEQ Figuur \* ARABIC ">
+        <w:r>
+          <w:rPr>
+            <w:noProof/>
+          </w:rPr>
+          <w:t>6</w:t>
+        </w:r>
+      </w:fldSimple>
       <w:r>
         <w:t xml:space="preserve"> Quiz results</w:t>
       </w:r>
@@ -3516,14 +3464,27 @@
       <w:r>
         <w:t xml:space="preserve">Figuur </w:t>
       </w:r>
-      <w:fldSimple w:instr=" SEQ Figuur \* ARABIC ">
-        <w:r>
-          <w:rPr>
-            <w:noProof/>
-          </w:rPr>
-          <w:t>8</w:t>
-        </w:r>
-      </w:fldSimple>
+      <w:r>
+        <w:fldChar w:fldCharType="begin"/>
+      </w:r>
+      <w:r>
+        <w:instrText xml:space="preserve"> SEQ Figuur \* ARABIC </w:instrText>
+      </w:r>
+      <w:r>
+        <w:fldChar w:fldCharType="separate"/>
+      </w:r>
+      <w:r>
+        <w:rPr>
+          <w:noProof/>
+        </w:rPr>
+        <w:t>8</w:t>
+      </w:r>
+      <w:r>
+        <w:rPr>
+          <w:noProof/>
+        </w:rPr>
+        <w:fldChar w:fldCharType="end"/>
+      </w:r>
       <w:r>
         <w:t xml:space="preserve"> All chapters finished</w:t>
       </w:r>
@@ -3843,14 +3804,27 @@
       <w:r>
         <w:t xml:space="preserve">Figuur </w:t>
       </w:r>
-      <w:fldSimple w:instr=" SEQ Figuur \* ARABIC ">
-        <w:r>
-          <w:rPr>
-            <w:noProof/>
-          </w:rPr>
-          <w:t>9</w:t>
-        </w:r>
-      </w:fldSimple>
+      <w:r>
+        <w:fldChar w:fldCharType="begin"/>
+      </w:r>
+      <w:r>
+        <w:instrText xml:space="preserve"> SEQ Figuur \* ARABIC </w:instrText>
+      </w:r>
+      <w:r>
+        <w:fldChar w:fldCharType="separate"/>
+      </w:r>
+      <w:r>
+        <w:rPr>
+          <w:noProof/>
+        </w:rPr>
+        <w:t>9</w:t>
+      </w:r>
+      <w:r>
+        <w:rPr>
+          <w:noProof/>
+        </w:rPr>
+        <w:fldChar w:fldCharType="end"/>
+      </w:r>
       <w:r>
         <w:t xml:space="preserve"> Assert tests passes</w:t>
       </w:r>
@@ -3909,14 +3883,27 @@
       <w:r>
         <w:t xml:space="preserve">Figuur </w:t>
       </w:r>
-      <w:fldSimple w:instr=" SEQ Figuur \* ARABIC ">
-        <w:r>
-          <w:rPr>
-            <w:noProof/>
-          </w:rPr>
-          <w:t>10</w:t>
-        </w:r>
-      </w:fldSimple>
+      <w:r>
+        <w:fldChar w:fldCharType="begin"/>
+      </w:r>
+      <w:r>
+        <w:instrText xml:space="preserve"> SEQ Figuur \* ARABIC </w:instrText>
+      </w:r>
+      <w:r>
+        <w:fldChar w:fldCharType="separate"/>
+      </w:r>
+      <w:r>
+        <w:rPr>
+          <w:noProof/>
+        </w:rPr>
+        <w:t>10</w:t>
+      </w:r>
+      <w:r>
+        <w:rPr>
+          <w:noProof/>
+        </w:rPr>
+        <w:fldChar w:fldCharType="end"/>
+      </w:r>
       <w:r>
         <w:t xml:space="preserve"> Assert tests</w:t>
       </w:r>
@@ -4100,33 +4087,258 @@
       <w:r>
         <w:t xml:space="preserve">Figuur </w:t>
       </w:r>
+      <w:r>
+        <w:fldChar w:fldCharType="begin"/>
+      </w:r>
+      <w:r>
+        <w:instrText xml:space="preserve"> SEQ Figuur \* ARABIC </w:instrText>
+      </w:r>
+      <w:r>
+        <w:fldChar w:fldCharType="separate"/>
+      </w:r>
+      <w:r>
+        <w:rPr>
+          <w:noProof/>
+        </w:rPr>
+        <w:t>11</w:t>
+      </w:r>
+      <w:r>
+        <w:rPr>
+          <w:noProof/>
+        </w:rPr>
+        <w:fldChar w:fldCharType="end"/>
+      </w:r>
+      <w:r>
+        <w:t xml:space="preserve"> .NET testting Part 1 done</w:t>
+      </w:r>
+    </w:p>
+    <w:p>
+      <w:r>
+        <w:rPr>
+          <w:b/>
+          <w:bCs/>
+        </w:rPr>
+        <w:t xml:space="preserve">Donderdag 28 oktober 2021: </w:t>
+      </w:r>
+      <w:r>
+        <w:t>Heb ik een halfuurtje vrijgemaakt om testing in de Java omgeving te herhalen zodat ik deze kennis niet verlies. Hierna heb ik nog een halfuurtje verder gewerkt aan het volgen van de cursus. Concreter ik heb het eerste hoofdstuk van deel 2 afgewerkt. Tijdens het overlopen heb ik extern een kijkje genomen naar xUnit documentatie omtrent “Assert”.</w:t>
+      </w:r>
+      <w:r>
+        <w:t xml:space="preserve"> Ook dit heeft een halfuur geduurd.</w:t>
+      </w:r>
+    </w:p>
+    <w:p>
+      <w:pPr>
+        <w:pStyle w:val="Heading2"/>
+        <w:numPr>
+          <w:ilvl w:val="1"/>
+          <w:numId w:val="2"/>
+        </w:numPr>
+        <w:rPr>
+          <w:rFonts w:ascii="Verdana" w:hAnsi="Verdana"/>
+        </w:rPr>
+      </w:pPr>
+      <w:r>
+        <w:rPr>
+          <w:rFonts w:ascii="Verdana" w:hAnsi="Verdana"/>
+        </w:rPr>
+        <w:t xml:space="preserve">Week </w:t>
+      </w:r>
+      <w:r>
+        <w:rPr>
+          <w:rFonts w:ascii="Verdana" w:hAnsi="Verdana"/>
+        </w:rPr>
+        <w:t>7</w:t>
+      </w:r>
+      <w:r>
+        <w:rPr>
+          <w:rFonts w:ascii="Verdana" w:hAnsi="Verdana"/>
+        </w:rPr>
+        <w:t xml:space="preserve"> (</w:t>
+      </w:r>
+      <w:r>
+        <w:rPr>
+          <w:rFonts w:ascii="Verdana" w:hAnsi="Verdana"/>
+        </w:rPr>
+        <w:t>1</w:t>
+      </w:r>
+      <w:r>
+        <w:rPr>
+          <w:rFonts w:ascii="Verdana" w:hAnsi="Verdana"/>
+        </w:rPr>
+        <w:t>/1</w:t>
+      </w:r>
+      <w:r>
+        <w:rPr>
+          <w:rFonts w:ascii="Verdana" w:hAnsi="Verdana"/>
+        </w:rPr>
+        <w:t>1</w:t>
+      </w:r>
+      <w:r>
+        <w:rPr>
+          <w:rFonts w:ascii="Verdana" w:hAnsi="Verdana"/>
+        </w:rPr>
+        <w:t xml:space="preserve"> – </w:t>
+      </w:r>
+      <w:r>
+        <w:rPr>
+          <w:rFonts w:ascii="Verdana" w:hAnsi="Verdana"/>
+        </w:rPr>
+        <w:t>7</w:t>
+      </w:r>
+      <w:r>
+        <w:rPr>
+          <w:rFonts w:ascii="Verdana" w:hAnsi="Verdana"/>
+        </w:rPr>
+        <w:t>/1</w:t>
+      </w:r>
+      <w:r>
+        <w:rPr>
+          <w:rFonts w:ascii="Verdana" w:hAnsi="Verdana"/>
+        </w:rPr>
+        <w:t>1</w:t>
+      </w:r>
+      <w:r>
+        <w:rPr>
+          <w:rFonts w:ascii="Verdana" w:hAnsi="Verdana"/>
+        </w:rPr>
+        <w:t>)</w:t>
+      </w:r>
+    </w:p>
+    <w:p>
+      <w:pPr>
+        <w:pStyle w:val="IntenseQuote"/>
+        <w:ind w:left="0"/>
+        <w:rPr>
+          <w:rFonts w:ascii="Verdana" w:hAnsi="Verdana"/>
+        </w:rPr>
+      </w:pPr>
+      <w:r>
+        <w:rPr>
+          <w:rFonts w:ascii="Verdana" w:hAnsi="Verdana"/>
+        </w:rPr>
+        <w:t>2,5</w:t>
+      </w:r>
+      <w:r>
+        <w:rPr>
+          <w:rFonts w:ascii="Verdana" w:hAnsi="Verdana"/>
+        </w:rPr>
+        <w:t>Uur</w:t>
+      </w:r>
+    </w:p>
+    <w:p>
+      <w:r>
+        <w:rPr>
+          <w:b/>
+          <w:bCs/>
+        </w:rPr>
+        <w:t>Woensdag 3 november</w:t>
+      </w:r>
+      <w:r>
+        <w:rPr>
+          <w:b/>
+          <w:bCs/>
+        </w:rPr>
+        <w:t xml:space="preserve"> 2021</w:t>
+      </w:r>
+      <w:r>
+        <w:rPr>
+          <w:b/>
+          <w:bCs/>
+        </w:rPr>
+        <w:t xml:space="preserve">: </w:t>
+      </w:r>
+      <w:r>
+        <w:t>Heb ik deel 2 van de driedelige cursus afgewerkt dit heeft in totaal ongeveer een halfuur geduurd. De volgende stap is om het 2</w:t>
+      </w:r>
+      <w:r>
+        <w:rPr>
+          <w:vertAlign w:val="superscript"/>
+        </w:rPr>
+        <w:t>de</w:t>
+      </w:r>
+      <w:r>
+        <w:t xml:space="preserve"> deel in praktijk om te zetten in een eigen project.</w:t>
+      </w:r>
+    </w:p>
+    <w:p>
+      <w:r>
+        <w:rPr>
+          <w:b/>
+          <w:bCs/>
+        </w:rPr>
+        <w:t xml:space="preserve">donderdag 4 november 2021: </w:t>
+      </w:r>
+      <w:r>
+        <w:t>Heb ik de geziene theorie toegepast op een project dat geïnspireerd is op dat gene dat ik heb gezin in de cursus.</w:t>
+      </w:r>
+      <w:r>
+        <w:t xml:space="preserve"> Hieronder kan uw alle testen dir ik heb geschreven terug vinden. De code hiervan is ook terug te vinden op github. Aan deze code heb ik 2 uur gewerkt.</w:t>
+      </w:r>
+    </w:p>
+    <w:p>
+      <w:pPr>
+        <w:keepNext/>
+      </w:pPr>
+      <w:r>
+        <w:drawing>
+          <wp:inline distT="0" distB="0" distL="0" distR="0" wp14:anchorId="6404F282" wp14:editId="73104649">
+            <wp:extent cx="5760720" cy="2618105"/>
+            <wp:effectExtent l="0" t="0" r="0" b="0"/>
+            <wp:docPr id="19" name="Picture 19"/>
+            <wp:cNvGraphicFramePr>
+              <a:graphicFrameLocks xmlns:a="http://schemas.openxmlformats.org/drawingml/2006/main" noChangeAspect="1"/>
+            </wp:cNvGraphicFramePr>
+            <a:graphic xmlns:a="http://schemas.openxmlformats.org/drawingml/2006/main">
+              <a:graphicData uri="http://schemas.openxmlformats.org/drawingml/2006/picture">
+                <pic:pic xmlns:pic="http://schemas.openxmlformats.org/drawingml/2006/picture">
+                  <pic:nvPicPr>
+                    <pic:cNvPr id="1" name=""/>
+                    <pic:cNvPicPr/>
+                  </pic:nvPicPr>
+                  <pic:blipFill>
+                    <a:blip r:embed="rId30"/>
+                    <a:stretch>
+                      <a:fillRect/>
+                    </a:stretch>
+                  </pic:blipFill>
+                  <pic:spPr>
+                    <a:xfrm>
+                      <a:off x="0" y="0"/>
+                      <a:ext cx="5760720" cy="2618105"/>
+                    </a:xfrm>
+                    <a:prstGeom prst="rect">
+                      <a:avLst/>
+                    </a:prstGeom>
+                  </pic:spPr>
+                </pic:pic>
+              </a:graphicData>
+            </a:graphic>
+          </wp:inline>
+        </w:drawing>
+      </w:r>
+    </w:p>
+    <w:p>
+      <w:pPr>
+        <w:pStyle w:val="Caption"/>
+        <w:jc w:val="center"/>
+      </w:pPr>
+      <w:r>
+        <w:t xml:space="preserve">Figuur </w:t>
+      </w:r>
       <w:fldSimple w:instr=" SEQ Figuur \* ARABIC ">
         <w:r>
           <w:rPr>
             <w:noProof/>
           </w:rPr>
-          <w:t>11</w:t>
+          <w:t>12</w:t>
         </w:r>
       </w:fldSimple>
       <w:r>
-        <w:t xml:space="preserve"> .NET testting Part 1 done</w:t>
-      </w:r>
-    </w:p>
-    <w:p>
-      <w:r>
-        <w:rPr>
-          <w:b/>
-          <w:bCs/>
-        </w:rPr>
-        <w:t xml:space="preserve">Donderdag 28 oktober 2021: </w:t>
-      </w:r>
-      <w:r>
-        <w:t>Heb ik een halfuurtje vrijgemaakt om testing in de Java omgeving te herhalen zodat ik deze kennis niet verlies. Hierna heb ik nog een halfuurtje verder gewerkt aan het volgen van de cursus. Concreter ik heb het eerste hoofdstuk van deel 2 afgewerkt. Tijdens het overlopen heb ik extern een kijkje genomen naar xUnit documentatie omtrent “Assert”.</w:t>
-      </w:r>
-      <w:r>
-        <w:t xml:space="preserve"> Ook dit heeft een halfuur geduurd.</w:t>
-      </w:r>
-    </w:p>
+        <w:t xml:space="preserve"> Werkende testen xUnit</w:t>
+      </w:r>
+    </w:p>
+    <w:p/>
     <w:p>
       <w:pPr>
         <w:pStyle w:val="Heading2"/>
@@ -4142,13 +4354,14 @@
         <w:rPr>
           <w:rFonts w:ascii="Verdana" w:hAnsi="Verdana"/>
         </w:rPr>
+        <w:lastRenderedPageBreak/>
         <w:t xml:space="preserve">Week </w:t>
       </w:r>
       <w:r>
         <w:rPr>
           <w:rFonts w:ascii="Verdana" w:hAnsi="Verdana"/>
         </w:rPr>
-        <w:t>7</w:t>
+        <w:t>8</w:t>
       </w:r>
       <w:r>
         <w:rPr>
@@ -4160,31 +4373,31 @@
         <w:rPr>
           <w:rFonts w:ascii="Verdana" w:hAnsi="Verdana"/>
         </w:rPr>
+        <w:t>8</w:t>
+      </w:r>
+      <w:r>
+        <w:rPr>
+          <w:rFonts w:ascii="Verdana" w:hAnsi="Verdana"/>
+        </w:rPr>
+        <w:t>/1</w:t>
+      </w:r>
+      <w:r>
+        <w:rPr>
+          <w:rFonts w:ascii="Verdana" w:hAnsi="Verdana"/>
+        </w:rPr>
         <w:t>1</w:t>
       </w:r>
       <w:r>
         <w:rPr>
           <w:rFonts w:ascii="Verdana" w:hAnsi="Verdana"/>
         </w:rPr>
-        <w:t>/1</w:t>
-      </w:r>
-      <w:r>
-        <w:rPr>
-          <w:rFonts w:ascii="Verdana" w:hAnsi="Verdana"/>
-        </w:rPr>
-        <w:t>1</w:t>
-      </w:r>
-      <w:r>
-        <w:rPr>
-          <w:rFonts w:ascii="Verdana" w:hAnsi="Verdana"/>
-        </w:rPr>
         <w:t xml:space="preserve"> – </w:t>
       </w:r>
       <w:r>
         <w:rPr>
           <w:rFonts w:ascii="Verdana" w:hAnsi="Verdana"/>
         </w:rPr>
-        <w:t>7</w:t>
+        <w:t>15</w:t>
       </w:r>
       <w:r>
         <w:rPr>
@@ -4217,38 +4430,15 @@
         <w:rPr>
           <w:rFonts w:ascii="Verdana" w:hAnsi="Verdana"/>
         </w:rPr>
+        <w:t>2,5</w:t>
+      </w:r>
+      <w:r>
+        <w:rPr>
+          <w:rFonts w:ascii="Verdana" w:hAnsi="Verdana"/>
+        </w:rPr>
         <w:t>Uur</w:t>
       </w:r>
     </w:p>
-    <w:p>
-      <w:r>
-        <w:rPr>
-          <w:b/>
-          <w:bCs/>
-        </w:rPr>
-        <w:t>Woensdag 3 november</w:t>
-      </w:r>
-      <w:r>
-        <w:rPr>
-          <w:b/>
-          <w:bCs/>
-        </w:rPr>
-        <w:t xml:space="preserve">: </w:t>
-      </w:r>
-      <w:r>
-        <w:t>Heb ik deel 2 van de driedelige cursus afgewerkt dit heeft in totaal ongeveer een halfuur geduurd. De volgende stap is om het 2</w:t>
-      </w:r>
-      <w:r>
-        <w:rPr>
-          <w:vertAlign w:val="superscript"/>
-        </w:rPr>
-        <w:t>de</w:t>
-      </w:r>
-      <w:r>
-        <w:t xml:space="preserve"> deel in praktijk om te zetten in een eigen project.</w:t>
-      </w:r>
-    </w:p>
-    <w:p/>
     <w:p/>
     <w:sectPr>
       <w:pgSz w:w="11906" w:h="16838"/>
@@ -4362,6 +4552,127 @@
 <file path=word/numbering.xml><?xml version="1.0" encoding="utf-8"?>
 <w:numbering xmlns:wpc="http://schemas.microsoft.com/office/word/2010/wordprocessingCanvas" xmlns:cx="http://schemas.microsoft.com/office/drawing/2014/chartex" xmlns:cx1="http://schemas.microsoft.com/office/drawing/2015/9/8/chartex" xmlns:cx2="http://schemas.microsoft.com/office/drawing/2015/10/21/chartex" xmlns:cx3="http://schemas.microsoft.com/office/drawing/2016/5/9/chartex" xmlns:cx4="http://schemas.microsoft.com/office/drawing/2016/5/10/chartex" xmlns:cx5="http://schemas.microsoft.com/office/drawing/2016/5/11/chartex" xmlns:cx6="http://schemas.microsoft.com/office/drawing/2016/5/12/chartex" xmlns:cx7="http://schemas.microsoft.com/office/drawing/2016/5/13/chartex" xmlns:cx8="http://schemas.microsoft.com/office/drawing/2016/5/14/chartex" xmlns:mc="http://schemas.openxmlformats.org/markup-compatibility/2006" xmlns:aink="http://schemas.microsoft.com/office/drawing/2016/ink" xmlns:am3d="http://schemas.microsoft.com/office/drawing/2017/model3d" xmlns:o="urn:schemas-microsoft-com:office:office" xmlns:r="http://schemas.openxmlformats.org/officeDocument/2006/relationships" xmlns:m="http://schemas.openxmlformats.org/officeDocument/2006/math" xmlns:v="urn:schemas-microsoft-com:vml" xmlns:wp14="http://schemas.microsoft.com/office/word/2010/wordprocessingDrawing" xmlns:wp="http://schemas.openxmlformats.org/drawingml/2006/wordprocessingDrawing" xmlns:w10="urn:schemas-microsoft-com:office:word" xmlns:w="http://schemas.openxmlformats.org/wordprocessingml/2006/main" xmlns:w14="http://schemas.microsoft.com/office/word/2010/wordml" xmlns:w15="http://schemas.microsoft.com/office/word/2012/wordml" xmlns:w16cex="http://schemas.microsoft.com/office/word/2018/wordml/cex" xmlns:w16cid="http://schemas.microsoft.com/office/word/2016/wordml/cid" xmlns:w16="http://schemas.microsoft.com/office/word/2018/wordml" xmlns:w16se="http://schemas.microsoft.com/office/word/2015/wordml/symex" xmlns:wpg="http://schemas.microsoft.com/office/word/2010/wordprocessingGroup" xmlns:wpi="http://schemas.microsoft.com/office/word/2010/wordprocessingInk" xmlns:wne="http://schemas.microsoft.com/office/word/2006/wordml" xmlns:wps="http://schemas.microsoft.com/office/word/2010/wordprocessingShape" mc:Ignorable="w14 w15 w16se w16cid w16 w16cex wp14">
   <w:abstractNum w:abstractNumId="0" w15:restartNumberingAfterBreak="0">
+    <w:nsid w:val="097F74B6"/>
+    <w:multiLevelType w:val="multilevel"/>
+    <w:tmpl w:val="31FE57A8"/>
+    <w:lvl w:ilvl="0">
+      <w:start w:val="1"/>
+      <w:numFmt w:val="decimal"/>
+      <w:lvlText w:val="%1."/>
+      <w:lvlJc w:val="left"/>
+      <w:pPr>
+        <w:ind w:left="720" w:hanging="360"/>
+      </w:pPr>
+      <w:rPr>
+        <w:rFonts w:hint="default"/>
+      </w:rPr>
+    </w:lvl>
+    <w:lvl w:ilvl="1">
+      <w:start w:val="1"/>
+      <w:numFmt w:val="decimal"/>
+      <w:isLgl/>
+      <w:lvlText w:val="%1.%2"/>
+      <w:lvlJc w:val="left"/>
+      <w:pPr>
+        <w:ind w:left="750" w:hanging="390"/>
+      </w:pPr>
+      <w:rPr>
+        <w:rFonts w:hint="default"/>
+      </w:rPr>
+    </w:lvl>
+    <w:lvl w:ilvl="2">
+      <w:start w:val="1"/>
+      <w:numFmt w:val="decimal"/>
+      <w:isLgl/>
+      <w:lvlText w:val="%1.%2.%3"/>
+      <w:lvlJc w:val="left"/>
+      <w:pPr>
+        <w:ind w:left="1080" w:hanging="720"/>
+      </w:pPr>
+      <w:rPr>
+        <w:rFonts w:hint="default"/>
+      </w:rPr>
+    </w:lvl>
+    <w:lvl w:ilvl="3">
+      <w:start w:val="1"/>
+      <w:numFmt w:val="decimal"/>
+      <w:isLgl/>
+      <w:lvlText w:val="%1.%2.%3.%4"/>
+      <w:lvlJc w:val="left"/>
+      <w:pPr>
+        <w:ind w:left="1080" w:hanging="720"/>
+      </w:pPr>
+      <w:rPr>
+        <w:rFonts w:hint="default"/>
+      </w:rPr>
+    </w:lvl>
+    <w:lvl w:ilvl="4">
+      <w:start w:val="1"/>
+      <w:numFmt w:val="decimal"/>
+      <w:isLgl/>
+      <w:lvlText w:val="%1.%2.%3.%4.%5"/>
+      <w:lvlJc w:val="left"/>
+      <w:pPr>
+        <w:ind w:left="1440" w:hanging="1080"/>
+      </w:pPr>
+      <w:rPr>
+        <w:rFonts w:hint="default"/>
+      </w:rPr>
+    </w:lvl>
+    <w:lvl w:ilvl="5">
+      <w:start w:val="1"/>
+      <w:numFmt w:val="decimal"/>
+      <w:isLgl/>
+      <w:lvlText w:val="%1.%2.%3.%4.%5.%6"/>
+      <w:lvlJc w:val="left"/>
+      <w:pPr>
+        <w:ind w:left="1440" w:hanging="1080"/>
+      </w:pPr>
+      <w:rPr>
+        <w:rFonts w:hint="default"/>
+      </w:rPr>
+    </w:lvl>
+    <w:lvl w:ilvl="6">
+      <w:start w:val="1"/>
+      <w:numFmt w:val="decimal"/>
+      <w:isLgl/>
+      <w:lvlText w:val="%1.%2.%3.%4.%5.%6.%7"/>
+      <w:lvlJc w:val="left"/>
+      <w:pPr>
+        <w:ind w:left="1800" w:hanging="1440"/>
+      </w:pPr>
+      <w:rPr>
+        <w:rFonts w:hint="default"/>
+      </w:rPr>
+    </w:lvl>
+    <w:lvl w:ilvl="7">
+      <w:start w:val="1"/>
+      <w:numFmt w:val="decimal"/>
+      <w:isLgl/>
+      <w:lvlText w:val="%1.%2.%3.%4.%5.%6.%7.%8"/>
+      <w:lvlJc w:val="left"/>
+      <w:pPr>
+        <w:ind w:left="1800" w:hanging="1440"/>
+      </w:pPr>
+      <w:rPr>
+        <w:rFonts w:hint="default"/>
+      </w:rPr>
+    </w:lvl>
+    <w:lvl w:ilvl="8">
+      <w:start w:val="1"/>
+      <w:numFmt w:val="decimal"/>
+      <w:isLgl/>
+      <w:lvlText w:val="%1.%2.%3.%4.%5.%6.%7.%8.%9"/>
+      <w:lvlJc w:val="left"/>
+      <w:pPr>
+        <w:ind w:left="1800" w:hanging="1440"/>
+      </w:pPr>
+      <w:rPr>
+        <w:rFonts w:hint="default"/>
+      </w:rPr>
+    </w:lvl>
+  </w:abstractNum>
+  <w:abstractNum w:abstractNumId="1" w15:restartNumberingAfterBreak="0">
     <w:nsid w:val="240D3165"/>
     <w:multiLevelType w:val="multilevel"/>
     <w:tmpl w:val="31FE57A8"/>
@@ -4482,7 +4793,7 @@
       </w:rPr>
     </w:lvl>
   </w:abstractNum>
-  <w:abstractNum w:abstractNumId="1" w15:restartNumberingAfterBreak="0">
+  <w:abstractNum w:abstractNumId="2" w15:restartNumberingAfterBreak="0">
     <w:nsid w:val="2AC633B1"/>
     <w:multiLevelType w:val="multilevel"/>
     <w:tmpl w:val="31FE57A8"/>
@@ -4603,7 +4914,7 @@
       </w:rPr>
     </w:lvl>
   </w:abstractNum>
-  <w:abstractNum w:abstractNumId="2" w15:restartNumberingAfterBreak="0">
+  <w:abstractNum w:abstractNumId="3" w15:restartNumberingAfterBreak="0">
     <w:nsid w:val="4BD454C1"/>
     <w:multiLevelType w:val="hybridMultilevel"/>
     <w:tmpl w:val="9E3CF4FC"/>
@@ -4692,7 +5003,7 @@
       </w:pPr>
     </w:lvl>
   </w:abstractNum>
-  <w:abstractNum w:abstractNumId="3" w15:restartNumberingAfterBreak="0">
+  <w:abstractNum w:abstractNumId="4" w15:restartNumberingAfterBreak="0">
     <w:nsid w:val="52A374EB"/>
     <w:multiLevelType w:val="multilevel"/>
     <w:tmpl w:val="46E40164"/>
@@ -4805,7 +5116,7 @@
       </w:rPr>
     </w:lvl>
   </w:abstractNum>
-  <w:abstractNum w:abstractNumId="4" w15:restartNumberingAfterBreak="0">
+  <w:abstractNum w:abstractNumId="5" w15:restartNumberingAfterBreak="0">
     <w:nsid w:val="565C3E1A"/>
     <w:multiLevelType w:val="multilevel"/>
     <w:tmpl w:val="31FE57A8"/>
@@ -4926,7 +5237,7 @@
       </w:rPr>
     </w:lvl>
   </w:abstractNum>
-  <w:abstractNum w:abstractNumId="5" w15:restartNumberingAfterBreak="0">
+  <w:abstractNum w:abstractNumId="6" w15:restartNumberingAfterBreak="0">
     <w:nsid w:val="67AA423A"/>
     <w:multiLevelType w:val="multilevel"/>
     <w:tmpl w:val="31FE57A8"/>
@@ -5047,7 +5358,7 @@
       </w:rPr>
     </w:lvl>
   </w:abstractNum>
-  <w:abstractNum w:abstractNumId="6" w15:restartNumberingAfterBreak="0">
+  <w:abstractNum w:abstractNumId="7" w15:restartNumberingAfterBreak="0">
     <w:nsid w:val="74C1523F"/>
     <w:multiLevelType w:val="hybridMultilevel"/>
     <w:tmpl w:val="88F246CA"/>
@@ -5161,24 +5472,27 @@
     </w:lvl>
   </w:abstractNum>
   <w:num w:numId="1">
+    <w:abstractNumId w:val="3"/>
+  </w:num>
+  <w:num w:numId="2">
+    <w:abstractNumId w:val="6"/>
+  </w:num>
+  <w:num w:numId="3">
+    <w:abstractNumId w:val="4"/>
+  </w:num>
+  <w:num w:numId="4">
+    <w:abstractNumId w:val="7"/>
+  </w:num>
+  <w:num w:numId="5">
+    <w:abstractNumId w:val="5"/>
+  </w:num>
+  <w:num w:numId="6">
     <w:abstractNumId w:val="2"/>
   </w:num>
-  <w:num w:numId="2">
-    <w:abstractNumId w:val="5"/>
-  </w:num>
-  <w:num w:numId="3">
-    <w:abstractNumId w:val="3"/>
-  </w:num>
-  <w:num w:numId="4">
-    <w:abstractNumId w:val="6"/>
-  </w:num>
-  <w:num w:numId="5">
-    <w:abstractNumId w:val="4"/>
-  </w:num>
-  <w:num w:numId="6">
+  <w:num w:numId="7">
     <w:abstractNumId w:val="1"/>
   </w:num>
-  <w:num w:numId="7">
+  <w:num w:numId="8">
     <w:abstractNumId w:val="0"/>
   </w:num>
 </w:numbering>

</xml_diff>

<commit_message>
update integration tests on web services
</commit_message>
<xml_diff>
--- a/Software_testing_Logboek_BramVanPevenage.docx
+++ b/Software_testing_Logboek_BramVanPevenage.docx
@@ -269,7 +269,7 @@
           <w:lang w:val="nl-BE"/>
         </w:rPr>
       </w:pPr>
-      <w:bookmarkStart w:id="0" w:name="_Toc86005941"/>
+      <w:bookmarkStart w:id="0" w:name="_Toc87895501"/>
       <w:r>
         <w:rPr>
           <w:rFonts w:ascii="Verdana" w:hAnsi="Verdana"/>
@@ -569,7 +569,7 @@
               <w:tab w:val="right" w:leader="dot" w:pos="9062"/>
             </w:tabs>
             <w:rPr>
-              <w:rFonts w:eastAsiaTheme="minorEastAsia"/>
+              <w:rFonts w:ascii="Verdana" w:eastAsiaTheme="minorEastAsia" w:hAnsi="Verdana"/>
               <w:noProof/>
               <w:lang w:eastAsia="nl-NL"/>
             </w:rPr>
@@ -592,7 +592,7 @@
             </w:rPr>
             <w:fldChar w:fldCharType="separate"/>
           </w:r>
-          <w:hyperlink w:anchor="_Toc86005941" w:history="1">
+          <w:hyperlink w:anchor="_Toc87895501" w:history="1">
             <w:r>
               <w:rPr>
                 <w:rStyle w:val="Hyperlink"/>
@@ -604,6 +604,7 @@
             </w:r>
             <w:r>
               <w:rPr>
+                <w:rFonts w:ascii="Verdana" w:hAnsi="Verdana"/>
                 <w:noProof/>
                 <w:webHidden/>
               </w:rPr>
@@ -611,6 +612,7 @@
             </w:r>
             <w:r>
               <w:rPr>
+                <w:rFonts w:ascii="Verdana" w:hAnsi="Verdana"/>
                 <w:noProof/>
                 <w:webHidden/>
               </w:rPr>
@@ -618,19 +620,22 @@
             </w:r>
             <w:r>
               <w:rPr>
-                <w:noProof/>
-                <w:webHidden/>
-              </w:rPr>
-              <w:instrText xml:space="preserve"> PAGEREF _Toc86005941 \h </w:instrText>
-            </w:r>
-            <w:r>
-              <w:rPr>
-                <w:noProof/>
-                <w:webHidden/>
-              </w:rPr>
-            </w:r>
-            <w:r>
-              <w:rPr>
+                <w:rFonts w:ascii="Verdana" w:hAnsi="Verdana"/>
+                <w:noProof/>
+                <w:webHidden/>
+              </w:rPr>
+              <w:instrText xml:space="preserve"> PAGEREF _Toc87895501 \h </w:instrText>
+            </w:r>
+            <w:r>
+              <w:rPr>
+                <w:rFonts w:ascii="Verdana" w:hAnsi="Verdana"/>
+                <w:noProof/>
+                <w:webHidden/>
+              </w:rPr>
+            </w:r>
+            <w:r>
+              <w:rPr>
+                <w:rFonts w:ascii="Verdana" w:hAnsi="Verdana"/>
                 <w:noProof/>
                 <w:webHidden/>
               </w:rPr>
@@ -638,6 +643,7 @@
             </w:r>
             <w:r>
               <w:rPr>
+                <w:rFonts w:ascii="Verdana" w:hAnsi="Verdana"/>
                 <w:noProof/>
                 <w:webHidden/>
               </w:rPr>
@@ -645,6 +651,7 @@
             </w:r>
             <w:r>
               <w:rPr>
+                <w:rFonts w:ascii="Verdana" w:hAnsi="Verdana"/>
                 <w:noProof/>
                 <w:webHidden/>
               </w:rPr>
@@ -660,12 +667,12 @@
               <w:tab w:val="right" w:leader="dot" w:pos="9062"/>
             </w:tabs>
             <w:rPr>
-              <w:rFonts w:eastAsiaTheme="minorEastAsia"/>
+              <w:rFonts w:ascii="Verdana" w:eastAsiaTheme="minorEastAsia" w:hAnsi="Verdana"/>
               <w:noProof/>
               <w:lang w:eastAsia="nl-NL"/>
             </w:rPr>
           </w:pPr>
-          <w:hyperlink w:anchor="_Toc86005942" w:history="1">
+          <w:hyperlink w:anchor="_Toc87895502" w:history="1">
             <w:r>
               <w:rPr>
                 <w:rStyle w:val="Hyperlink"/>
@@ -677,7 +684,7 @@
             </w:r>
             <w:r>
               <w:rPr>
-                <w:rFonts w:eastAsiaTheme="minorEastAsia"/>
+                <w:rFonts w:ascii="Verdana" w:eastAsiaTheme="minorEastAsia" w:hAnsi="Verdana"/>
                 <w:noProof/>
                 <w:lang w:eastAsia="nl-NL"/>
               </w:rPr>
@@ -694,6 +701,7 @@
             </w:r>
             <w:r>
               <w:rPr>
+                <w:rFonts w:ascii="Verdana" w:hAnsi="Verdana"/>
                 <w:noProof/>
                 <w:webHidden/>
               </w:rPr>
@@ -701,6 +709,7 @@
             </w:r>
             <w:r>
               <w:rPr>
+                <w:rFonts w:ascii="Verdana" w:hAnsi="Verdana"/>
                 <w:noProof/>
                 <w:webHidden/>
               </w:rPr>
@@ -708,19 +717,22 @@
             </w:r>
             <w:r>
               <w:rPr>
-                <w:noProof/>
-                <w:webHidden/>
-              </w:rPr>
-              <w:instrText xml:space="preserve"> PAGEREF _Toc86005942 \h </w:instrText>
-            </w:r>
-            <w:r>
-              <w:rPr>
-                <w:noProof/>
-                <w:webHidden/>
-              </w:rPr>
-            </w:r>
-            <w:r>
-              <w:rPr>
+                <w:rFonts w:ascii="Verdana" w:hAnsi="Verdana"/>
+                <w:noProof/>
+                <w:webHidden/>
+              </w:rPr>
+              <w:instrText xml:space="preserve"> PAGEREF _Toc87895502 \h </w:instrText>
+            </w:r>
+            <w:r>
+              <w:rPr>
+                <w:rFonts w:ascii="Verdana" w:hAnsi="Verdana"/>
+                <w:noProof/>
+                <w:webHidden/>
+              </w:rPr>
+            </w:r>
+            <w:r>
+              <w:rPr>
+                <w:rFonts w:ascii="Verdana" w:hAnsi="Verdana"/>
                 <w:noProof/>
                 <w:webHidden/>
               </w:rPr>
@@ -728,6 +740,7 @@
             </w:r>
             <w:r>
               <w:rPr>
+                <w:rFonts w:ascii="Verdana" w:hAnsi="Verdana"/>
                 <w:noProof/>
                 <w:webHidden/>
               </w:rPr>
@@ -735,6 +748,7 @@
             </w:r>
             <w:r>
               <w:rPr>
+                <w:rFonts w:ascii="Verdana" w:hAnsi="Verdana"/>
                 <w:noProof/>
                 <w:webHidden/>
               </w:rPr>
@@ -750,12 +764,12 @@
               <w:tab w:val="right" w:leader="dot" w:pos="9062"/>
             </w:tabs>
             <w:rPr>
-              <w:rFonts w:eastAsiaTheme="minorEastAsia"/>
+              <w:rFonts w:ascii="Verdana" w:eastAsiaTheme="minorEastAsia" w:hAnsi="Verdana"/>
               <w:noProof/>
               <w:lang w:eastAsia="nl-NL"/>
             </w:rPr>
           </w:pPr>
-          <w:hyperlink w:anchor="_Toc86005943" w:history="1">
+          <w:hyperlink w:anchor="_Toc87895503" w:history="1">
             <w:r>
               <w:rPr>
                 <w:rStyle w:val="Hyperlink"/>
@@ -767,7 +781,7 @@
             </w:r>
             <w:r>
               <w:rPr>
-                <w:rFonts w:eastAsiaTheme="minorEastAsia"/>
+                <w:rFonts w:ascii="Verdana" w:eastAsiaTheme="minorEastAsia" w:hAnsi="Verdana"/>
                 <w:noProof/>
                 <w:lang w:eastAsia="nl-NL"/>
               </w:rPr>
@@ -784,6 +798,7 @@
             </w:r>
             <w:r>
               <w:rPr>
+                <w:rFonts w:ascii="Verdana" w:hAnsi="Verdana"/>
                 <w:noProof/>
                 <w:webHidden/>
               </w:rPr>
@@ -791,6 +806,7 @@
             </w:r>
             <w:r>
               <w:rPr>
+                <w:rFonts w:ascii="Verdana" w:hAnsi="Verdana"/>
                 <w:noProof/>
                 <w:webHidden/>
               </w:rPr>
@@ -798,19 +814,22 @@
             </w:r>
             <w:r>
               <w:rPr>
-                <w:noProof/>
-                <w:webHidden/>
-              </w:rPr>
-              <w:instrText xml:space="preserve"> PAGEREF _Toc86005943 \h </w:instrText>
-            </w:r>
-            <w:r>
-              <w:rPr>
-                <w:noProof/>
-                <w:webHidden/>
-              </w:rPr>
-            </w:r>
-            <w:r>
-              <w:rPr>
+                <w:rFonts w:ascii="Verdana" w:hAnsi="Verdana"/>
+                <w:noProof/>
+                <w:webHidden/>
+              </w:rPr>
+              <w:instrText xml:space="preserve"> PAGEREF _Toc87895503 \h </w:instrText>
+            </w:r>
+            <w:r>
+              <w:rPr>
+                <w:rFonts w:ascii="Verdana" w:hAnsi="Verdana"/>
+                <w:noProof/>
+                <w:webHidden/>
+              </w:rPr>
+            </w:r>
+            <w:r>
+              <w:rPr>
+                <w:rFonts w:ascii="Verdana" w:hAnsi="Verdana"/>
                 <w:noProof/>
                 <w:webHidden/>
               </w:rPr>
@@ -818,6 +837,7 @@
             </w:r>
             <w:r>
               <w:rPr>
+                <w:rFonts w:ascii="Verdana" w:hAnsi="Verdana"/>
                 <w:noProof/>
                 <w:webHidden/>
               </w:rPr>
@@ -825,6 +845,7 @@
             </w:r>
             <w:r>
               <w:rPr>
+                <w:rFonts w:ascii="Verdana" w:hAnsi="Verdana"/>
                 <w:noProof/>
                 <w:webHidden/>
               </w:rPr>
@@ -840,12 +861,12 @@
               <w:tab w:val="right" w:leader="dot" w:pos="9062"/>
             </w:tabs>
             <w:rPr>
-              <w:rFonts w:eastAsiaTheme="minorEastAsia"/>
+              <w:rFonts w:ascii="Verdana" w:eastAsiaTheme="minorEastAsia" w:hAnsi="Verdana"/>
               <w:noProof/>
               <w:lang w:eastAsia="nl-NL"/>
             </w:rPr>
           </w:pPr>
-          <w:hyperlink w:anchor="_Toc86005944" w:history="1">
+          <w:hyperlink w:anchor="_Toc87895504" w:history="1">
             <w:r>
               <w:rPr>
                 <w:rStyle w:val="Hyperlink"/>
@@ -857,7 +878,7 @@
             </w:r>
             <w:r>
               <w:rPr>
-                <w:rFonts w:eastAsiaTheme="minorEastAsia"/>
+                <w:rFonts w:ascii="Verdana" w:eastAsiaTheme="minorEastAsia" w:hAnsi="Verdana"/>
                 <w:noProof/>
                 <w:lang w:eastAsia="nl-NL"/>
               </w:rPr>
@@ -874,6 +895,7 @@
             </w:r>
             <w:r>
               <w:rPr>
+                <w:rFonts w:ascii="Verdana" w:hAnsi="Verdana"/>
                 <w:noProof/>
                 <w:webHidden/>
               </w:rPr>
@@ -881,6 +903,7 @@
             </w:r>
             <w:r>
               <w:rPr>
+                <w:rFonts w:ascii="Verdana" w:hAnsi="Verdana"/>
                 <w:noProof/>
                 <w:webHidden/>
               </w:rPr>
@@ -888,19 +911,22 @@
             </w:r>
             <w:r>
               <w:rPr>
-                <w:noProof/>
-                <w:webHidden/>
-              </w:rPr>
-              <w:instrText xml:space="preserve"> PAGEREF _Toc86005944 \h </w:instrText>
-            </w:r>
-            <w:r>
-              <w:rPr>
-                <w:noProof/>
-                <w:webHidden/>
-              </w:rPr>
-            </w:r>
-            <w:r>
-              <w:rPr>
+                <w:rFonts w:ascii="Verdana" w:hAnsi="Verdana"/>
+                <w:noProof/>
+                <w:webHidden/>
+              </w:rPr>
+              <w:instrText xml:space="preserve"> PAGEREF _Toc87895504 \h </w:instrText>
+            </w:r>
+            <w:r>
+              <w:rPr>
+                <w:rFonts w:ascii="Verdana" w:hAnsi="Verdana"/>
+                <w:noProof/>
+                <w:webHidden/>
+              </w:rPr>
+            </w:r>
+            <w:r>
+              <w:rPr>
+                <w:rFonts w:ascii="Verdana" w:hAnsi="Verdana"/>
                 <w:noProof/>
                 <w:webHidden/>
               </w:rPr>
@@ -908,6 +934,7 @@
             </w:r>
             <w:r>
               <w:rPr>
+                <w:rFonts w:ascii="Verdana" w:hAnsi="Verdana"/>
                 <w:noProof/>
                 <w:webHidden/>
               </w:rPr>
@@ -915,6 +942,7 @@
             </w:r>
             <w:r>
               <w:rPr>
+                <w:rFonts w:ascii="Verdana" w:hAnsi="Verdana"/>
                 <w:noProof/>
                 <w:webHidden/>
               </w:rPr>
@@ -930,15 +958,16 @@
               <w:tab w:val="right" w:leader="dot" w:pos="9062"/>
             </w:tabs>
             <w:rPr>
-              <w:rFonts w:eastAsiaTheme="minorEastAsia"/>
+              <w:rFonts w:ascii="Verdana" w:eastAsiaTheme="minorEastAsia" w:hAnsi="Verdana"/>
               <w:noProof/>
               <w:lang w:eastAsia="nl-NL"/>
             </w:rPr>
           </w:pPr>
-          <w:hyperlink w:anchor="_Toc86005945" w:history="1">
+          <w:hyperlink w:anchor="_Toc87895505" w:history="1">
             <w:r>
               <w:rPr>
                 <w:rStyle w:val="Hyperlink"/>
+                <w:rFonts w:ascii="Verdana" w:hAnsi="Verdana"/>
                 <w:noProof/>
                 <w:lang w:val="en-US"/>
               </w:rPr>
@@ -946,7 +975,7 @@
             </w:r>
             <w:r>
               <w:rPr>
-                <w:rFonts w:eastAsiaTheme="minorEastAsia"/>
+                <w:rFonts w:ascii="Verdana" w:eastAsiaTheme="minorEastAsia" w:hAnsi="Verdana"/>
                 <w:noProof/>
                 <w:lang w:eastAsia="nl-NL"/>
               </w:rPr>
@@ -955,6 +984,7 @@
             <w:r>
               <w:rPr>
                 <w:rStyle w:val="Hyperlink"/>
+                <w:rFonts w:ascii="Verdana" w:hAnsi="Verdana"/>
                 <w:noProof/>
                 <w:lang w:val="en-US"/>
               </w:rPr>
@@ -962,6 +992,7 @@
             </w:r>
             <w:r>
               <w:rPr>
+                <w:rFonts w:ascii="Verdana" w:hAnsi="Verdana"/>
                 <w:noProof/>
                 <w:webHidden/>
               </w:rPr>
@@ -969,6 +1000,7 @@
             </w:r>
             <w:r>
               <w:rPr>
+                <w:rFonts w:ascii="Verdana" w:hAnsi="Verdana"/>
                 <w:noProof/>
                 <w:webHidden/>
               </w:rPr>
@@ -976,19 +1008,22 @@
             </w:r>
             <w:r>
               <w:rPr>
-                <w:noProof/>
-                <w:webHidden/>
-              </w:rPr>
-              <w:instrText xml:space="preserve"> PAGEREF _Toc86005945 \h </w:instrText>
-            </w:r>
-            <w:r>
-              <w:rPr>
-                <w:noProof/>
-                <w:webHidden/>
-              </w:rPr>
-            </w:r>
-            <w:r>
-              <w:rPr>
+                <w:rFonts w:ascii="Verdana" w:hAnsi="Verdana"/>
+                <w:noProof/>
+                <w:webHidden/>
+              </w:rPr>
+              <w:instrText xml:space="preserve"> PAGEREF _Toc87895505 \h </w:instrText>
+            </w:r>
+            <w:r>
+              <w:rPr>
+                <w:rFonts w:ascii="Verdana" w:hAnsi="Verdana"/>
+                <w:noProof/>
+                <w:webHidden/>
+              </w:rPr>
+            </w:r>
+            <w:r>
+              <w:rPr>
+                <w:rFonts w:ascii="Verdana" w:hAnsi="Verdana"/>
                 <w:noProof/>
                 <w:webHidden/>
               </w:rPr>
@@ -996,6 +1031,7 @@
             </w:r>
             <w:r>
               <w:rPr>
+                <w:rFonts w:ascii="Verdana" w:hAnsi="Verdana"/>
                 <w:noProof/>
                 <w:webHidden/>
               </w:rPr>
@@ -1003,6 +1039,7 @@
             </w:r>
             <w:r>
               <w:rPr>
+                <w:rFonts w:ascii="Verdana" w:hAnsi="Verdana"/>
                 <w:noProof/>
                 <w:webHidden/>
               </w:rPr>
@@ -1018,12 +1055,12 @@
               <w:tab w:val="right" w:leader="dot" w:pos="9062"/>
             </w:tabs>
             <w:rPr>
-              <w:rFonts w:eastAsiaTheme="minorEastAsia"/>
+              <w:rFonts w:ascii="Verdana" w:eastAsiaTheme="minorEastAsia" w:hAnsi="Verdana"/>
               <w:noProof/>
               <w:lang w:eastAsia="nl-NL"/>
             </w:rPr>
           </w:pPr>
-          <w:hyperlink w:anchor="_Toc86005946" w:history="1">
+          <w:hyperlink w:anchor="_Toc87895506" w:history="1">
             <w:r>
               <w:rPr>
                 <w:rStyle w:val="Hyperlink"/>
@@ -1035,7 +1072,7 @@
             </w:r>
             <w:r>
               <w:rPr>
-                <w:rFonts w:eastAsiaTheme="minorEastAsia"/>
+                <w:rFonts w:ascii="Verdana" w:eastAsiaTheme="minorEastAsia" w:hAnsi="Verdana"/>
                 <w:noProof/>
                 <w:lang w:eastAsia="nl-NL"/>
               </w:rPr>
@@ -1052,6 +1089,7 @@
             </w:r>
             <w:r>
               <w:rPr>
+                <w:rFonts w:ascii="Verdana" w:hAnsi="Verdana"/>
                 <w:noProof/>
                 <w:webHidden/>
               </w:rPr>
@@ -1059,6 +1097,7 @@
             </w:r>
             <w:r>
               <w:rPr>
+                <w:rFonts w:ascii="Verdana" w:hAnsi="Verdana"/>
                 <w:noProof/>
                 <w:webHidden/>
               </w:rPr>
@@ -1066,19 +1105,22 @@
             </w:r>
             <w:r>
               <w:rPr>
-                <w:noProof/>
-                <w:webHidden/>
-              </w:rPr>
-              <w:instrText xml:space="preserve"> PAGEREF _Toc86005946 \h </w:instrText>
-            </w:r>
-            <w:r>
-              <w:rPr>
-                <w:noProof/>
-                <w:webHidden/>
-              </w:rPr>
-            </w:r>
-            <w:r>
-              <w:rPr>
+                <w:rFonts w:ascii="Verdana" w:hAnsi="Verdana"/>
+                <w:noProof/>
+                <w:webHidden/>
+              </w:rPr>
+              <w:instrText xml:space="preserve"> PAGEREF _Toc87895506 \h </w:instrText>
+            </w:r>
+            <w:r>
+              <w:rPr>
+                <w:rFonts w:ascii="Verdana" w:hAnsi="Verdana"/>
+                <w:noProof/>
+                <w:webHidden/>
+              </w:rPr>
+            </w:r>
+            <w:r>
+              <w:rPr>
+                <w:rFonts w:ascii="Verdana" w:hAnsi="Verdana"/>
                 <w:noProof/>
                 <w:webHidden/>
               </w:rPr>
@@ -1086,6 +1128,7 @@
             </w:r>
             <w:r>
               <w:rPr>
+                <w:rFonts w:ascii="Verdana" w:hAnsi="Verdana"/>
                 <w:noProof/>
                 <w:webHidden/>
               </w:rPr>
@@ -1093,6 +1136,7 @@
             </w:r>
             <w:r>
               <w:rPr>
+                <w:rFonts w:ascii="Verdana" w:hAnsi="Verdana"/>
                 <w:noProof/>
                 <w:webHidden/>
               </w:rPr>
@@ -1108,12 +1152,12 @@
               <w:tab w:val="right" w:leader="dot" w:pos="9062"/>
             </w:tabs>
             <w:rPr>
-              <w:rFonts w:eastAsiaTheme="minorEastAsia"/>
+              <w:rFonts w:ascii="Verdana" w:eastAsiaTheme="minorEastAsia" w:hAnsi="Verdana"/>
               <w:noProof/>
               <w:lang w:eastAsia="nl-NL"/>
             </w:rPr>
           </w:pPr>
-          <w:hyperlink w:anchor="_Toc86005947" w:history="1">
+          <w:hyperlink w:anchor="_Toc87895507" w:history="1">
             <w:r>
               <w:rPr>
                 <w:rStyle w:val="Hyperlink"/>
@@ -1125,7 +1169,7 @@
             </w:r>
             <w:r>
               <w:rPr>
-                <w:rFonts w:eastAsiaTheme="minorEastAsia"/>
+                <w:rFonts w:ascii="Verdana" w:eastAsiaTheme="minorEastAsia" w:hAnsi="Verdana"/>
                 <w:noProof/>
                 <w:lang w:eastAsia="nl-NL"/>
               </w:rPr>
@@ -1142,6 +1186,7 @@
             </w:r>
             <w:r>
               <w:rPr>
+                <w:rFonts w:ascii="Verdana" w:hAnsi="Verdana"/>
                 <w:noProof/>
                 <w:webHidden/>
               </w:rPr>
@@ -1149,6 +1194,7 @@
             </w:r>
             <w:r>
               <w:rPr>
+                <w:rFonts w:ascii="Verdana" w:hAnsi="Verdana"/>
                 <w:noProof/>
                 <w:webHidden/>
               </w:rPr>
@@ -1156,19 +1202,22 @@
             </w:r>
             <w:r>
               <w:rPr>
-                <w:noProof/>
-                <w:webHidden/>
-              </w:rPr>
-              <w:instrText xml:space="preserve"> PAGEREF _Toc86005947 \h </w:instrText>
-            </w:r>
-            <w:r>
-              <w:rPr>
-                <w:noProof/>
-                <w:webHidden/>
-              </w:rPr>
-            </w:r>
-            <w:r>
-              <w:rPr>
+                <w:rFonts w:ascii="Verdana" w:hAnsi="Verdana"/>
+                <w:noProof/>
+                <w:webHidden/>
+              </w:rPr>
+              <w:instrText xml:space="preserve"> PAGEREF _Toc87895507 \h </w:instrText>
+            </w:r>
+            <w:r>
+              <w:rPr>
+                <w:rFonts w:ascii="Verdana" w:hAnsi="Verdana"/>
+                <w:noProof/>
+                <w:webHidden/>
+              </w:rPr>
+            </w:r>
+            <w:r>
+              <w:rPr>
+                <w:rFonts w:ascii="Verdana" w:hAnsi="Verdana"/>
                 <w:noProof/>
                 <w:webHidden/>
               </w:rPr>
@@ -1176,6 +1225,7 @@
             </w:r>
             <w:r>
               <w:rPr>
+                <w:rFonts w:ascii="Verdana" w:hAnsi="Verdana"/>
                 <w:noProof/>
                 <w:webHidden/>
               </w:rPr>
@@ -1183,6 +1233,7 @@
             </w:r>
             <w:r>
               <w:rPr>
+                <w:rFonts w:ascii="Verdana" w:hAnsi="Verdana"/>
                 <w:noProof/>
                 <w:webHidden/>
               </w:rPr>
@@ -1198,12 +1249,12 @@
               <w:tab w:val="right" w:leader="dot" w:pos="9062"/>
             </w:tabs>
             <w:rPr>
-              <w:rFonts w:eastAsiaTheme="minorEastAsia"/>
+              <w:rFonts w:ascii="Verdana" w:eastAsiaTheme="minorEastAsia" w:hAnsi="Verdana"/>
               <w:noProof/>
               <w:lang w:eastAsia="nl-NL"/>
             </w:rPr>
           </w:pPr>
-          <w:hyperlink w:anchor="_Toc86005948" w:history="1">
+          <w:hyperlink w:anchor="_Toc87895508" w:history="1">
             <w:r>
               <w:rPr>
                 <w:rStyle w:val="Hyperlink"/>
@@ -1214,7 +1265,7 @@
             </w:r>
             <w:r>
               <w:rPr>
-                <w:rFonts w:eastAsiaTheme="minorEastAsia"/>
+                <w:rFonts w:ascii="Verdana" w:eastAsiaTheme="minorEastAsia" w:hAnsi="Verdana"/>
                 <w:noProof/>
                 <w:lang w:eastAsia="nl-NL"/>
               </w:rPr>
@@ -1230,6 +1281,7 @@
             </w:r>
             <w:r>
               <w:rPr>
+                <w:rFonts w:ascii="Verdana" w:hAnsi="Verdana"/>
                 <w:noProof/>
                 <w:webHidden/>
               </w:rPr>
@@ -1237,6 +1289,7 @@
             </w:r>
             <w:r>
               <w:rPr>
+                <w:rFonts w:ascii="Verdana" w:hAnsi="Verdana"/>
                 <w:noProof/>
                 <w:webHidden/>
               </w:rPr>
@@ -1244,19 +1297,22 @@
             </w:r>
             <w:r>
               <w:rPr>
-                <w:noProof/>
-                <w:webHidden/>
-              </w:rPr>
-              <w:instrText xml:space="preserve"> PAGEREF _Toc86005948 \h </w:instrText>
-            </w:r>
-            <w:r>
-              <w:rPr>
-                <w:noProof/>
-                <w:webHidden/>
-              </w:rPr>
-            </w:r>
-            <w:r>
-              <w:rPr>
+                <w:rFonts w:ascii="Verdana" w:hAnsi="Verdana"/>
+                <w:noProof/>
+                <w:webHidden/>
+              </w:rPr>
+              <w:instrText xml:space="preserve"> PAGEREF _Toc87895508 \h </w:instrText>
+            </w:r>
+            <w:r>
+              <w:rPr>
+                <w:rFonts w:ascii="Verdana" w:hAnsi="Verdana"/>
+                <w:noProof/>
+                <w:webHidden/>
+              </w:rPr>
+            </w:r>
+            <w:r>
+              <w:rPr>
+                <w:rFonts w:ascii="Verdana" w:hAnsi="Verdana"/>
                 <w:noProof/>
                 <w:webHidden/>
               </w:rPr>
@@ -1264,6 +1320,7 @@
             </w:r>
             <w:r>
               <w:rPr>
+                <w:rFonts w:ascii="Verdana" w:hAnsi="Verdana"/>
                 <w:noProof/>
                 <w:webHidden/>
               </w:rPr>
@@ -1271,6 +1328,7 @@
             </w:r>
             <w:r>
               <w:rPr>
+                <w:rFonts w:ascii="Verdana" w:hAnsi="Verdana"/>
                 <w:noProof/>
                 <w:webHidden/>
               </w:rPr>
@@ -1286,12 +1344,12 @@
               <w:tab w:val="right" w:leader="dot" w:pos="9062"/>
             </w:tabs>
             <w:rPr>
-              <w:rFonts w:eastAsiaTheme="minorEastAsia"/>
+              <w:rFonts w:ascii="Verdana" w:eastAsiaTheme="minorEastAsia" w:hAnsi="Verdana"/>
               <w:noProof/>
               <w:lang w:eastAsia="nl-NL"/>
             </w:rPr>
           </w:pPr>
-          <w:hyperlink w:anchor="_Toc86005949" w:history="1">
+          <w:hyperlink w:anchor="_Toc87895509" w:history="1">
             <w:r>
               <w:rPr>
                 <w:rStyle w:val="Hyperlink"/>
@@ -1302,7 +1360,7 @@
             </w:r>
             <w:r>
               <w:rPr>
-                <w:rFonts w:eastAsiaTheme="minorEastAsia"/>
+                <w:rFonts w:ascii="Verdana" w:eastAsiaTheme="minorEastAsia" w:hAnsi="Verdana"/>
                 <w:noProof/>
                 <w:lang w:eastAsia="nl-NL"/>
               </w:rPr>
@@ -1318,6 +1376,7 @@
             </w:r>
             <w:r>
               <w:rPr>
+                <w:rFonts w:ascii="Verdana" w:hAnsi="Verdana"/>
                 <w:noProof/>
                 <w:webHidden/>
               </w:rPr>
@@ -1325,6 +1384,7 @@
             </w:r>
             <w:r>
               <w:rPr>
+                <w:rFonts w:ascii="Verdana" w:hAnsi="Verdana"/>
                 <w:noProof/>
                 <w:webHidden/>
               </w:rPr>
@@ -1332,19 +1392,22 @@
             </w:r>
             <w:r>
               <w:rPr>
-                <w:noProof/>
-                <w:webHidden/>
-              </w:rPr>
-              <w:instrText xml:space="preserve"> PAGEREF _Toc86005949 \h </w:instrText>
-            </w:r>
-            <w:r>
-              <w:rPr>
-                <w:noProof/>
-                <w:webHidden/>
-              </w:rPr>
-            </w:r>
-            <w:r>
-              <w:rPr>
+                <w:rFonts w:ascii="Verdana" w:hAnsi="Verdana"/>
+                <w:noProof/>
+                <w:webHidden/>
+              </w:rPr>
+              <w:instrText xml:space="preserve"> PAGEREF _Toc87895509 \h </w:instrText>
+            </w:r>
+            <w:r>
+              <w:rPr>
+                <w:rFonts w:ascii="Verdana" w:hAnsi="Verdana"/>
+                <w:noProof/>
+                <w:webHidden/>
+              </w:rPr>
+            </w:r>
+            <w:r>
+              <w:rPr>
+                <w:rFonts w:ascii="Verdana" w:hAnsi="Verdana"/>
                 <w:noProof/>
                 <w:webHidden/>
               </w:rPr>
@@ -1352,6 +1415,7 @@
             </w:r>
             <w:r>
               <w:rPr>
+                <w:rFonts w:ascii="Verdana" w:hAnsi="Verdana"/>
                 <w:noProof/>
                 <w:webHidden/>
               </w:rPr>
@@ -1359,6 +1423,7 @@
             </w:r>
             <w:r>
               <w:rPr>
+                <w:rFonts w:ascii="Verdana" w:hAnsi="Verdana"/>
                 <w:noProof/>
                 <w:webHidden/>
               </w:rPr>
@@ -1374,12 +1439,12 @@
               <w:tab w:val="right" w:leader="dot" w:pos="9062"/>
             </w:tabs>
             <w:rPr>
-              <w:rFonts w:eastAsiaTheme="minorEastAsia"/>
+              <w:rFonts w:ascii="Verdana" w:eastAsiaTheme="minorEastAsia" w:hAnsi="Verdana"/>
               <w:noProof/>
               <w:lang w:eastAsia="nl-NL"/>
             </w:rPr>
           </w:pPr>
-          <w:hyperlink w:anchor="_Toc86005950" w:history="1">
+          <w:hyperlink w:anchor="_Toc87895510" w:history="1">
             <w:r>
               <w:rPr>
                 <w:rStyle w:val="Hyperlink"/>
@@ -1390,7 +1455,7 @@
             </w:r>
             <w:r>
               <w:rPr>
-                <w:rFonts w:eastAsiaTheme="minorEastAsia"/>
+                <w:rFonts w:ascii="Verdana" w:eastAsiaTheme="minorEastAsia" w:hAnsi="Verdana"/>
                 <w:noProof/>
                 <w:lang w:eastAsia="nl-NL"/>
               </w:rPr>
@@ -1406,6 +1471,7 @@
             </w:r>
             <w:r>
               <w:rPr>
+                <w:rFonts w:ascii="Verdana" w:hAnsi="Verdana"/>
                 <w:noProof/>
                 <w:webHidden/>
               </w:rPr>
@@ -1413,6 +1479,7 @@
             </w:r>
             <w:r>
               <w:rPr>
+                <w:rFonts w:ascii="Verdana" w:hAnsi="Verdana"/>
                 <w:noProof/>
                 <w:webHidden/>
               </w:rPr>
@@ -1420,19 +1487,22 @@
             </w:r>
             <w:r>
               <w:rPr>
-                <w:noProof/>
-                <w:webHidden/>
-              </w:rPr>
-              <w:instrText xml:space="preserve"> PAGEREF _Toc86005950 \h </w:instrText>
-            </w:r>
-            <w:r>
-              <w:rPr>
-                <w:noProof/>
-                <w:webHidden/>
-              </w:rPr>
-            </w:r>
-            <w:r>
-              <w:rPr>
+                <w:rFonts w:ascii="Verdana" w:hAnsi="Verdana"/>
+                <w:noProof/>
+                <w:webHidden/>
+              </w:rPr>
+              <w:instrText xml:space="preserve"> PAGEREF _Toc87895510 \h </w:instrText>
+            </w:r>
+            <w:r>
+              <w:rPr>
+                <w:rFonts w:ascii="Verdana" w:hAnsi="Verdana"/>
+                <w:noProof/>
+                <w:webHidden/>
+              </w:rPr>
+            </w:r>
+            <w:r>
+              <w:rPr>
+                <w:rFonts w:ascii="Verdana" w:hAnsi="Verdana"/>
                 <w:noProof/>
                 <w:webHidden/>
               </w:rPr>
@@ -1440,6 +1510,7 @@
             </w:r>
             <w:r>
               <w:rPr>
+                <w:rFonts w:ascii="Verdana" w:hAnsi="Verdana"/>
                 <w:noProof/>
                 <w:webHidden/>
               </w:rPr>
@@ -1447,6 +1518,7 @@
             </w:r>
             <w:r>
               <w:rPr>
+                <w:rFonts w:ascii="Verdana" w:hAnsi="Verdana"/>
                 <w:noProof/>
                 <w:webHidden/>
               </w:rPr>
@@ -1462,12 +1534,12 @@
               <w:tab w:val="right" w:leader="dot" w:pos="9062"/>
             </w:tabs>
             <w:rPr>
-              <w:rFonts w:eastAsiaTheme="minorEastAsia"/>
+              <w:rFonts w:ascii="Verdana" w:eastAsiaTheme="minorEastAsia" w:hAnsi="Verdana"/>
               <w:noProof/>
               <w:lang w:eastAsia="nl-NL"/>
             </w:rPr>
           </w:pPr>
-          <w:hyperlink w:anchor="_Toc86005951" w:history="1">
+          <w:hyperlink w:anchor="_Toc87895511" w:history="1">
             <w:r>
               <w:rPr>
                 <w:rStyle w:val="Hyperlink"/>
@@ -1478,7 +1550,7 @@
             </w:r>
             <w:r>
               <w:rPr>
-                <w:rFonts w:eastAsiaTheme="minorEastAsia"/>
+                <w:rFonts w:ascii="Verdana" w:eastAsiaTheme="minorEastAsia" w:hAnsi="Verdana"/>
                 <w:noProof/>
                 <w:lang w:eastAsia="nl-NL"/>
               </w:rPr>
@@ -1494,6 +1566,7 @@
             </w:r>
             <w:r>
               <w:rPr>
+                <w:rFonts w:ascii="Verdana" w:hAnsi="Verdana"/>
                 <w:noProof/>
                 <w:webHidden/>
               </w:rPr>
@@ -1501,6 +1574,7 @@
             </w:r>
             <w:r>
               <w:rPr>
+                <w:rFonts w:ascii="Verdana" w:hAnsi="Verdana"/>
                 <w:noProof/>
                 <w:webHidden/>
               </w:rPr>
@@ -1508,19 +1582,22 @@
             </w:r>
             <w:r>
               <w:rPr>
-                <w:noProof/>
-                <w:webHidden/>
-              </w:rPr>
-              <w:instrText xml:space="preserve"> PAGEREF _Toc86005951 \h </w:instrText>
-            </w:r>
-            <w:r>
-              <w:rPr>
-                <w:noProof/>
-                <w:webHidden/>
-              </w:rPr>
-            </w:r>
-            <w:r>
-              <w:rPr>
+                <w:rFonts w:ascii="Verdana" w:hAnsi="Verdana"/>
+                <w:noProof/>
+                <w:webHidden/>
+              </w:rPr>
+              <w:instrText xml:space="preserve"> PAGEREF _Toc87895511 \h </w:instrText>
+            </w:r>
+            <w:r>
+              <w:rPr>
+                <w:rFonts w:ascii="Verdana" w:hAnsi="Verdana"/>
+                <w:noProof/>
+                <w:webHidden/>
+              </w:rPr>
+            </w:r>
+            <w:r>
+              <w:rPr>
+                <w:rFonts w:ascii="Verdana" w:hAnsi="Verdana"/>
                 <w:noProof/>
                 <w:webHidden/>
               </w:rPr>
@@ -1528,6 +1605,7 @@
             </w:r>
             <w:r>
               <w:rPr>
+                <w:rFonts w:ascii="Verdana" w:hAnsi="Verdana"/>
                 <w:noProof/>
                 <w:webHidden/>
               </w:rPr>
@@ -1535,6 +1613,7 @@
             </w:r>
             <w:r>
               <w:rPr>
+                <w:rFonts w:ascii="Verdana" w:hAnsi="Verdana"/>
                 <w:noProof/>
                 <w:webHidden/>
               </w:rPr>
@@ -1550,12 +1629,12 @@
               <w:tab w:val="right" w:leader="dot" w:pos="9062"/>
             </w:tabs>
             <w:rPr>
-              <w:rFonts w:eastAsiaTheme="minorEastAsia"/>
+              <w:rFonts w:ascii="Verdana" w:eastAsiaTheme="minorEastAsia" w:hAnsi="Verdana"/>
               <w:noProof/>
               <w:lang w:eastAsia="nl-NL"/>
             </w:rPr>
           </w:pPr>
-          <w:hyperlink w:anchor="_Toc86005952" w:history="1">
+          <w:hyperlink w:anchor="_Toc87895512" w:history="1">
             <w:r>
               <w:rPr>
                 <w:rStyle w:val="Hyperlink"/>
@@ -1566,7 +1645,7 @@
             </w:r>
             <w:r>
               <w:rPr>
-                <w:rFonts w:eastAsiaTheme="minorEastAsia"/>
+                <w:rFonts w:ascii="Verdana" w:eastAsiaTheme="minorEastAsia" w:hAnsi="Verdana"/>
                 <w:noProof/>
                 <w:lang w:eastAsia="nl-NL"/>
               </w:rPr>
@@ -1582,6 +1661,7 @@
             </w:r>
             <w:r>
               <w:rPr>
+                <w:rFonts w:ascii="Verdana" w:hAnsi="Verdana"/>
                 <w:noProof/>
                 <w:webHidden/>
               </w:rPr>
@@ -1589,6 +1669,7 @@
             </w:r>
             <w:r>
               <w:rPr>
+                <w:rFonts w:ascii="Verdana" w:hAnsi="Verdana"/>
                 <w:noProof/>
                 <w:webHidden/>
               </w:rPr>
@@ -1596,19 +1677,22 @@
             </w:r>
             <w:r>
               <w:rPr>
-                <w:noProof/>
-                <w:webHidden/>
-              </w:rPr>
-              <w:instrText xml:space="preserve"> PAGEREF _Toc86005952 \h </w:instrText>
-            </w:r>
-            <w:r>
-              <w:rPr>
-                <w:noProof/>
-                <w:webHidden/>
-              </w:rPr>
-            </w:r>
-            <w:r>
-              <w:rPr>
+                <w:rFonts w:ascii="Verdana" w:hAnsi="Verdana"/>
+                <w:noProof/>
+                <w:webHidden/>
+              </w:rPr>
+              <w:instrText xml:space="preserve"> PAGEREF _Toc87895512 \h </w:instrText>
+            </w:r>
+            <w:r>
+              <w:rPr>
+                <w:rFonts w:ascii="Verdana" w:hAnsi="Verdana"/>
+                <w:noProof/>
+                <w:webHidden/>
+              </w:rPr>
+            </w:r>
+            <w:r>
+              <w:rPr>
+                <w:rFonts w:ascii="Verdana" w:hAnsi="Verdana"/>
                 <w:noProof/>
                 <w:webHidden/>
               </w:rPr>
@@ -1616,6 +1700,7 @@
             </w:r>
             <w:r>
               <w:rPr>
+                <w:rFonts w:ascii="Verdana" w:hAnsi="Verdana"/>
                 <w:noProof/>
                 <w:webHidden/>
               </w:rPr>
@@ -1623,6 +1708,387 @@
             </w:r>
             <w:r>
               <w:rPr>
+                <w:rFonts w:ascii="Verdana" w:hAnsi="Verdana"/>
+                <w:noProof/>
+                <w:webHidden/>
+              </w:rPr>
+              <w:fldChar w:fldCharType="end"/>
+            </w:r>
+          </w:hyperlink>
+        </w:p>
+        <w:p>
+          <w:pPr>
+            <w:pStyle w:val="TOC2"/>
+            <w:tabs>
+              <w:tab w:val="left" w:pos="880"/>
+              <w:tab w:val="right" w:leader="dot" w:pos="9062"/>
+            </w:tabs>
+            <w:rPr>
+              <w:rFonts w:ascii="Verdana" w:eastAsiaTheme="minorEastAsia" w:hAnsi="Verdana"/>
+              <w:noProof/>
+              <w:lang w:eastAsia="nl-NL"/>
+            </w:rPr>
+          </w:pPr>
+          <w:hyperlink w:anchor="_Toc87895513" w:history="1">
+            <w:r>
+              <w:rPr>
+                <w:rStyle w:val="Hyperlink"/>
+                <w:rFonts w:ascii="Verdana" w:hAnsi="Verdana"/>
+                <w:noProof/>
+              </w:rPr>
+              <w:t>2.7</w:t>
+            </w:r>
+            <w:r>
+              <w:rPr>
+                <w:rFonts w:ascii="Verdana" w:eastAsiaTheme="minorEastAsia" w:hAnsi="Verdana"/>
+                <w:noProof/>
+                <w:lang w:eastAsia="nl-NL"/>
+              </w:rPr>
+              <w:tab/>
+            </w:r>
+            <w:r>
+              <w:rPr>
+                <w:rStyle w:val="Hyperlink"/>
+                <w:rFonts w:ascii="Verdana" w:hAnsi="Verdana"/>
+                <w:noProof/>
+              </w:rPr>
+              <w:t>Week 7 (1/11 – 7/11)</w:t>
+            </w:r>
+            <w:r>
+              <w:rPr>
+                <w:rFonts w:ascii="Verdana" w:hAnsi="Verdana"/>
+                <w:noProof/>
+                <w:webHidden/>
+              </w:rPr>
+              <w:tab/>
+            </w:r>
+            <w:r>
+              <w:rPr>
+                <w:rFonts w:ascii="Verdana" w:hAnsi="Verdana"/>
+                <w:noProof/>
+                <w:webHidden/>
+              </w:rPr>
+              <w:fldChar w:fldCharType="begin"/>
+            </w:r>
+            <w:r>
+              <w:rPr>
+                <w:rFonts w:ascii="Verdana" w:hAnsi="Verdana"/>
+                <w:noProof/>
+                <w:webHidden/>
+              </w:rPr>
+              <w:instrText xml:space="preserve"> PAGEREF _Toc87895513 \h </w:instrText>
+            </w:r>
+            <w:r>
+              <w:rPr>
+                <w:rFonts w:ascii="Verdana" w:hAnsi="Verdana"/>
+                <w:noProof/>
+                <w:webHidden/>
+              </w:rPr>
+            </w:r>
+            <w:r>
+              <w:rPr>
+                <w:rFonts w:ascii="Verdana" w:hAnsi="Verdana"/>
+                <w:noProof/>
+                <w:webHidden/>
+              </w:rPr>
+              <w:fldChar w:fldCharType="separate"/>
+            </w:r>
+            <w:r>
+              <w:rPr>
+                <w:rFonts w:ascii="Verdana" w:hAnsi="Verdana"/>
+                <w:noProof/>
+                <w:webHidden/>
+              </w:rPr>
+              <w:t>11</w:t>
+            </w:r>
+            <w:r>
+              <w:rPr>
+                <w:rFonts w:ascii="Verdana" w:hAnsi="Verdana"/>
+                <w:noProof/>
+                <w:webHidden/>
+              </w:rPr>
+              <w:fldChar w:fldCharType="end"/>
+            </w:r>
+          </w:hyperlink>
+        </w:p>
+        <w:p>
+          <w:pPr>
+            <w:pStyle w:val="TOC2"/>
+            <w:tabs>
+              <w:tab w:val="left" w:pos="880"/>
+              <w:tab w:val="right" w:leader="dot" w:pos="9062"/>
+            </w:tabs>
+            <w:rPr>
+              <w:rFonts w:ascii="Verdana" w:eastAsiaTheme="minorEastAsia" w:hAnsi="Verdana"/>
+              <w:noProof/>
+              <w:lang w:eastAsia="nl-NL"/>
+            </w:rPr>
+          </w:pPr>
+          <w:hyperlink w:anchor="_Toc87895514" w:history="1">
+            <w:r>
+              <w:rPr>
+                <w:rStyle w:val="Hyperlink"/>
+                <w:rFonts w:ascii="Verdana" w:hAnsi="Verdana"/>
+                <w:noProof/>
+              </w:rPr>
+              <w:t>2.8</w:t>
+            </w:r>
+            <w:r>
+              <w:rPr>
+                <w:rFonts w:ascii="Verdana" w:eastAsiaTheme="minorEastAsia" w:hAnsi="Verdana"/>
+                <w:noProof/>
+                <w:lang w:eastAsia="nl-NL"/>
+              </w:rPr>
+              <w:tab/>
+            </w:r>
+            <w:r>
+              <w:rPr>
+                <w:rStyle w:val="Hyperlink"/>
+                <w:rFonts w:ascii="Verdana" w:hAnsi="Verdana"/>
+                <w:noProof/>
+              </w:rPr>
+              <w:t>Week 8 (8/11 – 14/11)</w:t>
+            </w:r>
+            <w:r>
+              <w:rPr>
+                <w:rFonts w:ascii="Verdana" w:hAnsi="Verdana"/>
+                <w:noProof/>
+                <w:webHidden/>
+              </w:rPr>
+              <w:tab/>
+            </w:r>
+            <w:r>
+              <w:rPr>
+                <w:rFonts w:ascii="Verdana" w:hAnsi="Verdana"/>
+                <w:noProof/>
+                <w:webHidden/>
+              </w:rPr>
+              <w:fldChar w:fldCharType="begin"/>
+            </w:r>
+            <w:r>
+              <w:rPr>
+                <w:rFonts w:ascii="Verdana" w:hAnsi="Verdana"/>
+                <w:noProof/>
+                <w:webHidden/>
+              </w:rPr>
+              <w:instrText xml:space="preserve"> PAGEREF _Toc87895514 \h </w:instrText>
+            </w:r>
+            <w:r>
+              <w:rPr>
+                <w:rFonts w:ascii="Verdana" w:hAnsi="Verdana"/>
+                <w:noProof/>
+                <w:webHidden/>
+              </w:rPr>
+            </w:r>
+            <w:r>
+              <w:rPr>
+                <w:rFonts w:ascii="Verdana" w:hAnsi="Verdana"/>
+                <w:noProof/>
+                <w:webHidden/>
+              </w:rPr>
+              <w:fldChar w:fldCharType="separate"/>
+            </w:r>
+            <w:r>
+              <w:rPr>
+                <w:rFonts w:ascii="Verdana" w:hAnsi="Verdana"/>
+                <w:noProof/>
+                <w:webHidden/>
+              </w:rPr>
+              <w:t>12</w:t>
+            </w:r>
+            <w:r>
+              <w:rPr>
+                <w:rFonts w:ascii="Verdana" w:hAnsi="Verdana"/>
+                <w:noProof/>
+                <w:webHidden/>
+              </w:rPr>
+              <w:fldChar w:fldCharType="end"/>
+            </w:r>
+          </w:hyperlink>
+        </w:p>
+        <w:p>
+          <w:pPr>
+            <w:pStyle w:val="TOC2"/>
+            <w:tabs>
+              <w:tab w:val="left" w:pos="880"/>
+              <w:tab w:val="right" w:leader="dot" w:pos="9062"/>
+            </w:tabs>
+            <w:rPr>
+              <w:rFonts w:ascii="Verdana" w:eastAsiaTheme="minorEastAsia" w:hAnsi="Verdana"/>
+              <w:noProof/>
+              <w:lang w:eastAsia="nl-NL"/>
+            </w:rPr>
+          </w:pPr>
+          <w:hyperlink w:anchor="_Toc87895515" w:history="1">
+            <w:r>
+              <w:rPr>
+                <w:rStyle w:val="Hyperlink"/>
+                <w:rFonts w:ascii="Verdana" w:hAnsi="Verdana"/>
+                <w:noProof/>
+              </w:rPr>
+              <w:t>2.9</w:t>
+            </w:r>
+            <w:r>
+              <w:rPr>
+                <w:rFonts w:ascii="Verdana" w:eastAsiaTheme="minorEastAsia" w:hAnsi="Verdana"/>
+                <w:noProof/>
+                <w:lang w:eastAsia="nl-NL"/>
+              </w:rPr>
+              <w:tab/>
+            </w:r>
+            <w:r>
+              <w:rPr>
+                <w:rStyle w:val="Hyperlink"/>
+                <w:rFonts w:ascii="Verdana" w:hAnsi="Verdana"/>
+                <w:noProof/>
+              </w:rPr>
+              <w:t>Week 9 (15/11 – 21/11)</w:t>
+            </w:r>
+            <w:r>
+              <w:rPr>
+                <w:rFonts w:ascii="Verdana" w:hAnsi="Verdana"/>
+                <w:noProof/>
+                <w:webHidden/>
+              </w:rPr>
+              <w:tab/>
+            </w:r>
+            <w:r>
+              <w:rPr>
+                <w:rFonts w:ascii="Verdana" w:hAnsi="Verdana"/>
+                <w:noProof/>
+                <w:webHidden/>
+              </w:rPr>
+              <w:fldChar w:fldCharType="begin"/>
+            </w:r>
+            <w:r>
+              <w:rPr>
+                <w:rFonts w:ascii="Verdana" w:hAnsi="Verdana"/>
+                <w:noProof/>
+                <w:webHidden/>
+              </w:rPr>
+              <w:instrText xml:space="preserve"> PAGEREF _Toc87895515 \h </w:instrText>
+            </w:r>
+            <w:r>
+              <w:rPr>
+                <w:rFonts w:ascii="Verdana" w:hAnsi="Verdana"/>
+                <w:noProof/>
+                <w:webHidden/>
+              </w:rPr>
+            </w:r>
+            <w:r>
+              <w:rPr>
+                <w:rFonts w:ascii="Verdana" w:hAnsi="Verdana"/>
+                <w:noProof/>
+                <w:webHidden/>
+              </w:rPr>
+              <w:fldChar w:fldCharType="separate"/>
+            </w:r>
+            <w:r>
+              <w:rPr>
+                <w:rFonts w:ascii="Verdana" w:hAnsi="Verdana"/>
+                <w:noProof/>
+                <w:webHidden/>
+              </w:rPr>
+              <w:t>12</w:t>
+            </w:r>
+            <w:r>
+              <w:rPr>
+                <w:rFonts w:ascii="Verdana" w:hAnsi="Verdana"/>
+                <w:noProof/>
+                <w:webHidden/>
+              </w:rPr>
+              <w:fldChar w:fldCharType="end"/>
+            </w:r>
+          </w:hyperlink>
+        </w:p>
+        <w:p>
+          <w:pPr>
+            <w:pStyle w:val="TOC2"/>
+            <w:tabs>
+              <w:tab w:val="left" w:pos="1100"/>
+              <w:tab w:val="right" w:leader="dot" w:pos="9062"/>
+            </w:tabs>
+            <w:rPr>
+              <w:rFonts w:ascii="Verdana" w:eastAsiaTheme="minorEastAsia" w:hAnsi="Verdana"/>
+              <w:noProof/>
+              <w:lang w:eastAsia="nl-NL"/>
+            </w:rPr>
+          </w:pPr>
+          <w:hyperlink w:anchor="_Toc87895516" w:history="1">
+            <w:r>
+              <w:rPr>
+                <w:rStyle w:val="Hyperlink"/>
+                <w:rFonts w:ascii="Verdana" w:hAnsi="Verdana"/>
+                <w:noProof/>
+              </w:rPr>
+              <w:t>2.10</w:t>
+            </w:r>
+            <w:r>
+              <w:rPr>
+                <w:rFonts w:ascii="Verdana" w:eastAsiaTheme="minorEastAsia" w:hAnsi="Verdana"/>
+                <w:noProof/>
+                <w:lang w:eastAsia="nl-NL"/>
+              </w:rPr>
+              <w:tab/>
+            </w:r>
+            <w:r>
+              <w:rPr>
+                <w:rStyle w:val="Hyperlink"/>
+                <w:rFonts w:ascii="Verdana" w:hAnsi="Verdana"/>
+                <w:noProof/>
+              </w:rPr>
+              <w:t>Week 10 (22/11 – 28/11)</w:t>
+            </w:r>
+            <w:r>
+              <w:rPr>
+                <w:rFonts w:ascii="Verdana" w:hAnsi="Verdana"/>
+                <w:noProof/>
+                <w:webHidden/>
+              </w:rPr>
+              <w:tab/>
+            </w:r>
+            <w:r>
+              <w:rPr>
+                <w:rFonts w:ascii="Verdana" w:hAnsi="Verdana"/>
+                <w:noProof/>
+                <w:webHidden/>
+              </w:rPr>
+              <w:fldChar w:fldCharType="begin"/>
+            </w:r>
+            <w:r>
+              <w:rPr>
+                <w:rFonts w:ascii="Verdana" w:hAnsi="Verdana"/>
+                <w:noProof/>
+                <w:webHidden/>
+              </w:rPr>
+              <w:instrText xml:space="preserve"> PAGEREF _Toc87895516 \h </w:instrText>
+            </w:r>
+            <w:r>
+              <w:rPr>
+                <w:rFonts w:ascii="Verdana" w:hAnsi="Verdana"/>
+                <w:noProof/>
+                <w:webHidden/>
+              </w:rPr>
+            </w:r>
+            <w:r>
+              <w:rPr>
+                <w:rFonts w:ascii="Verdana" w:hAnsi="Verdana"/>
+                <w:noProof/>
+                <w:webHidden/>
+              </w:rPr>
+              <w:fldChar w:fldCharType="separate"/>
+            </w:r>
+            <w:r>
+              <w:rPr>
+                <w:rFonts w:ascii="Verdana" w:hAnsi="Verdana"/>
+                <w:noProof/>
+                <w:webHidden/>
+              </w:rPr>
+              <w:t>14</w:t>
+            </w:r>
+            <w:r>
+              <w:rPr>
+                <w:rFonts w:ascii="Verdana" w:hAnsi="Verdana"/>
                 <w:noProof/>
                 <w:webHidden/>
               </w:rPr>
@@ -1679,7 +2145,7 @@
           <w:lang w:val="nl-BE"/>
         </w:rPr>
       </w:pPr>
-      <w:bookmarkStart w:id="1" w:name="_Toc86005942"/>
+      <w:bookmarkStart w:id="1" w:name="_Toc87895502"/>
       <w:r>
         <w:rPr>
           <w:rFonts w:ascii="Verdana" w:hAnsi="Verdana"/>
@@ -1700,6 +2166,7 @@
     <w:p>
       <w:pPr>
         <w:rPr>
+          <w:rFonts w:ascii="Verdana" w:hAnsi="Verdana"/>
           <w:lang w:val="nl-BE"/>
         </w:rPr>
       </w:pPr>
@@ -1716,7 +2183,7 @@
           <w:lang w:val="nl-BE"/>
         </w:rPr>
       </w:pPr>
-      <w:bookmarkStart w:id="2" w:name="_Toc86005943"/>
+      <w:bookmarkStart w:id="2" w:name="_Toc87895503"/>
       <w:r>
         <w:rPr>
           <w:rFonts w:ascii="Verdana" w:hAnsi="Verdana"/>
@@ -1796,7 +2263,7 @@
           <w:lang w:val="en-US"/>
         </w:rPr>
       </w:pPr>
-      <w:bookmarkStart w:id="3" w:name="_Toc86005944"/>
+      <w:bookmarkStart w:id="3" w:name="_Toc87895504"/>
       <w:r>
         <w:rPr>
           <w:rFonts w:ascii="Verdana" w:hAnsi="Verdana"/>
@@ -1809,6 +2276,7 @@
     <w:p>
       <w:pPr>
         <w:rPr>
+          <w:rFonts w:ascii="Verdana" w:hAnsi="Verdana"/>
           <w:lang w:val="en-US"/>
         </w:rPr>
       </w:pPr>
@@ -1868,12 +2336,14 @@
           <w:numId w:val="2"/>
         </w:numPr>
         <w:rPr>
+          <w:rFonts w:ascii="Verdana" w:hAnsi="Verdana"/>
           <w:lang w:val="en-US"/>
         </w:rPr>
       </w:pPr>
-      <w:bookmarkStart w:id="4" w:name="_Toc86005945"/>
-      <w:r>
-        <w:rPr>
+      <w:bookmarkStart w:id="4" w:name="_Toc87895505"/>
+      <w:r>
+        <w:rPr>
+          <w:rFonts w:ascii="Verdana" w:hAnsi="Verdana"/>
           <w:lang w:val="en-US"/>
         </w:rPr>
         <w:t>Extra bronnen</w:t>
@@ -1889,6 +2359,7 @@
         </w:numPr>
         <w:rPr>
           <w:rStyle w:val="Hyperlink"/>
+          <w:rFonts w:ascii="Verdana" w:hAnsi="Verdana"/>
           <w:color w:val="auto"/>
           <w:u w:val="none"/>
           <w:lang w:val="en-US"/>
@@ -1898,6 +2369,7 @@
         <w:r>
           <w:rPr>
             <w:rStyle w:val="Hyperlink"/>
+            <w:rFonts w:ascii="Verdana" w:hAnsi="Verdana"/>
             <w:lang w:val="en-US"/>
           </w:rPr>
           <w:t>JUnit 5 user-guide</w:t>
@@ -1912,6 +2384,7 @@
           <w:numId w:val="4"/>
         </w:numPr>
         <w:rPr>
+          <w:rFonts w:ascii="Verdana" w:hAnsi="Verdana"/>
           <w:lang w:val="en-US"/>
         </w:rPr>
       </w:pPr>
@@ -1919,6 +2392,7 @@
         <w:r>
           <w:rPr>
             <w:rStyle w:val="Hyperlink"/>
+            <w:rFonts w:ascii="Verdana" w:hAnsi="Verdana"/>
             <w:lang w:val="en-US"/>
           </w:rPr>
           <w:t>specflow getting stated</w:t>
@@ -1946,7 +2420,7 @@
           <w:lang w:val="en-US"/>
         </w:rPr>
       </w:pPr>
-      <w:bookmarkStart w:id="5" w:name="_Toc86005946"/>
+      <w:bookmarkStart w:id="5" w:name="_Toc87895506"/>
       <w:r>
         <w:rPr>
           <w:rFonts w:ascii="Verdana" w:hAnsi="Verdana"/>
@@ -1968,7 +2442,7 @@
           <w:lang w:val="en-US"/>
         </w:rPr>
       </w:pPr>
-      <w:bookmarkStart w:id="6" w:name="_Toc86005947"/>
+      <w:bookmarkStart w:id="6" w:name="_Toc87895507"/>
       <w:r>
         <w:rPr>
           <w:rFonts w:ascii="Verdana" w:hAnsi="Verdana"/>
@@ -2115,7 +2589,7 @@
           <w:rFonts w:ascii="Verdana" w:hAnsi="Verdana"/>
         </w:rPr>
       </w:pPr>
-      <w:bookmarkStart w:id="7" w:name="_Toc86005948"/>
+      <w:bookmarkStart w:id="7" w:name="_Toc87895508"/>
       <w:r>
         <w:rPr>
           <w:rFonts w:ascii="Verdana" w:hAnsi="Verdana"/>
@@ -2134,6 +2608,7 @@
       </w:pPr>
       <w:r>
         <w:rPr>
+          <w:rFonts w:ascii="Verdana" w:hAnsi="Verdana"/>
           <w:noProof/>
         </w:rPr>
         <mc:AlternateContent>
@@ -2467,6 +2942,9 @@
         <w:pStyle w:val="ListParagraph"/>
         <w:keepNext/>
         <w:ind w:left="750"/>
+        <w:rPr>
+          <w:rFonts w:ascii="Verdana" w:hAnsi="Verdana"/>
+        </w:rPr>
       </w:pPr>
     </w:p>
     <w:p>
@@ -2478,6 +2956,7 @@
       </w:pPr>
       <w:r>
         <w:rPr>
+          <w:rFonts w:ascii="Verdana" w:hAnsi="Verdana"/>
           <w:noProof/>
         </w:rPr>
         <mc:AlternateContent>
@@ -2655,6 +3134,9 @@
         <w:keepNext/>
         <w:ind w:left="705"/>
         <w:jc w:val="center"/>
+        <w:rPr>
+          <w:rFonts w:ascii="Verdana" w:hAnsi="Verdana"/>
+        </w:rPr>
       </w:pPr>
       <w:r>
         <w:rPr>
@@ -2720,30 +3202,47 @@
         </w:sectPr>
       </w:pPr>
       <w:r>
+        <w:rPr>
+          <w:rFonts w:ascii="Verdana" w:hAnsi="Verdana"/>
+        </w:rPr>
         <w:t xml:space="preserve">Figuur </w:t>
       </w:r>
       <w:r>
+        <w:rPr>
+          <w:rFonts w:ascii="Verdana" w:hAnsi="Verdana"/>
+        </w:rPr>
         <w:fldChar w:fldCharType="begin"/>
       </w:r>
       <w:r>
+        <w:rPr>
+          <w:rFonts w:ascii="Verdana" w:hAnsi="Verdana"/>
+        </w:rPr>
         <w:instrText xml:space="preserve"> SEQ Figuur \* ARABIC </w:instrText>
       </w:r>
       <w:r>
+        <w:rPr>
+          <w:rFonts w:ascii="Verdana" w:hAnsi="Verdana"/>
+        </w:rPr>
         <w:fldChar w:fldCharType="separate"/>
       </w:r>
       <w:r>
         <w:rPr>
+          <w:rFonts w:ascii="Verdana" w:hAnsi="Verdana"/>
           <w:noProof/>
         </w:rPr>
         <w:t>3</w:t>
       </w:r>
       <w:r>
         <w:rPr>
+          <w:rFonts w:ascii="Verdana" w:hAnsi="Verdana"/>
           <w:noProof/>
         </w:rPr>
         <w:fldChar w:fldCharType="end"/>
       </w:r>
       <w:r>
+        <w:rPr>
+          <w:rFonts w:ascii="Verdana" w:hAnsi="Verdana"/>
+        </w:rPr>
         <w:t xml:space="preserve"> Tests eigen project</w:t>
       </w:r>
     </w:p>
@@ -2765,7 +3264,7 @@
           <w:rFonts w:ascii="Verdana" w:hAnsi="Verdana"/>
         </w:rPr>
       </w:pPr>
-      <w:bookmarkStart w:id="8" w:name="_Toc86005949"/>
+      <w:bookmarkStart w:id="8" w:name="_Toc87895509"/>
       <w:r>
         <w:rPr>
           <w:rFonts w:ascii="Verdana" w:hAnsi="Verdana"/>
@@ -2792,32 +3291,39 @@
         <w:rPr>
           <w:rFonts w:ascii="Verdana" w:hAnsi="Verdana"/>
         </w:rPr>
+        <w:t xml:space="preserve"> uur</w:t>
+      </w:r>
+    </w:p>
+    <w:p>
+      <w:pPr>
+        <w:ind w:left="360"/>
+        <w:rPr>
+          <w:rFonts w:ascii="Verdana" w:hAnsi="Verdana"/>
+        </w:rPr>
+      </w:pPr>
+      <w:r>
+        <w:rPr>
+          <w:rFonts w:ascii="Verdana" w:hAnsi="Verdana"/>
+        </w:rPr>
+        <w:t>Nieuwe week, nieuw afgewerkt deel van de cursus (tweede deel). Een iets groter en complexer deel. Bij dit deel heb ik de verworven kennis niet geïmplementeerd in mijn extern project. De reden hiervoor, de geziene tools ondersteunen nog geen JUnit 5. Daardoor staat dat project even on hold.</w:t>
+      </w:r>
+      <w:r>
+        <w:rPr>
+          <w:rFonts w:ascii="Verdana" w:hAnsi="Verdana"/>
+        </w:rPr>
         <w:t xml:space="preserve"> </w:t>
       </w:r>
-      <w:r>
-        <w:rPr>
-          <w:rFonts w:ascii="Verdana" w:hAnsi="Verdana"/>
-        </w:rPr>
-        <w:t>uur</w:t>
-      </w:r>
     </w:p>
     <w:p>
       <w:pPr>
         <w:ind w:left="360"/>
-      </w:pPr>
-      <w:r>
-        <w:t>Nieuwe week, nieuw afgewerkt deel van de cursus (tweede deel). Een iets groter en complexer deel. Bij dit deel heb ik de verworven kennis niet geïmplementeerd in mijn extern project. De reden hiervoor, de geziene tools ondersteunen nog geen JUnit 5. Daardoor staat dat project even on hold.</w:t>
-      </w:r>
-      <w:r>
-        <w:t xml:space="preserve"> </w:t>
-      </w:r>
-    </w:p>
-    <w:p>
-      <w:pPr>
-        <w:ind w:left="360"/>
-      </w:pPr>
-      <w:r>
-        <w:rPr>
+        <w:rPr>
+          <w:rFonts w:ascii="Verdana" w:hAnsi="Verdana"/>
+        </w:rPr>
+      </w:pPr>
+      <w:r>
+        <w:rPr>
+          <w:rFonts w:ascii="Verdana" w:hAnsi="Verdana"/>
           <w:noProof/>
         </w:rPr>
         <w:drawing>
@@ -2860,19 +3366,34 @@
     <w:p>
       <w:pPr>
         <w:ind w:left="360"/>
-      </w:pPr>
-      <w:r>
+        <w:rPr>
+          <w:rFonts w:ascii="Verdana" w:hAnsi="Verdana"/>
+        </w:rPr>
+      </w:pPr>
+      <w:r>
+        <w:rPr>
+          <w:rFonts w:ascii="Verdana" w:hAnsi="Verdana"/>
+        </w:rPr>
         <w:t xml:space="preserve">Tenslotte heb ik deze week al één deel van </w:t>
       </w:r>
       <w:r>
+        <w:rPr>
+          <w:rFonts w:ascii="Verdana" w:hAnsi="Verdana"/>
+        </w:rPr>
         <w:t xml:space="preserve">het derde en tevens laaste deel van de cursus afgewerkt. </w:t>
       </w:r>
     </w:p>
     <w:p>
       <w:pPr>
         <w:ind w:left="360"/>
-      </w:pPr>
-      <w:r>
+        <w:rPr>
+          <w:rFonts w:ascii="Verdana" w:hAnsi="Verdana"/>
+        </w:rPr>
+      </w:pPr>
+      <w:r>
+        <w:rPr>
+          <w:rFonts w:ascii="Verdana" w:hAnsi="Verdana"/>
+        </w:rPr>
         <w:t>De totale werk tijd van deze week komt op 5 uur.</w:t>
       </w:r>
     </w:p>
@@ -2896,7 +3417,7 @@
           <w:rFonts w:ascii="Verdana" w:hAnsi="Verdana"/>
         </w:rPr>
       </w:pPr>
-      <w:bookmarkStart w:id="9" w:name="_Toc86005950"/>
+      <w:bookmarkStart w:id="9" w:name="_Toc87895510"/>
       <w:r>
         <w:rPr>
           <w:rFonts w:ascii="Verdana" w:hAnsi="Verdana"/>
@@ -2984,13 +3505,7 @@
         <w:rPr>
           <w:rFonts w:ascii="Verdana" w:hAnsi="Verdana"/>
         </w:rPr>
-        <w:t xml:space="preserve">Hierna heb ik een nieuw project aangemaakt ‘calculator2’. Om de gevraagde oefening vanuit de cursus uit te voeren. </w:t>
-      </w:r>
-      <w:r>
-        <w:rPr>
-          <w:rFonts w:ascii="Verdana" w:hAnsi="Verdana"/>
-        </w:rPr>
-        <w:t>‘Testing in spring with acceptance tests’.</w:t>
+        <w:t>Hierna heb ik een nieuw project aangemaakt ‘calculator2’. Om de gevraagde oefening vanuit de cursus uit te voeren. ‘Testing in spring with acceptance tests’.</w:t>
       </w:r>
       <w:r>
         <w:rPr>
@@ -3077,6 +3592,9 @@
         <w:keepNext/>
         <w:ind w:left="705"/>
         <w:jc w:val="center"/>
+        <w:rPr>
+          <w:rFonts w:ascii="Verdana" w:hAnsi="Verdana"/>
+        </w:rPr>
       </w:pPr>
       <w:r>
         <w:rPr>
@@ -3131,24 +3649,33 @@
       </w:pPr>
       <w:r>
         <w:rPr>
+          <w:rFonts w:ascii="Verdana" w:hAnsi="Verdana"/>
           <w:lang w:val="en-US"/>
         </w:rPr>
         <w:t xml:space="preserve">Figuur </w:t>
       </w:r>
       <w:r>
+        <w:rPr>
+          <w:rFonts w:ascii="Verdana" w:hAnsi="Verdana"/>
+        </w:rPr>
         <w:fldChar w:fldCharType="begin"/>
       </w:r>
       <w:r>
         <w:rPr>
+          <w:rFonts w:ascii="Verdana" w:hAnsi="Verdana"/>
           <w:lang w:val="en-US"/>
         </w:rPr>
         <w:instrText xml:space="preserve"> SEQ Figuur \* ARABIC </w:instrText>
       </w:r>
       <w:r>
+        <w:rPr>
+          <w:rFonts w:ascii="Verdana" w:hAnsi="Verdana"/>
+        </w:rPr>
         <w:fldChar w:fldCharType="separate"/>
       </w:r>
       <w:r>
         <w:rPr>
+          <w:rFonts w:ascii="Verdana" w:hAnsi="Verdana"/>
           <w:noProof/>
           <w:lang w:val="en-US"/>
         </w:rPr>
@@ -3156,24 +3683,28 @@
       </w:r>
       <w:r>
         <w:rPr>
+          <w:rFonts w:ascii="Verdana" w:hAnsi="Verdana"/>
           <w:noProof/>
         </w:rPr>
         <w:fldChar w:fldCharType="end"/>
       </w:r>
       <w:r>
         <w:rPr>
+          <w:rFonts w:ascii="Verdana" w:hAnsi="Verdana"/>
           <w:lang w:val="en-US"/>
         </w:rPr>
         <w:t xml:space="preserve"> E2E test with we</w:t>
       </w:r>
       <w:r>
         <w:rPr>
+          <w:rFonts w:ascii="Verdana" w:hAnsi="Verdana"/>
           <w:lang w:val="en-US"/>
         </w:rPr>
         <w:t>b</w:t>
       </w:r>
       <w:r>
         <w:rPr>
+          <w:rFonts w:ascii="Verdana" w:hAnsi="Verdana"/>
           <w:lang w:val="en-US"/>
         </w:rPr>
         <w:t xml:space="preserve"> driver</w:t>
@@ -3212,13 +3743,7 @@
         <w:rPr>
           <w:rFonts w:ascii="Verdana" w:hAnsi="Verdana"/>
         </w:rPr>
-        <w:t>van deze week h</w:t>
-      </w:r>
-      <w:r>
-        <w:rPr>
-          <w:rFonts w:ascii="Verdana" w:hAnsi="Verdana"/>
-        </w:rPr>
-        <w:t>eb ik het laatste onderdeel van de cursus afgewerkt: hoofdstuk 5,6 en 7. Het laatste hoofdstuk was een quiz. Net zoals de vorige quiz werd er 70% verwacht om te slagen op de quiz.</w:t>
+        <w:t>van deze week heb ik het laatste onderdeel van de cursus afgewerkt: hoofdstuk 5,6 en 7. Het laatste hoofdstuk was een quiz. Net zoals de vorige quiz werd er 70% verwacht om te slagen op de quiz.</w:t>
       </w:r>
     </w:p>
     <w:p>
@@ -3226,9 +3751,13 @@
         <w:pStyle w:val="Caption"/>
         <w:keepNext/>
         <w:jc w:val="center"/>
-      </w:pPr>
-      <w:r>
-        <w:rPr>
+        <w:rPr>
+          <w:rFonts w:ascii="Verdana" w:hAnsi="Verdana"/>
+        </w:rPr>
+      </w:pPr>
+      <w:r>
+        <w:rPr>
+          <w:rFonts w:ascii="Verdana" w:hAnsi="Verdana"/>
           <w:noProof/>
         </w:rPr>
         <w:drawing>
@@ -3273,39 +3802,53 @@
         <w:pStyle w:val="Caption"/>
         <w:jc w:val="center"/>
         <w:rPr>
+          <w:rFonts w:ascii="Verdana" w:hAnsi="Verdana"/>
           <w:lang w:val="en-US"/>
         </w:rPr>
       </w:pPr>
       <w:r>
         <w:rPr>
+          <w:rFonts w:ascii="Verdana" w:hAnsi="Verdana"/>
           <w:lang w:val="en-US"/>
         </w:rPr>
         <w:t xml:space="preserve">Figuur </w:t>
       </w:r>
       <w:r>
+        <w:rPr>
+          <w:rFonts w:ascii="Verdana" w:hAnsi="Verdana"/>
+        </w:rPr>
         <w:fldChar w:fldCharType="begin"/>
       </w:r>
       <w:r>
         <w:rPr>
+          <w:rFonts w:ascii="Verdana" w:hAnsi="Verdana"/>
           <w:lang w:val="en-US"/>
         </w:rPr>
         <w:instrText xml:space="preserve"> SEQ Figuur \* ARABIC </w:instrText>
       </w:r>
       <w:r>
+        <w:rPr>
+          <w:rFonts w:ascii="Verdana" w:hAnsi="Verdana"/>
+        </w:rPr>
         <w:fldChar w:fldCharType="separate"/>
       </w:r>
       <w:r>
         <w:rPr>
+          <w:rFonts w:ascii="Verdana" w:hAnsi="Verdana"/>
           <w:noProof/>
           <w:lang w:val="en-US"/>
         </w:rPr>
         <w:t>5</w:t>
       </w:r>
       <w:r>
+        <w:rPr>
+          <w:rFonts w:ascii="Verdana" w:hAnsi="Verdana"/>
+        </w:rPr>
         <w:fldChar w:fldCharType="end"/>
       </w:r>
       <w:r>
         <w:rPr>
+          <w:rFonts w:ascii="Verdana" w:hAnsi="Verdana"/>
           <w:lang w:val="en-US"/>
         </w:rPr>
         <w:t xml:space="preserve"> Tests with Page Object Model</w:t>
@@ -3314,9 +3857,13 @@
     <w:p>
       <w:pPr>
         <w:pStyle w:val="Caption"/>
-      </w:pPr>
-      <w:r>
-        <w:rPr>
+        <w:rPr>
+          <w:rFonts w:ascii="Verdana" w:hAnsi="Verdana"/>
+        </w:rPr>
+      </w:pPr>
+      <w:r>
+        <w:rPr>
+          <w:rFonts w:ascii="Verdana" w:hAnsi="Verdana"/>
           <w:noProof/>
         </w:rPr>
         <w:lastRenderedPageBreak/>
@@ -3357,33 +3904,47 @@
         </w:drawing>
       </w:r>
       <w:r>
-        <w:t xml:space="preserve"> </w:t>
-      </w:r>
-      <w:r>
-        <w:t xml:space="preserve">Figuur </w:t>
-      </w:r>
-      <w:r>
+        <w:rPr>
+          <w:rFonts w:ascii="Verdana" w:hAnsi="Verdana"/>
+        </w:rPr>
+        <w:t xml:space="preserve"> Figuur </w:t>
+      </w:r>
+      <w:r>
+        <w:rPr>
+          <w:rFonts w:ascii="Verdana" w:hAnsi="Verdana"/>
+        </w:rPr>
         <w:fldChar w:fldCharType="begin"/>
       </w:r>
       <w:r>
+        <w:rPr>
+          <w:rFonts w:ascii="Verdana" w:hAnsi="Verdana"/>
+        </w:rPr>
         <w:instrText xml:space="preserve"> SEQ Figuur \* ARABIC </w:instrText>
       </w:r>
       <w:r>
+        <w:rPr>
+          <w:rFonts w:ascii="Verdana" w:hAnsi="Verdana"/>
+        </w:rPr>
         <w:fldChar w:fldCharType="separate"/>
       </w:r>
       <w:r>
         <w:rPr>
+          <w:rFonts w:ascii="Verdana" w:hAnsi="Verdana"/>
           <w:noProof/>
         </w:rPr>
         <w:t>6</w:t>
       </w:r>
       <w:r>
         <w:rPr>
+          <w:rFonts w:ascii="Verdana" w:hAnsi="Verdana"/>
           <w:noProof/>
         </w:rPr>
         <w:fldChar w:fldCharType="end"/>
       </w:r>
       <w:r>
+        <w:rPr>
+          <w:rFonts w:ascii="Verdana" w:hAnsi="Verdana"/>
+        </w:rPr>
         <w:t xml:space="preserve"> Quiz results</w:t>
       </w:r>
     </w:p>
@@ -3399,19 +3960,16 @@
           <w:rFonts w:ascii="Verdana" w:hAnsi="Verdana"/>
         </w:rPr>
         <w:lastRenderedPageBreak/>
-        <w:t>De course is nu h</w:t>
-      </w:r>
-      <w:r>
-        <w:rPr>
-          <w:rFonts w:ascii="Verdana" w:hAnsi="Verdana"/>
-        </w:rPr>
-        <w:t>elemaal afgerond in onderstaande afbeelding is te zien wat ik allemaal heb bijgeleerd in deze course. Vrijdag ben ik 2uur bezig geweest met software testing.</w:t>
+        <w:t>De course is nu helemaal afgerond in onderstaande afbeelding is te zien wat ik allemaal heb bijgeleerd in deze course. Vrijdag ben ik 2uur bezig geweest met software testing.</w:t>
       </w:r>
     </w:p>
     <w:p>
       <w:pPr>
         <w:keepNext/>
         <w:ind w:left="705"/>
+        <w:rPr>
+          <w:rFonts w:ascii="Verdana" w:hAnsi="Verdana"/>
+        </w:rPr>
       </w:pPr>
       <w:r>
         <w:rPr>
@@ -3460,29 +4018,39 @@
         <w:pStyle w:val="Caption"/>
         <w:ind w:firstLine="705"/>
         <w:rPr>
+          <w:rFonts w:ascii="Verdana" w:hAnsi="Verdana"/>
           <w:lang w:val="en-US"/>
         </w:rPr>
       </w:pPr>
       <w:r>
         <w:rPr>
+          <w:rFonts w:ascii="Verdana" w:hAnsi="Verdana"/>
           <w:lang w:val="en-US"/>
         </w:rPr>
         <w:t xml:space="preserve">Figuur </w:t>
       </w:r>
       <w:r>
+        <w:rPr>
+          <w:rFonts w:ascii="Verdana" w:hAnsi="Verdana"/>
+        </w:rPr>
         <w:fldChar w:fldCharType="begin"/>
       </w:r>
       <w:r>
         <w:rPr>
+          <w:rFonts w:ascii="Verdana" w:hAnsi="Verdana"/>
           <w:lang w:val="en-US"/>
         </w:rPr>
         <w:instrText xml:space="preserve"> SEQ Figuur \* ARABIC </w:instrText>
       </w:r>
       <w:r>
+        <w:rPr>
+          <w:rFonts w:ascii="Verdana" w:hAnsi="Verdana"/>
+        </w:rPr>
         <w:fldChar w:fldCharType="separate"/>
       </w:r>
       <w:r>
         <w:rPr>
+          <w:rFonts w:ascii="Verdana" w:hAnsi="Verdana"/>
           <w:noProof/>
           <w:lang w:val="en-US"/>
         </w:rPr>
@@ -3490,24 +4058,28 @@
       </w:r>
       <w:r>
         <w:rPr>
+          <w:rFonts w:ascii="Verdana" w:hAnsi="Verdana"/>
           <w:noProof/>
         </w:rPr>
         <w:fldChar w:fldCharType="end"/>
       </w:r>
       <w:r>
         <w:rPr>
+          <w:rFonts w:ascii="Verdana" w:hAnsi="Verdana"/>
           <w:lang w:val="en-US"/>
         </w:rPr>
         <w:t xml:space="preserve"> What </w:t>
       </w:r>
       <w:r>
         <w:rPr>
+          <w:rFonts w:ascii="Verdana" w:hAnsi="Verdana"/>
           <w:lang w:val="en-US"/>
         </w:rPr>
         <w:t>I</w:t>
       </w:r>
       <w:r>
         <w:rPr>
+          <w:rFonts w:ascii="Verdana" w:hAnsi="Verdana"/>
           <w:lang w:val="en-US"/>
         </w:rPr>
         <w:t xml:space="preserve"> have learned</w:t>
@@ -3516,9 +4088,13 @@
     <w:p>
       <w:pPr>
         <w:keepNext/>
-      </w:pPr>
-      <w:r>
-        <w:rPr>
+        <w:rPr>
+          <w:rFonts w:ascii="Verdana" w:hAnsi="Verdana"/>
+        </w:rPr>
+      </w:pPr>
+      <w:r>
+        <w:rPr>
+          <w:rFonts w:ascii="Verdana" w:hAnsi="Verdana"/>
           <w:noProof/>
         </w:rPr>
         <w:drawing>
@@ -3562,32 +4138,52 @@
       <w:pPr>
         <w:pStyle w:val="Caption"/>
         <w:jc w:val="center"/>
-      </w:pPr>
-      <w:r>
+        <w:rPr>
+          <w:rFonts w:ascii="Verdana" w:hAnsi="Verdana"/>
+        </w:rPr>
+      </w:pPr>
+      <w:r>
+        <w:rPr>
+          <w:rFonts w:ascii="Verdana" w:hAnsi="Verdana"/>
+        </w:rPr>
         <w:t xml:space="preserve">Figuur </w:t>
       </w:r>
       <w:r>
+        <w:rPr>
+          <w:rFonts w:ascii="Verdana" w:hAnsi="Verdana"/>
+        </w:rPr>
         <w:fldChar w:fldCharType="begin"/>
       </w:r>
       <w:r>
+        <w:rPr>
+          <w:rFonts w:ascii="Verdana" w:hAnsi="Verdana"/>
+        </w:rPr>
         <w:instrText xml:space="preserve"> SEQ Figuur \* ARABIC </w:instrText>
       </w:r>
       <w:r>
+        <w:rPr>
+          <w:rFonts w:ascii="Verdana" w:hAnsi="Verdana"/>
+        </w:rPr>
         <w:fldChar w:fldCharType="separate"/>
       </w:r>
       <w:r>
         <w:rPr>
+          <w:rFonts w:ascii="Verdana" w:hAnsi="Verdana"/>
           <w:noProof/>
         </w:rPr>
         <w:t>8</w:t>
       </w:r>
       <w:r>
         <w:rPr>
+          <w:rFonts w:ascii="Verdana" w:hAnsi="Verdana"/>
           <w:noProof/>
         </w:rPr>
         <w:fldChar w:fldCharType="end"/>
       </w:r>
       <w:r>
+        <w:rPr>
+          <w:rFonts w:ascii="Verdana" w:hAnsi="Verdana"/>
+        </w:rPr>
         <w:t xml:space="preserve"> All chapters finished</w:t>
       </w:r>
     </w:p>
@@ -3602,49 +4198,13 @@
           <w:rFonts w:ascii="Verdana" w:hAnsi="Verdana"/>
         </w:rPr>
       </w:pPr>
-      <w:bookmarkStart w:id="10" w:name="_Toc86005951"/>
+      <w:bookmarkStart w:id="10" w:name="_Toc87895511"/>
       <w:r>
         <w:rPr>
           <w:rFonts w:ascii="Verdana" w:hAnsi="Verdana"/>
         </w:rPr>
         <w:lastRenderedPageBreak/>
-        <w:t xml:space="preserve">Week </w:t>
-      </w:r>
-      <w:r>
-        <w:rPr>
-          <w:rFonts w:ascii="Verdana" w:hAnsi="Verdana"/>
-        </w:rPr>
-        <w:t>5</w:t>
-      </w:r>
-      <w:r>
-        <w:rPr>
-          <w:rFonts w:ascii="Verdana" w:hAnsi="Verdana"/>
-        </w:rPr>
-        <w:t xml:space="preserve"> (</w:t>
-      </w:r>
-      <w:r>
-        <w:rPr>
-          <w:rFonts w:ascii="Verdana" w:hAnsi="Verdana"/>
-        </w:rPr>
-        <w:t>18</w:t>
-      </w:r>
-      <w:r>
-        <w:rPr>
-          <w:rFonts w:ascii="Verdana" w:hAnsi="Verdana"/>
-        </w:rPr>
-        <w:t xml:space="preserve">/10 – </w:t>
-      </w:r>
-      <w:r>
-        <w:rPr>
-          <w:rFonts w:ascii="Verdana" w:hAnsi="Verdana"/>
-        </w:rPr>
-        <w:t>24</w:t>
-      </w:r>
-      <w:r>
-        <w:rPr>
-          <w:rFonts w:ascii="Verdana" w:hAnsi="Verdana"/>
-        </w:rPr>
-        <w:t>/10)</w:t>
+        <w:t>Week 5 (18/10 – 24/10)</w:t>
       </w:r>
       <w:bookmarkEnd w:id="10"/>
     </w:p>
@@ -3666,61 +4226,76 @@
         <w:rPr>
           <w:rFonts w:ascii="Verdana" w:hAnsi="Verdana"/>
         </w:rPr>
-        <w:t xml:space="preserve"> </w:t>
-      </w:r>
-      <w:r>
-        <w:rPr>
-          <w:rFonts w:ascii="Verdana" w:hAnsi="Verdana"/>
-        </w:rPr>
-        <w:t>Uur</w:t>
-      </w:r>
-    </w:p>
-    <w:p>
-      <w:r>
-        <w:rPr>
+        <w:t xml:space="preserve"> Uur</w:t>
+      </w:r>
+    </w:p>
+    <w:p>
+      <w:pPr>
+        <w:rPr>
+          <w:rFonts w:ascii="Verdana" w:hAnsi="Verdana"/>
+        </w:rPr>
+      </w:pPr>
+      <w:r>
+        <w:rPr>
+          <w:rFonts w:ascii="Verdana" w:hAnsi="Verdana"/>
           <w:b/>
           <w:bCs/>
         </w:rPr>
-        <w:t>Donderdag (</w:t>
-      </w:r>
-      <w:r>
-        <w:rPr>
-          <w:b/>
-          <w:bCs/>
-        </w:rPr>
-        <w:t>21/10/2021</w:t>
-      </w:r>
-      <w:r>
-        <w:rPr>
-          <w:b/>
-          <w:bCs/>
-        </w:rPr>
-        <w:t>)</w:t>
-      </w:r>
-      <w:r>
+        <w:t>Donderdag (21/10/2021)</w:t>
+      </w:r>
+      <w:r>
+        <w:rPr>
+          <w:rFonts w:ascii="Verdana" w:hAnsi="Verdana"/>
+        </w:rPr>
         <w:t xml:space="preserve">: </w:t>
       </w:r>
       <w:r>
+        <w:rPr>
+          <w:rFonts w:ascii="Verdana" w:hAnsi="Verdana"/>
+        </w:rPr>
         <w:t>ben ik opzoek gegaan naar een nieuwe cursus in verband met software testing. Ik heb gekozen om een gelijkaardige cursus te kiezen waarbij ik in een andere omgeving zal werken. Dit zijnde in de .NET omgeving.</w:t>
       </w:r>
       <w:r>
+        <w:rPr>
+          <w:rFonts w:ascii="Verdana" w:hAnsi="Verdana"/>
+        </w:rPr>
         <w:t xml:space="preserve"> De link naar de cursus kan u terugvinden bovenaan het document.</w:t>
       </w:r>
       <w:r>
+        <w:rPr>
+          <w:rFonts w:ascii="Verdana" w:hAnsi="Verdana"/>
+        </w:rPr>
         <w:t xml:space="preserve"> Deze zoektocht heeft een halfuur geduurd.</w:t>
       </w:r>
     </w:p>
     <w:p>
-      <w:r>
+      <w:pPr>
+        <w:rPr>
+          <w:rFonts w:ascii="Verdana" w:hAnsi="Verdana"/>
+        </w:rPr>
+      </w:pPr>
+      <w:r>
+        <w:rPr>
+          <w:rFonts w:ascii="Verdana" w:hAnsi="Verdana"/>
+        </w:rPr>
         <w:t>Later op de dag heb ik de test omgeving in C# met xUnit opgezet. Tot slot heb ik een eerste test laten falen en daarna laten werken.</w:t>
       </w:r>
       <w:r>
+        <w:rPr>
+          <w:rFonts w:ascii="Verdana" w:hAnsi="Verdana"/>
+        </w:rPr>
         <w:t xml:space="preserve"> Dit heeft mij in totaal weer een halfuur gekost.</w:t>
       </w:r>
     </w:p>
     <w:p>
-      <w:r>
-        <w:rPr>
+      <w:pPr>
+        <w:rPr>
+          <w:rFonts w:ascii="Verdana" w:hAnsi="Verdana"/>
+        </w:rPr>
+      </w:pPr>
+      <w:r>
+        <w:rPr>
+          <w:rFonts w:ascii="Verdana" w:hAnsi="Verdana"/>
           <w:noProof/>
         </w:rPr>
         <w:drawing>
@@ -3761,6 +4336,7 @@
       </w:r>
       <w:r>
         <w:rPr>
+          <w:rFonts w:ascii="Verdana" w:hAnsi="Verdana"/>
           <w:noProof/>
         </w:rPr>
         <w:drawing>
@@ -3801,6 +4377,7 @@
       </w:r>
       <w:r>
         <w:rPr>
+          <w:rFonts w:ascii="Verdana" w:hAnsi="Verdana"/>
           <w:noProof/>
         </w:rPr>
         <w:drawing>
@@ -3841,14 +4418,23 @@
       </w:r>
     </w:p>
     <w:p>
-      <w:r>
-        <w:rPr>
+      <w:pPr>
+        <w:rPr>
+          <w:rFonts w:ascii="Verdana" w:hAnsi="Verdana"/>
+        </w:rPr>
+      </w:pPr>
+      <w:r>
+        <w:rPr>
+          <w:rFonts w:ascii="Verdana" w:hAnsi="Verdana"/>
           <w:b/>
           <w:bCs/>
         </w:rPr>
         <w:t xml:space="preserve">Zondag(24/10/2021): </w:t>
       </w:r>
       <w:r>
+        <w:rPr>
+          <w:rFonts w:ascii="Verdana" w:hAnsi="Verdana"/>
+        </w:rPr>
         <w:t>Heb ik de meeste assert die er mogelijk zijn uitgetest. Dit heeft 1u30 geduurd</w:t>
       </w:r>
     </w:p>
@@ -3856,11 +4442,16 @@
       <w:pPr>
         <w:keepNext/>
         <w:jc w:val="center"/>
-      </w:pPr>
-      <w:r>
-        <w:rPr>
+        <w:rPr>
+          <w:rFonts w:ascii="Verdana" w:hAnsi="Verdana"/>
+        </w:rPr>
+      </w:pPr>
+      <w:r>
+        <w:rPr>
+          <w:rFonts w:ascii="Verdana" w:hAnsi="Verdana"/>
           <w:noProof/>
         </w:rPr>
+        <w:lastRenderedPageBreak/>
         <w:drawing>
           <wp:inline distT="0" distB="0" distL="0" distR="0" wp14:anchorId="31F32923" wp14:editId="3D51D9BC">
             <wp:extent cx="5760720" cy="2019300"/>
@@ -3902,44 +4493,67 @@
       <w:pPr>
         <w:pStyle w:val="Caption"/>
         <w:jc w:val="center"/>
-      </w:pPr>
-      <w:r>
+        <w:rPr>
+          <w:rFonts w:ascii="Verdana" w:hAnsi="Verdana"/>
+        </w:rPr>
+      </w:pPr>
+      <w:r>
+        <w:rPr>
+          <w:rFonts w:ascii="Verdana" w:hAnsi="Verdana"/>
+        </w:rPr>
         <w:t xml:space="preserve">Figuur </w:t>
       </w:r>
       <w:r>
+        <w:rPr>
+          <w:rFonts w:ascii="Verdana" w:hAnsi="Verdana"/>
+        </w:rPr>
         <w:fldChar w:fldCharType="begin"/>
       </w:r>
       <w:r>
+        <w:rPr>
+          <w:rFonts w:ascii="Verdana" w:hAnsi="Verdana"/>
+        </w:rPr>
         <w:instrText xml:space="preserve"> SEQ Figuur \* ARABIC </w:instrText>
       </w:r>
       <w:r>
+        <w:rPr>
+          <w:rFonts w:ascii="Verdana" w:hAnsi="Verdana"/>
+        </w:rPr>
         <w:fldChar w:fldCharType="separate"/>
       </w:r>
       <w:r>
         <w:rPr>
+          <w:rFonts w:ascii="Verdana" w:hAnsi="Verdana"/>
           <w:noProof/>
         </w:rPr>
         <w:t>9</w:t>
       </w:r>
       <w:r>
         <w:rPr>
+          <w:rFonts w:ascii="Verdana" w:hAnsi="Verdana"/>
           <w:noProof/>
         </w:rPr>
         <w:fldChar w:fldCharType="end"/>
       </w:r>
       <w:r>
+        <w:rPr>
+          <w:rFonts w:ascii="Verdana" w:hAnsi="Verdana"/>
+        </w:rPr>
         <w:t xml:space="preserve"> Assert tests passes</w:t>
       </w:r>
     </w:p>
     <w:p>
       <w:pPr>
         <w:keepNext/>
-      </w:pPr>
-      <w:r>
-        <w:rPr>
+        <w:rPr>
+          <w:rFonts w:ascii="Verdana" w:hAnsi="Verdana"/>
+        </w:rPr>
+      </w:pPr>
+      <w:r>
+        <w:rPr>
+          <w:rFonts w:ascii="Verdana" w:hAnsi="Verdana"/>
           <w:noProof/>
         </w:rPr>
-        <w:lastRenderedPageBreak/>
         <w:drawing>
           <wp:inline distT="0" distB="0" distL="0" distR="0" wp14:anchorId="00747ABE" wp14:editId="29008FDD">
             <wp:extent cx="5760720" cy="5010150"/>
@@ -3981,32 +4595,52 @@
       <w:pPr>
         <w:pStyle w:val="Caption"/>
         <w:jc w:val="center"/>
-      </w:pPr>
-      <w:r>
+        <w:rPr>
+          <w:rFonts w:ascii="Verdana" w:hAnsi="Verdana"/>
+        </w:rPr>
+      </w:pPr>
+      <w:r>
+        <w:rPr>
+          <w:rFonts w:ascii="Verdana" w:hAnsi="Verdana"/>
+        </w:rPr>
         <w:t xml:space="preserve">Figuur </w:t>
       </w:r>
       <w:r>
+        <w:rPr>
+          <w:rFonts w:ascii="Verdana" w:hAnsi="Verdana"/>
+        </w:rPr>
         <w:fldChar w:fldCharType="begin"/>
       </w:r>
       <w:r>
+        <w:rPr>
+          <w:rFonts w:ascii="Verdana" w:hAnsi="Verdana"/>
+        </w:rPr>
         <w:instrText xml:space="preserve"> SEQ Figuur \* ARABIC </w:instrText>
       </w:r>
       <w:r>
+        <w:rPr>
+          <w:rFonts w:ascii="Verdana" w:hAnsi="Verdana"/>
+        </w:rPr>
         <w:fldChar w:fldCharType="separate"/>
       </w:r>
       <w:r>
         <w:rPr>
+          <w:rFonts w:ascii="Verdana" w:hAnsi="Verdana"/>
           <w:noProof/>
         </w:rPr>
         <w:t>10</w:t>
       </w:r>
       <w:r>
         <w:rPr>
+          <w:rFonts w:ascii="Verdana" w:hAnsi="Verdana"/>
           <w:noProof/>
         </w:rPr>
         <w:fldChar w:fldCharType="end"/>
       </w:r>
       <w:r>
+        <w:rPr>
+          <w:rFonts w:ascii="Verdana" w:hAnsi="Verdana"/>
+        </w:rPr>
         <w:t xml:space="preserve"> Assert tests</w:t>
       </w:r>
     </w:p>
@@ -4021,48 +4655,12 @@
           <w:rFonts w:ascii="Verdana" w:hAnsi="Verdana"/>
         </w:rPr>
       </w:pPr>
-      <w:bookmarkStart w:id="11" w:name="_Toc86005952"/>
-      <w:r>
-        <w:rPr>
-          <w:rFonts w:ascii="Verdana" w:hAnsi="Verdana"/>
-        </w:rPr>
-        <w:t xml:space="preserve">Week </w:t>
-      </w:r>
-      <w:r>
-        <w:rPr>
-          <w:rFonts w:ascii="Verdana" w:hAnsi="Verdana"/>
-        </w:rPr>
-        <w:t>6</w:t>
-      </w:r>
-      <w:r>
-        <w:rPr>
-          <w:rFonts w:ascii="Verdana" w:hAnsi="Verdana"/>
-        </w:rPr>
-        <w:t xml:space="preserve"> (</w:t>
-      </w:r>
-      <w:r>
-        <w:rPr>
-          <w:rFonts w:ascii="Verdana" w:hAnsi="Verdana"/>
-        </w:rPr>
-        <w:t>25</w:t>
-      </w:r>
-      <w:r>
-        <w:rPr>
-          <w:rFonts w:ascii="Verdana" w:hAnsi="Verdana"/>
-        </w:rPr>
-        <w:t xml:space="preserve">/10 – </w:t>
-      </w:r>
-      <w:r>
-        <w:rPr>
-          <w:rFonts w:ascii="Verdana" w:hAnsi="Verdana"/>
-        </w:rPr>
-        <w:t>31</w:t>
-      </w:r>
-      <w:r>
-        <w:rPr>
-          <w:rFonts w:ascii="Verdana" w:hAnsi="Verdana"/>
-        </w:rPr>
-        <w:t>/10)</w:t>
+      <w:bookmarkStart w:id="11" w:name="_Toc87895512"/>
+      <w:r>
+        <w:rPr>
+          <w:rFonts w:ascii="Verdana" w:hAnsi="Verdana"/>
+        </w:rPr>
+        <w:t>Week 6 (25/10 – 31/10)</w:t>
       </w:r>
       <w:bookmarkEnd w:id="11"/>
     </w:p>
@@ -4084,66 +4682,103 @@
         <w:rPr>
           <w:rFonts w:ascii="Verdana" w:hAnsi="Verdana"/>
         </w:rPr>
-        <w:t xml:space="preserve"> </w:t>
-      </w:r>
-      <w:r>
-        <w:rPr>
-          <w:rFonts w:ascii="Verdana" w:hAnsi="Verdana"/>
-        </w:rPr>
-        <w:t>Uur</w:t>
-      </w:r>
-    </w:p>
-    <w:p>
-      <w:r>
-        <w:rPr>
+        <w:t xml:space="preserve"> Uur</w:t>
+      </w:r>
+    </w:p>
+    <w:p>
+      <w:pPr>
+        <w:rPr>
+          <w:rFonts w:ascii="Verdana" w:hAnsi="Verdana"/>
+        </w:rPr>
+      </w:pPr>
+      <w:r>
+        <w:rPr>
+          <w:rFonts w:ascii="Verdana" w:hAnsi="Verdana"/>
           <w:b/>
           <w:bCs/>
         </w:rPr>
+        <w:lastRenderedPageBreak/>
         <w:t>Maandag 25 oktober 2021:</w:t>
       </w:r>
       <w:r>
+        <w:rPr>
+          <w:rFonts w:ascii="Verdana" w:hAnsi="Verdana"/>
+        </w:rPr>
         <w:t xml:space="preserve"> Heb ik een nieuw </w:t>
       </w:r>
       <w:r>
+        <w:rPr>
+          <w:rFonts w:ascii="Verdana" w:hAnsi="Verdana"/>
+        </w:rPr>
         <w:t>hoofdstuk</w:t>
       </w:r>
       <w:r>
+        <w:rPr>
+          <w:rFonts w:ascii="Verdana" w:hAnsi="Verdana"/>
+        </w:rPr>
         <w:t xml:space="preserve"> afgewerkt in de course. Dit gin</w:t>
       </w:r>
       <w:r>
+        <w:rPr>
+          <w:rFonts w:ascii="Verdana" w:hAnsi="Verdana"/>
+        </w:rPr>
         <w:t>g</w:t>
       </w:r>
       <w:r>
+        <w:rPr>
+          <w:rFonts w:ascii="Verdana" w:hAnsi="Verdana"/>
+        </w:rPr>
         <w:t xml:space="preserve"> over TDD en BDD.</w:t>
       </w:r>
       <w:r>
+        <w:rPr>
+          <w:rFonts w:ascii="Verdana" w:hAnsi="Verdana"/>
+        </w:rPr>
         <w:t xml:space="preserve"> Door het feit dat ik dit hoofdstuk al heb gezien bij de JUnit testing cursus ben ik hier niet veel tijd aan verloren. (15min)</w:t>
       </w:r>
       <w:r>
+        <w:rPr>
+          <w:rFonts w:ascii="Verdana" w:hAnsi="Verdana"/>
+        </w:rPr>
         <w:t>. Verder heb ik ook de theorie van unit testen verwerkt ook dit had ik al gezien in de eerste cursus die ik heb gevolgd</w:t>
       </w:r>
       <w:r>
+        <w:rPr>
+          <w:rFonts w:ascii="Verdana" w:hAnsi="Verdana"/>
+        </w:rPr>
         <w:t xml:space="preserve"> (dezelfde principes kwamen aanbod)</w:t>
       </w:r>
       <w:r>
+        <w:rPr>
+          <w:rFonts w:ascii="Verdana" w:hAnsi="Verdana"/>
+        </w:rPr>
         <w:t>. (20min).</w:t>
       </w:r>
       <w:r>
+        <w:rPr>
+          <w:rFonts w:ascii="Verdana" w:hAnsi="Verdana"/>
+        </w:rPr>
         <w:t xml:space="preserve"> Verder heb ik het hoofdstuk bekeken over het opzetten van een xUnit of nUnit test omgeving en de verschillen tussen beiden. (15min).Ten slotte heb ik de quiz afgewerkt die voorzien wordt na elk deel van de driedelige cursus.</w:t>
       </w:r>
       <w:r>
+        <w:rPr>
+          <w:rFonts w:ascii="Verdana" w:hAnsi="Verdana"/>
+        </w:rPr>
         <w:t>(10min)</w:t>
       </w:r>
     </w:p>
     <w:p>
       <w:pPr>
         <w:keepNext/>
-      </w:pPr>
-      <w:r>
-        <w:rPr>
+        <w:rPr>
+          <w:rFonts w:ascii="Verdana" w:hAnsi="Verdana"/>
+        </w:rPr>
+      </w:pPr>
+      <w:r>
+        <w:rPr>
+          <w:rFonts w:ascii="Verdana" w:hAnsi="Verdana"/>
           <w:noProof/>
         </w:rPr>
-        <w:lastRenderedPageBreak/>
         <w:drawing>
           <wp:inline distT="0" distB="0" distL="0" distR="0" wp14:anchorId="7976B487" wp14:editId="00EE1D25">
             <wp:extent cx="5760720" cy="1646555"/>
@@ -4186,59 +4821,78 @@
         <w:pStyle w:val="Caption"/>
         <w:jc w:val="center"/>
         <w:rPr>
-          <w:lang w:val="en-US"/>
-        </w:rPr>
-      </w:pPr>
-      <w:r>
-        <w:rPr>
-          <w:lang w:val="en-US"/>
+          <w:rFonts w:ascii="Verdana" w:hAnsi="Verdana"/>
+        </w:rPr>
+      </w:pPr>
+      <w:r>
+        <w:rPr>
+          <w:rFonts w:ascii="Verdana" w:hAnsi="Verdana"/>
         </w:rPr>
         <w:t xml:space="preserve">Figuur </w:t>
       </w:r>
       <w:r>
+        <w:rPr>
+          <w:rFonts w:ascii="Verdana" w:hAnsi="Verdana"/>
+        </w:rPr>
         <w:fldChar w:fldCharType="begin"/>
       </w:r>
       <w:r>
         <w:rPr>
-          <w:lang w:val="en-US"/>
+          <w:rFonts w:ascii="Verdana" w:hAnsi="Verdana"/>
         </w:rPr>
         <w:instrText xml:space="preserve"> SEQ Figuur \* ARABIC </w:instrText>
       </w:r>
       <w:r>
+        <w:rPr>
+          <w:rFonts w:ascii="Verdana" w:hAnsi="Verdana"/>
+        </w:rPr>
         <w:fldChar w:fldCharType="separate"/>
       </w:r>
       <w:r>
         <w:rPr>
+          <w:rFonts w:ascii="Verdana" w:hAnsi="Verdana"/>
           <w:noProof/>
-          <w:lang w:val="en-US"/>
         </w:rPr>
         <w:t>11</w:t>
       </w:r>
       <w:r>
         <w:rPr>
+          <w:rFonts w:ascii="Verdana" w:hAnsi="Verdana"/>
           <w:noProof/>
         </w:rPr>
         <w:fldChar w:fldCharType="end"/>
       </w:r>
       <w:r>
         <w:rPr>
-          <w:lang w:val="en-US"/>
+          <w:rFonts w:ascii="Verdana" w:hAnsi="Verdana"/>
         </w:rPr>
         <w:t xml:space="preserve"> .NET testting Part 1 done</w:t>
       </w:r>
     </w:p>
     <w:p>
-      <w:r>
-        <w:rPr>
+      <w:pPr>
+        <w:rPr>
+          <w:rFonts w:ascii="Verdana" w:hAnsi="Verdana"/>
+        </w:rPr>
+      </w:pPr>
+      <w:r>
+        <w:rPr>
+          <w:rFonts w:ascii="Verdana" w:hAnsi="Verdana"/>
           <w:b/>
           <w:bCs/>
         </w:rPr>
         <w:t xml:space="preserve">Donderdag 28 oktober 2021: </w:t>
       </w:r>
       <w:r>
+        <w:rPr>
+          <w:rFonts w:ascii="Verdana" w:hAnsi="Verdana"/>
+        </w:rPr>
         <w:t>Heb ik een halfuurtje vrijgemaakt om testing in de Java omgeving te herhalen zodat ik deze kennis niet verlies. Hierna heb ik nog een halfuurtje verder gewerkt aan het volgen van de cursus. Concreter ik heb het eerste hoofdstuk van deel 2 afgewerkt. Tijdens het overlopen heb ik extern een kijkje genomen naar xUnit documentatie omtrent “Assert”.</w:t>
       </w:r>
       <w:r>
+        <w:rPr>
+          <w:rFonts w:ascii="Verdana" w:hAnsi="Verdana"/>
+        </w:rPr>
         <w:t xml:space="preserve"> Ook dit heeft een halfuur geduurd.</w:t>
       </w:r>
     </w:p>
@@ -4253,72 +4907,14 @@
           <w:rFonts w:ascii="Verdana" w:hAnsi="Verdana"/>
         </w:rPr>
       </w:pPr>
-      <w:r>
-        <w:rPr>
-          <w:rFonts w:ascii="Verdana" w:hAnsi="Verdana"/>
-        </w:rPr>
-        <w:t xml:space="preserve">Week </w:t>
-      </w:r>
-      <w:r>
-        <w:rPr>
-          <w:rFonts w:ascii="Verdana" w:hAnsi="Verdana"/>
-        </w:rPr>
-        <w:t>7</w:t>
-      </w:r>
-      <w:r>
-        <w:rPr>
-          <w:rFonts w:ascii="Verdana" w:hAnsi="Verdana"/>
-        </w:rPr>
-        <w:t xml:space="preserve"> (</w:t>
-      </w:r>
-      <w:r>
-        <w:rPr>
-          <w:rFonts w:ascii="Verdana" w:hAnsi="Verdana"/>
-        </w:rPr>
-        <w:t>1</w:t>
-      </w:r>
-      <w:r>
-        <w:rPr>
-          <w:rFonts w:ascii="Verdana" w:hAnsi="Verdana"/>
-        </w:rPr>
-        <w:t>/1</w:t>
-      </w:r>
-      <w:r>
-        <w:rPr>
-          <w:rFonts w:ascii="Verdana" w:hAnsi="Verdana"/>
-        </w:rPr>
-        <w:t>1</w:t>
-      </w:r>
-      <w:r>
-        <w:rPr>
-          <w:rFonts w:ascii="Verdana" w:hAnsi="Verdana"/>
-        </w:rPr>
-        <w:t xml:space="preserve"> – </w:t>
-      </w:r>
-      <w:r>
-        <w:rPr>
-          <w:rFonts w:ascii="Verdana" w:hAnsi="Verdana"/>
-        </w:rPr>
-        <w:t>7</w:t>
-      </w:r>
-      <w:r>
-        <w:rPr>
-          <w:rFonts w:ascii="Verdana" w:hAnsi="Verdana"/>
-        </w:rPr>
-        <w:t>/1</w:t>
-      </w:r>
-      <w:r>
-        <w:rPr>
-          <w:rFonts w:ascii="Verdana" w:hAnsi="Verdana"/>
-        </w:rPr>
-        <w:t>1</w:t>
-      </w:r>
-      <w:r>
-        <w:rPr>
-          <w:rFonts w:ascii="Verdana" w:hAnsi="Verdana"/>
-        </w:rPr>
-        <w:t>)</w:t>
-      </w:r>
+      <w:bookmarkStart w:id="12" w:name="_Toc87895513"/>
+      <w:r>
+        <w:rPr>
+          <w:rFonts w:ascii="Verdana" w:hAnsi="Verdana"/>
+        </w:rPr>
+        <w:t>Week 7 (1/11 – 7/11)</w:t>
+      </w:r>
+      <w:bookmarkEnd w:id="12"/>
     </w:p>
     <w:p>
       <w:pPr>
@@ -4342,8 +4938,14 @@
       </w:r>
     </w:p>
     <w:p>
-      <w:r>
-        <w:rPr>
+      <w:pPr>
+        <w:rPr>
+          <w:rFonts w:ascii="Verdana" w:hAnsi="Verdana"/>
+        </w:rPr>
+      </w:pPr>
+      <w:r>
+        <w:rPr>
+          <w:rFonts w:ascii="Verdana" w:hAnsi="Verdana"/>
           <w:b/>
           <w:bCs/>
         </w:rPr>
@@ -4351,6 +4953,7 @@
       </w:r>
       <w:r>
         <w:rPr>
+          <w:rFonts w:ascii="Verdana" w:hAnsi="Verdana"/>
           <w:b/>
           <w:bCs/>
         </w:rPr>
@@ -4358,47 +4961,72 @@
       </w:r>
       <w:r>
         <w:rPr>
+          <w:rFonts w:ascii="Verdana" w:hAnsi="Verdana"/>
           <w:b/>
           <w:bCs/>
         </w:rPr>
         <w:t xml:space="preserve">: </w:t>
       </w:r>
       <w:r>
+        <w:rPr>
+          <w:rFonts w:ascii="Verdana" w:hAnsi="Verdana"/>
+        </w:rPr>
         <w:t>Heb ik deel 2 van de driedelige cursus afgewerkt dit heeft in totaal ongeveer een halfuur geduurd. De volgende stap is om het 2</w:t>
       </w:r>
       <w:r>
         <w:rPr>
+          <w:rFonts w:ascii="Verdana" w:hAnsi="Verdana"/>
           <w:vertAlign w:val="superscript"/>
         </w:rPr>
         <w:t>de</w:t>
       </w:r>
       <w:r>
+        <w:rPr>
+          <w:rFonts w:ascii="Verdana" w:hAnsi="Verdana"/>
+        </w:rPr>
         <w:t xml:space="preserve"> deel in praktijk om te zetten in een eigen project.</w:t>
       </w:r>
     </w:p>
     <w:p>
-      <w:r>
-        <w:rPr>
+      <w:pPr>
+        <w:rPr>
+          <w:rFonts w:ascii="Verdana" w:hAnsi="Verdana"/>
+        </w:rPr>
+      </w:pPr>
+      <w:r>
+        <w:rPr>
+          <w:rFonts w:ascii="Verdana" w:hAnsi="Verdana"/>
           <w:b/>
           <w:bCs/>
         </w:rPr>
         <w:t xml:space="preserve">donderdag 4 november 2021: </w:t>
       </w:r>
       <w:r>
+        <w:rPr>
+          <w:rFonts w:ascii="Verdana" w:hAnsi="Verdana"/>
+        </w:rPr>
         <w:t>Heb ik de geziene theorie toegepast op een project dat geïnspireerd is op dat gene dat ik heb gezin in de cursus.</w:t>
       </w:r>
       <w:r>
+        <w:rPr>
+          <w:rFonts w:ascii="Verdana" w:hAnsi="Verdana"/>
+        </w:rPr>
         <w:t xml:space="preserve"> Hieronder kan uw alle testen dir ik heb geschreven terug vinden. De code hiervan is ook terug te vinden op github. Aan deze code heb ik 2 uur gewerkt.</w:t>
       </w:r>
     </w:p>
     <w:p>
       <w:pPr>
         <w:keepNext/>
-      </w:pPr>
-      <w:r>
-        <w:rPr>
+        <w:rPr>
+          <w:rFonts w:ascii="Verdana" w:hAnsi="Verdana"/>
+        </w:rPr>
+      </w:pPr>
+      <w:r>
+        <w:rPr>
+          <w:rFonts w:ascii="Verdana" w:hAnsi="Verdana"/>
           <w:noProof/>
         </w:rPr>
+        <w:lastRenderedPageBreak/>
         <w:drawing>
           <wp:inline distT="0" distB="0" distL="0" distR="0" wp14:anchorId="6404F282" wp14:editId="73104649">
             <wp:extent cx="5760720" cy="2618105"/>
@@ -4440,36 +5068,62 @@
       <w:pPr>
         <w:pStyle w:val="Caption"/>
         <w:jc w:val="center"/>
-      </w:pPr>
-      <w:r>
+        <w:rPr>
+          <w:rFonts w:ascii="Verdana" w:hAnsi="Verdana"/>
+        </w:rPr>
+      </w:pPr>
+      <w:r>
+        <w:rPr>
+          <w:rFonts w:ascii="Verdana" w:hAnsi="Verdana"/>
+        </w:rPr>
         <w:t xml:space="preserve">Figuur </w:t>
       </w:r>
       <w:r>
+        <w:rPr>
+          <w:rFonts w:ascii="Verdana" w:hAnsi="Verdana"/>
+        </w:rPr>
         <w:fldChar w:fldCharType="begin"/>
       </w:r>
       <w:r>
+        <w:rPr>
+          <w:rFonts w:ascii="Verdana" w:hAnsi="Verdana"/>
+        </w:rPr>
         <w:instrText xml:space="preserve"> SEQ Figuur \* ARABIC </w:instrText>
       </w:r>
       <w:r>
+        <w:rPr>
+          <w:rFonts w:ascii="Verdana" w:hAnsi="Verdana"/>
+        </w:rPr>
         <w:fldChar w:fldCharType="separate"/>
       </w:r>
       <w:r>
         <w:rPr>
+          <w:rFonts w:ascii="Verdana" w:hAnsi="Verdana"/>
           <w:noProof/>
         </w:rPr>
         <w:t>12</w:t>
       </w:r>
       <w:r>
         <w:rPr>
+          <w:rFonts w:ascii="Verdana" w:hAnsi="Verdana"/>
           <w:noProof/>
         </w:rPr>
         <w:fldChar w:fldCharType="end"/>
       </w:r>
       <w:r>
+        <w:rPr>
+          <w:rFonts w:ascii="Verdana" w:hAnsi="Verdana"/>
+        </w:rPr>
         <w:t xml:space="preserve"> Werkende testen xUnit</w:t>
       </w:r>
     </w:p>
-    <w:p/>
+    <w:p>
+      <w:pPr>
+        <w:rPr>
+          <w:rFonts w:ascii="Verdana" w:hAnsi="Verdana"/>
+        </w:rPr>
+      </w:pPr>
+    </w:p>
     <w:p>
       <w:pPr>
         <w:pStyle w:val="Heading2"/>
@@ -4481,54 +5135,12 @@
           <w:rFonts w:ascii="Verdana" w:hAnsi="Verdana"/>
         </w:rPr>
       </w:pPr>
-      <w:r>
-        <w:rPr>
-          <w:rFonts w:ascii="Verdana" w:hAnsi="Verdana"/>
-        </w:rPr>
-        <w:lastRenderedPageBreak/>
-        <w:t xml:space="preserve">Week </w:t>
-      </w:r>
-      <w:r>
-        <w:rPr>
-          <w:rFonts w:ascii="Verdana" w:hAnsi="Verdana"/>
-        </w:rPr>
-        <w:t>8</w:t>
-      </w:r>
-      <w:r>
-        <w:rPr>
-          <w:rFonts w:ascii="Verdana" w:hAnsi="Verdana"/>
-        </w:rPr>
-        <w:t xml:space="preserve"> (</w:t>
-      </w:r>
-      <w:r>
-        <w:rPr>
-          <w:rFonts w:ascii="Verdana" w:hAnsi="Verdana"/>
-        </w:rPr>
-        <w:t>8</w:t>
-      </w:r>
-      <w:r>
-        <w:rPr>
-          <w:rFonts w:ascii="Verdana" w:hAnsi="Verdana"/>
-        </w:rPr>
-        <w:t>/1</w:t>
-      </w:r>
-      <w:r>
-        <w:rPr>
-          <w:rFonts w:ascii="Verdana" w:hAnsi="Verdana"/>
-        </w:rPr>
-        <w:t>1</w:t>
-      </w:r>
-      <w:r>
-        <w:rPr>
-          <w:rFonts w:ascii="Verdana" w:hAnsi="Verdana"/>
-        </w:rPr>
-        <w:t xml:space="preserve"> – </w:t>
-      </w:r>
-      <w:r>
-        <w:rPr>
-          <w:rFonts w:ascii="Verdana" w:hAnsi="Verdana"/>
-        </w:rPr>
-        <w:t>1</w:t>
+      <w:bookmarkStart w:id="13" w:name="_Toc87895514"/>
+      <w:r>
+        <w:rPr>
+          <w:rFonts w:ascii="Verdana" w:hAnsi="Verdana"/>
+        </w:rPr>
+        <w:t>Week 8 (8/11 – 1</w:t>
       </w:r>
       <w:r>
         <w:rPr>
@@ -4540,20 +5152,9 @@
         <w:rPr>
           <w:rFonts w:ascii="Verdana" w:hAnsi="Verdana"/>
         </w:rPr>
-        <w:t>/1</w:t>
-      </w:r>
-      <w:r>
-        <w:rPr>
-          <w:rFonts w:ascii="Verdana" w:hAnsi="Verdana"/>
-        </w:rPr>
-        <w:t>1</w:t>
-      </w:r>
-      <w:r>
-        <w:rPr>
-          <w:rFonts w:ascii="Verdana" w:hAnsi="Verdana"/>
-        </w:rPr>
-        <w:t>)</w:t>
-      </w:r>
+        <w:t>/11)</w:t>
+      </w:r>
+      <w:bookmarkEnd w:id="13"/>
     </w:p>
     <w:p>
       <w:pPr>
@@ -4589,54 +5190,105 @@
       </w:r>
     </w:p>
     <w:p>
-      <w:r>
-        <w:rPr>
+      <w:pPr>
+        <w:rPr>
+          <w:rFonts w:ascii="Verdana" w:hAnsi="Verdana"/>
+        </w:rPr>
+      </w:pPr>
+      <w:r>
+        <w:rPr>
+          <w:rFonts w:ascii="Verdana" w:hAnsi="Verdana"/>
           <w:b/>
           <w:bCs/>
         </w:rPr>
         <w:t xml:space="preserve">Maandag 8 november 2021: </w:t>
       </w:r>
       <w:r>
+        <w:rPr>
+          <w:rFonts w:ascii="Verdana" w:hAnsi="Verdana"/>
+        </w:rPr>
         <w:t xml:space="preserve">Ben ik het laatste deel van de cursus begonnen. Hier ging het over integratie testen. Deze maken gebruik van een ASP Core .NET. Ik heb hierbij heb ik dan ook een klein projecten </w:t>
       </w:r>
       <w:r>
+        <w:rPr>
+          <w:rFonts w:ascii="Verdana" w:hAnsi="Verdana"/>
+        </w:rPr>
         <w:t>opgestart</w:t>
       </w:r>
       <w:r>
+        <w:rPr>
+          <w:rFonts w:ascii="Verdana" w:hAnsi="Verdana"/>
+        </w:rPr>
         <w:t xml:space="preserve"> TDD gew</w:t>
       </w:r>
       <w:r>
+        <w:rPr>
+          <w:rFonts w:ascii="Verdana" w:hAnsi="Verdana"/>
+        </w:rPr>
         <w:t>ij</w:t>
       </w:r>
       <w:r>
+        <w:rPr>
+          <w:rFonts w:ascii="Verdana" w:hAnsi="Verdana"/>
+        </w:rPr>
         <w:t>s.</w:t>
       </w:r>
       <w:r>
+        <w:rPr>
+          <w:rFonts w:ascii="Verdana" w:hAnsi="Verdana"/>
+        </w:rPr>
         <w:t xml:space="preserve"> Ten slotte heb ik vandaag de laatste quiz overlopen</w:t>
       </w:r>
       <w:r>
+        <w:rPr>
+          <w:rFonts w:ascii="Verdana" w:hAnsi="Verdana"/>
+        </w:rPr>
         <w:t xml:space="preserve"> </w:t>
       </w:r>
       <w:r>
+        <w:rPr>
+          <w:rFonts w:ascii="Verdana" w:hAnsi="Verdana"/>
+        </w:rPr>
         <w:t xml:space="preserve">Hieraan heb ik </w:t>
       </w:r>
       <w:r>
+        <w:rPr>
+          <w:rFonts w:ascii="Verdana" w:hAnsi="Verdana"/>
+        </w:rPr>
         <w:t>twee</w:t>
       </w:r>
       <w:r>
+        <w:rPr>
+          <w:rFonts w:ascii="Verdana" w:hAnsi="Verdana"/>
+        </w:rPr>
         <w:t xml:space="preserve"> uur</w:t>
       </w:r>
       <w:r>
+        <w:rPr>
+          <w:rFonts w:ascii="Verdana" w:hAnsi="Verdana"/>
+        </w:rPr>
         <w:t xml:space="preserve"> </w:t>
       </w:r>
       <w:r>
+        <w:rPr>
+          <w:rFonts w:ascii="Verdana" w:hAnsi="Verdana"/>
+        </w:rPr>
         <w:t xml:space="preserve">kwart </w:t>
       </w:r>
       <w:r>
+        <w:rPr>
+          <w:rFonts w:ascii="Verdana" w:hAnsi="Verdana"/>
+        </w:rPr>
         <w:t>besteed.</w:t>
       </w:r>
     </w:p>
-    <w:p/>
+    <w:p>
+      <w:pPr>
+        <w:rPr>
+          <w:rFonts w:ascii="Verdana" w:hAnsi="Verdana"/>
+        </w:rPr>
+      </w:pPr>
+    </w:p>
     <w:p>
       <w:pPr>
         <w:pStyle w:val="Heading2"/>
@@ -4648,6 +5300,7 @@
           <w:rFonts w:ascii="Verdana" w:hAnsi="Verdana"/>
         </w:rPr>
       </w:pPr>
+      <w:bookmarkStart w:id="14" w:name="_Toc87895515"/>
       <w:r>
         <w:rPr>
           <w:rFonts w:ascii="Verdana" w:hAnsi="Verdana"/>
@@ -4658,68 +5311,15 @@
         <w:rPr>
           <w:rFonts w:ascii="Verdana" w:hAnsi="Verdana"/>
         </w:rPr>
-        <w:t>8</w:t>
-      </w:r>
-      <w:r>
-        <w:rPr>
-          <w:rFonts w:ascii="Verdana" w:hAnsi="Verdana"/>
-        </w:rPr>
-        <w:t xml:space="preserve"> (</w:t>
-      </w:r>
-      <w:r>
-        <w:rPr>
-          <w:rFonts w:ascii="Verdana" w:hAnsi="Verdana"/>
-        </w:rPr>
-        <w:t>15</w:t>
-      </w:r>
-      <w:r>
-        <w:rPr>
-          <w:rFonts w:ascii="Verdana" w:hAnsi="Verdana"/>
-        </w:rPr>
-        <w:t>/1</w:t>
-      </w:r>
-      <w:r>
-        <w:rPr>
-          <w:rFonts w:ascii="Verdana" w:hAnsi="Verdana"/>
-        </w:rPr>
-        <w:t>1</w:t>
-      </w:r>
-      <w:r>
-        <w:rPr>
-          <w:rFonts w:ascii="Verdana" w:hAnsi="Verdana"/>
-        </w:rPr>
-        <w:t xml:space="preserve"> – </w:t>
-      </w:r>
-      <w:r>
-        <w:rPr>
-          <w:rFonts w:ascii="Verdana" w:hAnsi="Verdana"/>
-        </w:rPr>
-        <w:t>2</w:t>
-      </w:r>
-      <w:r>
-        <w:rPr>
-          <w:rFonts w:ascii="Verdana" w:hAnsi="Verdana"/>
-        </w:rPr>
-        <w:t>1</w:t>
-      </w:r>
-      <w:r>
-        <w:rPr>
-          <w:rFonts w:ascii="Verdana" w:hAnsi="Verdana"/>
-        </w:rPr>
-        <w:t>/1</w:t>
-      </w:r>
-      <w:r>
-        <w:rPr>
-          <w:rFonts w:ascii="Verdana" w:hAnsi="Verdana"/>
-        </w:rPr>
-        <w:t>1</w:t>
-      </w:r>
-      <w:r>
-        <w:rPr>
-          <w:rFonts w:ascii="Verdana" w:hAnsi="Verdana"/>
-        </w:rPr>
-        <w:t>)</w:t>
-      </w:r>
+        <w:t>9</w:t>
+      </w:r>
+      <w:r>
+        <w:rPr>
+          <w:rFonts w:ascii="Verdana" w:hAnsi="Verdana"/>
+        </w:rPr>
+        <w:t xml:space="preserve"> (15/11 – 21/11)</w:t>
+      </w:r>
+      <w:bookmarkEnd w:id="14"/>
     </w:p>
     <w:p>
       <w:pPr>
@@ -4733,18 +5333,30 @@
         <w:rPr>
           <w:rFonts w:ascii="Verdana" w:hAnsi="Verdana"/>
         </w:rPr>
-        <w:t xml:space="preserve">2,5 </w:t>
-      </w:r>
-      <w:r>
-        <w:rPr>
-          <w:rFonts w:ascii="Verdana" w:hAnsi="Verdana"/>
-        </w:rPr>
-        <w:t>Uur</w:t>
-      </w:r>
-    </w:p>
-    <w:p>
-      <w:r>
-        <w:rPr>
+        <w:t>5</w:t>
+      </w:r>
+      <w:r>
+        <w:rPr>
+          <w:rFonts w:ascii="Verdana" w:hAnsi="Verdana"/>
+        </w:rPr>
+        <w:t>,5</w:t>
+      </w:r>
+      <w:r>
+        <w:rPr>
+          <w:rFonts w:ascii="Verdana" w:hAnsi="Verdana"/>
+        </w:rPr>
+        <w:t xml:space="preserve"> Uur</w:t>
+      </w:r>
+    </w:p>
+    <w:p>
+      <w:pPr>
+        <w:rPr>
+          <w:rFonts w:ascii="Verdana" w:hAnsi="Verdana"/>
+        </w:rPr>
+      </w:pPr>
+      <w:r>
+        <w:rPr>
+          <w:rFonts w:ascii="Verdana" w:hAnsi="Verdana"/>
           <w:b/>
           <w:bCs/>
         </w:rPr>
@@ -4752,35 +5364,51 @@
       </w:r>
       <w:r>
         <w:rPr>
+          <w:rFonts w:ascii="Verdana" w:hAnsi="Verdana"/>
           <w:b/>
           <w:bCs/>
         </w:rPr>
-        <w:t xml:space="preserve"> 15</w:t>
-      </w:r>
-      <w:r>
-        <w:rPr>
-          <w:b/>
-          <w:bCs/>
-        </w:rPr>
-        <w:t xml:space="preserve"> november 2021: </w:t>
-      </w:r>
-    </w:p>
-    <w:p>
-      <w:r>
+        <w:t xml:space="preserve"> 15 november 2021: </w:t>
+      </w:r>
+    </w:p>
+    <w:p>
+      <w:pPr>
+        <w:rPr>
+          <w:rFonts w:ascii="Verdana" w:hAnsi="Verdana"/>
+        </w:rPr>
+      </w:pPr>
+      <w:r>
+        <w:rPr>
+          <w:rFonts w:ascii="Verdana" w:hAnsi="Verdana"/>
+        </w:rPr>
         <w:t>Aangezien er in de .NET xUnit testing cursus niets te vinden was over Cucumber heb ik via de site van specflow me dit aangeleerd. Deze link is te vinden aan bovenaan het document.</w:t>
       </w:r>
       <w:r>
+        <w:rPr>
+          <w:rFonts w:ascii="Verdana" w:hAnsi="Verdana"/>
+        </w:rPr>
         <w:t xml:space="preserve"> Hierbij heb ik geleerd. Features, Scenarios aan stepdefenities te binden en deze te runnen. En hierover documentatie te maken.</w:t>
       </w:r>
       <w:r>
+        <w:rPr>
+          <w:rFonts w:ascii="Verdana" w:hAnsi="Verdana"/>
+        </w:rPr>
         <w:t xml:space="preserve"> Hieronder een aantal afbeeldingen:</w:t>
       </w:r>
     </w:p>
     <w:p>
       <w:pPr>
         <w:keepNext/>
-      </w:pPr>
-      <w:r>
+        <w:rPr>
+          <w:rFonts w:ascii="Verdana" w:hAnsi="Verdana"/>
+        </w:rPr>
+      </w:pPr>
+      <w:r>
+        <w:rPr>
+          <w:rFonts w:ascii="Verdana" w:hAnsi="Verdana"/>
+          <w:noProof/>
+        </w:rPr>
+        <w:lastRenderedPageBreak/>
         <w:drawing>
           <wp:inline distT="0" distB="0" distL="0" distR="0" wp14:anchorId="376D283D" wp14:editId="438ABCF4">
             <wp:extent cx="5760720" cy="1085850"/>
@@ -4822,28 +5450,75 @@
       <w:pPr>
         <w:pStyle w:val="Caption"/>
         <w:jc w:val="center"/>
-      </w:pPr>
-      <w:r>
+        <w:rPr>
+          <w:rFonts w:ascii="Verdana" w:hAnsi="Verdana"/>
+        </w:rPr>
+      </w:pPr>
+      <w:r>
+        <w:rPr>
+          <w:rFonts w:ascii="Verdana" w:hAnsi="Verdana"/>
+        </w:rPr>
         <w:t xml:space="preserve">Figuur </w:t>
       </w:r>
-      <w:fldSimple w:instr=" SEQ Figuur \* ARABIC ">
-        <w:r>
-          <w:rPr>
-            <w:noProof/>
-          </w:rPr>
-          <w:t>14</w:t>
-        </w:r>
-      </w:fldSimple>
-      <w:r>
+      <w:r>
+        <w:rPr>
+          <w:rFonts w:ascii="Verdana" w:hAnsi="Verdana"/>
+        </w:rPr>
+        <w:fldChar w:fldCharType="begin"/>
+      </w:r>
+      <w:r>
+        <w:rPr>
+          <w:rFonts w:ascii="Verdana" w:hAnsi="Verdana"/>
+        </w:rPr>
+        <w:instrText xml:space="preserve"> SEQ Figuur \* ARABIC </w:instrText>
+      </w:r>
+      <w:r>
+        <w:rPr>
+          <w:rFonts w:ascii="Verdana" w:hAnsi="Verdana"/>
+        </w:rPr>
+        <w:fldChar w:fldCharType="separate"/>
+      </w:r>
+      <w:r>
+        <w:rPr>
+          <w:rFonts w:ascii="Verdana" w:hAnsi="Verdana"/>
+          <w:noProof/>
+        </w:rPr>
+        <w:t>13</w:t>
+      </w:r>
+      <w:r>
+        <w:rPr>
+          <w:rFonts w:ascii="Verdana" w:hAnsi="Verdana"/>
+        </w:rPr>
+        <w:fldChar w:fldCharType="end"/>
+      </w:r>
+      <w:r>
+        <w:rPr>
+          <w:rFonts w:ascii="Verdana" w:hAnsi="Verdana"/>
+        </w:rPr>
         <w:t xml:space="preserve"> Tests pass</w:t>
       </w:r>
     </w:p>
     <w:p>
       <w:pPr>
+        <w:rPr>
+          <w:rFonts w:ascii="Verdana" w:hAnsi="Verdana"/>
+          <w:b/>
+          <w:bCs/>
+        </w:rPr>
+      </w:pPr>
+    </w:p>
+    <w:p>
+      <w:pPr>
         <w:keepNext/>
-      </w:pPr>
-      <w:r>
-        <w:lastRenderedPageBreak/>
+        <w:rPr>
+          <w:rFonts w:ascii="Verdana" w:hAnsi="Verdana"/>
+        </w:rPr>
+      </w:pPr>
+      <w:r>
+        <w:rPr>
+          <w:rFonts w:ascii="Verdana" w:hAnsi="Verdana"/>
+          <w:noProof/>
+        </w:rPr>
         <w:drawing>
           <wp:inline distT="0" distB="0" distL="0" distR="0" wp14:anchorId="36AAD148" wp14:editId="6AAE18BE">
             <wp:extent cx="5760720" cy="3464560"/>
@@ -4885,27 +5560,66 @@
       <w:pPr>
         <w:pStyle w:val="Caption"/>
         <w:jc w:val="center"/>
-      </w:pPr>
-      <w:r>
+        <w:rPr>
+          <w:rFonts w:ascii="Verdana" w:hAnsi="Verdana"/>
+        </w:rPr>
+      </w:pPr>
+      <w:r>
+        <w:rPr>
+          <w:rFonts w:ascii="Verdana" w:hAnsi="Verdana"/>
+        </w:rPr>
         <w:t xml:space="preserve">Figuur </w:t>
       </w:r>
-      <w:fldSimple w:instr=" SEQ Figuur \* ARABIC ">
-        <w:r>
-          <w:rPr>
-            <w:noProof/>
-          </w:rPr>
-          <w:t>16</w:t>
-        </w:r>
-      </w:fldSimple>
-      <w:r>
+      <w:r>
+        <w:rPr>
+          <w:rFonts w:ascii="Verdana" w:hAnsi="Verdana"/>
+        </w:rPr>
+        <w:fldChar w:fldCharType="begin"/>
+      </w:r>
+      <w:r>
+        <w:rPr>
+          <w:rFonts w:ascii="Verdana" w:hAnsi="Verdana"/>
+        </w:rPr>
+        <w:instrText xml:space="preserve"> SEQ Figuur \* ARABIC </w:instrText>
+      </w:r>
+      <w:r>
+        <w:rPr>
+          <w:rFonts w:ascii="Verdana" w:hAnsi="Verdana"/>
+        </w:rPr>
+        <w:fldChar w:fldCharType="separate"/>
+      </w:r>
+      <w:r>
+        <w:rPr>
+          <w:rFonts w:ascii="Verdana" w:hAnsi="Verdana"/>
+          <w:noProof/>
+        </w:rPr>
+        <w:t>14</w:t>
+      </w:r>
+      <w:r>
+        <w:rPr>
+          <w:rFonts w:ascii="Verdana" w:hAnsi="Verdana"/>
+        </w:rPr>
+        <w:fldChar w:fldCharType="end"/>
+      </w:r>
+      <w:r>
+        <w:rPr>
+          <w:rFonts w:ascii="Verdana" w:hAnsi="Verdana"/>
+        </w:rPr>
         <w:t xml:space="preserve"> Test detail</w:t>
       </w:r>
     </w:p>
     <w:p>
       <w:pPr>
         <w:keepNext/>
-      </w:pPr>
-      <w:r>
+        <w:rPr>
+          <w:rFonts w:ascii="Verdana" w:hAnsi="Verdana"/>
+        </w:rPr>
+      </w:pPr>
+      <w:r>
+        <w:rPr>
+          <w:rFonts w:ascii="Verdana" w:hAnsi="Verdana"/>
+          <w:noProof/>
+        </w:rPr>
         <w:drawing>
           <wp:inline distT="0" distB="0" distL="0" distR="0" wp14:anchorId="3E3BA5F9" wp14:editId="115B0B1D">
             <wp:extent cx="5760720" cy="292735"/>
@@ -4947,40 +5661,67 @@
       <w:pPr>
         <w:pStyle w:val="Caption"/>
         <w:jc w:val="center"/>
-      </w:pPr>
-      <w:r>
+        <w:rPr>
+          <w:rFonts w:ascii="Verdana" w:hAnsi="Verdana"/>
+        </w:rPr>
+      </w:pPr>
+      <w:r>
+        <w:rPr>
+          <w:rFonts w:ascii="Verdana" w:hAnsi="Verdana"/>
+        </w:rPr>
         <w:t xml:space="preserve">Figuur </w:t>
       </w:r>
       <w:r>
+        <w:rPr>
+          <w:rFonts w:ascii="Verdana" w:hAnsi="Verdana"/>
+        </w:rPr>
         <w:fldChar w:fldCharType="begin"/>
       </w:r>
       <w:r>
+        <w:rPr>
+          <w:rFonts w:ascii="Verdana" w:hAnsi="Verdana"/>
+        </w:rPr>
         <w:instrText xml:space="preserve"> SEQ Figuur \* ARABIC </w:instrText>
       </w:r>
       <w:r>
+        <w:rPr>
+          <w:rFonts w:ascii="Verdana" w:hAnsi="Verdana"/>
+        </w:rPr>
         <w:fldChar w:fldCharType="separate"/>
       </w:r>
       <w:r>
         <w:rPr>
+          <w:rFonts w:ascii="Verdana" w:hAnsi="Verdana"/>
           <w:noProof/>
         </w:rPr>
-        <w:t>13</w:t>
-      </w:r>
-      <w:r>
+        <w:t>15</w:t>
+      </w:r>
+      <w:r>
+        <w:rPr>
+          <w:rFonts w:ascii="Verdana" w:hAnsi="Verdana"/>
+        </w:rPr>
         <w:fldChar w:fldCharType="end"/>
       </w:r>
       <w:r>
+        <w:rPr>
+          <w:rFonts w:ascii="Verdana" w:hAnsi="Verdana"/>
+        </w:rPr>
         <w:t xml:space="preserve"> Generating test doc</w:t>
       </w:r>
     </w:p>
     <w:p>
       <w:pPr>
         <w:keepNext/>
-      </w:pPr>
-      <w:r>
-        <w:rPr>
+        <w:rPr>
+          <w:rFonts w:ascii="Verdana" w:hAnsi="Verdana"/>
+        </w:rPr>
+      </w:pPr>
+      <w:r>
+        <w:rPr>
+          <w:rFonts w:ascii="Verdana" w:hAnsi="Verdana"/>
           <w:noProof/>
         </w:rPr>
+        <w:lastRenderedPageBreak/>
         <w:drawing>
           <wp:inline distT="0" distB="0" distL="0" distR="0" wp14:anchorId="0AB40241" wp14:editId="36C7349B">
             <wp:extent cx="5760720" cy="2895600"/>
@@ -5023,40 +5764,49 @@
         <w:pStyle w:val="Caption"/>
         <w:jc w:val="center"/>
         <w:rPr>
-          <w:lang w:val="en-US"/>
-        </w:rPr>
-      </w:pPr>
-      <w:r>
-        <w:rPr>
-          <w:lang w:val="en-US"/>
+          <w:rFonts w:ascii="Verdana" w:hAnsi="Verdana"/>
+        </w:rPr>
+      </w:pPr>
+      <w:r>
+        <w:rPr>
+          <w:rFonts w:ascii="Verdana" w:hAnsi="Verdana"/>
         </w:rPr>
         <w:t xml:space="preserve">Figuur </w:t>
       </w:r>
       <w:r>
+        <w:rPr>
+          <w:rFonts w:ascii="Verdana" w:hAnsi="Verdana"/>
+        </w:rPr>
         <w:fldChar w:fldCharType="begin"/>
       </w:r>
       <w:r>
         <w:rPr>
-          <w:lang w:val="en-US"/>
+          <w:rFonts w:ascii="Verdana" w:hAnsi="Verdana"/>
         </w:rPr>
         <w:instrText xml:space="preserve"> SEQ Figuur \* ARABIC </w:instrText>
       </w:r>
       <w:r>
+        <w:rPr>
+          <w:rFonts w:ascii="Verdana" w:hAnsi="Verdana"/>
+        </w:rPr>
         <w:fldChar w:fldCharType="separate"/>
       </w:r>
       <w:r>
         <w:rPr>
+          <w:rFonts w:ascii="Verdana" w:hAnsi="Verdana"/>
           <w:noProof/>
-          <w:lang w:val="en-US"/>
-        </w:rPr>
-        <w:t>15</w:t>
-      </w:r>
-      <w:r>
+        </w:rPr>
+        <w:t>16</w:t>
+      </w:r>
+      <w:r>
+        <w:rPr>
+          <w:rFonts w:ascii="Verdana" w:hAnsi="Verdana"/>
+        </w:rPr>
         <w:fldChar w:fldCharType="end"/>
       </w:r>
       <w:r>
         <w:rPr>
-          <w:lang w:val="en-US"/>
+          <w:rFonts w:ascii="Verdana" w:hAnsi="Verdana"/>
         </w:rPr>
         <w:t xml:space="preserve"> HTML page test doc</w:t>
       </w:r>
@@ -5064,25 +5814,210 @@
     <w:p>
       <w:pPr>
         <w:rPr>
-          <w:lang w:val="en-US"/>
-        </w:rPr>
-      </w:pPr>
-    </w:p>
-    <w:p>
-      <w:r>
-        <w:t>Ik heb hieraan in t</w:t>
-      </w:r>
-      <w:r>
-        <w:t>otaal 2,5uur gewerkt.</w:t>
-      </w:r>
-    </w:p>
-    <w:p/>
-    <w:p>
-      <w:r>
-        <w:t>Nog een project maken (calculator, web, unit + integration, specflow testing).</w:t>
-      </w:r>
-    </w:p>
-    <w:p/>
+          <w:rFonts w:ascii="Verdana" w:hAnsi="Verdana"/>
+        </w:rPr>
+      </w:pPr>
+    </w:p>
+    <w:p>
+      <w:pPr>
+        <w:rPr>
+          <w:rFonts w:ascii="Verdana" w:hAnsi="Verdana"/>
+        </w:rPr>
+      </w:pPr>
+      <w:r>
+        <w:rPr>
+          <w:rFonts w:ascii="Verdana" w:hAnsi="Verdana"/>
+        </w:rPr>
+        <w:t>Ik heb hieraan in totaal 2,5uur gewerkt.</w:t>
+      </w:r>
+    </w:p>
+    <w:p>
+      <w:pPr>
+        <w:rPr>
+          <w:rFonts w:ascii="Verdana" w:hAnsi="Verdana"/>
+        </w:rPr>
+      </w:pPr>
+      <w:r>
+        <w:rPr>
+          <w:rFonts w:ascii="Verdana" w:hAnsi="Verdana"/>
+          <w:b/>
+          <w:bCs/>
+        </w:rPr>
+        <w:t xml:space="preserve">Donderdag 18 november 2021: </w:t>
+      </w:r>
+      <w:r>
+        <w:rPr>
+          <w:rFonts w:ascii="Verdana" w:hAnsi="Verdana"/>
+        </w:rPr>
+        <w:t xml:space="preserve">Heb ik de theorie van </w:t>
+      </w:r>
+      <w:r>
+        <w:rPr>
+          <w:rFonts w:ascii="Verdana" w:hAnsi="Verdana"/>
+        </w:rPr>
+        <w:t>web services</w:t>
+      </w:r>
+      <w:r>
+        <w:rPr>
+          <w:rFonts w:ascii="Verdana" w:hAnsi="Verdana"/>
+        </w:rPr>
+        <w:t xml:space="preserve"> testing in praktijk toegepast. Dit heeft mij in totaal </w:t>
+      </w:r>
+      <w:r>
+        <w:rPr>
+          <w:rFonts w:ascii="Verdana" w:hAnsi="Verdana"/>
+        </w:rPr>
+        <w:t>drie</w:t>
+      </w:r>
+      <w:r>
+        <w:rPr>
+          <w:rFonts w:ascii="Verdana" w:hAnsi="Verdana"/>
+        </w:rPr>
+        <w:t xml:space="preserve"> </w:t>
+      </w:r>
+      <w:r>
+        <w:rPr>
+          <w:rFonts w:ascii="Verdana" w:hAnsi="Verdana"/>
+        </w:rPr>
+        <w:t>uur geduurd.</w:t>
+      </w:r>
+    </w:p>
+    <w:p>
+      <w:pPr>
+        <w:keepNext/>
+      </w:pPr>
+      <w:r>
+        <w:rPr>
+          <w:rFonts w:ascii="Verdana" w:hAnsi="Verdana"/>
+        </w:rPr>
+        <w:drawing>
+          <wp:inline distT="0" distB="0" distL="0" distR="0" wp14:anchorId="3DD6ACE1" wp14:editId="60852465">
+            <wp:extent cx="5760720" cy="892175"/>
+            <wp:effectExtent l="0" t="0" r="0" b="3175"/>
+            <wp:docPr id="24" name="Picture 24"/>
+            <wp:cNvGraphicFramePr>
+              <a:graphicFrameLocks xmlns:a="http://schemas.openxmlformats.org/drawingml/2006/main" noChangeAspect="1"/>
+            </wp:cNvGraphicFramePr>
+            <a:graphic xmlns:a="http://schemas.openxmlformats.org/drawingml/2006/main">
+              <a:graphicData uri="http://schemas.openxmlformats.org/drawingml/2006/picture">
+                <pic:pic xmlns:pic="http://schemas.openxmlformats.org/drawingml/2006/picture">
+                  <pic:nvPicPr>
+                    <pic:cNvPr id="1" name=""/>
+                    <pic:cNvPicPr/>
+                  </pic:nvPicPr>
+                  <pic:blipFill>
+                    <a:blip r:embed="rId36"/>
+                    <a:stretch>
+                      <a:fillRect/>
+                    </a:stretch>
+                  </pic:blipFill>
+                  <pic:spPr>
+                    <a:xfrm>
+                      <a:off x="0" y="0"/>
+                      <a:ext cx="5760720" cy="892175"/>
+                    </a:xfrm>
+                    <a:prstGeom prst="rect">
+                      <a:avLst/>
+                    </a:prstGeom>
+                  </pic:spPr>
+                </pic:pic>
+              </a:graphicData>
+            </a:graphic>
+          </wp:inline>
+        </w:drawing>
+      </w:r>
+    </w:p>
+    <w:p>
+      <w:pPr>
+        <w:pStyle w:val="Caption"/>
+        <w:jc w:val="center"/>
+        <w:rPr>
+          <w:rFonts w:ascii="Verdana" w:hAnsi="Verdana"/>
+        </w:rPr>
+      </w:pPr>
+      <w:r>
+        <w:t xml:space="preserve">Figuur </w:t>
+      </w:r>
+      <w:fldSimple w:instr=" SEQ Figuur \* ARABIC ">
+        <w:r>
+          <w:rPr>
+            <w:noProof/>
+          </w:rPr>
+          <w:t>17</w:t>
+        </w:r>
+      </w:fldSimple>
+      <w:r>
+        <w:t xml:space="preserve"> Gelukte integratie testen op api van project</w:t>
+      </w:r>
+    </w:p>
+    <w:p>
+      <w:pPr>
+        <w:rPr>
+          <w:rFonts w:ascii="Verdana" w:eastAsiaTheme="majorEastAsia" w:hAnsi="Verdana" w:cstheme="majorBidi"/>
+          <w:color w:val="2F5496" w:themeColor="accent1" w:themeShade="BF"/>
+          <w:sz w:val="26"/>
+          <w:szCs w:val="26"/>
+          <w:highlight w:val="lightGray"/>
+        </w:rPr>
+      </w:pPr>
+      <w:bookmarkStart w:id="15" w:name="_Toc87895516"/>
+      <w:r>
+        <w:rPr>
+          <w:rFonts w:ascii="Verdana" w:hAnsi="Verdana"/>
+          <w:highlight w:val="lightGray"/>
+        </w:rPr>
+        <w:br w:type="page"/>
+      </w:r>
+    </w:p>
+    <w:p>
+      <w:pPr>
+        <w:pStyle w:val="Heading2"/>
+        <w:numPr>
+          <w:ilvl w:val="1"/>
+          <w:numId w:val="2"/>
+        </w:numPr>
+        <w:rPr>
+          <w:rFonts w:ascii="Verdana" w:hAnsi="Verdana"/>
+        </w:rPr>
+      </w:pPr>
+      <w:r>
+        <w:rPr>
+          <w:rFonts w:ascii="Verdana" w:hAnsi="Verdana"/>
+        </w:rPr>
+        <w:lastRenderedPageBreak/>
+        <w:t>Week 10 (22/11 – 28/11)</w:t>
+      </w:r>
+      <w:bookmarkEnd w:id="15"/>
+    </w:p>
+    <w:p>
+      <w:pPr>
+        <w:pStyle w:val="IntenseQuote"/>
+        <w:ind w:left="0"/>
+        <w:rPr>
+          <w:rFonts w:ascii="Verdana" w:hAnsi="Verdana"/>
+        </w:rPr>
+      </w:pPr>
+      <w:r>
+        <w:rPr>
+          <w:rFonts w:ascii="Verdana" w:hAnsi="Verdana"/>
+        </w:rPr>
+        <w:t xml:space="preserve"> Uur</w:t>
+      </w:r>
+    </w:p>
+    <w:p>
+      <w:pPr>
+        <w:rPr>
+          <w:rFonts w:ascii="Verdana" w:hAnsi="Verdana"/>
+        </w:rPr>
+      </w:pPr>
+    </w:p>
+    <w:p>
+      <w:pPr>
+        <w:rPr>
+          <w:rFonts w:ascii="Verdana" w:hAnsi="Verdana"/>
+        </w:rPr>
+      </w:pPr>
+    </w:p>
     <w:sectPr>
       <w:pgSz w:w="11906" w:h="16838"/>
       <w:pgMar w:top="1417" w:right="1417" w:bottom="1417" w:left="1417" w:header="708" w:footer="708" w:gutter="0"/>
@@ -5313,6 +6248,127 @@
     </w:lvl>
   </w:abstractNum>
   <w:abstractNum w:abstractNumId="1" w15:restartNumberingAfterBreak="0">
+    <w:nsid w:val="23286568"/>
+    <w:multiLevelType w:val="multilevel"/>
+    <w:tmpl w:val="31FE57A8"/>
+    <w:lvl w:ilvl="0">
+      <w:start w:val="1"/>
+      <w:numFmt w:val="decimal"/>
+      <w:lvlText w:val="%1."/>
+      <w:lvlJc w:val="left"/>
+      <w:pPr>
+        <w:ind w:left="720" w:hanging="360"/>
+      </w:pPr>
+      <w:rPr>
+        <w:rFonts w:hint="default"/>
+      </w:rPr>
+    </w:lvl>
+    <w:lvl w:ilvl="1">
+      <w:start w:val="1"/>
+      <w:numFmt w:val="decimal"/>
+      <w:isLgl/>
+      <w:lvlText w:val="%1.%2"/>
+      <w:lvlJc w:val="left"/>
+      <w:pPr>
+        <w:ind w:left="750" w:hanging="390"/>
+      </w:pPr>
+      <w:rPr>
+        <w:rFonts w:hint="default"/>
+      </w:rPr>
+    </w:lvl>
+    <w:lvl w:ilvl="2">
+      <w:start w:val="1"/>
+      <w:numFmt w:val="decimal"/>
+      <w:isLgl/>
+      <w:lvlText w:val="%1.%2.%3"/>
+      <w:lvlJc w:val="left"/>
+      <w:pPr>
+        <w:ind w:left="1080" w:hanging="720"/>
+      </w:pPr>
+      <w:rPr>
+        <w:rFonts w:hint="default"/>
+      </w:rPr>
+    </w:lvl>
+    <w:lvl w:ilvl="3">
+      <w:start w:val="1"/>
+      <w:numFmt w:val="decimal"/>
+      <w:isLgl/>
+      <w:lvlText w:val="%1.%2.%3.%4"/>
+      <w:lvlJc w:val="left"/>
+      <w:pPr>
+        <w:ind w:left="1080" w:hanging="720"/>
+      </w:pPr>
+      <w:rPr>
+        <w:rFonts w:hint="default"/>
+      </w:rPr>
+    </w:lvl>
+    <w:lvl w:ilvl="4">
+      <w:start w:val="1"/>
+      <w:numFmt w:val="decimal"/>
+      <w:isLgl/>
+      <w:lvlText w:val="%1.%2.%3.%4.%5"/>
+      <w:lvlJc w:val="left"/>
+      <w:pPr>
+        <w:ind w:left="1440" w:hanging="1080"/>
+      </w:pPr>
+      <w:rPr>
+        <w:rFonts w:hint="default"/>
+      </w:rPr>
+    </w:lvl>
+    <w:lvl w:ilvl="5">
+      <w:start w:val="1"/>
+      <w:numFmt w:val="decimal"/>
+      <w:isLgl/>
+      <w:lvlText w:val="%1.%2.%3.%4.%5.%6"/>
+      <w:lvlJc w:val="left"/>
+      <w:pPr>
+        <w:ind w:left="1440" w:hanging="1080"/>
+      </w:pPr>
+      <w:rPr>
+        <w:rFonts w:hint="default"/>
+      </w:rPr>
+    </w:lvl>
+    <w:lvl w:ilvl="6">
+      <w:start w:val="1"/>
+      <w:numFmt w:val="decimal"/>
+      <w:isLgl/>
+      <w:lvlText w:val="%1.%2.%3.%4.%5.%6.%7"/>
+      <w:lvlJc w:val="left"/>
+      <w:pPr>
+        <w:ind w:left="1800" w:hanging="1440"/>
+      </w:pPr>
+      <w:rPr>
+        <w:rFonts w:hint="default"/>
+      </w:rPr>
+    </w:lvl>
+    <w:lvl w:ilvl="7">
+      <w:start w:val="1"/>
+      <w:numFmt w:val="decimal"/>
+      <w:isLgl/>
+      <w:lvlText w:val="%1.%2.%3.%4.%5.%6.%7.%8"/>
+      <w:lvlJc w:val="left"/>
+      <w:pPr>
+        <w:ind w:left="1800" w:hanging="1440"/>
+      </w:pPr>
+      <w:rPr>
+        <w:rFonts w:hint="default"/>
+      </w:rPr>
+    </w:lvl>
+    <w:lvl w:ilvl="8">
+      <w:start w:val="1"/>
+      <w:numFmt w:val="decimal"/>
+      <w:isLgl/>
+      <w:lvlText w:val="%1.%2.%3.%4.%5.%6.%7.%8.%9"/>
+      <w:lvlJc w:val="left"/>
+      <w:pPr>
+        <w:ind w:left="1800" w:hanging="1440"/>
+      </w:pPr>
+      <w:rPr>
+        <w:rFonts w:hint="default"/>
+      </w:rPr>
+    </w:lvl>
+  </w:abstractNum>
+  <w:abstractNum w:abstractNumId="2" w15:restartNumberingAfterBreak="0">
     <w:nsid w:val="240D3165"/>
     <w:multiLevelType w:val="multilevel"/>
     <w:tmpl w:val="31FE57A8"/>
@@ -5433,7 +6489,7 @@
       </w:rPr>
     </w:lvl>
   </w:abstractNum>
-  <w:abstractNum w:abstractNumId="2" w15:restartNumberingAfterBreak="0">
+  <w:abstractNum w:abstractNumId="3" w15:restartNumberingAfterBreak="0">
     <w:nsid w:val="2AC633B1"/>
     <w:multiLevelType w:val="multilevel"/>
     <w:tmpl w:val="31FE57A8"/>
@@ -5554,7 +6610,7 @@
       </w:rPr>
     </w:lvl>
   </w:abstractNum>
-  <w:abstractNum w:abstractNumId="3" w15:restartNumberingAfterBreak="0">
+  <w:abstractNum w:abstractNumId="4" w15:restartNumberingAfterBreak="0">
     <w:nsid w:val="4BD454C1"/>
     <w:multiLevelType w:val="hybridMultilevel"/>
     <w:tmpl w:val="9E3CF4FC"/>
@@ -5643,7 +6699,7 @@
       </w:pPr>
     </w:lvl>
   </w:abstractNum>
-  <w:abstractNum w:abstractNumId="4" w15:restartNumberingAfterBreak="0">
+  <w:abstractNum w:abstractNumId="5" w15:restartNumberingAfterBreak="0">
     <w:nsid w:val="4D14365E"/>
     <w:multiLevelType w:val="multilevel"/>
     <w:tmpl w:val="31FE57A8"/>
@@ -5764,7 +6820,7 @@
       </w:rPr>
     </w:lvl>
   </w:abstractNum>
-  <w:abstractNum w:abstractNumId="5" w15:restartNumberingAfterBreak="0">
+  <w:abstractNum w:abstractNumId="6" w15:restartNumberingAfterBreak="0">
     <w:nsid w:val="52A374EB"/>
     <w:multiLevelType w:val="multilevel"/>
     <w:tmpl w:val="46E40164"/>
@@ -5877,7 +6933,7 @@
       </w:rPr>
     </w:lvl>
   </w:abstractNum>
-  <w:abstractNum w:abstractNumId="6" w15:restartNumberingAfterBreak="0">
+  <w:abstractNum w:abstractNumId="7" w15:restartNumberingAfterBreak="0">
     <w:nsid w:val="565C3E1A"/>
     <w:multiLevelType w:val="multilevel"/>
     <w:tmpl w:val="31FE57A8"/>
@@ -5998,7 +7054,7 @@
       </w:rPr>
     </w:lvl>
   </w:abstractNum>
-  <w:abstractNum w:abstractNumId="7" w15:restartNumberingAfterBreak="0">
+  <w:abstractNum w:abstractNumId="8" w15:restartNumberingAfterBreak="0">
     <w:nsid w:val="67AA423A"/>
     <w:multiLevelType w:val="multilevel"/>
     <w:tmpl w:val="31FE57A8"/>
@@ -6119,7 +7175,7 @@
       </w:rPr>
     </w:lvl>
   </w:abstractNum>
-  <w:abstractNum w:abstractNumId="8" w15:restartNumberingAfterBreak="0">
+  <w:abstractNum w:abstractNumId="9" w15:restartNumberingAfterBreak="0">
     <w:nsid w:val="74C1523F"/>
     <w:multiLevelType w:val="hybridMultilevel"/>
     <w:tmpl w:val="88F246CA"/>
@@ -6233,31 +7289,34 @@
     </w:lvl>
   </w:abstractNum>
   <w:num w:numId="1">
+    <w:abstractNumId w:val="4"/>
+  </w:num>
+  <w:num w:numId="2">
+    <w:abstractNumId w:val="8"/>
+  </w:num>
+  <w:num w:numId="3">
+    <w:abstractNumId w:val="6"/>
+  </w:num>
+  <w:num w:numId="4">
+    <w:abstractNumId w:val="9"/>
+  </w:num>
+  <w:num w:numId="5">
+    <w:abstractNumId w:val="7"/>
+  </w:num>
+  <w:num w:numId="6">
     <w:abstractNumId w:val="3"/>
   </w:num>
-  <w:num w:numId="2">
-    <w:abstractNumId w:val="7"/>
-  </w:num>
-  <w:num w:numId="3">
-    <w:abstractNumId w:val="5"/>
-  </w:num>
-  <w:num w:numId="4">
-    <w:abstractNumId w:val="8"/>
-  </w:num>
-  <w:num w:numId="5">
-    <w:abstractNumId w:val="6"/>
-  </w:num>
-  <w:num w:numId="6">
+  <w:num w:numId="7">
     <w:abstractNumId w:val="2"/>
-  </w:num>
-  <w:num w:numId="7">
-    <w:abstractNumId w:val="1"/>
   </w:num>
   <w:num w:numId="8">
     <w:abstractNumId w:val="0"/>
   </w:num>
   <w:num w:numId="9">
-    <w:abstractNumId w:val="4"/>
+    <w:abstractNumId w:val="5"/>
+  </w:num>
+  <w:num w:numId="10">
+    <w:abstractNumId w:val="1"/>
   </w:num>
 </w:numbering>
 </file>

</xml_diff>

<commit_message>
update java db testing
</commit_message>
<xml_diff>
--- a/Software_testing_Logboek_BramVanPevenage.docx
+++ b/Software_testing_Logboek_BramVanPevenage.docx
@@ -2696,14 +2696,27 @@
                             <w:r>
                               <w:t xml:space="preserve">Figuur </w:t>
                             </w:r>
-                            <w:fldSimple w:instr=" SEQ Figuur \* ARABIC ">
-                              <w:r>
-                                <w:rPr>
-                                  <w:noProof/>
-                                </w:rPr>
-                                <w:t>1</w:t>
-                              </w:r>
-                            </w:fldSimple>
+                            <w:r>
+                              <w:fldChar w:fldCharType="begin"/>
+                            </w:r>
+                            <w:r>
+                              <w:instrText xml:space="preserve"> SEQ Figuur \* ARABIC </w:instrText>
+                            </w:r>
+                            <w:r>
+                              <w:fldChar w:fldCharType="separate"/>
+                            </w:r>
+                            <w:r>
+                              <w:rPr>
+                                <w:noProof/>
+                              </w:rPr>
+                              <w:t>1</w:t>
+                            </w:r>
+                            <w:r>
+                              <w:rPr>
+                                <w:noProof/>
+                              </w:rPr>
+                              <w:fldChar w:fldCharType="end"/>
+                            </w:r>
                             <w:r>
                               <w:t xml:space="preserve"> Cursus project tests</w:t>
                             </w:r>
@@ -2742,14 +2755,27 @@
                       <w:r>
                         <w:t xml:space="preserve">Figuur </w:t>
                       </w:r>
-                      <w:fldSimple w:instr=" SEQ Figuur \* ARABIC ">
-                        <w:r>
-                          <w:rPr>
-                            <w:noProof/>
-                          </w:rPr>
-                          <w:t>1</w:t>
-                        </w:r>
-                      </w:fldSimple>
+                      <w:r>
+                        <w:fldChar w:fldCharType="begin"/>
+                      </w:r>
+                      <w:r>
+                        <w:instrText xml:space="preserve"> SEQ Figuur \* ARABIC </w:instrText>
+                      </w:r>
+                      <w:r>
+                        <w:fldChar w:fldCharType="separate"/>
+                      </w:r>
+                      <w:r>
+                        <w:rPr>
+                          <w:noProof/>
+                        </w:rPr>
+                        <w:t>1</w:t>
+                      </w:r>
+                      <w:r>
+                        <w:rPr>
+                          <w:noProof/>
+                        </w:rPr>
+                        <w:fldChar w:fldCharType="end"/>
+                      </w:r>
                       <w:r>
                         <w:t xml:space="preserve"> Cursus project tests</w:t>
                       </w:r>
@@ -3018,14 +3044,27 @@
                             <w:r>
                               <w:t xml:space="preserve">Figuur </w:t>
                             </w:r>
-                            <w:fldSimple w:instr=" SEQ Figuur \* ARABIC ">
-                              <w:r>
-                                <w:rPr>
-                                  <w:noProof/>
-                                </w:rPr>
-                                <w:t>2</w:t>
-                              </w:r>
-                            </w:fldSimple>
+                            <w:r>
+                              <w:fldChar w:fldCharType="begin"/>
+                            </w:r>
+                            <w:r>
+                              <w:instrText xml:space="preserve"> SEQ Figuur \* ARABIC </w:instrText>
+                            </w:r>
+                            <w:r>
+                              <w:fldChar w:fldCharType="separate"/>
+                            </w:r>
+                            <w:r>
+                              <w:rPr>
+                                <w:noProof/>
+                              </w:rPr>
+                              <w:t>2</w:t>
+                            </w:r>
+                            <w:r>
+                              <w:rPr>
+                                <w:noProof/>
+                              </w:rPr>
+                              <w:fldChar w:fldCharType="end"/>
+                            </w:r>
                             <w:r>
                               <w:t xml:space="preserve"> </w:t>
                             </w:r>
@@ -3065,14 +3104,27 @@
                       <w:r>
                         <w:t xml:space="preserve">Figuur </w:t>
                       </w:r>
-                      <w:fldSimple w:instr=" SEQ Figuur \* ARABIC ">
-                        <w:r>
-                          <w:rPr>
-                            <w:noProof/>
-                          </w:rPr>
-                          <w:t>2</w:t>
-                        </w:r>
-                      </w:fldSimple>
+                      <w:r>
+                        <w:fldChar w:fldCharType="begin"/>
+                      </w:r>
+                      <w:r>
+                        <w:instrText xml:space="preserve"> SEQ Figuur \* ARABIC </w:instrText>
+                      </w:r>
+                      <w:r>
+                        <w:fldChar w:fldCharType="separate"/>
+                      </w:r>
+                      <w:r>
+                        <w:rPr>
+                          <w:noProof/>
+                        </w:rPr>
+                        <w:t>2</w:t>
+                      </w:r>
+                      <w:r>
+                        <w:rPr>
+                          <w:noProof/>
+                        </w:rPr>
+                        <w:fldChar w:fldCharType="end"/>
+                      </w:r>
                       <w:r>
                         <w:t xml:space="preserve"> </w:t>
                       </w:r>
@@ -5917,14 +5969,27 @@
       <w:r>
         <w:t xml:space="preserve">Figuur </w:t>
       </w:r>
-      <w:fldSimple w:instr=" SEQ Figuur \* ARABIC ">
-        <w:r>
-          <w:rPr>
-            <w:noProof/>
-          </w:rPr>
-          <w:t>17</w:t>
-        </w:r>
-      </w:fldSimple>
+      <w:r>
+        <w:fldChar w:fldCharType="begin"/>
+      </w:r>
+      <w:r>
+        <w:instrText xml:space="preserve"> SEQ Figuur \* ARABIC </w:instrText>
+      </w:r>
+      <w:r>
+        <w:fldChar w:fldCharType="separate"/>
+      </w:r>
+      <w:r>
+        <w:rPr>
+          <w:noProof/>
+        </w:rPr>
+        <w:t>17</w:t>
+      </w:r>
+      <w:r>
+        <w:rPr>
+          <w:noProof/>
+        </w:rPr>
+        <w:fldChar w:fldCharType="end"/>
+      </w:r>
       <w:r>
         <w:t xml:space="preserve"> Gelukte integratie testen op api van project</w:t>
       </w:r>
@@ -6094,7 +6159,7 @@
           <v:shape id="_x0000_i1025" type="#_x0000_t75" style="width:453.6pt;height:218.45pt" o:ole="">
             <v:imagedata r:id="rId38" o:title=""/>
           </v:shape>
-          <o:OLEObject Type="Embed" ProgID="Word.OpenDocumentText.12" ShapeID="_x0000_i1025" DrawAspect="Content" ObjectID="_1700297095" r:id="rId39"/>
+          <o:OLEObject Type="Embed" ProgID="Word.OpenDocumentText.12" ShapeID="_x0000_i1025" DrawAspect="Content" ObjectID="_1700466804" r:id="rId39"/>
         </w:object>
       </w:r>
     </w:p>
@@ -6281,7 +6346,7 @@
           <v:shape id="_x0000_i1026" type="#_x0000_t75" style="width:453.6pt;height:406.3pt" o:ole="">
             <v:imagedata r:id="rId41" o:title=""/>
           </v:shape>
-          <o:OLEObject Type="Embed" ProgID="Word.OpenDocumentText.12" ShapeID="_x0000_i1026" DrawAspect="Content" ObjectID="_1700297096" r:id="rId42"/>
+          <o:OLEObject Type="Embed" ProgID="Word.OpenDocumentText.12" ShapeID="_x0000_i1026" DrawAspect="Content" ObjectID="_1700466805" r:id="rId42"/>
         </w:object>
       </w:r>
     </w:p>
@@ -6409,7 +6474,7 @@
           <v:shape id="_x0000_i1027" type="#_x0000_t75" style="width:453.6pt;height:505.65pt" o:ole="">
             <v:imagedata r:id="rId44" o:title=""/>
           </v:shape>
-          <o:OLEObject Type="Embed" ProgID="Word.OpenDocumentText.12" ShapeID="_x0000_i1027" DrawAspect="Content" ObjectID="_1700297097" r:id="rId45"/>
+          <o:OLEObject Type="Embed" ProgID="Word.OpenDocumentText.12" ShapeID="_x0000_i1027" DrawAspect="Content" ObjectID="_1700466806" r:id="rId45"/>
         </w:object>
       </w:r>
     </w:p>
@@ -6560,7 +6625,7 @@
         <w:rPr>
           <w:rFonts w:ascii="Verdana" w:hAnsi="Verdana"/>
         </w:rPr>
-        <w:t>2</w:t>
+        <w:t>3,5</w:t>
       </w:r>
       <w:r>
         <w:rPr>
@@ -6610,7 +6675,21 @@
             <w:rStyle w:val="Hyperlink"/>
             <w:rFonts w:ascii="Verdana" w:hAnsi="Verdana"/>
           </w:rPr>
-          <w:t>Spring Boot 2, JPA, Hibernate 5, MySQL Application Development with JUnit 5 and Mockito 2 Unit + Integration Testing</w:t>
+          <w:t>Spring Boot 2, JPA, Hibernate 5, MySQL Application Development with JUnit 5 a</w:t>
+        </w:r>
+        <w:r>
+          <w:rPr>
+            <w:rStyle w:val="Hyperlink"/>
+            <w:rFonts w:ascii="Verdana" w:hAnsi="Verdana"/>
+          </w:rPr>
+          <w:t>n</w:t>
+        </w:r>
+        <w:r>
+          <w:rPr>
+            <w:rStyle w:val="Hyperlink"/>
+            <w:rFonts w:ascii="Verdana" w:hAnsi="Verdana"/>
+          </w:rPr>
+          <w:t>d Mockito 2 Unit + Integration Testing</w:t>
         </w:r>
       </w:hyperlink>
       <w:r>
@@ -6693,7 +6772,7 @@
           <v:shape id="_x0000_i1028" type="#_x0000_t75" style="width:453.6pt;height:398.1pt" o:ole="">
             <v:imagedata r:id="rId47" o:title=""/>
           </v:shape>
-          <o:OLEObject Type="Embed" ProgID="Word.OpenDocumentText.12" ShapeID="_x0000_i1028" DrawAspect="Content" ObjectID="_1700297098" r:id="rId48"/>
+          <o:OLEObject Type="Embed" ProgID="Word.OpenDocumentText.12" ShapeID="_x0000_i1028" DrawAspect="Content" ObjectID="_1700466807" r:id="rId48"/>
         </w:object>
       </w:r>
     </w:p>
@@ -6793,36 +6872,219 @@
     <w:p>
       <w:pPr>
         <w:pStyle w:val="Caption"/>
-        <w:rPr>
-          <w:rFonts w:ascii="Verdana" w:hAnsi="Verdana"/>
-        </w:rPr>
       </w:pPr>
       <w:r>
         <w:t xml:space="preserve">Software Test </w:t>
       </w:r>
-      <w:r>
-        <w:fldChar w:fldCharType="begin"/>
-      </w:r>
-      <w:r>
-        <w:instrText xml:space="preserve"> SEQ Software_Test \* ARABIC </w:instrText>
-      </w:r>
-      <w:r>
-        <w:fldChar w:fldCharType="separate"/>
-      </w:r>
-      <w:r>
-        <w:rPr>
-          <w:noProof/>
-        </w:rPr>
-        <w:t>1</w:t>
-      </w:r>
-      <w:r>
-        <w:rPr>
-          <w:noProof/>
-        </w:rPr>
-        <w:fldChar w:fldCharType="end"/>
-      </w:r>
+      <w:fldSimple w:instr=" SEQ Software_Test \* ARABIC ">
+        <w:r>
+          <w:rPr>
+            <w:noProof/>
+          </w:rPr>
+          <w:t>1</w:t>
+        </w:r>
+      </w:fldSimple>
       <w:r>
         <w:t xml:space="preserve"> Eerste test, deze faalt</w:t>
+      </w:r>
+    </w:p>
+    <w:p>
+      <w:r>
+        <w:rPr>
+          <w:b/>
+          <w:bCs/>
+        </w:rPr>
+        <w:t xml:space="preserve">Donderdag 9/12/2021: </w:t>
+      </w:r>
+      <w:r>
+        <w:t>Ik heb de cursus Testing .NET Applications helemaal afgewerkt. En zal verder gaan met het testen van een database in een Java project.</w:t>
+      </w:r>
+    </w:p>
+    <w:p>
+      <w:pPr>
+        <w:keepNext/>
+      </w:pPr>
+      <w:r>
+        <w:lastRenderedPageBreak/>
+        <w:drawing>
+          <wp:inline distT="0" distB="0" distL="0" distR="0" wp14:anchorId="23A999C7" wp14:editId="641CCDF6">
+            <wp:extent cx="5760720" cy="4563745"/>
+            <wp:effectExtent l="0" t="0" r="0" b="8255"/>
+            <wp:docPr id="27" name="Picture 27"/>
+            <wp:cNvGraphicFramePr>
+              <a:graphicFrameLocks xmlns:a="http://schemas.openxmlformats.org/drawingml/2006/main" noChangeAspect="1"/>
+            </wp:cNvGraphicFramePr>
+            <a:graphic xmlns:a="http://schemas.openxmlformats.org/drawingml/2006/main">
+              <a:graphicData uri="http://schemas.openxmlformats.org/drawingml/2006/picture">
+                <pic:pic xmlns:pic="http://schemas.openxmlformats.org/drawingml/2006/picture">
+                  <pic:nvPicPr>
+                    <pic:cNvPr id="1" name=""/>
+                    <pic:cNvPicPr/>
+                  </pic:nvPicPr>
+                  <pic:blipFill>
+                    <a:blip r:embed="rId50"/>
+                    <a:stretch>
+                      <a:fillRect/>
+                    </a:stretch>
+                  </pic:blipFill>
+                  <pic:spPr>
+                    <a:xfrm>
+                      <a:off x="0" y="0"/>
+                      <a:ext cx="5760720" cy="4563745"/>
+                    </a:xfrm>
+                    <a:prstGeom prst="rect">
+                      <a:avLst/>
+                    </a:prstGeom>
+                  </pic:spPr>
+                </pic:pic>
+              </a:graphicData>
+            </a:graphic>
+          </wp:inline>
+        </w:drawing>
+      </w:r>
+    </w:p>
+    <w:p>
+      <w:pPr>
+        <w:pStyle w:val="Caption"/>
+      </w:pPr>
+      <w:r>
+        <w:t xml:space="preserve">Figure </w:t>
+      </w:r>
+      <w:fldSimple w:instr=" SEQ Figure \* ARABIC ">
+        <w:r>
+          <w:rPr>
+            <w:noProof/>
+          </w:rPr>
+          <w:t>1</w:t>
+        </w:r>
+      </w:fldSimple>
+      <w:r>
+        <w:t xml:space="preserve"> Afgewerkte course</w:t>
+      </w:r>
+    </w:p>
+    <w:p>
+      <w:r>
+        <w:t>Het eerste wat ik heb ge</w:t>
+      </w:r>
+      <w:r>
+        <w:t>da</w:t>
+      </w:r>
+      <w:r>
+        <w:t>an vandaag is de eerste test laten werken.</w:t>
+      </w:r>
+      <w:r>
+        <w:t xml:space="preserve"> Vervolgens heb ik enkele andere testen toegevoegd. Vervolgens deze testen mooi en duidelijk beschreven. Via annotation (Displayname, tag, nested,…) Ik heb hier in totaal 1,5u aan gewerkt.</w:t>
+      </w:r>
+    </w:p>
+    <w:bookmarkStart w:id="20" w:name="_MON_1700466595"/>
+    <w:bookmarkEnd w:id="20"/>
+    <w:p>
+      <w:pPr>
+        <w:keepNext/>
+      </w:pPr>
+      <w:r>
+        <w:rPr>
+          <w:lang w:val="en-US"/>
+        </w:rPr>
+        <w:object w:dxaOrig="9072" w:dyaOrig="1639" w14:anchorId="4BE5A969">
+          <v:shape id="_x0000_i1035" type="#_x0000_t75" style="width:453.6pt;height:81.95pt" o:ole="">
+            <v:imagedata r:id="rId51" o:title=""/>
+          </v:shape>
+          <o:OLEObject Type="Embed" ProgID="Word.OpenDocumentText.12" ShapeID="_x0000_i1035" DrawAspect="Content" ObjectID="_1700466808" r:id="rId52"/>
+        </w:object>
+      </w:r>
+    </w:p>
+    <w:p>
+      <w:pPr>
+        <w:pStyle w:val="Caption"/>
+      </w:pPr>
+      <w:r>
+        <w:t xml:space="preserve">Figure </w:t>
+      </w:r>
+      <w:fldSimple w:instr=" SEQ Figure \* ARABIC ">
+        <w:r>
+          <w:rPr>
+            <w:noProof/>
+          </w:rPr>
+          <w:t>2</w:t>
+        </w:r>
+      </w:fldSimple>
+      <w:r>
+        <w:t xml:space="preserve"> Test laten werken</w:t>
+      </w:r>
+    </w:p>
+    <w:p>
+      <w:pPr>
+        <w:keepNext/>
+      </w:pPr>
+      <w:r>
+        <w:rPr>
+          <w:lang w:val="en-US"/>
+        </w:rPr>
+        <w:drawing>
+          <wp:inline distT="0" distB="0" distL="0" distR="0" wp14:anchorId="23FCD51C" wp14:editId="2B6ED106">
+            <wp:extent cx="3688080" cy="1364984"/>
+            <wp:effectExtent l="0" t="0" r="7620" b="6985"/>
+            <wp:docPr id="28" name="Picture 28"/>
+            <wp:cNvGraphicFramePr>
+              <a:graphicFrameLocks xmlns:a="http://schemas.openxmlformats.org/drawingml/2006/main" noChangeAspect="1"/>
+            </wp:cNvGraphicFramePr>
+            <a:graphic xmlns:a="http://schemas.openxmlformats.org/drawingml/2006/main">
+              <a:graphicData uri="http://schemas.openxmlformats.org/drawingml/2006/picture">
+                <pic:pic xmlns:pic="http://schemas.openxmlformats.org/drawingml/2006/picture">
+                  <pic:nvPicPr>
+                    <pic:cNvPr id="1" name=""/>
+                    <pic:cNvPicPr/>
+                  </pic:nvPicPr>
+                  <pic:blipFill rotWithShape="1">
+                    <a:blip r:embed="rId53"/>
+                    <a:srcRect b="40909"/>
+                    <a:stretch/>
+                  </pic:blipFill>
+                  <pic:spPr bwMode="auto">
+                    <a:xfrm>
+                      <a:off x="0" y="0"/>
+                      <a:ext cx="3693166" cy="1366867"/>
+                    </a:xfrm>
+                    <a:prstGeom prst="rect">
+                      <a:avLst/>
+                    </a:prstGeom>
+                    <a:ln>
+                      <a:noFill/>
+                    </a:ln>
+                    <a:extLst>
+                      <a:ext uri="{53640926-AAD7-44D8-BBD7-CCE9431645EC}">
+                        <a14:shadowObscured xmlns:a14="http://schemas.microsoft.com/office/drawing/2010/main"/>
+                      </a:ext>
+                    </a:extLst>
+                  </pic:spPr>
+                </pic:pic>
+              </a:graphicData>
+            </a:graphic>
+          </wp:inline>
+        </w:drawing>
+      </w:r>
+    </w:p>
+    <w:p>
+      <w:pPr>
+        <w:pStyle w:val="Caption"/>
+        <w:rPr>
+          <w:lang w:val="en-US"/>
+        </w:rPr>
+      </w:pPr>
+      <w:r>
+        <w:t xml:space="preserve">Software Test </w:t>
+      </w:r>
+      <w:fldSimple w:instr=" SEQ Software_Test \* ARABIC ">
+        <w:r>
+          <w:rPr>
+            <w:noProof/>
+          </w:rPr>
+          <w:t>2</w:t>
+        </w:r>
+      </w:fldSimple>
+      <w:r>
+        <w:t xml:space="preserve"> Resultaten</w:t>
       </w:r>
     </w:p>
     <w:sectPr>

</xml_diff>

<commit_message>
java product service UT
</commit_message>
<xml_diff>
--- a/Software_testing_Logboek_BramVanPevenage.docx
+++ b/Software_testing_Logboek_BramVanPevenage.docx
@@ -168,12 +168,10 @@
           <w:szCs w:val="32"/>
           <w:lang w:val="nl-BE"/>
         </w:rPr>
-        <w:t>Software testing</w:t>
-      </w:r>
-    </w:p>
-    <w:p>
-      <w:pPr>
-        <w:jc w:val="right"/>
+        <w:t xml:space="preserve">Software </w:t>
+      </w:r>
+      <w:proofErr w:type="spellStart"/>
+      <w:r>
         <w:rPr>
           <w:rFonts w:ascii="Verdana" w:hAnsi="Verdana" w:cs="Arial"/>
           <w:b/>
@@ -181,8 +179,13 @@
           <w:szCs w:val="32"/>
           <w:lang w:val="nl-BE"/>
         </w:rPr>
-      </w:pPr>
-      <w:r>
+        <w:t>testing</w:t>
+      </w:r>
+      <w:proofErr w:type="spellEnd"/>
+    </w:p>
+    <w:p>
+      <w:pPr>
+        <w:jc w:val="right"/>
         <w:rPr>
           <w:rFonts w:ascii="Verdana" w:hAnsi="Verdana" w:cs="Arial"/>
           <w:b/>
@@ -190,8 +193,7 @@
           <w:szCs w:val="32"/>
           <w:lang w:val="nl-BE"/>
         </w:rPr>
-        <w:t>Academiejaar 20</w:t>
-      </w:r>
+      </w:pPr>
       <w:r>
         <w:rPr>
           <w:rFonts w:ascii="Verdana" w:hAnsi="Verdana" w:cs="Arial"/>
@@ -200,7 +202,7 @@
           <w:szCs w:val="32"/>
           <w:lang w:val="nl-BE"/>
         </w:rPr>
-        <w:t>21</w:t>
+        <w:t>Academiejaar 20</w:t>
       </w:r>
       <w:r>
         <w:rPr>
@@ -210,7 +212,7 @@
           <w:szCs w:val="32"/>
           <w:lang w:val="nl-BE"/>
         </w:rPr>
-        <w:t>-202</w:t>
+        <w:t>21</w:t>
       </w:r>
       <w:r>
         <w:rPr>
@@ -220,12 +222,9 @@
           <w:szCs w:val="32"/>
           <w:lang w:val="nl-BE"/>
         </w:rPr>
-        <w:t>2</w:t>
-      </w:r>
-    </w:p>
-    <w:p>
-      <w:pPr>
-        <w:jc w:val="right"/>
+        <w:t>-202</w:t>
+      </w:r>
+      <w:r>
         <w:rPr>
           <w:rFonts w:ascii="Verdana" w:hAnsi="Verdana" w:cs="Arial"/>
           <w:b/>
@@ -233,7 +232,8 @@
           <w:szCs w:val="32"/>
           <w:lang w:val="nl-BE"/>
         </w:rPr>
-      </w:pPr>
+        <w:t>2</w:t>
+      </w:r>
     </w:p>
     <w:p>
       <w:pPr>
@@ -261,28 +261,6 @@
     </w:p>
     <w:p>
       <w:pPr>
-        <w:pStyle w:val="Heading1"/>
-        <w:ind w:left="1416" w:firstLine="708"/>
-        <w:jc w:val="right"/>
-        <w:rPr>
-          <w:rFonts w:ascii="Verdana" w:hAnsi="Verdana"/>
-          <w:lang w:val="nl-BE"/>
-        </w:rPr>
-      </w:pPr>
-      <w:bookmarkStart w:id="0" w:name="_Toc87895501"/>
-      <w:r>
-        <w:rPr>
-          <w:rFonts w:ascii="Verdana" w:hAnsi="Verdana"/>
-          <w:sz w:val="48"/>
-          <w:szCs w:val="48"/>
-          <w:lang w:val="nl-BE"/>
-        </w:rPr>
-        <w:t>Logboek</w:t>
-      </w:r>
-      <w:bookmarkEnd w:id="0"/>
-    </w:p>
-    <w:p>
-      <w:pPr>
         <w:jc w:val="right"/>
         <w:rPr>
           <w:rFonts w:ascii="Verdana" w:hAnsi="Verdana" w:cs="Arial"/>
@@ -292,7 +270,32 @@
           <w:lang w:val="nl-BE"/>
         </w:rPr>
       </w:pPr>
-      <w:r>
+    </w:p>
+    <w:p>
+      <w:pPr>
+        <w:pStyle w:val="Heading1"/>
+        <w:ind w:left="1416" w:firstLine="708"/>
+        <w:jc w:val="right"/>
+        <w:rPr>
+          <w:rFonts w:ascii="Verdana" w:hAnsi="Verdana"/>
+          <w:lang w:val="nl-BE"/>
+        </w:rPr>
+      </w:pPr>
+      <w:bookmarkStart w:id="0" w:name="_Toc87895501"/>
+      <w:r>
+        <w:rPr>
+          <w:rFonts w:ascii="Verdana" w:hAnsi="Verdana"/>
+          <w:sz w:val="48"/>
+          <w:szCs w:val="48"/>
+          <w:lang w:val="nl-BE"/>
+        </w:rPr>
+        <w:t>Logboek</w:t>
+      </w:r>
+      <w:bookmarkEnd w:id="0"/>
+    </w:p>
+    <w:p>
+      <w:pPr>
+        <w:jc w:val="right"/>
         <w:rPr>
           <w:rFonts w:ascii="Verdana" w:hAnsi="Verdana" w:cs="Arial"/>
           <w:b/>
@@ -300,12 +303,8 @@
           <w:szCs w:val="32"/>
           <w:lang w:val="nl-BE"/>
         </w:rPr>
-        <w:tab/>
-      </w:r>
-    </w:p>
-    <w:p>
-      <w:pPr>
-        <w:jc w:val="right"/>
+      </w:pPr>
+      <w:r>
         <w:rPr>
           <w:rFonts w:ascii="Verdana" w:hAnsi="Verdana" w:cs="Arial"/>
           <w:b/>
@@ -313,7 +312,8 @@
           <w:szCs w:val="32"/>
           <w:lang w:val="nl-BE"/>
         </w:rPr>
-      </w:pPr>
+        <w:tab/>
+      </w:r>
     </w:p>
     <w:p>
       <w:pPr>
@@ -341,6 +341,7 @@
     </w:p>
     <w:p>
       <w:pPr>
+        <w:jc w:val="right"/>
         <w:rPr>
           <w:rFonts w:ascii="Verdana" w:hAnsi="Verdana" w:cs="Arial"/>
           <w:b/>
@@ -352,6 +353,17 @@
     </w:p>
     <w:p>
       <w:pPr>
+        <w:rPr>
+          <w:rFonts w:ascii="Verdana" w:hAnsi="Verdana" w:cs="Arial"/>
+          <w:b/>
+          <w:sz w:val="32"/>
+          <w:szCs w:val="32"/>
+          <w:lang w:val="nl-BE"/>
+        </w:rPr>
+      </w:pPr>
+    </w:p>
+    <w:p>
+      <w:pPr>
         <w:jc w:val="right"/>
         <w:rPr>
           <w:rFonts w:ascii="Verdana" w:hAnsi="Verdana" w:cs="Arial"/>
@@ -420,6 +432,7 @@
         </w:rPr>
         <w:t xml:space="preserve">Docent </w:t>
       </w:r>
+      <w:proofErr w:type="spellStart"/>
       <w:r>
         <w:rPr>
           <w:rFonts w:ascii="Verdana" w:hAnsi="Verdana" w:cs="Arial"/>
@@ -427,17 +440,27 @@
           <w:szCs w:val="32"/>
           <w:lang w:val="nl-BE"/>
         </w:rPr>
-        <w:t>Serneels Frank</w:t>
-      </w:r>
-    </w:p>
-    <w:p>
-      <w:pPr>
+        <w:t>Serneels</w:t>
+      </w:r>
+      <w:proofErr w:type="spellEnd"/>
+      <w:r>
         <w:rPr>
           <w:rFonts w:ascii="Verdana" w:hAnsi="Verdana" w:cs="Arial"/>
           <w:sz w:val="32"/>
           <w:szCs w:val="32"/>
           <w:lang w:val="nl-BE"/>
         </w:rPr>
+        <w:t xml:space="preserve"> Frank</w:t>
+      </w:r>
+    </w:p>
+    <w:p>
+      <w:pPr>
+        <w:rPr>
+          <w:rFonts w:ascii="Verdana" w:hAnsi="Verdana" w:cs="Arial"/>
+          <w:sz w:val="32"/>
+          <w:szCs w:val="32"/>
+          <w:lang w:val="nl-BE"/>
+        </w:rPr>
       </w:pPr>
     </w:p>
     <w:p>
@@ -447,12 +470,21 @@
           <w:b/>
         </w:rPr>
       </w:pPr>
+      <w:proofErr w:type="spellStart"/>
       <w:r>
         <w:rPr>
           <w:rFonts w:ascii="Verdana" w:hAnsi="Verdana"/>
           <w:b/>
         </w:rPr>
-        <w:t>Odisee - Campus Brussel</w:t>
+        <w:t>Odisee</w:t>
+      </w:r>
+      <w:proofErr w:type="spellEnd"/>
+      <w:r>
+        <w:rPr>
+          <w:rFonts w:ascii="Verdana" w:hAnsi="Verdana"/>
+          <w:b/>
+        </w:rPr>
+        <w:t xml:space="preserve"> - Campus Brussel</w:t>
       </w:r>
     </w:p>
     <w:p>
@@ -555,12 +587,14 @@
               <w:rFonts w:ascii="Verdana" w:hAnsi="Verdana"/>
             </w:rPr>
           </w:pPr>
+          <w:proofErr w:type="spellStart"/>
           <w:r>
             <w:rPr>
               <w:rFonts w:ascii="Verdana" w:hAnsi="Verdana"/>
             </w:rPr>
             <w:t>Inhoudsopgave</w:t>
           </w:r>
+          <w:proofErr w:type="spellEnd"/>
         </w:p>
         <w:p>
           <w:pPr>
@@ -2159,7 +2193,23 @@
           <w:rFonts w:ascii="Verdana" w:hAnsi="Verdana"/>
           <w:lang w:val="nl-BE"/>
         </w:rPr>
-        <w:t>&amp; Github repo</w:t>
+        <w:t xml:space="preserve">&amp; </w:t>
+      </w:r>
+      <w:proofErr w:type="spellStart"/>
+      <w:r>
+        <w:rPr>
+          <w:rFonts w:ascii="Verdana" w:hAnsi="Verdana"/>
+          <w:lang w:val="nl-BE"/>
+        </w:rPr>
+        <w:t>Github</w:t>
+      </w:r>
+      <w:proofErr w:type="spellEnd"/>
+      <w:r>
+        <w:rPr>
+          <w:rFonts w:ascii="Verdana" w:hAnsi="Verdana"/>
+          <w:lang w:val="nl-BE"/>
+        </w:rPr>
+        <w:t xml:space="preserve"> repo</w:t>
       </w:r>
       <w:bookmarkEnd w:id="1"/>
     </w:p>
@@ -2264,12 +2314,21 @@
         </w:rPr>
       </w:pPr>
       <w:bookmarkStart w:id="3" w:name="_Toc87895504"/>
+      <w:proofErr w:type="spellStart"/>
       <w:r>
         <w:rPr>
           <w:rFonts w:ascii="Verdana" w:hAnsi="Verdana"/>
           <w:lang w:val="en-US"/>
         </w:rPr>
-        <w:t>Github repo</w:t>
+        <w:t>Github</w:t>
+      </w:r>
+      <w:proofErr w:type="spellEnd"/>
+      <w:r>
+        <w:rPr>
+          <w:rFonts w:ascii="Verdana" w:hAnsi="Verdana"/>
+          <w:lang w:val="en-US"/>
+        </w:rPr>
+        <w:t xml:space="preserve"> repo</w:t>
       </w:r>
       <w:bookmarkEnd w:id="3"/>
     </w:p>
@@ -2289,11 +2348,33 @@
           <w:rFonts w:ascii="Verdana" w:hAnsi="Verdana"/>
         </w:rPr>
       </w:pPr>
-      <w:r>
-        <w:rPr>
-          <w:rFonts w:ascii="Verdana" w:hAnsi="Verdana"/>
-        </w:rPr>
-        <w:t>Repository waar het software testing gebeuren plaats vindt.</w:t>
+      <w:proofErr w:type="spellStart"/>
+      <w:r>
+        <w:rPr>
+          <w:rFonts w:ascii="Verdana" w:hAnsi="Verdana"/>
+        </w:rPr>
+        <w:t>Repository</w:t>
+      </w:r>
+      <w:proofErr w:type="spellEnd"/>
+      <w:r>
+        <w:rPr>
+          <w:rFonts w:ascii="Verdana" w:hAnsi="Verdana"/>
+        </w:rPr>
+        <w:t xml:space="preserve"> waar het software </w:t>
+      </w:r>
+      <w:proofErr w:type="spellStart"/>
+      <w:r>
+        <w:rPr>
+          <w:rFonts w:ascii="Verdana" w:hAnsi="Verdana"/>
+        </w:rPr>
+        <w:t>testing</w:t>
+      </w:r>
+      <w:proofErr w:type="spellEnd"/>
+      <w:r>
+        <w:rPr>
+          <w:rFonts w:ascii="Verdana" w:hAnsi="Verdana"/>
+        </w:rPr>
+        <w:t xml:space="preserve"> gebeuren plaats vindt.</w:t>
       </w:r>
     </w:p>
     <w:p>
@@ -2346,9 +2427,18 @@
           <w:rFonts w:ascii="Verdana" w:hAnsi="Verdana"/>
           <w:lang w:val="en-US"/>
         </w:rPr>
-        <w:t>Extra bronnen</w:t>
+        <w:t xml:space="preserve">Extra </w:t>
+      </w:r>
+      <w:proofErr w:type="spellStart"/>
+      <w:r>
+        <w:rPr>
+          <w:rFonts w:ascii="Verdana" w:hAnsi="Verdana"/>
+          <w:lang w:val="en-US"/>
+        </w:rPr>
+        <w:t>bronnen</w:t>
       </w:r>
       <w:bookmarkEnd w:id="4"/>
+      <w:proofErr w:type="spellEnd"/>
     </w:p>
     <w:p>
       <w:pPr>
@@ -2392,13 +2482,23 @@
         </w:rPr>
       </w:pPr>
       <w:hyperlink r:id="rId15" w:history="1">
+        <w:proofErr w:type="spellStart"/>
         <w:r>
           <w:rPr>
             <w:rStyle w:val="Hyperlink"/>
             <w:rFonts w:ascii="Verdana" w:hAnsi="Verdana"/>
             <w:lang w:val="en-US"/>
           </w:rPr>
-          <w:t>specflow getting stated</w:t>
+          <w:t>specflow</w:t>
+        </w:r>
+        <w:proofErr w:type="spellEnd"/>
+        <w:r>
+          <w:rPr>
+            <w:rStyle w:val="Hyperlink"/>
+            <w:rFonts w:ascii="Verdana" w:hAnsi="Verdana"/>
+            <w:lang w:val="en-US"/>
+          </w:rPr>
+          <w:t xml:space="preserve"> getting stated</w:t>
         </w:r>
       </w:hyperlink>
     </w:p>
@@ -2414,12 +2514,37 @@
         </w:rPr>
       </w:pPr>
       <w:hyperlink r:id="rId16" w:history="1">
+        <w:proofErr w:type="spellStart"/>
         <w:r>
           <w:rPr>
             <w:rStyle w:val="Hyperlink"/>
             <w:rFonts w:ascii="Verdana" w:hAnsi="Verdana"/>
           </w:rPr>
-          <w:t>Testing EF.InMemory Db</w:t>
+          <w:t>Testing</w:t>
+        </w:r>
+        <w:proofErr w:type="spellEnd"/>
+        <w:r>
+          <w:rPr>
+            <w:rStyle w:val="Hyperlink"/>
+            <w:rFonts w:ascii="Verdana" w:hAnsi="Verdana"/>
+          </w:rPr>
+          <w:t xml:space="preserve"> </w:t>
+        </w:r>
+        <w:proofErr w:type="spellStart"/>
+        <w:r>
+          <w:rPr>
+            <w:rStyle w:val="Hyperlink"/>
+            <w:rFonts w:ascii="Verdana" w:hAnsi="Verdana"/>
+          </w:rPr>
+          <w:t>EF.InMemory</w:t>
+        </w:r>
+        <w:proofErr w:type="spellEnd"/>
+        <w:r>
+          <w:rPr>
+            <w:rStyle w:val="Hyperlink"/>
+            <w:rFonts w:ascii="Verdana" w:hAnsi="Verdana"/>
+          </w:rPr>
+          <w:t xml:space="preserve"> Db</w:t>
         </w:r>
       </w:hyperlink>
       <w:r>
@@ -2451,6 +2576,7 @@
         </w:rPr>
       </w:pPr>
       <w:bookmarkStart w:id="5" w:name="_Toc87895506"/>
+      <w:proofErr w:type="spellStart"/>
       <w:r>
         <w:rPr>
           <w:rFonts w:ascii="Verdana" w:hAnsi="Verdana"/>
@@ -2459,6 +2585,7 @@
         <w:t>Logboek</w:t>
       </w:r>
       <w:bookmarkEnd w:id="5"/>
+      <w:proofErr w:type="spellEnd"/>
     </w:p>
     <w:p>
       <w:pPr>
@@ -2533,7 +2660,21 @@
         <w:rPr>
           <w:rFonts w:ascii="Verdana" w:hAnsi="Verdana"/>
         </w:rPr>
-        <w:t>Ik heb dan toch voor Java gekozen aangezien ik .NET testing al voor mijn eigen projecten had geïmplementeerd. Daardoor een nieuwe omgeving gekozen waar ik minder ervaring in heb.</w:t>
+        <w:t xml:space="preserve">Ik heb dan toch voor Java gekozen aangezien ik .NET </w:t>
+      </w:r>
+      <w:proofErr w:type="spellStart"/>
+      <w:r>
+        <w:rPr>
+          <w:rFonts w:ascii="Verdana" w:hAnsi="Verdana"/>
+        </w:rPr>
+        <w:t>testing</w:t>
+      </w:r>
+      <w:proofErr w:type="spellEnd"/>
+      <w:r>
+        <w:rPr>
+          <w:rFonts w:ascii="Verdana" w:hAnsi="Verdana"/>
+        </w:rPr>
+        <w:t xml:space="preserve"> al voor mijn eigen projecten had geïmplementeerd. Daardoor een nieuwe omgeving gekozen waar ik minder ervaring in heb.</w:t>
       </w:r>
     </w:p>
     <w:p>
@@ -2696,27 +2837,14 @@
                             <w:r>
                               <w:t xml:space="preserve">Figuur </w:t>
                             </w:r>
-                            <w:r>
-                              <w:fldChar w:fldCharType="begin"/>
-                            </w:r>
-                            <w:r>
-                              <w:instrText xml:space="preserve"> SEQ Figuur \* ARABIC </w:instrText>
-                            </w:r>
-                            <w:r>
-                              <w:fldChar w:fldCharType="separate"/>
-                            </w:r>
-                            <w:r>
-                              <w:rPr>
-                                <w:noProof/>
-                              </w:rPr>
-                              <w:t>1</w:t>
-                            </w:r>
-                            <w:r>
-                              <w:rPr>
-                                <w:noProof/>
-                              </w:rPr>
-                              <w:fldChar w:fldCharType="end"/>
-                            </w:r>
+                            <w:fldSimple w:instr=" SEQ Figuur \* ARABIC ">
+                              <w:r>
+                                <w:rPr>
+                                  <w:noProof/>
+                                </w:rPr>
+                                <w:t>1</w:t>
+                              </w:r>
+                            </w:fldSimple>
                             <w:r>
                               <w:t xml:space="preserve"> Cursus project tests</w:t>
                             </w:r>
@@ -2755,27 +2883,14 @@
                       <w:r>
                         <w:t xml:space="preserve">Figuur </w:t>
                       </w:r>
-                      <w:r>
-                        <w:fldChar w:fldCharType="begin"/>
-                      </w:r>
-                      <w:r>
-                        <w:instrText xml:space="preserve"> SEQ Figuur \* ARABIC </w:instrText>
-                      </w:r>
-                      <w:r>
-                        <w:fldChar w:fldCharType="separate"/>
-                      </w:r>
-                      <w:r>
-                        <w:rPr>
-                          <w:noProof/>
-                        </w:rPr>
-                        <w:t>1</w:t>
-                      </w:r>
-                      <w:r>
-                        <w:rPr>
-                          <w:noProof/>
-                        </w:rPr>
-                        <w:fldChar w:fldCharType="end"/>
-                      </w:r>
+                      <w:fldSimple w:instr=" SEQ Figuur \* ARABIC ">
+                        <w:r>
+                          <w:rPr>
+                            <w:noProof/>
+                          </w:rPr>
+                          <w:t>1</w:t>
+                        </w:r>
+                      </w:fldSimple>
                       <w:r>
                         <w:t xml:space="preserve"> Cursus project tests</w:t>
                       </w:r>
@@ -3044,27 +3159,14 @@
                             <w:r>
                               <w:t xml:space="preserve">Figuur </w:t>
                             </w:r>
-                            <w:r>
-                              <w:fldChar w:fldCharType="begin"/>
-                            </w:r>
-                            <w:r>
-                              <w:instrText xml:space="preserve"> SEQ Figuur \* ARABIC </w:instrText>
-                            </w:r>
-                            <w:r>
-                              <w:fldChar w:fldCharType="separate"/>
-                            </w:r>
-                            <w:r>
-                              <w:rPr>
-                                <w:noProof/>
-                              </w:rPr>
-                              <w:t>2</w:t>
-                            </w:r>
-                            <w:r>
-                              <w:rPr>
-                                <w:noProof/>
-                              </w:rPr>
-                              <w:fldChar w:fldCharType="end"/>
-                            </w:r>
+                            <w:fldSimple w:instr=" SEQ Figuur \* ARABIC ">
+                              <w:r>
+                                <w:rPr>
+                                  <w:noProof/>
+                                </w:rPr>
+                                <w:t>2</w:t>
+                              </w:r>
+                            </w:fldSimple>
                             <w:r>
                               <w:t xml:space="preserve"> </w:t>
                             </w:r>
@@ -3104,27 +3206,14 @@
                       <w:r>
                         <w:t xml:space="preserve">Figuur </w:t>
                       </w:r>
-                      <w:r>
-                        <w:fldChar w:fldCharType="begin"/>
-                      </w:r>
-                      <w:r>
-                        <w:instrText xml:space="preserve"> SEQ Figuur \* ARABIC </w:instrText>
-                      </w:r>
-                      <w:r>
-                        <w:fldChar w:fldCharType="separate"/>
-                      </w:r>
-                      <w:r>
-                        <w:rPr>
-                          <w:noProof/>
-                        </w:rPr>
-                        <w:t>2</w:t>
-                      </w:r>
-                      <w:r>
-                        <w:rPr>
-                          <w:noProof/>
-                        </w:rPr>
-                        <w:fldChar w:fldCharType="end"/>
-                      </w:r>
+                      <w:fldSimple w:instr=" SEQ Figuur \* ARABIC ">
+                        <w:r>
+                          <w:rPr>
+                            <w:noProof/>
+                          </w:rPr>
+                          <w:t>2</w:t>
+                        </w:r>
+                      </w:fldSimple>
                       <w:r>
                         <w:t xml:space="preserve"> </w:t>
                       </w:r>
@@ -3150,7 +3239,49 @@
         <w:rPr>
           <w:rFonts w:ascii="Verdana" w:hAnsi="Verdana"/>
         </w:rPr>
-        <w:t xml:space="preserve"> heb ik ook een eigen project waarin ik met JUnit 5 werk. Dit met als reden zowel JUnit 4 dat in de cursus gebruikt wordt als JUnit 5 onder de knie te krijgen. In totaal was ik 7 uur met dit deel bezig met mijn eigen project inbegrepen. </w:t>
+        <w:t xml:space="preserve"> heb ik ook een eigen project waarin ik met </w:t>
+      </w:r>
+      <w:proofErr w:type="spellStart"/>
+      <w:r>
+        <w:rPr>
+          <w:rFonts w:ascii="Verdana" w:hAnsi="Verdana"/>
+        </w:rPr>
+        <w:t>JUnit</w:t>
+      </w:r>
+      <w:proofErr w:type="spellEnd"/>
+      <w:r>
+        <w:rPr>
+          <w:rFonts w:ascii="Verdana" w:hAnsi="Verdana"/>
+        </w:rPr>
+        <w:t xml:space="preserve"> 5 werk. Dit met als reden zowel </w:t>
+      </w:r>
+      <w:proofErr w:type="spellStart"/>
+      <w:r>
+        <w:rPr>
+          <w:rFonts w:ascii="Verdana" w:hAnsi="Verdana"/>
+        </w:rPr>
+        <w:t>JUnit</w:t>
+      </w:r>
+      <w:proofErr w:type="spellEnd"/>
+      <w:r>
+        <w:rPr>
+          <w:rFonts w:ascii="Verdana" w:hAnsi="Verdana"/>
+        </w:rPr>
+        <w:t xml:space="preserve"> 4 dat in de cursus gebruikt wordt als </w:t>
+      </w:r>
+      <w:proofErr w:type="spellStart"/>
+      <w:r>
+        <w:rPr>
+          <w:rFonts w:ascii="Verdana" w:hAnsi="Verdana"/>
+        </w:rPr>
+        <w:t>JUnit</w:t>
+      </w:r>
+      <w:proofErr w:type="spellEnd"/>
+      <w:r>
+        <w:rPr>
+          <w:rFonts w:ascii="Verdana" w:hAnsi="Verdana"/>
+        </w:rPr>
+        <w:t xml:space="preserve"> 5 onder de knie te krijgen. In totaal was ik 7 uur met dit deel bezig met mijn eigen project inbegrepen. </w:t>
       </w:r>
       <w:r>
         <w:rPr>
@@ -3335,7 +3466,21 @@
         <w:rPr>
           <w:rFonts w:ascii="Verdana" w:hAnsi="Verdana"/>
         </w:rPr>
-        <w:t>Nieuwe week, nieuw afgewerkt deel van de cursus (tweede deel). Een iets groter en complexer deel. Bij dit deel heb ik de verworven kennis niet geïmplementeerd in mijn extern project. De reden hiervoor, de geziene tools ondersteunen nog geen JUnit 5. Daardoor staat dat project even on hold.</w:t>
+        <w:t xml:space="preserve">Nieuwe week, nieuw afgewerkt deel van de cursus (tweede deel). Een iets groter en complexer deel. Bij dit deel heb ik de verworven kennis niet geïmplementeerd in mijn extern project. De reden hiervoor, de geziene tools ondersteunen nog geen </w:t>
+      </w:r>
+      <w:proofErr w:type="spellStart"/>
+      <w:r>
+        <w:rPr>
+          <w:rFonts w:ascii="Verdana" w:hAnsi="Verdana"/>
+        </w:rPr>
+        <w:t>JUnit</w:t>
+      </w:r>
+      <w:proofErr w:type="spellEnd"/>
+      <w:r>
+        <w:rPr>
+          <w:rFonts w:ascii="Verdana" w:hAnsi="Verdana"/>
+        </w:rPr>
+        <w:t xml:space="preserve"> 5. Daardoor staat dat project even on hold.</w:t>
       </w:r>
       <w:r>
         <w:rPr>
@@ -3410,7 +3555,21 @@
         <w:rPr>
           <w:rFonts w:ascii="Verdana" w:hAnsi="Verdana"/>
         </w:rPr>
-        <w:t xml:space="preserve">het derde en tevens laaste deel van de cursus afgewerkt. </w:t>
+        <w:t xml:space="preserve">het derde en tevens </w:t>
+      </w:r>
+      <w:proofErr w:type="spellStart"/>
+      <w:r>
+        <w:rPr>
+          <w:rFonts w:ascii="Verdana" w:hAnsi="Verdana"/>
+        </w:rPr>
+        <w:t>laaste</w:t>
+      </w:r>
+      <w:proofErr w:type="spellEnd"/>
+      <w:r>
+        <w:rPr>
+          <w:rFonts w:ascii="Verdana" w:hAnsi="Verdana"/>
+        </w:rPr>
+        <w:t xml:space="preserve"> deel van de cursus afgewerkt. </w:t>
       </w:r>
     </w:p>
     <w:p>
@@ -3515,7 +3674,35 @@
         <w:rPr>
           <w:rFonts w:ascii="Verdana" w:hAnsi="Verdana"/>
         </w:rPr>
-        <w:t xml:space="preserve"> ben ik begonnen met het refactoren van mijn logboek. Deze stond initieel in een .md file op Github. Maar om screenshots in te voegen heb ik deze in dit word file omgezet.</w:t>
+        <w:t xml:space="preserve"> ben ik begonnen met het </w:t>
+      </w:r>
+      <w:proofErr w:type="spellStart"/>
+      <w:r>
+        <w:rPr>
+          <w:rFonts w:ascii="Verdana" w:hAnsi="Verdana"/>
+        </w:rPr>
+        <w:t>refactoren</w:t>
+      </w:r>
+      <w:proofErr w:type="spellEnd"/>
+      <w:r>
+        <w:rPr>
+          <w:rFonts w:ascii="Verdana" w:hAnsi="Verdana"/>
+        </w:rPr>
+        <w:t xml:space="preserve"> van mijn logboek. Deze stond initieel in een .md file op </w:t>
+      </w:r>
+      <w:proofErr w:type="spellStart"/>
+      <w:r>
+        <w:rPr>
+          <w:rFonts w:ascii="Verdana" w:hAnsi="Verdana"/>
+        </w:rPr>
+        <w:t>Github</w:t>
+      </w:r>
+      <w:proofErr w:type="spellEnd"/>
+      <w:r>
+        <w:rPr>
+          <w:rFonts w:ascii="Verdana" w:hAnsi="Verdana"/>
+        </w:rPr>
+        <w:t>. Maar om screenshots in te voegen heb ik deze in dit word file omgezet.</w:t>
       </w:r>
       <w:r>
         <w:rPr>
@@ -3535,7 +3722,49 @@
         <w:rPr>
           <w:rFonts w:ascii="Verdana" w:hAnsi="Verdana"/>
         </w:rPr>
-        <w:t>Hierna heb ik een nieuw project aangemaakt ‘calculator2’. Om de gevraagde oefening vanuit de cursus uit te voeren. ‘Testing in spring with acceptance tests’.</w:t>
+        <w:t>Hierna heb ik een nieuw project aangemaakt ‘calculator2’. Om de gevraagde oefening vanuit de cursus uit te voeren. ‘</w:t>
+      </w:r>
+      <w:proofErr w:type="spellStart"/>
+      <w:r>
+        <w:rPr>
+          <w:rFonts w:ascii="Verdana" w:hAnsi="Verdana"/>
+        </w:rPr>
+        <w:t>Testing</w:t>
+      </w:r>
+      <w:proofErr w:type="spellEnd"/>
+      <w:r>
+        <w:rPr>
+          <w:rFonts w:ascii="Verdana" w:hAnsi="Verdana"/>
+        </w:rPr>
+        <w:t xml:space="preserve"> in spring </w:t>
+      </w:r>
+      <w:proofErr w:type="spellStart"/>
+      <w:r>
+        <w:rPr>
+          <w:rFonts w:ascii="Verdana" w:hAnsi="Verdana"/>
+        </w:rPr>
+        <w:t>with</w:t>
+      </w:r>
+      <w:proofErr w:type="spellEnd"/>
+      <w:r>
+        <w:rPr>
+          <w:rFonts w:ascii="Verdana" w:hAnsi="Verdana"/>
+        </w:rPr>
+        <w:t xml:space="preserve"> </w:t>
+      </w:r>
+      <w:proofErr w:type="spellStart"/>
+      <w:r>
+        <w:rPr>
+          <w:rFonts w:ascii="Verdana" w:hAnsi="Verdana"/>
+        </w:rPr>
+        <w:t>acceptance</w:t>
+      </w:r>
+      <w:proofErr w:type="spellEnd"/>
+      <w:r>
+        <w:rPr>
+          <w:rFonts w:ascii="Verdana" w:hAnsi="Verdana"/>
+        </w:rPr>
+        <w:t xml:space="preserve"> tests’.</w:t>
       </w:r>
       <w:r>
         <w:rPr>
@@ -3608,7 +3837,21 @@
         <w:rPr>
           <w:rFonts w:ascii="Verdana" w:hAnsi="Verdana"/>
         </w:rPr>
-        <w:t>stuk ook verder afgewerkt waar we E2E test met een webdriver gaan schrijven.</w:t>
+        <w:t xml:space="preserve">stuk ook verder afgewerkt waar we E2E test met een </w:t>
+      </w:r>
+      <w:proofErr w:type="spellStart"/>
+      <w:r>
+        <w:rPr>
+          <w:rFonts w:ascii="Verdana" w:hAnsi="Verdana"/>
+        </w:rPr>
+        <w:t>webdriver</w:t>
+      </w:r>
+      <w:proofErr w:type="spellEnd"/>
+      <w:r>
+        <w:rPr>
+          <w:rFonts w:ascii="Verdana" w:hAnsi="Verdana"/>
+        </w:rPr>
+        <w:t xml:space="preserve"> gaan schrijven.</w:t>
       </w:r>
       <w:r>
         <w:rPr>
@@ -3677,12 +3920,21 @@
           <w:lang w:val="en-US"/>
         </w:rPr>
       </w:pPr>
+      <w:proofErr w:type="spellStart"/>
       <w:r>
         <w:rPr>
           <w:rFonts w:ascii="Verdana" w:hAnsi="Verdana"/>
           <w:lang w:val="en-US"/>
         </w:rPr>
-        <w:t xml:space="preserve">Figuur </w:t>
+        <w:t>Figuur</w:t>
+      </w:r>
+      <w:proofErr w:type="spellEnd"/>
+      <w:r>
+        <w:rPr>
+          <w:rFonts w:ascii="Verdana" w:hAnsi="Verdana"/>
+          <w:lang w:val="en-US"/>
+        </w:rPr>
+        <w:t xml:space="preserve"> </w:t>
       </w:r>
       <w:r>
         <w:rPr>
@@ -3836,12 +4088,21 @@
           <w:lang w:val="en-US"/>
         </w:rPr>
       </w:pPr>
+      <w:proofErr w:type="spellStart"/>
       <w:r>
         <w:rPr>
           <w:rFonts w:ascii="Verdana" w:hAnsi="Verdana"/>
           <w:lang w:val="en-US"/>
         </w:rPr>
-        <w:t xml:space="preserve">Figuur </w:t>
+        <w:t>Figuur</w:t>
+      </w:r>
+      <w:proofErr w:type="spellEnd"/>
+      <w:r>
+        <w:rPr>
+          <w:rFonts w:ascii="Verdana" w:hAnsi="Verdana"/>
+          <w:lang w:val="en-US"/>
+        </w:rPr>
+        <w:t xml:space="preserve"> </w:t>
       </w:r>
       <w:r>
         <w:rPr>
@@ -3975,8 +4236,16 @@
         <w:rPr>
           <w:rFonts w:ascii="Verdana" w:hAnsi="Verdana"/>
         </w:rPr>
-        <w:t xml:space="preserve"> Quiz results</w:t>
-      </w:r>
+        <w:t xml:space="preserve"> Quiz </w:t>
+      </w:r>
+      <w:proofErr w:type="spellStart"/>
+      <w:r>
+        <w:rPr>
+          <w:rFonts w:ascii="Verdana" w:hAnsi="Verdana"/>
+        </w:rPr>
+        <w:t>results</w:t>
+      </w:r>
+      <w:proofErr w:type="spellEnd"/>
     </w:p>
     <w:p>
       <w:pPr>
@@ -4052,12 +4321,21 @@
           <w:lang w:val="en-US"/>
         </w:rPr>
       </w:pPr>
+      <w:proofErr w:type="spellStart"/>
       <w:r>
         <w:rPr>
           <w:rFonts w:ascii="Verdana" w:hAnsi="Verdana"/>
           <w:lang w:val="en-US"/>
         </w:rPr>
-        <w:t xml:space="preserve">Figuur </w:t>
+        <w:t>Figuur</w:t>
+      </w:r>
+      <w:proofErr w:type="spellEnd"/>
+      <w:r>
+        <w:rPr>
+          <w:rFonts w:ascii="Verdana" w:hAnsi="Verdana"/>
+          <w:lang w:val="en-US"/>
+        </w:rPr>
+        <w:t xml:space="preserve"> </w:t>
       </w:r>
       <w:r>
         <w:rPr>
@@ -4214,8 +4492,44 @@
         <w:rPr>
           <w:rFonts w:ascii="Verdana" w:hAnsi="Verdana"/>
         </w:rPr>
-        <w:t xml:space="preserve"> All chapters finished</w:t>
-      </w:r>
+        <w:t xml:space="preserve"> </w:t>
+      </w:r>
+      <w:proofErr w:type="spellStart"/>
+      <w:r>
+        <w:rPr>
+          <w:rFonts w:ascii="Verdana" w:hAnsi="Verdana"/>
+        </w:rPr>
+        <w:t>All</w:t>
+      </w:r>
+      <w:proofErr w:type="spellEnd"/>
+      <w:r>
+        <w:rPr>
+          <w:rFonts w:ascii="Verdana" w:hAnsi="Verdana"/>
+        </w:rPr>
+        <w:t xml:space="preserve"> </w:t>
+      </w:r>
+      <w:proofErr w:type="spellStart"/>
+      <w:r>
+        <w:rPr>
+          <w:rFonts w:ascii="Verdana" w:hAnsi="Verdana"/>
+        </w:rPr>
+        <w:t>chapters</w:t>
+      </w:r>
+      <w:proofErr w:type="spellEnd"/>
+      <w:r>
+        <w:rPr>
+          <w:rFonts w:ascii="Verdana" w:hAnsi="Verdana"/>
+        </w:rPr>
+        <w:t xml:space="preserve"> </w:t>
+      </w:r>
+      <w:proofErr w:type="spellStart"/>
+      <w:r>
+        <w:rPr>
+          <w:rFonts w:ascii="Verdana" w:hAnsi="Verdana"/>
+        </w:rPr>
+        <w:t>finished</w:t>
+      </w:r>
+      <w:proofErr w:type="spellEnd"/>
     </w:p>
     <w:p>
       <w:pPr>
@@ -4308,7 +4622,21 @@
         <w:rPr>
           <w:rFonts w:ascii="Verdana" w:hAnsi="Verdana"/>
         </w:rPr>
-        <w:t>Later op de dag heb ik de test omgeving in C# met xUnit opgezet. Tot slot heb ik een eerste test laten falen en daarna laten werken.</w:t>
+        <w:t xml:space="preserve">Later op de dag heb ik de test omgeving in C# met </w:t>
+      </w:r>
+      <w:proofErr w:type="spellStart"/>
+      <w:r>
+        <w:rPr>
+          <w:rFonts w:ascii="Verdana" w:hAnsi="Verdana"/>
+        </w:rPr>
+        <w:t>xUnit</w:t>
+      </w:r>
+      <w:proofErr w:type="spellEnd"/>
+      <w:r>
+        <w:rPr>
+          <w:rFonts w:ascii="Verdana" w:hAnsi="Verdana"/>
+        </w:rPr>
+        <w:t xml:space="preserve"> opgezet. Tot slot heb ik een eerste test laten falen en daarna laten werken.</w:t>
       </w:r>
       <w:r>
         <w:rPr>
@@ -4465,7 +4793,21 @@
         <w:rPr>
           <w:rFonts w:ascii="Verdana" w:hAnsi="Verdana"/>
         </w:rPr>
-        <w:t>Heb ik de meeste assert die er mogelijk zijn uitgetest. Dit heeft 1u30 geduurd</w:t>
+        <w:t xml:space="preserve">Heb ik de meeste </w:t>
+      </w:r>
+      <w:proofErr w:type="spellStart"/>
+      <w:r>
+        <w:rPr>
+          <w:rFonts w:ascii="Verdana" w:hAnsi="Verdana"/>
+        </w:rPr>
+        <w:t>assert</w:t>
+      </w:r>
+      <w:proofErr w:type="spellEnd"/>
+      <w:r>
+        <w:rPr>
+          <w:rFonts w:ascii="Verdana" w:hAnsi="Verdana"/>
+        </w:rPr>
+        <w:t xml:space="preserve"> die er mogelijk zijn uitgetest. Dit heeft 1u30 geduurd</w:t>
       </w:r>
     </w:p>
     <w:p>
@@ -4569,7 +4911,21 @@
         <w:rPr>
           <w:rFonts w:ascii="Verdana" w:hAnsi="Verdana"/>
         </w:rPr>
-        <w:t xml:space="preserve"> Assert tests passes</w:t>
+        <w:t xml:space="preserve"> </w:t>
+      </w:r>
+      <w:proofErr w:type="spellStart"/>
+      <w:r>
+        <w:rPr>
+          <w:rFonts w:ascii="Verdana" w:hAnsi="Verdana"/>
+        </w:rPr>
+        <w:t>Assert</w:t>
+      </w:r>
+      <w:proofErr w:type="spellEnd"/>
+      <w:r>
+        <w:rPr>
+          <w:rFonts w:ascii="Verdana" w:hAnsi="Verdana"/>
+        </w:rPr>
+        <w:t xml:space="preserve"> tests passes</w:t>
       </w:r>
     </w:p>
     <w:p>
@@ -4671,7 +5027,21 @@
         <w:rPr>
           <w:rFonts w:ascii="Verdana" w:hAnsi="Verdana"/>
         </w:rPr>
-        <w:t xml:space="preserve"> Assert tests</w:t>
+        <w:t xml:space="preserve"> </w:t>
+      </w:r>
+      <w:proofErr w:type="spellStart"/>
+      <w:r>
+        <w:rPr>
+          <w:rFonts w:ascii="Verdana" w:hAnsi="Verdana"/>
+        </w:rPr>
+        <w:t>Assert</w:t>
+      </w:r>
+      <w:proofErr w:type="spellEnd"/>
+      <w:r>
+        <w:rPr>
+          <w:rFonts w:ascii="Verdana" w:hAnsi="Verdana"/>
+        </w:rPr>
+        <w:t xml:space="preserve"> tests</w:t>
       </w:r>
     </w:p>
     <w:p>
@@ -4764,7 +5134,35 @@
         <w:rPr>
           <w:rFonts w:ascii="Verdana" w:hAnsi="Verdana"/>
         </w:rPr>
-        <w:t xml:space="preserve"> Door het feit dat ik dit hoofdstuk al heb gezien bij de JUnit testing cursus ben ik hier niet veel tijd aan verloren. (15min)</w:t>
+        <w:t xml:space="preserve"> Door het feit dat ik dit hoofdstuk al heb gezien bij de </w:t>
+      </w:r>
+      <w:proofErr w:type="spellStart"/>
+      <w:r>
+        <w:rPr>
+          <w:rFonts w:ascii="Verdana" w:hAnsi="Verdana"/>
+        </w:rPr>
+        <w:t>JUnit</w:t>
+      </w:r>
+      <w:proofErr w:type="spellEnd"/>
+      <w:r>
+        <w:rPr>
+          <w:rFonts w:ascii="Verdana" w:hAnsi="Verdana"/>
+        </w:rPr>
+        <w:t xml:space="preserve"> </w:t>
+      </w:r>
+      <w:proofErr w:type="spellStart"/>
+      <w:r>
+        <w:rPr>
+          <w:rFonts w:ascii="Verdana" w:hAnsi="Verdana"/>
+        </w:rPr>
+        <w:t>testing</w:t>
+      </w:r>
+      <w:proofErr w:type="spellEnd"/>
+      <w:r>
+        <w:rPr>
+          <w:rFonts w:ascii="Verdana" w:hAnsi="Verdana"/>
+        </w:rPr>
+        <w:t xml:space="preserve"> cursus ben ik hier niet veel tijd aan verloren. (15min)</w:t>
       </w:r>
       <w:r>
         <w:rPr>
@@ -4788,7 +5186,35 @@
         <w:rPr>
           <w:rFonts w:ascii="Verdana" w:hAnsi="Verdana"/>
         </w:rPr>
-        <w:t xml:space="preserve"> Verder heb ik het hoofdstuk bekeken over het opzetten van een xUnit of nUnit test omgeving en de verschillen tussen beiden. (15min).Ten slotte heb ik de quiz afgewerkt die voorzien wordt na elk deel van de driedelige cursus.</w:t>
+        <w:t xml:space="preserve"> Verder heb ik het hoofdstuk bekeken over het opzetten van een </w:t>
+      </w:r>
+      <w:proofErr w:type="spellStart"/>
+      <w:r>
+        <w:rPr>
+          <w:rFonts w:ascii="Verdana" w:hAnsi="Verdana"/>
+        </w:rPr>
+        <w:t>xUnit</w:t>
+      </w:r>
+      <w:proofErr w:type="spellEnd"/>
+      <w:r>
+        <w:rPr>
+          <w:rFonts w:ascii="Verdana" w:hAnsi="Verdana"/>
+        </w:rPr>
+        <w:t xml:space="preserve"> of </w:t>
+      </w:r>
+      <w:proofErr w:type="spellStart"/>
+      <w:r>
+        <w:rPr>
+          <w:rFonts w:ascii="Verdana" w:hAnsi="Verdana"/>
+        </w:rPr>
+        <w:t>nUnit</w:t>
+      </w:r>
+      <w:proofErr w:type="spellEnd"/>
+      <w:r>
+        <w:rPr>
+          <w:rFonts w:ascii="Verdana" w:hAnsi="Verdana"/>
+        </w:rPr>
+        <w:t xml:space="preserve"> test omgeving en de verschillen tussen beiden. (15min).Ten slotte heb ik de quiz afgewerkt die voorzien wordt na elk deel van de driedelige cursus.</w:t>
       </w:r>
       <w:r>
         <w:rPr>
@@ -4896,8 +5322,30 @@
         <w:rPr>
           <w:rFonts w:ascii="Verdana" w:hAnsi="Verdana"/>
         </w:rPr>
-        <w:t xml:space="preserve"> .NET testting Part 1 done</w:t>
-      </w:r>
+        <w:t xml:space="preserve"> .NET </w:t>
+      </w:r>
+      <w:proofErr w:type="spellStart"/>
+      <w:r>
+        <w:rPr>
+          <w:rFonts w:ascii="Verdana" w:hAnsi="Verdana"/>
+        </w:rPr>
+        <w:t>testting</w:t>
+      </w:r>
+      <w:proofErr w:type="spellEnd"/>
+      <w:r>
+        <w:rPr>
+          <w:rFonts w:ascii="Verdana" w:hAnsi="Verdana"/>
+        </w:rPr>
+        <w:t xml:space="preserve"> Part 1 </w:t>
+      </w:r>
+      <w:proofErr w:type="spellStart"/>
+      <w:r>
+        <w:rPr>
+          <w:rFonts w:ascii="Verdana" w:hAnsi="Verdana"/>
+        </w:rPr>
+        <w:t>done</w:t>
+      </w:r>
+      <w:proofErr w:type="spellEnd"/>
     </w:p>
     <w:p>
       <w:pPr>
@@ -4917,7 +5365,49 @@
         <w:rPr>
           <w:rFonts w:ascii="Verdana" w:hAnsi="Verdana"/>
         </w:rPr>
-        <w:t>Heb ik een halfuurtje vrijgemaakt om testing in de Java omgeving te herhalen zodat ik deze kennis niet verlies. Hierna heb ik nog een halfuurtje verder gewerkt aan het volgen van de cursus. Concreter ik heb het eerste hoofdstuk van deel 2 afgewerkt. Tijdens het overlopen heb ik extern een kijkje genomen naar xUnit documentatie omtrent “Assert”.</w:t>
+        <w:t xml:space="preserve">Heb ik een halfuurtje vrijgemaakt om </w:t>
+      </w:r>
+      <w:proofErr w:type="spellStart"/>
+      <w:r>
+        <w:rPr>
+          <w:rFonts w:ascii="Verdana" w:hAnsi="Verdana"/>
+        </w:rPr>
+        <w:t>testing</w:t>
+      </w:r>
+      <w:proofErr w:type="spellEnd"/>
+      <w:r>
+        <w:rPr>
+          <w:rFonts w:ascii="Verdana" w:hAnsi="Verdana"/>
+        </w:rPr>
+        <w:t xml:space="preserve"> in de Java omgeving te herhalen zodat ik deze kennis niet verlies. Hierna heb ik nog een halfuurtje verder gewerkt aan het volgen van de cursus. Concreter ik heb het eerste hoofdstuk van deel 2 afgewerkt. Tijdens het overlopen heb ik extern een kijkje genomen naar </w:t>
+      </w:r>
+      <w:proofErr w:type="spellStart"/>
+      <w:r>
+        <w:rPr>
+          <w:rFonts w:ascii="Verdana" w:hAnsi="Verdana"/>
+        </w:rPr>
+        <w:t>xUnit</w:t>
+      </w:r>
+      <w:proofErr w:type="spellEnd"/>
+      <w:r>
+        <w:rPr>
+          <w:rFonts w:ascii="Verdana" w:hAnsi="Verdana"/>
+        </w:rPr>
+        <w:t xml:space="preserve"> documentatie omtrent “</w:t>
+      </w:r>
+      <w:proofErr w:type="spellStart"/>
+      <w:r>
+        <w:rPr>
+          <w:rFonts w:ascii="Verdana" w:hAnsi="Verdana"/>
+        </w:rPr>
+        <w:t>Assert</w:t>
+      </w:r>
+      <w:proofErr w:type="spellEnd"/>
+      <w:r>
+        <w:rPr>
+          <w:rFonts w:ascii="Verdana" w:hAnsi="Verdana"/>
+        </w:rPr>
+        <w:t>”.</w:t>
       </w:r>
       <w:r>
         <w:rPr>
@@ -5041,7 +5531,21 @@
         <w:rPr>
           <w:rFonts w:ascii="Verdana" w:hAnsi="Verdana"/>
         </w:rPr>
-        <w:t xml:space="preserve"> Hieronder kan uw alle testen dir ik heb geschreven terug vinden. De code hiervan is ook terug te vinden op github. Aan deze code heb ik 2 uur gewerkt.</w:t>
+        <w:t xml:space="preserve"> Hieronder kan uw alle testen dir ik heb geschreven terug vinden. De code hiervan is ook terug te vinden op </w:t>
+      </w:r>
+      <w:proofErr w:type="spellStart"/>
+      <w:r>
+        <w:rPr>
+          <w:rFonts w:ascii="Verdana" w:hAnsi="Verdana"/>
+        </w:rPr>
+        <w:t>github</w:t>
+      </w:r>
+      <w:proofErr w:type="spellEnd"/>
+      <w:r>
+        <w:rPr>
+          <w:rFonts w:ascii="Verdana" w:hAnsi="Verdana"/>
+        </w:rPr>
+        <w:t>. Aan deze code heb ik 2 uur gewerkt.</w:t>
       </w:r>
     </w:p>
     <w:p>
@@ -5144,8 +5648,16 @@
         <w:rPr>
           <w:rFonts w:ascii="Verdana" w:hAnsi="Verdana"/>
         </w:rPr>
-        <w:t xml:space="preserve"> Werkende testen xUnit</w:t>
-      </w:r>
+        <w:t xml:space="preserve"> Werkende testen </w:t>
+      </w:r>
+      <w:proofErr w:type="spellStart"/>
+      <w:r>
+        <w:rPr>
+          <w:rFonts w:ascii="Verdana" w:hAnsi="Verdana"/>
+        </w:rPr>
+        <w:t>xUnit</w:t>
+      </w:r>
+      <w:proofErr w:type="spellEnd"/>
     </w:p>
     <w:p>
       <w:pPr>
@@ -5249,7 +5761,14 @@
         <w:rPr>
           <w:rFonts w:ascii="Verdana" w:hAnsi="Verdana"/>
         </w:rPr>
-        <w:t xml:space="preserve"> TDD gew</w:t>
+        <w:t xml:space="preserve"> TDD </w:t>
+      </w:r>
+      <w:proofErr w:type="spellStart"/>
+      <w:r>
+        <w:rPr>
+          <w:rFonts w:ascii="Verdana" w:hAnsi="Verdana"/>
+        </w:rPr>
+        <w:t>gew</w:t>
       </w:r>
       <w:r>
         <w:rPr>
@@ -5261,7 +5780,14 @@
         <w:rPr>
           <w:rFonts w:ascii="Verdana" w:hAnsi="Verdana"/>
         </w:rPr>
-        <w:t>s.</w:t>
+        <w:t>s</w:t>
+      </w:r>
+      <w:proofErr w:type="spellEnd"/>
+      <w:r>
+        <w:rPr>
+          <w:rFonts w:ascii="Verdana" w:hAnsi="Verdana"/>
+        </w:rPr>
+        <w:t>.</w:t>
       </w:r>
       <w:r>
         <w:rPr>
@@ -5411,13 +5937,97 @@
         <w:rPr>
           <w:rFonts w:ascii="Verdana" w:hAnsi="Verdana"/>
         </w:rPr>
-        <w:t>Aangezien er in de .NET xUnit testing cursus niets te vinden was over Cucumber heb ik via de site van specflow me dit aangeleerd. Deze link is te vinden aan bovenaan het document.</w:t>
-      </w:r>
-      <w:r>
-        <w:rPr>
-          <w:rFonts w:ascii="Verdana" w:hAnsi="Verdana"/>
-        </w:rPr>
-        <w:t xml:space="preserve"> Hierbij heb ik geleerd. Features, Scenarios aan stepdefenities te binden en deze te runnen. En hierover documentatie te maken.</w:t>
+        <w:t xml:space="preserve">Aangezien er in de .NET </w:t>
+      </w:r>
+      <w:proofErr w:type="spellStart"/>
+      <w:r>
+        <w:rPr>
+          <w:rFonts w:ascii="Verdana" w:hAnsi="Verdana"/>
+        </w:rPr>
+        <w:t>xUnit</w:t>
+      </w:r>
+      <w:proofErr w:type="spellEnd"/>
+      <w:r>
+        <w:rPr>
+          <w:rFonts w:ascii="Verdana" w:hAnsi="Verdana"/>
+        </w:rPr>
+        <w:t xml:space="preserve"> </w:t>
+      </w:r>
+      <w:proofErr w:type="spellStart"/>
+      <w:r>
+        <w:rPr>
+          <w:rFonts w:ascii="Verdana" w:hAnsi="Verdana"/>
+        </w:rPr>
+        <w:t>testing</w:t>
+      </w:r>
+      <w:proofErr w:type="spellEnd"/>
+      <w:r>
+        <w:rPr>
+          <w:rFonts w:ascii="Verdana" w:hAnsi="Verdana"/>
+        </w:rPr>
+        <w:t xml:space="preserve"> cursus niets te vinden was over </w:t>
+      </w:r>
+      <w:proofErr w:type="spellStart"/>
+      <w:r>
+        <w:rPr>
+          <w:rFonts w:ascii="Verdana" w:hAnsi="Verdana"/>
+        </w:rPr>
+        <w:t>Cucumber</w:t>
+      </w:r>
+      <w:proofErr w:type="spellEnd"/>
+      <w:r>
+        <w:rPr>
+          <w:rFonts w:ascii="Verdana" w:hAnsi="Verdana"/>
+        </w:rPr>
+        <w:t xml:space="preserve"> heb ik via de site van </w:t>
+      </w:r>
+      <w:proofErr w:type="spellStart"/>
+      <w:r>
+        <w:rPr>
+          <w:rFonts w:ascii="Verdana" w:hAnsi="Verdana"/>
+        </w:rPr>
+        <w:t>specflow</w:t>
+      </w:r>
+      <w:proofErr w:type="spellEnd"/>
+      <w:r>
+        <w:rPr>
+          <w:rFonts w:ascii="Verdana" w:hAnsi="Verdana"/>
+        </w:rPr>
+        <w:t xml:space="preserve"> me dit aangeleerd. Deze link is te vinden aan bovenaan het document.</w:t>
+      </w:r>
+      <w:r>
+        <w:rPr>
+          <w:rFonts w:ascii="Verdana" w:hAnsi="Verdana"/>
+        </w:rPr>
+        <w:t xml:space="preserve"> Hierbij heb ik geleerd. Features, </w:t>
+      </w:r>
+      <w:proofErr w:type="spellStart"/>
+      <w:r>
+        <w:rPr>
+          <w:rFonts w:ascii="Verdana" w:hAnsi="Verdana"/>
+        </w:rPr>
+        <w:t>Scenarios</w:t>
+      </w:r>
+      <w:proofErr w:type="spellEnd"/>
+      <w:r>
+        <w:rPr>
+          <w:rFonts w:ascii="Verdana" w:hAnsi="Verdana"/>
+        </w:rPr>
+        <w:t xml:space="preserve"> aan </w:t>
+      </w:r>
+      <w:proofErr w:type="spellStart"/>
+      <w:r>
+        <w:rPr>
+          <w:rFonts w:ascii="Verdana" w:hAnsi="Verdana"/>
+        </w:rPr>
+        <w:t>stepdefenities</w:t>
+      </w:r>
+      <w:proofErr w:type="spellEnd"/>
+      <w:r>
+        <w:rPr>
+          <w:rFonts w:ascii="Verdana" w:hAnsi="Verdana"/>
+        </w:rPr>
+        <w:t xml:space="preserve"> te binden en deze te runnen. En hierover documentatie te maken.</w:t>
       </w:r>
       <w:r>
         <w:rPr>
@@ -5736,8 +6346,16 @@
         <w:rPr>
           <w:rFonts w:ascii="Verdana" w:hAnsi="Verdana"/>
         </w:rPr>
-        <w:t xml:space="preserve"> Generating test doc</w:t>
-      </w:r>
+        <w:t xml:space="preserve"> Generating test </w:t>
+      </w:r>
+      <w:proofErr w:type="spellStart"/>
+      <w:r>
+        <w:rPr>
+          <w:rFonts w:ascii="Verdana" w:hAnsi="Verdana"/>
+        </w:rPr>
+        <w:t>doc</w:t>
+      </w:r>
+      <w:proofErr w:type="spellEnd"/>
     </w:p>
     <w:p>
       <w:pPr>
@@ -5838,8 +6456,16 @@
         <w:rPr>
           <w:rFonts w:ascii="Verdana" w:hAnsi="Verdana"/>
         </w:rPr>
-        <w:t xml:space="preserve"> HTML page test doc</w:t>
-      </w:r>
+        <w:t xml:space="preserve"> HTML page test </w:t>
+      </w:r>
+      <w:proofErr w:type="spellStart"/>
+      <w:r>
+        <w:rPr>
+          <w:rFonts w:ascii="Verdana" w:hAnsi="Verdana"/>
+        </w:rPr>
+        <w:t>doc</w:t>
+      </w:r>
+      <w:proofErr w:type="spellEnd"/>
     </w:p>
     <w:p>
       <w:pPr>
@@ -5891,7 +6517,21 @@
         <w:rPr>
           <w:rFonts w:ascii="Verdana" w:hAnsi="Verdana"/>
         </w:rPr>
-        <w:t xml:space="preserve"> testing in praktijk toegepast. Dit heeft mij in totaal </w:t>
+        <w:t xml:space="preserve"> </w:t>
+      </w:r>
+      <w:proofErr w:type="spellStart"/>
+      <w:r>
+        <w:rPr>
+          <w:rFonts w:ascii="Verdana" w:hAnsi="Verdana"/>
+        </w:rPr>
+        <w:t>testing</w:t>
+      </w:r>
+      <w:proofErr w:type="spellEnd"/>
+      <w:r>
+        <w:rPr>
+          <w:rFonts w:ascii="Verdana" w:hAnsi="Verdana"/>
+        </w:rPr>
+        <w:t xml:space="preserve"> in praktijk toegepast. Dit heeft mij in totaal </w:t>
       </w:r>
       <w:r>
         <w:rPr>
@@ -5969,29 +6609,24 @@
       <w:r>
         <w:t xml:space="preserve">Figuur </w:t>
       </w:r>
-      <w:r>
-        <w:fldChar w:fldCharType="begin"/>
-      </w:r>
-      <w:r>
-        <w:instrText xml:space="preserve"> SEQ Figuur \* ARABIC </w:instrText>
-      </w:r>
-      <w:r>
-        <w:fldChar w:fldCharType="separate"/>
-      </w:r>
-      <w:r>
-        <w:rPr>
-          <w:noProof/>
-        </w:rPr>
-        <w:t>17</w:t>
-      </w:r>
-      <w:r>
-        <w:rPr>
-          <w:noProof/>
-        </w:rPr>
-        <w:fldChar w:fldCharType="end"/>
-      </w:r>
-      <w:r>
-        <w:t xml:space="preserve"> Gelukte integratie testen op api van project</w:t>
+      <w:fldSimple w:instr=" SEQ Figuur \* ARABIC ">
+        <w:r>
+          <w:rPr>
+            <w:noProof/>
+          </w:rPr>
+          <w:t>17</w:t>
+        </w:r>
+      </w:fldSimple>
+      <w:r>
+        <w:t xml:space="preserve"> Gelukte integratie testen op </w:t>
+      </w:r>
+      <w:proofErr w:type="spellStart"/>
+      <w:r>
+        <w:t>api</w:t>
+      </w:r>
+      <w:proofErr w:type="spellEnd"/>
+      <w:r>
+        <w:t xml:space="preserve"> van project</w:t>
       </w:r>
     </w:p>
     <w:p>
@@ -6097,7 +6732,21 @@
         <w:rPr>
           <w:rFonts w:ascii="Verdana" w:hAnsi="Verdana"/>
         </w:rPr>
-        <w:t>mijn test omgeving klaar gezet om te gaan testen op een database. Hiervoor heb ik een databasecontext opgezet en dus een database aangemaakt. Verder heb ik deze database nog geseed met een aan</w:t>
+        <w:t xml:space="preserve">mijn test omgeving klaar gezet om te gaan testen op een database. Hiervoor heb ik een databasecontext opgezet en dus een database aangemaakt. Verder heb ik deze database nog </w:t>
+      </w:r>
+      <w:proofErr w:type="spellStart"/>
+      <w:r>
+        <w:rPr>
+          <w:rFonts w:ascii="Verdana" w:hAnsi="Verdana"/>
+        </w:rPr>
+        <w:t>geseed</w:t>
+      </w:r>
+      <w:proofErr w:type="spellEnd"/>
+      <w:r>
+        <w:rPr>
+          <w:rFonts w:ascii="Verdana" w:hAnsi="Verdana"/>
+        </w:rPr>
+        <w:t xml:space="preserve"> met een aan</w:t>
       </w:r>
       <w:r>
         <w:rPr>
@@ -6159,7 +6808,7 @@
           <v:shape id="_x0000_i1025" type="#_x0000_t75" style="width:453.6pt;height:218.45pt" o:ole="">
             <v:imagedata r:id="rId38" o:title=""/>
           </v:shape>
-          <o:OLEObject Type="Embed" ProgID="Word.OpenDocumentText.12" ShapeID="_x0000_i1025" DrawAspect="Content" ObjectID="_1700466804" r:id="rId39"/>
+          <o:OLEObject Type="Embed" ProgID="Word.OpenDocumentText.12" ShapeID="_x0000_i1025" DrawAspect="Content" ObjectID="_1700993551" r:id="rId39"/>
         </w:object>
       </w:r>
     </w:p>
@@ -6173,7 +6822,21 @@
         <w:rPr>
           <w:rFonts w:ascii="Verdana" w:hAnsi="Verdana"/>
         </w:rPr>
-        <w:t>Hieraan heb ik twee uur gewerkt. Omdat databasetesting niet breed aanbod kwam in de cursus dat ik volg heb ik mij gebaseerd op een</w:t>
+        <w:t xml:space="preserve">Hieraan heb ik twee uur gewerkt. Omdat </w:t>
+      </w:r>
+      <w:proofErr w:type="spellStart"/>
+      <w:r>
+        <w:rPr>
+          <w:rFonts w:ascii="Verdana" w:hAnsi="Verdana"/>
+        </w:rPr>
+        <w:t>databasetesting</w:t>
+      </w:r>
+      <w:proofErr w:type="spellEnd"/>
+      <w:r>
+        <w:rPr>
+          <w:rFonts w:ascii="Verdana" w:hAnsi="Verdana"/>
+        </w:rPr>
+        <w:t xml:space="preserve"> niet breed aanbod kwam in de cursus dat ik volg heb ik mij gebaseerd op een</w:t>
       </w:r>
       <w:r>
         <w:rPr>
@@ -6182,12 +6845,37 @@
         <w:t xml:space="preserve"> </w:t>
       </w:r>
       <w:hyperlink r:id="rId40" w:history="1">
+        <w:proofErr w:type="spellStart"/>
         <w:r>
           <w:rPr>
             <w:rStyle w:val="Hyperlink"/>
             <w:rFonts w:ascii="Verdana" w:hAnsi="Verdana"/>
           </w:rPr>
-          <w:t>Testing EF.InMemory Db</w:t>
+          <w:t>Testing</w:t>
+        </w:r>
+        <w:proofErr w:type="spellEnd"/>
+        <w:r>
+          <w:rPr>
+            <w:rStyle w:val="Hyperlink"/>
+            <w:rFonts w:ascii="Verdana" w:hAnsi="Verdana"/>
+          </w:rPr>
+          <w:t xml:space="preserve"> </w:t>
+        </w:r>
+        <w:proofErr w:type="spellStart"/>
+        <w:r>
+          <w:rPr>
+            <w:rStyle w:val="Hyperlink"/>
+            <w:rFonts w:ascii="Verdana" w:hAnsi="Verdana"/>
+          </w:rPr>
+          <w:t>EF.InMemory</w:t>
+        </w:r>
+        <w:proofErr w:type="spellEnd"/>
+        <w:r>
+          <w:rPr>
+            <w:rStyle w:val="Hyperlink"/>
+            <w:rFonts w:ascii="Verdana" w:hAnsi="Verdana"/>
+          </w:rPr>
+          <w:t xml:space="preserve"> Db</w:t>
         </w:r>
       </w:hyperlink>
       <w:r>
@@ -6209,12 +6897,14 @@
           <w:rFonts w:ascii="Verdana" w:hAnsi="Verdana"/>
         </w:rPr>
       </w:pPr>
+      <w:proofErr w:type="spellStart"/>
       <w:r>
         <w:rPr>
           <w:rFonts w:ascii="Verdana" w:hAnsi="Verdana"/>
         </w:rPr>
         <w:t>EntityFrameWorkCore.InMemory</w:t>
       </w:r>
+      <w:proofErr w:type="spellEnd"/>
     </w:p>
     <w:p>
       <w:pPr>
@@ -6346,7 +7036,7 @@
           <v:shape id="_x0000_i1026" type="#_x0000_t75" style="width:453.6pt;height:406.3pt" o:ole="">
             <v:imagedata r:id="rId41" o:title=""/>
           </v:shape>
-          <o:OLEObject Type="Embed" ProgID="Word.OpenDocumentText.12" ShapeID="_x0000_i1026" DrawAspect="Content" ObjectID="_1700466805" r:id="rId42"/>
+          <o:OLEObject Type="Embed" ProgID="Word.OpenDocumentText.12" ShapeID="_x0000_i1026" DrawAspect="Content" ObjectID="_1700993552" r:id="rId42"/>
         </w:object>
       </w:r>
     </w:p>
@@ -6363,7 +7053,77 @@
         <w:rPr>
           <w:rFonts w:ascii="Verdana" w:hAnsi="Verdana"/>
         </w:rPr>
-        <w:t>Ik gebruik EF.InMemory database. Dit zorgt ervoor dt ik niet gebruik hoe te maken van een echte database. Dit zou veel onodig werk vragen aangezien het maar om te testen is. Als je het met een echte database zou doen moet je eerst alle dependencies naar EF verwijderen. Vervolgens abstracties gaan implementeren. Ten slotte test doubles schrijven vooraleer je unit tests kunt gaan schrijven. Daarom de InMemory Db gebruikt.</w:t>
+        <w:t xml:space="preserve">Ik gebruik </w:t>
+      </w:r>
+      <w:proofErr w:type="spellStart"/>
+      <w:r>
+        <w:rPr>
+          <w:rFonts w:ascii="Verdana" w:hAnsi="Verdana"/>
+        </w:rPr>
+        <w:t>EF.InMemory</w:t>
+      </w:r>
+      <w:proofErr w:type="spellEnd"/>
+      <w:r>
+        <w:rPr>
+          <w:rFonts w:ascii="Verdana" w:hAnsi="Verdana"/>
+        </w:rPr>
+        <w:t xml:space="preserve"> database. Dit zorgt ervoor </w:t>
+      </w:r>
+      <w:proofErr w:type="spellStart"/>
+      <w:r>
+        <w:rPr>
+          <w:rFonts w:ascii="Verdana" w:hAnsi="Verdana"/>
+        </w:rPr>
+        <w:t>dt</w:t>
+      </w:r>
+      <w:proofErr w:type="spellEnd"/>
+      <w:r>
+        <w:rPr>
+          <w:rFonts w:ascii="Verdana" w:hAnsi="Verdana"/>
+        </w:rPr>
+        <w:t xml:space="preserve"> ik niet gebruik hoe te maken van een echte database. Dit zou veel </w:t>
+      </w:r>
+      <w:proofErr w:type="spellStart"/>
+      <w:r>
+        <w:rPr>
+          <w:rFonts w:ascii="Verdana" w:hAnsi="Verdana"/>
+        </w:rPr>
+        <w:t>onodig</w:t>
+      </w:r>
+      <w:proofErr w:type="spellEnd"/>
+      <w:r>
+        <w:rPr>
+          <w:rFonts w:ascii="Verdana" w:hAnsi="Verdana"/>
+        </w:rPr>
+        <w:t xml:space="preserve"> werk vragen aangezien het maar om te testen is. Als je het met een echte database zou doen moet je eerst alle </w:t>
+      </w:r>
+      <w:proofErr w:type="spellStart"/>
+      <w:r>
+        <w:rPr>
+          <w:rFonts w:ascii="Verdana" w:hAnsi="Verdana"/>
+        </w:rPr>
+        <w:t>dependencies</w:t>
+      </w:r>
+      <w:proofErr w:type="spellEnd"/>
+      <w:r>
+        <w:rPr>
+          <w:rFonts w:ascii="Verdana" w:hAnsi="Verdana"/>
+        </w:rPr>
+        <w:t xml:space="preserve"> naar EF verwijderen. Vervolgens abstracties gaan implementeren. Ten slotte test doubles schrijven vooraleer je unit tests kunt gaan schrijven. Daarom de </w:t>
+      </w:r>
+      <w:proofErr w:type="spellStart"/>
+      <w:r>
+        <w:rPr>
+          <w:rFonts w:ascii="Verdana" w:hAnsi="Verdana"/>
+        </w:rPr>
+        <w:t>InMemory</w:t>
+      </w:r>
+      <w:proofErr w:type="spellEnd"/>
+      <w:r>
+        <w:rPr>
+          <w:rFonts w:ascii="Verdana" w:hAnsi="Verdana"/>
+        </w:rPr>
+        <w:t xml:space="preserve"> Db gebruikt.</w:t>
       </w:r>
     </w:p>
     <w:p>
@@ -6385,7 +7145,21 @@
         <w:rPr>
           <w:rFonts w:ascii="Verdana" w:hAnsi="Verdana"/>
         </w:rPr>
-        <w:t xml:space="preserve"> Ik test of ik alle records terug krijg, of ik een result met een uitkomst van 10 kan vinden. Of ik naar een specifieke operatie kan zoeken en terug krijgen.</w:t>
+        <w:t xml:space="preserve"> Ik test of ik alle records terug krijg, of ik een </w:t>
+      </w:r>
+      <w:proofErr w:type="spellStart"/>
+      <w:r>
+        <w:rPr>
+          <w:rFonts w:ascii="Verdana" w:hAnsi="Verdana"/>
+        </w:rPr>
+        <w:t>result</w:t>
+      </w:r>
+      <w:proofErr w:type="spellEnd"/>
+      <w:r>
+        <w:rPr>
+          <w:rFonts w:ascii="Verdana" w:hAnsi="Verdana"/>
+        </w:rPr>
+        <w:t xml:space="preserve"> met een uitkomst van 10 kan vinden. Of ik naar een specifieke operatie kan zoeken en terug krijgen.</w:t>
       </w:r>
     </w:p>
     <w:p>
@@ -6474,7 +7248,7 @@
           <v:shape id="_x0000_i1027" type="#_x0000_t75" style="width:453.6pt;height:505.65pt" o:ole="">
             <v:imagedata r:id="rId44" o:title=""/>
           </v:shape>
-          <o:OLEObject Type="Embed" ProgID="Word.OpenDocumentText.12" ShapeID="_x0000_i1027" DrawAspect="Content" ObjectID="_1700466806" r:id="rId45"/>
+          <o:OLEObject Type="Embed" ProgID="Word.OpenDocumentText.12" ShapeID="_x0000_i1027" DrawAspect="Content" ObjectID="_1700993553" r:id="rId45"/>
         </w:object>
       </w:r>
     </w:p>
@@ -6574,13 +7348,13 @@
         <w:rPr>
           <w:rFonts w:ascii="Verdana" w:hAnsi="Verdana"/>
         </w:rPr>
-        <w:t xml:space="preserve"> (2</w:t>
-      </w:r>
-      <w:r>
-        <w:rPr>
-          <w:rFonts w:ascii="Verdana" w:hAnsi="Verdana"/>
-        </w:rPr>
-        <w:t>9</w:t>
+        <w:t xml:space="preserve"> (</w:t>
+      </w:r>
+      <w:r>
+        <w:rPr>
+          <w:rFonts w:ascii="Verdana" w:hAnsi="Verdana"/>
+        </w:rPr>
+        <w:t>6</w:t>
       </w:r>
       <w:r>
         <w:rPr>
@@ -6592,7 +7366,7 @@
         <w:rPr>
           <w:rFonts w:ascii="Verdana" w:hAnsi="Verdana"/>
         </w:rPr>
-        <w:t>5</w:t>
+        <w:t>12</w:t>
       </w:r>
       <w:r>
         <w:rPr>
@@ -6655,7 +7429,21 @@
         <w:rPr>
           <w:rFonts w:ascii="Verdana" w:hAnsi="Verdana"/>
         </w:rPr>
-        <w:t>Zoals vorige week aangehaald, bekijk ik nu hoe we database testen kunnen uitvoeren in een java project. Ik heb dit al uitgevoerd op een .NET project. Het interesseerde mij waardoor ik dit verder ga uitpluizen op een Java project.</w:t>
+        <w:t xml:space="preserve">Zoals vorige week aangehaald, bekijk ik nu hoe we database testen kunnen uitvoeren in een </w:t>
+      </w:r>
+      <w:proofErr w:type="spellStart"/>
+      <w:r>
+        <w:rPr>
+          <w:rFonts w:ascii="Verdana" w:hAnsi="Verdana"/>
+        </w:rPr>
+        <w:t>java</w:t>
+      </w:r>
+      <w:proofErr w:type="spellEnd"/>
+      <w:r>
+        <w:rPr>
+          <w:rFonts w:ascii="Verdana" w:hAnsi="Verdana"/>
+        </w:rPr>
+        <w:t xml:space="preserve"> project. Ik heb dit al uitgevoerd op een .NET project. Het interesseerde mij waardoor ik dit verder ga uitpluizen op een Java project.</w:t>
       </w:r>
       <w:r>
         <w:rPr>
@@ -6675,21 +7463,94 @@
             <w:rStyle w:val="Hyperlink"/>
             <w:rFonts w:ascii="Verdana" w:hAnsi="Verdana"/>
           </w:rPr>
-          <w:t>Spring Boot 2, JPA, Hibernate 5, MySQL Application Development with JUnit 5 a</w:t>
+          <w:t xml:space="preserve">Spring Boot 2, JPA, </w:t>
+        </w:r>
+        <w:proofErr w:type="spellStart"/>
+        <w:r>
+          <w:rPr>
+            <w:rStyle w:val="Hyperlink"/>
+            <w:rFonts w:ascii="Verdana" w:hAnsi="Verdana"/>
+          </w:rPr>
+          <w:t>Hibernate</w:t>
+        </w:r>
+        <w:proofErr w:type="spellEnd"/>
+        <w:r>
+          <w:rPr>
+            <w:rStyle w:val="Hyperlink"/>
+            <w:rFonts w:ascii="Verdana" w:hAnsi="Verdana"/>
+          </w:rPr>
+          <w:t xml:space="preserve"> 5, </w:t>
+        </w:r>
+        <w:proofErr w:type="spellStart"/>
+        <w:r>
+          <w:rPr>
+            <w:rStyle w:val="Hyperlink"/>
+            <w:rFonts w:ascii="Verdana" w:hAnsi="Verdana"/>
+          </w:rPr>
+          <w:t>MySQL</w:t>
+        </w:r>
+        <w:proofErr w:type="spellEnd"/>
+        <w:r>
+          <w:rPr>
+            <w:rStyle w:val="Hyperlink"/>
+            <w:rFonts w:ascii="Verdana" w:hAnsi="Verdana"/>
+          </w:rPr>
+          <w:t xml:space="preserve"> Application Development </w:t>
+        </w:r>
+        <w:proofErr w:type="spellStart"/>
+        <w:r>
+          <w:rPr>
+            <w:rStyle w:val="Hyperlink"/>
+            <w:rFonts w:ascii="Verdana" w:hAnsi="Verdana"/>
+          </w:rPr>
+          <w:t>with</w:t>
+        </w:r>
+        <w:proofErr w:type="spellEnd"/>
+        <w:r>
+          <w:rPr>
+            <w:rStyle w:val="Hyperlink"/>
+            <w:rFonts w:ascii="Verdana" w:hAnsi="Verdana"/>
+          </w:rPr>
+          <w:t xml:space="preserve"> </w:t>
+        </w:r>
+        <w:proofErr w:type="spellStart"/>
+        <w:r>
+          <w:rPr>
+            <w:rStyle w:val="Hyperlink"/>
+            <w:rFonts w:ascii="Verdana" w:hAnsi="Verdana"/>
+          </w:rPr>
+          <w:t>JUnit</w:t>
+        </w:r>
+        <w:proofErr w:type="spellEnd"/>
+        <w:r>
+          <w:rPr>
+            <w:rStyle w:val="Hyperlink"/>
+            <w:rFonts w:ascii="Verdana" w:hAnsi="Verdana"/>
+          </w:rPr>
+          <w:t xml:space="preserve"> 5 and</w:t>
         </w:r>
         <w:r>
           <w:rPr>
             <w:rStyle w:val="Hyperlink"/>
             <w:rFonts w:ascii="Verdana" w:hAnsi="Verdana"/>
           </w:rPr>
-          <w:t>n</w:t>
+          <w:t xml:space="preserve"> </w:t>
         </w:r>
+        <w:proofErr w:type="spellStart"/>
         <w:r>
           <w:rPr>
             <w:rStyle w:val="Hyperlink"/>
             <w:rFonts w:ascii="Verdana" w:hAnsi="Verdana"/>
           </w:rPr>
-          <w:t>d Mockito 2 Unit + Integration Testing</w:t>
+          <w:t>Mockito</w:t>
+        </w:r>
+        <w:proofErr w:type="spellEnd"/>
+        <w:r>
+          <w:rPr>
+            <w:rStyle w:val="Hyperlink"/>
+            <w:rFonts w:ascii="Verdana" w:hAnsi="Verdana"/>
+          </w:rPr>
+          <w:t xml:space="preserve"> 2 Unit + Integration Testing</w:t>
         </w:r>
       </w:hyperlink>
       <w:r>
@@ -6712,7 +7573,21 @@
         <w:rPr>
           <w:rFonts w:ascii="Verdana" w:hAnsi="Verdana"/>
         </w:rPr>
-        <w:t xml:space="preserve">De eerste stap van dit project was het opzetten van een project waarbij we gebruik maken van het framework Spring. </w:t>
+        <w:t xml:space="preserve">De eerste stap van dit project was het opzetten van een project waarbij we gebruik maken van het </w:t>
+      </w:r>
+      <w:proofErr w:type="spellStart"/>
+      <w:r>
+        <w:rPr>
+          <w:rFonts w:ascii="Verdana" w:hAnsi="Verdana"/>
+        </w:rPr>
+        <w:t>framework</w:t>
+      </w:r>
+      <w:proofErr w:type="spellEnd"/>
+      <w:r>
+        <w:rPr>
+          <w:rFonts w:ascii="Verdana" w:hAnsi="Verdana"/>
+        </w:rPr>
+        <w:t xml:space="preserve"> Spring. </w:t>
       </w:r>
       <w:r>
         <w:rPr>
@@ -6746,7 +7621,35 @@
         <w:rPr>
           <w:rFonts w:ascii="Verdana" w:hAnsi="Verdana"/>
         </w:rPr>
-        <w:t xml:space="preserve"> Hieronder vindt je wel al een eerste test. Met behulp van de Mockito klasse die data/services/controllers gaat mocken zodat alles minder lang duurt. En je hier enkel test op het gene dat je wilt en niet op alles dat je gaat gebruiken.</w:t>
+        <w:t xml:space="preserve"> Hieronder vindt je wel al een eerste test. Met behulp van de </w:t>
+      </w:r>
+      <w:proofErr w:type="spellStart"/>
+      <w:r>
+        <w:rPr>
+          <w:rFonts w:ascii="Verdana" w:hAnsi="Verdana"/>
+        </w:rPr>
+        <w:t>Mockito</w:t>
+      </w:r>
+      <w:proofErr w:type="spellEnd"/>
+      <w:r>
+        <w:rPr>
+          <w:rFonts w:ascii="Verdana" w:hAnsi="Verdana"/>
+        </w:rPr>
+        <w:t xml:space="preserve"> klasse die data/services/controllers gaat </w:t>
+      </w:r>
+      <w:proofErr w:type="spellStart"/>
+      <w:r>
+        <w:rPr>
+          <w:rFonts w:ascii="Verdana" w:hAnsi="Verdana"/>
+        </w:rPr>
+        <w:t>mocken</w:t>
+      </w:r>
+      <w:proofErr w:type="spellEnd"/>
+      <w:r>
+        <w:rPr>
+          <w:rFonts w:ascii="Verdana" w:hAnsi="Verdana"/>
+        </w:rPr>
+        <w:t xml:space="preserve"> zodat alles minder lang duurt. En je hier enkel test op het gene dat je wilt en niet op alles dat je gaat gebruiken.</w:t>
       </w:r>
       <w:r>
         <w:rPr>
@@ -6772,7 +7675,7 @@
           <v:shape id="_x0000_i1028" type="#_x0000_t75" style="width:453.6pt;height:398.1pt" o:ole="">
             <v:imagedata r:id="rId47" o:title=""/>
           </v:shape>
-          <o:OLEObject Type="Embed" ProgID="Word.OpenDocumentText.12" ShapeID="_x0000_i1028" DrawAspect="Content" ObjectID="_1700466807" r:id="rId48"/>
+          <o:OLEObject Type="Embed" ProgID="Word.OpenDocumentText.12" ShapeID="_x0000_i1028" DrawAspect="Content" ObjectID="_1700993554" r:id="rId48"/>
         </w:object>
       </w:r>
     </w:p>
@@ -6876,14 +7779,27 @@
       <w:r>
         <w:t xml:space="preserve">Software Test </w:t>
       </w:r>
-      <w:fldSimple w:instr=" SEQ Software_Test \* ARABIC ">
-        <w:r>
-          <w:rPr>
-            <w:noProof/>
-          </w:rPr>
-          <w:t>1</w:t>
-        </w:r>
-      </w:fldSimple>
+      <w:r>
+        <w:fldChar w:fldCharType="begin"/>
+      </w:r>
+      <w:r>
+        <w:instrText xml:space="preserve"> SEQ Software_Test \* ARABIC </w:instrText>
+      </w:r>
+      <w:r>
+        <w:fldChar w:fldCharType="separate"/>
+      </w:r>
+      <w:r>
+        <w:rPr>
+          <w:noProof/>
+        </w:rPr>
+        <w:t>1</w:t>
+      </w:r>
+      <w:r>
+        <w:rPr>
+          <w:noProof/>
+        </w:rPr>
+        <w:fldChar w:fldCharType="end"/>
+      </w:r>
       <w:r>
         <w:t xml:space="preserve"> Eerste test, deze faalt</w:t>
       </w:r>
@@ -6897,7 +7813,15 @@
         <w:t xml:space="preserve">Donderdag 9/12/2021: </w:t>
       </w:r>
       <w:r>
-        <w:t>Ik heb de cursus Testing .NET Applications helemaal afgewerkt. En zal verder gaan met het testen van een database in een Java project.</w:t>
+        <w:t xml:space="preserve">Ik heb de cursus </w:t>
+      </w:r>
+      <w:proofErr w:type="spellStart"/>
+      <w:r>
+        <w:t>Testing</w:t>
+      </w:r>
+      <w:proofErr w:type="spellEnd"/>
+      <w:r>
+        <w:t xml:space="preserve"> .NET Applications helemaal afgewerkt. En zal verder gaan met het testen van een database in een Java project.</w:t>
       </w:r>
     </w:p>
     <w:p>
@@ -6905,6 +7829,9 @@
         <w:keepNext/>
       </w:pPr>
       <w:r>
+        <w:rPr>
+          <w:noProof/>
+        </w:rPr>
         <w:lastRenderedPageBreak/>
         <w:drawing>
           <wp:inline distT="0" distB="0" distL="0" distR="0" wp14:anchorId="23A999C7" wp14:editId="641CCDF6">
@@ -6947,17 +7874,35 @@
       <w:pPr>
         <w:pStyle w:val="Caption"/>
       </w:pPr>
-      <w:r>
-        <w:t xml:space="preserve">Figure </w:t>
-      </w:r>
-      <w:fldSimple w:instr=" SEQ Figure \* ARABIC ">
-        <w:r>
-          <w:rPr>
-            <w:noProof/>
-          </w:rPr>
-          <w:t>1</w:t>
-        </w:r>
-      </w:fldSimple>
+      <w:proofErr w:type="spellStart"/>
+      <w:r>
+        <w:t>Figure</w:t>
+      </w:r>
+      <w:proofErr w:type="spellEnd"/>
+      <w:r>
+        <w:t xml:space="preserve"> </w:t>
+      </w:r>
+      <w:r>
+        <w:fldChar w:fldCharType="begin"/>
+      </w:r>
+      <w:r>
+        <w:instrText xml:space="preserve"> SEQ Figure \* ARABIC </w:instrText>
+      </w:r>
+      <w:r>
+        <w:fldChar w:fldCharType="separate"/>
+      </w:r>
+      <w:r>
+        <w:rPr>
+          <w:noProof/>
+        </w:rPr>
+        <w:t>1</w:t>
+      </w:r>
+      <w:r>
+        <w:rPr>
+          <w:noProof/>
+        </w:rPr>
+        <w:fldChar w:fldCharType="end"/>
+      </w:r>
       <w:r>
         <w:t xml:space="preserve"> Afgewerkte course</w:t>
       </w:r>
@@ -6973,7 +7918,31 @@
         <w:t>an vandaag is de eerste test laten werken.</w:t>
       </w:r>
       <w:r>
-        <w:t xml:space="preserve"> Vervolgens heb ik enkele andere testen toegevoegd. Vervolgens deze testen mooi en duidelijk beschreven. Via annotation (Displayname, tag, nested,…) Ik heb hier in totaal 1,5u aan gewerkt.</w:t>
+        <w:t xml:space="preserve"> Vervolgens heb ik enkele andere testen toegevoegd. Vervolgens deze testen mooi en duidelijk beschreven. Via </w:t>
+      </w:r>
+      <w:proofErr w:type="spellStart"/>
+      <w:r>
+        <w:t>annotation</w:t>
+      </w:r>
+      <w:proofErr w:type="spellEnd"/>
+      <w:r>
+        <w:t xml:space="preserve"> (</w:t>
+      </w:r>
+      <w:proofErr w:type="spellStart"/>
+      <w:r>
+        <w:t>Displayname</w:t>
+      </w:r>
+      <w:proofErr w:type="spellEnd"/>
+      <w:r>
+        <w:t xml:space="preserve">, tag, </w:t>
+      </w:r>
+      <w:proofErr w:type="spellStart"/>
+      <w:r>
+        <w:t>nested</w:t>
+      </w:r>
+      <w:proofErr w:type="spellEnd"/>
+      <w:r>
+        <w:t>,…) Ik heb hier in totaal 1,5u aan gewerkt.</w:t>
       </w:r>
     </w:p>
     <w:bookmarkStart w:id="20" w:name="_MON_1700466595"/>
@@ -6987,10 +7956,10 @@
           <w:lang w:val="en-US"/>
         </w:rPr>
         <w:object w:dxaOrig="9072" w:dyaOrig="1639" w14:anchorId="4BE5A969">
-          <v:shape id="_x0000_i1035" type="#_x0000_t75" style="width:453.6pt;height:81.95pt" o:ole="">
+          <v:shape id="_x0000_i1029" type="#_x0000_t75" style="width:453.6pt;height:81.95pt" o:ole="">
             <v:imagedata r:id="rId51" o:title=""/>
           </v:shape>
-          <o:OLEObject Type="Embed" ProgID="Word.OpenDocumentText.12" ShapeID="_x0000_i1035" DrawAspect="Content" ObjectID="_1700466808" r:id="rId52"/>
+          <o:OLEObject Type="Embed" ProgID="Word.OpenDocumentText.12" ShapeID="_x0000_i1029" DrawAspect="Content" ObjectID="_1700993555" r:id="rId52"/>
         </w:object>
       </w:r>
     </w:p>
@@ -6998,17 +7967,38 @@
       <w:pPr>
         <w:pStyle w:val="Caption"/>
       </w:pPr>
-      <w:r>
-        <w:t xml:space="preserve">Figure </w:t>
-      </w:r>
-      <w:fldSimple w:instr=" SEQ Figure \* ARABIC ">
-        <w:r>
-          <w:rPr>
-            <w:noProof/>
-          </w:rPr>
-          <w:t>2</w:t>
-        </w:r>
-      </w:fldSimple>
+      <w:proofErr w:type="spellStart"/>
+      <w:r>
+        <w:t>Figure</w:t>
+      </w:r>
+      <w:proofErr w:type="spellEnd"/>
+      <w:r>
+        <w:t xml:space="preserve"> </w:t>
+      </w:r>
+      <w:r>
+        <w:fldChar w:fldCharType="begin"/>
+      </w:r>
+      <w:r>
+        <w:instrText xml:space="preserve"> SEQ Figure \* ARABIC</w:instrText>
+      </w:r>
+      <w:r>
+        <w:instrText xml:space="preserve"> </w:instrText>
+      </w:r>
+      <w:r>
+        <w:fldChar w:fldCharType="separate"/>
+      </w:r>
+      <w:r>
+        <w:rPr>
+          <w:noProof/>
+        </w:rPr>
+        <w:t>2</w:t>
+      </w:r>
+      <w:r>
+        <w:rPr>
+          <w:noProof/>
+        </w:rPr>
+        <w:fldChar w:fldCharType="end"/>
+      </w:r>
       <w:r>
         <w:t xml:space="preserve"> Test laten werken</w:t>
       </w:r>
@@ -7019,6 +8009,7 @@
       </w:pPr>
       <w:r>
         <w:rPr>
+          <w:noProof/>
           <w:lang w:val="en-US"/>
         </w:rPr>
         <w:drawing>
@@ -7068,9 +8059,251 @@
     <w:p>
       <w:pPr>
         <w:pStyle w:val="Caption"/>
-        <w:rPr>
-          <w:lang w:val="en-US"/>
-        </w:rPr>
+      </w:pPr>
+      <w:r>
+        <w:t xml:space="preserve">Software Test </w:t>
+      </w:r>
+      <w:r>
+        <w:fldChar w:fldCharType="begin"/>
+      </w:r>
+      <w:r>
+        <w:instrText xml:space="preserve"> SEQ Software_Test \* ARABIC </w:instrText>
+      </w:r>
+      <w:r>
+        <w:fldChar w:fldCharType="separate"/>
+      </w:r>
+      <w:r>
+        <w:rPr>
+          <w:noProof/>
+        </w:rPr>
+        <w:t>2</w:t>
+      </w:r>
+      <w:r>
+        <w:rPr>
+          <w:noProof/>
+        </w:rPr>
+        <w:fldChar w:fldCharType="end"/>
+      </w:r>
+      <w:r>
+        <w:t xml:space="preserve"> Resultaten</w:t>
+      </w:r>
+    </w:p>
+    <w:p>
+      <w:pPr>
+        <w:pStyle w:val="Heading2"/>
+        <w:numPr>
+          <w:ilvl w:val="1"/>
+          <w:numId w:val="14"/>
+        </w:numPr>
+        <w:rPr>
+          <w:rFonts w:ascii="Verdana" w:hAnsi="Verdana"/>
+        </w:rPr>
+      </w:pPr>
+      <w:r>
+        <w:rPr>
+          <w:rFonts w:ascii="Verdana" w:hAnsi="Verdana"/>
+        </w:rPr>
+        <w:lastRenderedPageBreak/>
+        <w:t>Week 1</w:t>
+      </w:r>
+      <w:r>
+        <w:rPr>
+          <w:rFonts w:ascii="Verdana" w:hAnsi="Verdana"/>
+        </w:rPr>
+        <w:t>3</w:t>
+      </w:r>
+      <w:r>
+        <w:rPr>
+          <w:rFonts w:ascii="Verdana" w:hAnsi="Verdana"/>
+        </w:rPr>
+        <w:t xml:space="preserve"> (</w:t>
+      </w:r>
+      <w:r>
+        <w:rPr>
+          <w:rFonts w:ascii="Verdana" w:hAnsi="Verdana"/>
+        </w:rPr>
+        <w:t>13</w:t>
+      </w:r>
+      <w:r>
+        <w:rPr>
+          <w:rFonts w:ascii="Verdana" w:hAnsi="Verdana"/>
+        </w:rPr>
+        <w:t>/1</w:t>
+      </w:r>
+      <w:r>
+        <w:rPr>
+          <w:rFonts w:ascii="Verdana" w:hAnsi="Verdana"/>
+        </w:rPr>
+        <w:t>2</w:t>
+      </w:r>
+      <w:r>
+        <w:rPr>
+          <w:rFonts w:ascii="Verdana" w:hAnsi="Verdana"/>
+        </w:rPr>
+        <w:t xml:space="preserve"> – </w:t>
+      </w:r>
+      <w:r>
+        <w:rPr>
+          <w:rFonts w:ascii="Verdana" w:hAnsi="Verdana"/>
+        </w:rPr>
+        <w:t>19</w:t>
+      </w:r>
+      <w:r>
+        <w:rPr>
+          <w:rFonts w:ascii="Verdana" w:hAnsi="Verdana"/>
+        </w:rPr>
+        <w:t>/1</w:t>
+      </w:r>
+      <w:r>
+        <w:rPr>
+          <w:rFonts w:ascii="Verdana" w:hAnsi="Verdana"/>
+        </w:rPr>
+        <w:t>2</w:t>
+      </w:r>
+      <w:r>
+        <w:rPr>
+          <w:rFonts w:ascii="Verdana" w:hAnsi="Verdana"/>
+        </w:rPr>
+        <w:t>)</w:t>
+      </w:r>
+    </w:p>
+    <w:p>
+      <w:pPr>
+        <w:pStyle w:val="IntenseQuote"/>
+        <w:ind w:left="0"/>
+        <w:rPr>
+          <w:rFonts w:ascii="Verdana" w:hAnsi="Verdana"/>
+        </w:rPr>
+      </w:pPr>
+      <w:r>
+        <w:rPr>
+          <w:rFonts w:ascii="Verdana" w:hAnsi="Verdana"/>
+        </w:rPr>
+        <w:t>1</w:t>
+      </w:r>
+      <w:r>
+        <w:rPr>
+          <w:rFonts w:ascii="Verdana" w:hAnsi="Verdana"/>
+        </w:rPr>
+        <w:t xml:space="preserve"> Uur</w:t>
+      </w:r>
+    </w:p>
+    <w:p>
+      <w:r>
+        <w:rPr>
+          <w:b/>
+          <w:bCs/>
+        </w:rPr>
+        <w:t xml:space="preserve">Dinsdag 14 december 2021: </w:t>
+      </w:r>
+      <w:r>
+        <w:t xml:space="preserve"> Heb ik verdere </w:t>
+      </w:r>
+      <w:proofErr w:type="spellStart"/>
+      <w:r>
+        <w:t>testing</w:t>
+      </w:r>
+      <w:proofErr w:type="spellEnd"/>
+      <w:r>
+        <w:t xml:space="preserve"> uitgevoerd op de database. Vorige keer heb ik unit tests uitgevoerd op </w:t>
+      </w:r>
+      <w:r>
+        <w:t xml:space="preserve">de </w:t>
+      </w:r>
+      <w:proofErr w:type="spellStart"/>
+      <w:r>
+        <w:t>ProductController</w:t>
+      </w:r>
+      <w:proofErr w:type="spellEnd"/>
+      <w:r>
+        <w:t xml:space="preserve"> waarbij ik </w:t>
+      </w:r>
+      <w:proofErr w:type="spellStart"/>
+      <w:r>
+        <w:t>mocking</w:t>
+      </w:r>
+      <w:proofErr w:type="spellEnd"/>
+      <w:r>
+        <w:t xml:space="preserve"> ging gebruiken voor mijn </w:t>
+      </w:r>
+      <w:proofErr w:type="spellStart"/>
+      <w:r>
+        <w:t>ProductService</w:t>
+      </w:r>
+      <w:proofErr w:type="spellEnd"/>
+      <w:r>
+        <w:t xml:space="preserve">. Dit zodat er enkel problemen met de controller worden vastgesteld ook al werkt de service niet naar behoren. Deze keer heb ik mijn </w:t>
+      </w:r>
+      <w:proofErr w:type="spellStart"/>
+      <w:r>
+        <w:t>ProductRepository</w:t>
+      </w:r>
+      <w:proofErr w:type="spellEnd"/>
+      <w:r>
+        <w:t xml:space="preserve"> </w:t>
+      </w:r>
+      <w:proofErr w:type="spellStart"/>
+      <w:r>
+        <w:t>gemocked</w:t>
+      </w:r>
+      <w:proofErr w:type="spellEnd"/>
+      <w:r>
+        <w:t xml:space="preserve"> zodat ik mij kan focussen op het gedrag van de </w:t>
+      </w:r>
+      <w:proofErr w:type="spellStart"/>
+      <w:r>
+        <w:t>ProductService</w:t>
+      </w:r>
+      <w:proofErr w:type="spellEnd"/>
+      <w:r>
+        <w:t>.</w:t>
+      </w:r>
+    </w:p>
+    <w:p>
+      <w:pPr>
+        <w:keepNext/>
+      </w:pPr>
+      <w:r>
+        <w:drawing>
+          <wp:inline distT="0" distB="0" distL="0" distR="0" wp14:anchorId="09DA0D81" wp14:editId="0D44CB88">
+            <wp:extent cx="5401429" cy="2095792"/>
+            <wp:effectExtent l="0" t="0" r="8890" b="0"/>
+            <wp:docPr id="29" name="Picture 29"/>
+            <wp:cNvGraphicFramePr>
+              <a:graphicFrameLocks xmlns:a="http://schemas.openxmlformats.org/drawingml/2006/main" noChangeAspect="1"/>
+            </wp:cNvGraphicFramePr>
+            <a:graphic xmlns:a="http://schemas.openxmlformats.org/drawingml/2006/main">
+              <a:graphicData uri="http://schemas.openxmlformats.org/drawingml/2006/picture">
+                <pic:pic xmlns:pic="http://schemas.openxmlformats.org/drawingml/2006/picture">
+                  <pic:nvPicPr>
+                    <pic:cNvPr id="1" name=""/>
+                    <pic:cNvPicPr/>
+                  </pic:nvPicPr>
+                  <pic:blipFill>
+                    <a:blip r:embed="rId54"/>
+                    <a:stretch>
+                      <a:fillRect/>
+                    </a:stretch>
+                  </pic:blipFill>
+                  <pic:spPr>
+                    <a:xfrm>
+                      <a:off x="0" y="0"/>
+                      <a:ext cx="5401429" cy="2095792"/>
+                    </a:xfrm>
+                    <a:prstGeom prst="rect">
+                      <a:avLst/>
+                    </a:prstGeom>
+                  </pic:spPr>
+                </pic:pic>
+              </a:graphicData>
+            </a:graphic>
+          </wp:inline>
+        </w:drawing>
+      </w:r>
+    </w:p>
+    <w:p>
+      <w:pPr>
+        <w:pStyle w:val="Caption"/>
       </w:pPr>
       <w:r>
         <w:t xml:space="preserve">Software Test </w:t>
@@ -7080,11 +8313,21 @@
           <w:rPr>
             <w:noProof/>
           </w:rPr>
-          <w:t>2</w:t>
+          <w:t>3</w:t>
         </w:r>
       </w:fldSimple>
       <w:r>
-        <w:t xml:space="preserve"> Resultaten</w:t>
+        <w:t xml:space="preserve"> </w:t>
+      </w:r>
+      <w:proofErr w:type="spellStart"/>
+      <w:r>
+        <w:t>ProductService</w:t>
+      </w:r>
+      <w:proofErr w:type="spellEnd"/>
+    </w:p>
+    <w:p>
+      <w:r>
+        <w:t>Verder in de cursus zullen we ook dit als een API aanbieden en hierop gaan testen. Hier heb ik in totaal een uur aan gewerkt.</w:t>
       </w:r>
     </w:p>
     <w:sectPr>
@@ -7155,7 +8398,15 @@
           <w:fldChar w:fldCharType="end"/>
         </w:r>
         <w:r>
-          <w:t xml:space="preserve"> – Software testing – 2021</w:t>
+          <w:t xml:space="preserve"> – Software </w:t>
+        </w:r>
+        <w:proofErr w:type="spellStart"/>
+        <w:r>
+          <w:t>testing</w:t>
+        </w:r>
+        <w:proofErr w:type="spellEnd"/>
+        <w:r>
+          <w:t xml:space="preserve"> – 2021</w:t>
         </w:r>
       </w:p>
     </w:sdtContent>
@@ -7793,6 +9044,127 @@
     </w:lvl>
   </w:abstractNum>
   <w:abstractNum w:abstractNumId="5" w15:restartNumberingAfterBreak="0">
+    <w:nsid w:val="35357955"/>
+    <w:multiLevelType w:val="multilevel"/>
+    <w:tmpl w:val="31FE57A8"/>
+    <w:lvl w:ilvl="0">
+      <w:start w:val="1"/>
+      <w:numFmt w:val="decimal"/>
+      <w:lvlText w:val="%1."/>
+      <w:lvlJc w:val="left"/>
+      <w:pPr>
+        <w:ind w:left="720" w:hanging="360"/>
+      </w:pPr>
+      <w:rPr>
+        <w:rFonts w:hint="default"/>
+      </w:rPr>
+    </w:lvl>
+    <w:lvl w:ilvl="1">
+      <w:start w:val="1"/>
+      <w:numFmt w:val="decimal"/>
+      <w:isLgl/>
+      <w:lvlText w:val="%1.%2"/>
+      <w:lvlJc w:val="left"/>
+      <w:pPr>
+        <w:ind w:left="750" w:hanging="390"/>
+      </w:pPr>
+      <w:rPr>
+        <w:rFonts w:hint="default"/>
+      </w:rPr>
+    </w:lvl>
+    <w:lvl w:ilvl="2">
+      <w:start w:val="1"/>
+      <w:numFmt w:val="decimal"/>
+      <w:isLgl/>
+      <w:lvlText w:val="%1.%2.%3"/>
+      <w:lvlJc w:val="left"/>
+      <w:pPr>
+        <w:ind w:left="1080" w:hanging="720"/>
+      </w:pPr>
+      <w:rPr>
+        <w:rFonts w:hint="default"/>
+      </w:rPr>
+    </w:lvl>
+    <w:lvl w:ilvl="3">
+      <w:start w:val="1"/>
+      <w:numFmt w:val="decimal"/>
+      <w:isLgl/>
+      <w:lvlText w:val="%1.%2.%3.%4"/>
+      <w:lvlJc w:val="left"/>
+      <w:pPr>
+        <w:ind w:left="1080" w:hanging="720"/>
+      </w:pPr>
+      <w:rPr>
+        <w:rFonts w:hint="default"/>
+      </w:rPr>
+    </w:lvl>
+    <w:lvl w:ilvl="4">
+      <w:start w:val="1"/>
+      <w:numFmt w:val="decimal"/>
+      <w:isLgl/>
+      <w:lvlText w:val="%1.%2.%3.%4.%5"/>
+      <w:lvlJc w:val="left"/>
+      <w:pPr>
+        <w:ind w:left="1440" w:hanging="1080"/>
+      </w:pPr>
+      <w:rPr>
+        <w:rFonts w:hint="default"/>
+      </w:rPr>
+    </w:lvl>
+    <w:lvl w:ilvl="5">
+      <w:start w:val="1"/>
+      <w:numFmt w:val="decimal"/>
+      <w:isLgl/>
+      <w:lvlText w:val="%1.%2.%3.%4.%5.%6"/>
+      <w:lvlJc w:val="left"/>
+      <w:pPr>
+        <w:ind w:left="1440" w:hanging="1080"/>
+      </w:pPr>
+      <w:rPr>
+        <w:rFonts w:hint="default"/>
+      </w:rPr>
+    </w:lvl>
+    <w:lvl w:ilvl="6">
+      <w:start w:val="1"/>
+      <w:numFmt w:val="decimal"/>
+      <w:isLgl/>
+      <w:lvlText w:val="%1.%2.%3.%4.%5.%6.%7"/>
+      <w:lvlJc w:val="left"/>
+      <w:pPr>
+        <w:ind w:left="1800" w:hanging="1440"/>
+      </w:pPr>
+      <w:rPr>
+        <w:rFonts w:hint="default"/>
+      </w:rPr>
+    </w:lvl>
+    <w:lvl w:ilvl="7">
+      <w:start w:val="1"/>
+      <w:numFmt w:val="decimal"/>
+      <w:isLgl/>
+      <w:lvlText w:val="%1.%2.%3.%4.%5.%6.%7.%8"/>
+      <w:lvlJc w:val="left"/>
+      <w:pPr>
+        <w:ind w:left="1800" w:hanging="1440"/>
+      </w:pPr>
+      <w:rPr>
+        <w:rFonts w:hint="default"/>
+      </w:rPr>
+    </w:lvl>
+    <w:lvl w:ilvl="8">
+      <w:start w:val="1"/>
+      <w:numFmt w:val="decimal"/>
+      <w:isLgl/>
+      <w:lvlText w:val="%1.%2.%3.%4.%5.%6.%7.%8.%9"/>
+      <w:lvlJc w:val="left"/>
+      <w:pPr>
+        <w:ind w:left="1800" w:hanging="1440"/>
+      </w:pPr>
+      <w:rPr>
+        <w:rFonts w:hint="default"/>
+      </w:rPr>
+    </w:lvl>
+  </w:abstractNum>
+  <w:abstractNum w:abstractNumId="6" w15:restartNumberingAfterBreak="0">
     <w:nsid w:val="4BD454C1"/>
     <w:multiLevelType w:val="hybridMultilevel"/>
     <w:tmpl w:val="9E3CF4FC"/>
@@ -7881,7 +9253,7 @@
       </w:pPr>
     </w:lvl>
   </w:abstractNum>
-  <w:abstractNum w:abstractNumId="6" w15:restartNumberingAfterBreak="0">
+  <w:abstractNum w:abstractNumId="7" w15:restartNumberingAfterBreak="0">
     <w:nsid w:val="4D14365E"/>
     <w:multiLevelType w:val="multilevel"/>
     <w:tmpl w:val="31FE57A8"/>
@@ -8002,7 +9374,7 @@
       </w:rPr>
     </w:lvl>
   </w:abstractNum>
-  <w:abstractNum w:abstractNumId="7" w15:restartNumberingAfterBreak="0">
+  <w:abstractNum w:abstractNumId="8" w15:restartNumberingAfterBreak="0">
     <w:nsid w:val="52A374EB"/>
     <w:multiLevelType w:val="multilevel"/>
     <w:tmpl w:val="46E40164"/>
@@ -8115,7 +9487,7 @@
       </w:rPr>
     </w:lvl>
   </w:abstractNum>
-  <w:abstractNum w:abstractNumId="8" w15:restartNumberingAfterBreak="0">
+  <w:abstractNum w:abstractNumId="9" w15:restartNumberingAfterBreak="0">
     <w:nsid w:val="565C3E1A"/>
     <w:multiLevelType w:val="multilevel"/>
     <w:tmpl w:val="31FE57A8"/>
@@ -8236,7 +9608,7 @@
       </w:rPr>
     </w:lvl>
   </w:abstractNum>
-  <w:abstractNum w:abstractNumId="9" w15:restartNumberingAfterBreak="0">
+  <w:abstractNum w:abstractNumId="10" w15:restartNumberingAfterBreak="0">
     <w:nsid w:val="67AA423A"/>
     <w:multiLevelType w:val="multilevel"/>
     <w:tmpl w:val="31FE57A8"/>
@@ -8357,7 +9729,7 @@
       </w:rPr>
     </w:lvl>
   </w:abstractNum>
-  <w:abstractNum w:abstractNumId="10" w15:restartNumberingAfterBreak="0">
+  <w:abstractNum w:abstractNumId="11" w15:restartNumberingAfterBreak="0">
     <w:nsid w:val="68612E01"/>
     <w:multiLevelType w:val="multilevel"/>
     <w:tmpl w:val="31FE57A8"/>
@@ -8478,7 +9850,7 @@
       </w:rPr>
     </w:lvl>
   </w:abstractNum>
-  <w:abstractNum w:abstractNumId="11" w15:restartNumberingAfterBreak="0">
+  <w:abstractNum w:abstractNumId="12" w15:restartNumberingAfterBreak="0">
     <w:nsid w:val="72FC7A17"/>
     <w:multiLevelType w:val="multilevel"/>
     <w:tmpl w:val="31FE57A8"/>
@@ -8599,7 +9971,7 @@
       </w:rPr>
     </w:lvl>
   </w:abstractNum>
-  <w:abstractNum w:abstractNumId="12" w15:restartNumberingAfterBreak="0">
+  <w:abstractNum w:abstractNumId="13" w15:restartNumberingAfterBreak="0">
     <w:nsid w:val="74C1523F"/>
     <w:multiLevelType w:val="hybridMultilevel"/>
     <w:tmpl w:val="88F246CA"/>
@@ -8713,19 +10085,19 @@
     </w:lvl>
   </w:abstractNum>
   <w:num w:numId="1">
-    <w:abstractNumId w:val="5"/>
+    <w:abstractNumId w:val="6"/>
   </w:num>
   <w:num w:numId="2">
-    <w:abstractNumId w:val="9"/>
+    <w:abstractNumId w:val="10"/>
   </w:num>
   <w:num w:numId="3">
-    <w:abstractNumId w:val="7"/>
+    <w:abstractNumId w:val="8"/>
   </w:num>
   <w:num w:numId="4">
-    <w:abstractNumId w:val="12"/>
+    <w:abstractNumId w:val="13"/>
   </w:num>
   <w:num w:numId="5">
-    <w:abstractNumId w:val="8"/>
+    <w:abstractNumId w:val="9"/>
   </w:num>
   <w:num w:numId="6">
     <w:abstractNumId w:val="4"/>
@@ -8737,19 +10109,22 @@
     <w:abstractNumId w:val="0"/>
   </w:num>
   <w:num w:numId="9">
-    <w:abstractNumId w:val="6"/>
+    <w:abstractNumId w:val="7"/>
   </w:num>
   <w:num w:numId="10">
     <w:abstractNumId w:val="2"/>
   </w:num>
   <w:num w:numId="11">
-    <w:abstractNumId w:val="11"/>
+    <w:abstractNumId w:val="12"/>
   </w:num>
   <w:num w:numId="12">
     <w:abstractNumId w:val="1"/>
   </w:num>
   <w:num w:numId="13">
-    <w:abstractNumId w:val="10"/>
+    <w:abstractNumId w:val="11"/>
+  </w:num>
+  <w:num w:numId="14">
+    <w:abstractNumId w:val="5"/>
   </w:num>
 </w:numbering>
 </file>

</xml_diff>